<commit_message>
nmv 25 02 2022
</commit_message>
<xml_diff>
--- a/TS Jatai Ghanam Project/TS 1.1/TS 1.1 Ghanam Malayalam Corrections.docx
+++ b/TS Jatai Ghanam Project/TS 1.1/TS 1.1 Ghanam Malayalam Corrections.docx
@@ -94,8 +94,10 @@
           <w:szCs w:val="32"/>
           <w:u w:val="single"/>
         </w:rPr>
-        <w:t>Sanskrit</w:t>
+        <w:t>Malayalam</w:t>
       </w:r>
+      <w:bookmarkStart w:id="0" w:name="_GoBack"/>
+      <w:bookmarkEnd w:id="0"/>
       <w:r>
         <w:rPr>
           <w:b/>
@@ -124,18 +126,7 @@
           <w:szCs w:val="32"/>
           <w:u w:val="single"/>
         </w:rPr>
-        <w:t xml:space="preserve">Observed </w:t>
-      </w:r>
-      <w:proofErr w:type="gramStart"/>
-      <w:r>
-        <w:rPr>
-          <w:b/>
-          <w:bCs/>
-          <w:sz w:val="32"/>
-          <w:szCs w:val="32"/>
-          <w:u w:val="single"/>
-        </w:rPr>
-        <w:t xml:space="preserve">till </w:t>
+        <w:t xml:space="preserve">Observed till </w:t>
       </w:r>
       <w:r>
         <w:rPr>
@@ -148,7 +139,6 @@
         </w:rPr>
         <w:t>????</w:t>
       </w:r>
-      <w:proofErr w:type="gramEnd"/>
     </w:p>
     <w:p>
       <w:pPr>
@@ -573,8 +563,6 @@
               </w:rPr>
               <w:t xml:space="preserve"> </w:t>
             </w:r>
-            <w:bookmarkStart w:id="0" w:name="_GoBack"/>
-            <w:bookmarkEnd w:id="0"/>
             <w:r>
               <w:rPr>
                 <w:rFonts w:ascii="BRH Malayalam Extra" w:hAnsi="BRH Malayalam Extra" w:cs="BRH Malayalam Extra"/>
@@ -2027,7 +2015,7 @@
 </file>
 
 <file path=customXml/itemProps1.xml><?xml version="1.0" encoding="utf-8"?>
-<ds:datastoreItem xmlns:ds="http://schemas.openxmlformats.org/officeDocument/2006/customXml" ds:itemID="{47F80F51-9E12-45E4-918A-B1EB63C2319E}">
+<ds:datastoreItem xmlns:ds="http://schemas.openxmlformats.org/officeDocument/2006/customXml" ds:itemID="{46075457-434D-412F-A085-782A1E065B83}">
   <ds:schemaRefs>
     <ds:schemaRef ds:uri="http://schemas.openxmlformats.org/officeDocument/2006/bibliography"/>
   </ds:schemaRefs>

</xml_diff>

<commit_message>
nmbv 21 03 2022
</commit_message>
<xml_diff>
--- a/TS Jatai Ghanam Project/TS 1.1/TS 1.1 Ghanam Malayalam Corrections.docx
+++ b/TS Jatai Ghanam Project/TS 1.1/TS 1.1 Ghanam Malayalam Corrections.docx
@@ -44,6 +44,26 @@
           <w:szCs w:val="32"/>
           <w:u w:val="single"/>
         </w:rPr>
+        <w:t xml:space="preserve"> – TS 1.</w:t>
+      </w:r>
+      <w:r>
+        <w:rPr>
+          <w:b/>
+          <w:bCs/>
+          <w:sz w:val="32"/>
+          <w:szCs w:val="32"/>
+          <w:u w:val="single"/>
+        </w:rPr>
+        <w:t>1</w:t>
+      </w:r>
+      <w:r>
+        <w:rPr>
+          <w:b/>
+          <w:bCs/>
+          <w:sz w:val="32"/>
+          <w:szCs w:val="32"/>
+          <w:u w:val="single"/>
+        </w:rPr>
         <w:t xml:space="preserve"> </w:t>
       </w:r>
       <w:r>
@@ -54,7 +74,7 @@
           <w:szCs w:val="32"/>
           <w:u w:val="single"/>
         </w:rPr>
-        <w:t>– TS 1</w:t>
+        <w:t>Malayalam</w:t>
       </w:r>
       <w:r>
         <w:rPr>
@@ -64,7 +84,7 @@
           <w:szCs w:val="32"/>
           <w:u w:val="single"/>
         </w:rPr>
-        <w:t>.</w:t>
+        <w:t xml:space="preserve"> Corrections – Observed till </w:t>
       </w:r>
       <w:r>
         <w:rPr>
@@ -74,7 +94,7 @@
           <w:szCs w:val="32"/>
           <w:u w:val="single"/>
         </w:rPr>
-        <w:t>1</w:t>
+        <w:t>31</w:t>
       </w:r>
       <w:r>
         <w:rPr>
@@ -84,60 +104,7 @@
           <w:szCs w:val="32"/>
           <w:u w:val="single"/>
         </w:rPr>
-        <w:t xml:space="preserve"> </w:t>
-      </w:r>
-      <w:r>
-        <w:rPr>
-          <w:b/>
-          <w:bCs/>
-          <w:sz w:val="32"/>
-          <w:szCs w:val="32"/>
-          <w:u w:val="single"/>
-        </w:rPr>
-        <w:t>Malayalam</w:t>
-      </w:r>
-      <w:bookmarkStart w:id="0" w:name="_GoBack"/>
-      <w:bookmarkEnd w:id="0"/>
-      <w:r>
-        <w:rPr>
-          <w:b/>
-          <w:bCs/>
-          <w:sz w:val="32"/>
-          <w:szCs w:val="32"/>
-          <w:u w:val="single"/>
-        </w:rPr>
-        <w:t xml:space="preserve"> Corrections –</w:t>
-      </w:r>
-      <w:r>
-        <w:rPr>
-          <w:b/>
-          <w:bCs/>
-          <w:sz w:val="32"/>
-          <w:szCs w:val="32"/>
-          <w:u w:val="single"/>
-        </w:rPr>
-        <w:t xml:space="preserve"> </w:t>
-      </w:r>
-      <w:r>
-        <w:rPr>
-          <w:b/>
-          <w:bCs/>
-          <w:sz w:val="32"/>
-          <w:szCs w:val="32"/>
-          <w:u w:val="single"/>
-        </w:rPr>
-        <w:t xml:space="preserve">Observed till </w:t>
-      </w:r>
-      <w:r>
-        <w:rPr>
-          <w:b/>
-          <w:bCs/>
-          <w:sz w:val="32"/>
-          <w:szCs w:val="32"/>
-          <w:highlight w:val="red"/>
-          <w:u w:val="single"/>
-        </w:rPr>
-        <w:t>????</w:t>
+        <w:t>st Mar 2022</w:t>
       </w:r>
     </w:p>
     <w:p>
@@ -687,6 +654,359 @@
               </w:rPr>
               <w:t>”)</w:t>
             </w:r>
+          </w:p>
+        </w:tc>
+      </w:tr>
+    </w:tbl>
+    <w:p>
+      <w:pPr>
+        <w:spacing w:before="0" w:line="240" w:lineRule="auto"/>
+        <w:jc w:val="center"/>
+        <w:rPr>
+          <w:b/>
+          <w:bCs/>
+          <w:sz w:val="32"/>
+          <w:szCs w:val="32"/>
+          <w:u w:val="single"/>
+        </w:rPr>
+      </w:pPr>
+      <w:r>
+        <w:rPr>
+          <w:b/>
+          <w:bCs/>
+          <w:sz w:val="32"/>
+          <w:szCs w:val="32"/>
+          <w:u w:val="single"/>
+        </w:rPr>
+        <w:t>====================</w:t>
+      </w:r>
+    </w:p>
+    <w:p>
+      <w:pPr>
+        <w:spacing w:before="0" w:line="240" w:lineRule="auto"/>
+        <w:jc w:val="center"/>
+        <w:rPr>
+          <w:b/>
+          <w:bCs/>
+          <w:sz w:val="32"/>
+          <w:szCs w:val="32"/>
+          <w:u w:val="single"/>
+        </w:rPr>
+      </w:pPr>
+    </w:p>
+    <w:p>
+      <w:pPr>
+        <w:spacing w:before="0" w:line="240" w:lineRule="auto"/>
+        <w:jc w:val="center"/>
+        <w:rPr>
+          <w:b/>
+          <w:bCs/>
+          <w:sz w:val="32"/>
+          <w:szCs w:val="32"/>
+          <w:u w:val="single"/>
+        </w:rPr>
+      </w:pPr>
+    </w:p>
+    <w:p>
+      <w:pPr>
+        <w:spacing w:before="0" w:line="240" w:lineRule="auto"/>
+        <w:jc w:val="center"/>
+        <w:rPr>
+          <w:b/>
+          <w:bCs/>
+          <w:sz w:val="32"/>
+          <w:szCs w:val="32"/>
+          <w:u w:val="single"/>
+        </w:rPr>
+      </w:pPr>
+      <w:r>
+        <w:rPr>
+          <w:b/>
+          <w:bCs/>
+          <w:sz w:val="32"/>
+          <w:szCs w:val="32"/>
+          <w:u w:val="single"/>
+        </w:rPr>
+        <w:t xml:space="preserve">TS </w:t>
+      </w:r>
+      <w:proofErr w:type="spellStart"/>
+      <w:r>
+        <w:rPr>
+          <w:b/>
+          <w:bCs/>
+          <w:sz w:val="32"/>
+          <w:szCs w:val="32"/>
+          <w:u w:val="single"/>
+        </w:rPr>
+        <w:t>Ghanam</w:t>
+      </w:r>
+      <w:proofErr w:type="spellEnd"/>
+      <w:r>
+        <w:rPr>
+          <w:b/>
+          <w:bCs/>
+          <w:sz w:val="32"/>
+          <w:szCs w:val="32"/>
+          <w:u w:val="single"/>
+        </w:rPr>
+        <w:t xml:space="preserve"> – TS 1.1 Malayalam Corrections – Observed </w:t>
+      </w:r>
+      <w:r>
+        <w:rPr>
+          <w:b/>
+          <w:bCs/>
+          <w:sz w:val="32"/>
+          <w:szCs w:val="32"/>
+          <w:u w:val="single"/>
+        </w:rPr>
+        <w:t>Prior to 31st Mar 2022</w:t>
+      </w:r>
+    </w:p>
+    <w:p>
+      <w:pPr>
+        <w:spacing w:before="0" w:line="240" w:lineRule="auto"/>
+        <w:jc w:val="center"/>
+        <w:rPr>
+          <w:b/>
+          <w:bCs/>
+          <w:sz w:val="28"/>
+          <w:szCs w:val="32"/>
+        </w:rPr>
+      </w:pPr>
+      <w:r>
+        <w:rPr>
+          <w:b/>
+          <w:bCs/>
+          <w:sz w:val="28"/>
+          <w:szCs w:val="32"/>
+        </w:rPr>
+        <w:t>(ignore those which are already incorporated in your book’s version and date)</w:t>
+      </w:r>
+    </w:p>
+    <w:tbl>
+      <w:tblPr>
+        <w:tblW w:w="13800" w:type="dxa"/>
+        <w:tblInd w:w="-792" w:type="dxa"/>
+        <w:tblBorders>
+          <w:top w:val="single" w:sz="4" w:space="0" w:color="000000"/>
+          <w:left w:val="single" w:sz="4" w:space="0" w:color="000000"/>
+          <w:bottom w:val="single" w:sz="4" w:space="0" w:color="000000"/>
+          <w:right w:val="single" w:sz="4" w:space="0" w:color="000000"/>
+          <w:insideH w:val="single" w:sz="4" w:space="0" w:color="000000"/>
+          <w:insideV w:val="single" w:sz="4" w:space="0" w:color="000000"/>
+        </w:tblBorders>
+        <w:tblLook w:val="04A0" w:firstRow="1" w:lastRow="0" w:firstColumn="1" w:lastColumn="0" w:noHBand="0" w:noVBand="1"/>
+      </w:tblPr>
+      <w:tblGrid>
+        <w:gridCol w:w="3310"/>
+        <w:gridCol w:w="5103"/>
+        <w:gridCol w:w="5387"/>
+      </w:tblGrid>
+      <w:tr>
+        <w:tc>
+          <w:tcPr>
+            <w:tcW w:w="3310" w:type="dxa"/>
+          </w:tcPr>
+          <w:p>
+            <w:pPr>
+              <w:spacing w:before="0" w:line="240" w:lineRule="auto"/>
+              <w:jc w:val="center"/>
+              <w:rPr>
+                <w:b/>
+                <w:sz w:val="32"/>
+                <w:szCs w:val="32"/>
+              </w:rPr>
+            </w:pPr>
+            <w:r>
+              <w:rPr>
+                <w:b/>
+                <w:sz w:val="32"/>
+                <w:szCs w:val="32"/>
+              </w:rPr>
+              <w:t>Section, Paragraph</w:t>
+            </w:r>
+          </w:p>
+          <w:p>
+            <w:pPr>
+              <w:spacing w:before="0" w:line="240" w:lineRule="auto"/>
+              <w:jc w:val="center"/>
+              <w:rPr>
+                <w:b/>
+                <w:sz w:val="32"/>
+                <w:szCs w:val="32"/>
+              </w:rPr>
+            </w:pPr>
+            <w:r>
+              <w:rPr>
+                <w:b/>
+                <w:sz w:val="32"/>
+                <w:szCs w:val="32"/>
+              </w:rPr>
+              <w:t>Reference</w:t>
+            </w:r>
+          </w:p>
+        </w:tc>
+        <w:tc>
+          <w:tcPr>
+            <w:tcW w:w="5103" w:type="dxa"/>
+          </w:tcPr>
+          <w:p>
+            <w:pPr>
+              <w:spacing w:before="0" w:line="240" w:lineRule="auto"/>
+              <w:jc w:val="center"/>
+              <w:rPr>
+                <w:b/>
+                <w:sz w:val="32"/>
+                <w:szCs w:val="32"/>
+              </w:rPr>
+            </w:pPr>
+            <w:r>
+              <w:rPr>
+                <w:b/>
+                <w:sz w:val="32"/>
+                <w:szCs w:val="32"/>
+              </w:rPr>
+              <w:t>As Printed</w:t>
+            </w:r>
+          </w:p>
+        </w:tc>
+        <w:tc>
+          <w:tcPr>
+            <w:tcW w:w="5387" w:type="dxa"/>
+          </w:tcPr>
+          <w:p>
+            <w:pPr>
+              <w:spacing w:before="0" w:line="240" w:lineRule="auto"/>
+              <w:ind w:right="-18"/>
+              <w:jc w:val="center"/>
+              <w:rPr>
+                <w:b/>
+                <w:sz w:val="32"/>
+                <w:szCs w:val="32"/>
+              </w:rPr>
+            </w:pPr>
+            <w:r>
+              <w:rPr>
+                <w:b/>
+                <w:sz w:val="32"/>
+                <w:szCs w:val="32"/>
+              </w:rPr>
+              <w:t>To be read as or corrected as</w:t>
+            </w:r>
+          </w:p>
+        </w:tc>
+      </w:tr>
+    </w:tbl>
+    <w:p>
+      <w:pPr>
+        <w:spacing w:before="0" w:line="240" w:lineRule="auto"/>
+        <w:rPr>
+          <w:vanish/>
+          <w:sz w:val="32"/>
+          <w:szCs w:val="32"/>
+        </w:rPr>
+      </w:pPr>
+    </w:p>
+    <w:tbl>
+      <w:tblPr>
+        <w:tblW w:w="13868" w:type="dxa"/>
+        <w:tblInd w:w="-743" w:type="dxa"/>
+        <w:tblBorders>
+          <w:top w:val="single" w:sz="4" w:space="0" w:color="000000"/>
+          <w:left w:val="single" w:sz="4" w:space="0" w:color="000000"/>
+          <w:bottom w:val="single" w:sz="4" w:space="0" w:color="000000"/>
+          <w:right w:val="single" w:sz="4" w:space="0" w:color="000000"/>
+          <w:insideH w:val="single" w:sz="4" w:space="0" w:color="000000"/>
+          <w:insideV w:val="single" w:sz="4" w:space="0" w:color="000000"/>
+        </w:tblBorders>
+        <w:tblLook w:val="04A0" w:firstRow="1" w:lastRow="0" w:firstColumn="1" w:lastColumn="0" w:noHBand="0" w:noVBand="1"/>
+      </w:tblPr>
+      <w:tblGrid>
+        <w:gridCol w:w="3261"/>
+        <w:gridCol w:w="5103"/>
+        <w:gridCol w:w="5504"/>
+      </w:tblGrid>
+      <w:tr>
+        <w:trPr>
+          <w:trHeight w:val="1060"/>
+        </w:trPr>
+        <w:tc>
+          <w:tcPr>
+            <w:tcW w:w="3261" w:type="dxa"/>
+          </w:tcPr>
+          <w:p>
+            <w:pPr>
+              <w:spacing w:before="0" w:line="240" w:lineRule="auto"/>
+              <w:ind w:left="29"/>
+              <w:rPr>
+                <w:rFonts w:cs="Arial"/>
+                <w:color w:val="000000"/>
+                <w:sz w:val="28"/>
+                <w:szCs w:val="32"/>
+              </w:rPr>
+            </w:pPr>
+            <w:r>
+              <w:rPr>
+                <w:rFonts w:cs="Arial"/>
+                <w:b/>
+                <w:bCs/>
+                <w:sz w:val="28"/>
+                <w:szCs w:val="28"/>
+              </w:rPr>
+              <w:t>None</w:t>
+            </w:r>
+          </w:p>
+        </w:tc>
+        <w:tc>
+          <w:tcPr>
+            <w:tcW w:w="5103" w:type="dxa"/>
+          </w:tcPr>
+          <w:p>
+            <w:pPr>
+              <w:spacing w:before="0" w:line="240" w:lineRule="auto"/>
+              <w:rPr>
+                <w:rFonts w:ascii="BRH Malayalam Extra" w:hAnsi="BRH Malayalam Extra" w:cs="BRH Malayalam Extra"/>
+                <w:sz w:val="28"/>
+                <w:szCs w:val="36"/>
+              </w:rPr>
+            </w:pPr>
+            <w:r>
+              <w:rPr>
+                <w:rFonts w:cs="Arial"/>
+                <w:b/>
+                <w:bCs/>
+                <w:sz w:val="28"/>
+                <w:szCs w:val="28"/>
+              </w:rPr>
+              <w:t>None</w:t>
+            </w:r>
+          </w:p>
+        </w:tc>
+        <w:tc>
+          <w:tcPr>
+            <w:tcW w:w="5504" w:type="dxa"/>
+          </w:tcPr>
+          <w:p>
+            <w:pPr>
+              <w:spacing w:before="0" w:line="240" w:lineRule="auto"/>
+              <w:rPr>
+                <w:rFonts w:ascii="BRH Malayalam Extra" w:hAnsi="BRH Malayalam Extra" w:cs="BRH Malayalam Extra"/>
+                <w:sz w:val="28"/>
+                <w:szCs w:val="36"/>
+              </w:rPr>
+            </w:pPr>
+            <w:r>
+              <w:rPr>
+                <w:rFonts w:cs="Arial"/>
+                <w:b/>
+                <w:bCs/>
+                <w:sz w:val="28"/>
+                <w:szCs w:val="28"/>
+              </w:rPr>
+              <w:t>None</w:t>
+            </w:r>
+            <w:bookmarkStart w:id="0" w:name="_GoBack"/>
+            <w:bookmarkEnd w:id="0"/>
           </w:p>
         </w:tc>
       </w:tr>
@@ -929,7 +1249,7 @@
         <w:bCs/>
         <w:noProof/>
       </w:rPr>
-      <w:t>8</w:t>
+      <w:t>1</w:t>
     </w:r>
     <w:r>
       <w:rPr>
@@ -2015,7 +2335,7 @@
 </file>
 
 <file path=customXml/itemProps1.xml><?xml version="1.0" encoding="utf-8"?>
-<ds:datastoreItem xmlns:ds="http://schemas.openxmlformats.org/officeDocument/2006/customXml" ds:itemID="{46075457-434D-412F-A085-782A1E065B83}">
+<ds:datastoreItem xmlns:ds="http://schemas.openxmlformats.org/officeDocument/2006/customXml" ds:itemID="{B81E4740-46F1-4BBD-96CA-B84116627701}">
   <ds:schemaRefs>
     <ds:schemaRef ds:uri="http://schemas.openxmlformats.org/officeDocument/2006/bibliography"/>
   </ds:schemaRefs>

</xml_diff>

<commit_message>
nmv 10 04 2022
</commit_message>
<xml_diff>
--- a/TS Jatai Ghanam Project/TS 1.1/TS 1.1 Ghanam Malayalam Corrections.docx
+++ b/TS Jatai Ghanam Project/TS 1.1/TS 1.1 Ghanam Malayalam Corrections.docx
@@ -22,6 +22,2206 @@
           <w:szCs w:val="32"/>
           <w:u w:val="single"/>
         </w:rPr>
+        <w:t xml:space="preserve">TS </w:t>
+      </w:r>
+      <w:proofErr w:type="spellStart"/>
+      <w:r>
+        <w:rPr>
+          <w:b/>
+          <w:bCs/>
+          <w:sz w:val="32"/>
+          <w:szCs w:val="32"/>
+          <w:u w:val="single"/>
+        </w:rPr>
+        <w:t>Ghanam</w:t>
+      </w:r>
+      <w:proofErr w:type="spellEnd"/>
+      <w:r>
+        <w:rPr>
+          <w:b/>
+          <w:bCs/>
+          <w:sz w:val="32"/>
+          <w:szCs w:val="32"/>
+          <w:u w:val="single"/>
+        </w:rPr>
+        <w:t xml:space="preserve"> – TS 1.1 Malayalam Corrections – Observed till </w:t>
+      </w:r>
+      <w:r>
+        <w:rPr>
+          <w:b/>
+          <w:bCs/>
+          <w:sz w:val="32"/>
+          <w:szCs w:val="32"/>
+          <w:highlight w:val="red"/>
+          <w:u w:val="single"/>
+        </w:rPr>
+        <w:t>????</w:t>
+      </w:r>
+    </w:p>
+    <w:p>
+      <w:pPr>
+        <w:spacing w:before="0" w:line="240" w:lineRule="auto"/>
+        <w:jc w:val="center"/>
+        <w:rPr>
+          <w:b/>
+          <w:bCs/>
+          <w:sz w:val="28"/>
+          <w:szCs w:val="32"/>
+        </w:rPr>
+      </w:pPr>
+      <w:r>
+        <w:rPr>
+          <w:b/>
+          <w:bCs/>
+          <w:sz w:val="28"/>
+          <w:szCs w:val="32"/>
+        </w:rPr>
+        <w:t>(ignore those which are already incorporated in your book’s version and date)</w:t>
+      </w:r>
+    </w:p>
+    <w:tbl>
+      <w:tblPr>
+        <w:tblW w:w="13800" w:type="dxa"/>
+        <w:tblInd w:w="-792" w:type="dxa"/>
+        <w:tblBorders>
+          <w:top w:val="single" w:sz="4" w:space="0" w:color="000000"/>
+          <w:left w:val="single" w:sz="4" w:space="0" w:color="000000"/>
+          <w:bottom w:val="single" w:sz="4" w:space="0" w:color="000000"/>
+          <w:right w:val="single" w:sz="4" w:space="0" w:color="000000"/>
+          <w:insideH w:val="single" w:sz="4" w:space="0" w:color="000000"/>
+          <w:insideV w:val="single" w:sz="4" w:space="0" w:color="000000"/>
+        </w:tblBorders>
+        <w:tblLook w:val="04A0" w:firstRow="1" w:lastRow="0" w:firstColumn="1" w:lastColumn="0" w:noHBand="0" w:noVBand="1"/>
+      </w:tblPr>
+      <w:tblGrid>
+        <w:gridCol w:w="1799"/>
+        <w:gridCol w:w="5509"/>
+        <w:gridCol w:w="6492"/>
+      </w:tblGrid>
+      <w:tr>
+        <w:tc>
+          <w:tcPr>
+            <w:tcW w:w="1799" w:type="dxa"/>
+          </w:tcPr>
+          <w:p>
+            <w:pPr>
+              <w:spacing w:before="0" w:line="240" w:lineRule="auto"/>
+              <w:jc w:val="center"/>
+              <w:rPr>
+                <w:b/>
+                <w:sz w:val="32"/>
+                <w:szCs w:val="32"/>
+              </w:rPr>
+            </w:pPr>
+            <w:r>
+              <w:rPr>
+                <w:b/>
+                <w:sz w:val="32"/>
+                <w:szCs w:val="32"/>
+              </w:rPr>
+              <w:t>Section, Paragraph</w:t>
+            </w:r>
+          </w:p>
+          <w:p>
+            <w:pPr>
+              <w:spacing w:before="0" w:line="240" w:lineRule="auto"/>
+              <w:jc w:val="center"/>
+              <w:rPr>
+                <w:b/>
+                <w:sz w:val="32"/>
+                <w:szCs w:val="32"/>
+              </w:rPr>
+            </w:pPr>
+            <w:r>
+              <w:rPr>
+                <w:b/>
+                <w:sz w:val="32"/>
+                <w:szCs w:val="32"/>
+              </w:rPr>
+              <w:t>Reference</w:t>
+            </w:r>
+          </w:p>
+        </w:tc>
+        <w:tc>
+          <w:tcPr>
+            <w:tcW w:w="5509" w:type="dxa"/>
+          </w:tcPr>
+          <w:p>
+            <w:pPr>
+              <w:spacing w:before="0" w:line="240" w:lineRule="auto"/>
+              <w:jc w:val="center"/>
+              <w:rPr>
+                <w:b/>
+                <w:sz w:val="32"/>
+                <w:szCs w:val="32"/>
+              </w:rPr>
+            </w:pPr>
+            <w:r>
+              <w:rPr>
+                <w:b/>
+                <w:sz w:val="32"/>
+                <w:szCs w:val="32"/>
+              </w:rPr>
+              <w:t>As Printed</w:t>
+            </w:r>
+          </w:p>
+        </w:tc>
+        <w:tc>
+          <w:tcPr>
+            <w:tcW w:w="6492" w:type="dxa"/>
+          </w:tcPr>
+          <w:p>
+            <w:pPr>
+              <w:spacing w:before="0" w:line="240" w:lineRule="auto"/>
+              <w:ind w:right="-18"/>
+              <w:jc w:val="center"/>
+              <w:rPr>
+                <w:b/>
+                <w:sz w:val="32"/>
+                <w:szCs w:val="32"/>
+              </w:rPr>
+            </w:pPr>
+            <w:r>
+              <w:rPr>
+                <w:b/>
+                <w:sz w:val="32"/>
+                <w:szCs w:val="32"/>
+              </w:rPr>
+              <w:t>To be read as or corrected as</w:t>
+            </w:r>
+          </w:p>
+        </w:tc>
+      </w:tr>
+    </w:tbl>
+    <w:p>
+      <w:pPr>
+        <w:spacing w:before="0" w:line="240" w:lineRule="auto"/>
+        <w:rPr>
+          <w:vanish/>
+          <w:sz w:val="32"/>
+          <w:szCs w:val="32"/>
+        </w:rPr>
+      </w:pPr>
+    </w:p>
+    <w:tbl>
+      <w:tblPr>
+        <w:tblW w:w="13779" w:type="dxa"/>
+        <w:tblInd w:w="-743" w:type="dxa"/>
+        <w:tblBorders>
+          <w:top w:val="single" w:sz="4" w:space="0" w:color="000000"/>
+          <w:left w:val="single" w:sz="4" w:space="0" w:color="000000"/>
+          <w:bottom w:val="single" w:sz="4" w:space="0" w:color="000000"/>
+          <w:right w:val="single" w:sz="4" w:space="0" w:color="000000"/>
+          <w:insideH w:val="single" w:sz="4" w:space="0" w:color="000000"/>
+          <w:insideV w:val="single" w:sz="4" w:space="0" w:color="000000"/>
+        </w:tblBorders>
+        <w:tblLook w:val="04A0" w:firstRow="1" w:lastRow="0" w:firstColumn="1" w:lastColumn="0" w:noHBand="0" w:noVBand="1"/>
+      </w:tblPr>
+      <w:tblGrid>
+        <w:gridCol w:w="1731"/>
+        <w:gridCol w:w="5542"/>
+        <w:gridCol w:w="6506"/>
+      </w:tblGrid>
+      <w:tr>
+        <w:trPr>
+          <w:trHeight w:val="1060"/>
+        </w:trPr>
+        <w:tc>
+          <w:tcPr>
+            <w:tcW w:w="1731" w:type="dxa"/>
+          </w:tcPr>
+          <w:p>
+            <w:pPr>
+              <w:widowControl w:val="0"/>
+              <w:autoSpaceDE w:val="0"/>
+              <w:autoSpaceDN w:val="0"/>
+              <w:adjustRightInd w:val="0"/>
+              <w:spacing w:before="0" w:line="240" w:lineRule="auto"/>
+              <w:rPr>
+                <w:rFonts w:cs="Arial"/>
+                <w:b/>
+                <w:bCs/>
+                <w:sz w:val="28"/>
+                <w:szCs w:val="28"/>
+              </w:rPr>
+            </w:pPr>
+            <w:r>
+              <w:rPr>
+                <w:rFonts w:cs="Arial"/>
+                <w:b/>
+                <w:bCs/>
+                <w:sz w:val="28"/>
+                <w:szCs w:val="28"/>
+              </w:rPr>
+              <w:t>TS 1.</w:t>
+            </w:r>
+            <w:r>
+              <w:rPr>
+                <w:rFonts w:cs="Arial"/>
+                <w:b/>
+                <w:bCs/>
+                <w:sz w:val="28"/>
+                <w:szCs w:val="28"/>
+              </w:rPr>
+              <w:t>1</w:t>
+            </w:r>
+            <w:r>
+              <w:rPr>
+                <w:rFonts w:cs="Arial"/>
+                <w:b/>
+                <w:bCs/>
+                <w:sz w:val="28"/>
+                <w:szCs w:val="28"/>
+              </w:rPr>
+              <w:t xml:space="preserve"> – </w:t>
+            </w:r>
+            <w:proofErr w:type="spellStart"/>
+            <w:r>
+              <w:rPr>
+                <w:rFonts w:cs="Arial"/>
+                <w:b/>
+                <w:bCs/>
+                <w:sz w:val="28"/>
+                <w:szCs w:val="28"/>
+              </w:rPr>
+              <w:t>Ghanam</w:t>
+            </w:r>
+            <w:proofErr w:type="spellEnd"/>
+          </w:p>
+          <w:p>
+            <w:pPr>
+              <w:spacing w:before="0" w:line="240" w:lineRule="auto"/>
+              <w:ind w:left="29"/>
+              <w:rPr>
+                <w:b/>
+                <w:bCs/>
+                <w:sz w:val="28"/>
+                <w:szCs w:val="32"/>
+              </w:rPr>
+            </w:pPr>
+          </w:p>
+          <w:p>
+            <w:pPr>
+              <w:spacing w:before="0" w:line="240" w:lineRule="auto"/>
+              <w:ind w:left="29"/>
+              <w:rPr>
+                <w:rFonts w:cs="Arial"/>
+                <w:color w:val="000000"/>
+                <w:sz w:val="28"/>
+                <w:szCs w:val="32"/>
+              </w:rPr>
+            </w:pPr>
+          </w:p>
+        </w:tc>
+        <w:tc>
+          <w:tcPr>
+            <w:tcW w:w="5542" w:type="dxa"/>
+          </w:tcPr>
+          <w:p>
+            <w:pPr>
+              <w:spacing w:before="0" w:line="240" w:lineRule="auto"/>
+              <w:ind w:left="29"/>
+              <w:rPr>
+                <w:b/>
+                <w:bCs/>
+                <w:sz w:val="28"/>
+                <w:szCs w:val="32"/>
+              </w:rPr>
+            </w:pPr>
+            <w:proofErr w:type="spellStart"/>
+            <w:r>
+              <w:rPr>
+                <w:rFonts w:ascii="BRH Malayalam Extra" w:hAnsi="BRH Malayalam Extra" w:cs="BRH Malayalam Extra"/>
+                <w:color w:val="000000"/>
+                <w:sz w:val="32"/>
+                <w:szCs w:val="40"/>
+                <w:highlight w:val="yellow"/>
+              </w:rPr>
+              <w:t>M</w:t>
+            </w:r>
+            <w:r>
+              <w:rPr>
+                <w:rFonts w:ascii="BRH Malayalam Extra" w:hAnsi="BRH Malayalam Extra" w:cs="BRH Malayalam Extra"/>
+                <w:color w:val="000000"/>
+                <w:sz w:val="32"/>
+                <w:szCs w:val="40"/>
+              </w:rPr>
+              <w:t>q</w:t>
+            </w:r>
+            <w:proofErr w:type="spellEnd"/>
+            <w:r>
+              <w:rPr>
+                <w:rFonts w:ascii="BRH Malayalam Extra" w:hAnsi="BRH Malayalam Extra" w:cs="BRH Malayalam Extra"/>
+                <w:color w:val="000000"/>
+                <w:sz w:val="32"/>
+                <w:szCs w:val="40"/>
+              </w:rPr>
+              <w:t>(M¡I)</w:t>
+            </w:r>
+            <w:r>
+              <w:rPr>
+                <w:rFonts w:ascii="BRH Malayalam Extra" w:hAnsi="BRH Malayalam Extra" w:cs="BRH Malayalam Extra"/>
+                <w:color w:val="000000"/>
+                <w:sz w:val="32"/>
+                <w:szCs w:val="40"/>
+              </w:rPr>
+              <w:t xml:space="preserve"> | </w:t>
+            </w:r>
+            <w:r>
+              <w:rPr>
+                <w:b/>
+                <w:bCs/>
+                <w:sz w:val="28"/>
+                <w:szCs w:val="32"/>
+              </w:rPr>
+              <w:t>in</w:t>
+            </w:r>
+            <w:r>
+              <w:rPr>
+                <w:rFonts w:ascii="BRH Malayalam Extra" w:hAnsi="BRH Malayalam Extra" w:cs="BRH Malayalam Extra"/>
+                <w:color w:val="000000"/>
+                <w:sz w:val="36"/>
+                <w:szCs w:val="40"/>
+              </w:rPr>
+              <w:t xml:space="preserve"> </w:t>
+            </w:r>
+            <w:r>
+              <w:rPr>
+                <w:rFonts w:cs="BRH Malayalam Extra"/>
+                <w:color w:val="000000"/>
+                <w:szCs w:val="40"/>
+              </w:rPr>
+              <w:t>32</w:t>
+            </w:r>
+            <w:r>
+              <w:rPr>
+                <w:rFonts w:ascii="BRH Malayalam Extra" w:hAnsi="BRH Malayalam Extra" w:cs="BRH Malayalam Extra"/>
+                <w:color w:val="000000"/>
+                <w:sz w:val="32"/>
+                <w:szCs w:val="40"/>
+              </w:rPr>
+              <w:t>)</w:t>
+            </w:r>
+            <w:r>
+              <w:rPr>
+                <w:rFonts w:ascii="BRH Malayalam Extra" w:hAnsi="BRH Malayalam Extra" w:cs="BRH Malayalam Extra"/>
+                <w:color w:val="000000"/>
+                <w:sz w:val="32"/>
+                <w:szCs w:val="40"/>
+              </w:rPr>
+              <w:t xml:space="preserve"> </w:t>
+            </w:r>
+            <w:r>
+              <w:rPr>
+                <w:rFonts w:cs="BRH Malayalam Extra"/>
+                <w:color w:val="000000"/>
+                <w:szCs w:val="40"/>
+              </w:rPr>
+              <w:t>1</w:t>
+            </w:r>
+            <w:r>
+              <w:rPr>
+                <w:rFonts w:ascii="BRH Malayalam Extra" w:hAnsi="BRH Malayalam Extra" w:cs="BRH Malayalam Extra"/>
+                <w:color w:val="000000"/>
+                <w:sz w:val="32"/>
+                <w:szCs w:val="40"/>
+              </w:rPr>
+              <w:t>.</w:t>
+            </w:r>
+            <w:r>
+              <w:rPr>
+                <w:rFonts w:cs="BRH Malayalam Extra"/>
+                <w:color w:val="000000"/>
+                <w:szCs w:val="40"/>
+              </w:rPr>
+              <w:t>1</w:t>
+            </w:r>
+            <w:r>
+              <w:rPr>
+                <w:rFonts w:ascii="BRH Malayalam Extra" w:hAnsi="BRH Malayalam Extra" w:cs="BRH Malayalam Extra"/>
+                <w:color w:val="000000"/>
+                <w:sz w:val="32"/>
+                <w:szCs w:val="40"/>
+              </w:rPr>
+              <w:t>.</w:t>
+            </w:r>
+            <w:r>
+              <w:rPr>
+                <w:rFonts w:cs="BRH Malayalam Extra"/>
+                <w:color w:val="000000"/>
+                <w:szCs w:val="40"/>
+              </w:rPr>
+              <w:t>1</w:t>
+            </w:r>
+            <w:r>
+              <w:rPr>
+                <w:rFonts w:ascii="BRH Malayalam Extra" w:hAnsi="BRH Malayalam Extra" w:cs="BRH Malayalam Extra"/>
+                <w:color w:val="000000"/>
+                <w:sz w:val="32"/>
+                <w:szCs w:val="40"/>
+              </w:rPr>
+              <w:t>.</w:t>
+            </w:r>
+            <w:r>
+              <w:rPr>
+                <w:rFonts w:cs="BRH Malayalam Extra"/>
+                <w:color w:val="000000"/>
+                <w:szCs w:val="40"/>
+              </w:rPr>
+              <w:t>1</w:t>
+            </w:r>
+            <w:r>
+              <w:rPr>
+                <w:rFonts w:ascii="BRH Malayalam Extra" w:hAnsi="BRH Malayalam Extra" w:cs="BRH Malayalam Extra"/>
+                <w:color w:val="000000"/>
+                <w:sz w:val="32"/>
+                <w:szCs w:val="40"/>
+              </w:rPr>
+              <w:t>(</w:t>
+            </w:r>
+            <w:r>
+              <w:rPr>
+                <w:rFonts w:cs="BRH Malayalam Extra"/>
+                <w:color w:val="000000"/>
+                <w:szCs w:val="40"/>
+              </w:rPr>
+              <w:t>28</w:t>
+            </w:r>
+            <w:r>
+              <w:rPr>
+                <w:rFonts w:ascii="BRH Malayalam Extra" w:hAnsi="BRH Malayalam Extra" w:cs="BRH Malayalam Extra"/>
+                <w:color w:val="000000"/>
+                <w:sz w:val="32"/>
+                <w:szCs w:val="40"/>
+              </w:rPr>
+              <w:t>)</w:t>
+            </w:r>
+          </w:p>
+          <w:p>
+            <w:pPr>
+              <w:spacing w:before="0" w:line="240" w:lineRule="auto"/>
+              <w:rPr>
+                <w:b/>
+                <w:bCs/>
+                <w:sz w:val="28"/>
+                <w:szCs w:val="32"/>
+              </w:rPr>
+            </w:pPr>
+            <w:proofErr w:type="spellStart"/>
+            <w:r>
+              <w:rPr>
+                <w:rFonts w:ascii="BRH Malayalam Extra" w:hAnsi="BRH Malayalam Extra" w:cs="BRH Malayalam Extra"/>
+                <w:color w:val="000000"/>
+                <w:sz w:val="32"/>
+                <w:szCs w:val="40"/>
+                <w:highlight w:val="yellow"/>
+              </w:rPr>
+              <w:t>M</w:t>
+            </w:r>
+            <w:r>
+              <w:rPr>
+                <w:rFonts w:ascii="BRH Malayalam Extra" w:hAnsi="BRH Malayalam Extra" w:cs="BRH Malayalam Extra"/>
+                <w:color w:val="000000"/>
+                <w:sz w:val="32"/>
+                <w:szCs w:val="40"/>
+              </w:rPr>
+              <w:t>q</w:t>
+            </w:r>
+            <w:proofErr w:type="spellEnd"/>
+            <w:r>
+              <w:rPr>
+                <w:rFonts w:ascii="BRH Malayalam Extra" w:hAnsi="BRH Malayalam Extra" w:cs="BRH Malayalam Extra"/>
+                <w:color w:val="000000"/>
+                <w:sz w:val="32"/>
+                <w:szCs w:val="40"/>
+              </w:rPr>
+              <w:t>(M¡I)</w:t>
+            </w:r>
+            <w:r>
+              <w:rPr>
+                <w:rFonts w:ascii="BRH Malayalam Extra" w:hAnsi="BRH Malayalam Extra" w:cs="BRH Malayalam Extra"/>
+                <w:color w:val="000000"/>
+                <w:sz w:val="32"/>
+                <w:szCs w:val="40"/>
+              </w:rPr>
+              <w:t xml:space="preserve"> | </w:t>
+            </w:r>
+            <w:r>
+              <w:rPr>
+                <w:b/>
+                <w:bCs/>
+                <w:sz w:val="28"/>
+                <w:szCs w:val="32"/>
+              </w:rPr>
+              <w:t>in</w:t>
+            </w:r>
+            <w:r>
+              <w:rPr>
+                <w:rFonts w:ascii="BRH Malayalam Extra" w:hAnsi="BRH Malayalam Extra" w:cs="BRH Malayalam Extra"/>
+                <w:color w:val="000000"/>
+                <w:sz w:val="36"/>
+                <w:szCs w:val="40"/>
+              </w:rPr>
+              <w:t xml:space="preserve"> </w:t>
+            </w:r>
+            <w:r>
+              <w:rPr>
+                <w:rFonts w:cs="BRH Malayalam Extra"/>
+                <w:color w:val="000000"/>
+                <w:szCs w:val="40"/>
+              </w:rPr>
+              <w:t>33</w:t>
+            </w:r>
+            <w:r>
+              <w:rPr>
+                <w:rFonts w:ascii="BRH Malayalam Extra" w:hAnsi="BRH Malayalam Extra" w:cs="BRH Malayalam Extra"/>
+                <w:color w:val="000000"/>
+                <w:sz w:val="32"/>
+                <w:szCs w:val="40"/>
+              </w:rPr>
+              <w:t>)</w:t>
+            </w:r>
+            <w:r>
+              <w:rPr>
+                <w:rFonts w:ascii="BRH Malayalam Extra" w:hAnsi="BRH Malayalam Extra" w:cs="BRH Malayalam Extra"/>
+                <w:color w:val="000000"/>
+                <w:sz w:val="32"/>
+                <w:szCs w:val="40"/>
+              </w:rPr>
+              <w:t xml:space="preserve"> </w:t>
+            </w:r>
+            <w:r>
+              <w:rPr>
+                <w:rFonts w:cs="BRH Malayalam Extra"/>
+                <w:color w:val="000000"/>
+                <w:szCs w:val="40"/>
+              </w:rPr>
+              <w:t>1</w:t>
+            </w:r>
+            <w:r>
+              <w:rPr>
+                <w:rFonts w:ascii="BRH Malayalam Extra" w:hAnsi="BRH Malayalam Extra" w:cs="BRH Malayalam Extra"/>
+                <w:color w:val="000000"/>
+                <w:sz w:val="32"/>
+                <w:szCs w:val="40"/>
+              </w:rPr>
+              <w:t>.</w:t>
+            </w:r>
+            <w:r>
+              <w:rPr>
+                <w:rFonts w:cs="BRH Malayalam Extra"/>
+                <w:color w:val="000000"/>
+                <w:szCs w:val="40"/>
+              </w:rPr>
+              <w:t>1</w:t>
+            </w:r>
+            <w:r>
+              <w:rPr>
+                <w:rFonts w:ascii="BRH Malayalam Extra" w:hAnsi="BRH Malayalam Extra" w:cs="BRH Malayalam Extra"/>
+                <w:color w:val="000000"/>
+                <w:sz w:val="32"/>
+                <w:szCs w:val="40"/>
+              </w:rPr>
+              <w:t>.</w:t>
+            </w:r>
+            <w:r>
+              <w:rPr>
+                <w:rFonts w:cs="BRH Malayalam Extra"/>
+                <w:color w:val="000000"/>
+                <w:szCs w:val="40"/>
+              </w:rPr>
+              <w:t>1</w:t>
+            </w:r>
+            <w:r>
+              <w:rPr>
+                <w:rFonts w:ascii="BRH Malayalam Extra" w:hAnsi="BRH Malayalam Extra" w:cs="BRH Malayalam Extra"/>
+                <w:color w:val="000000"/>
+                <w:sz w:val="32"/>
+                <w:szCs w:val="40"/>
+              </w:rPr>
+              <w:t>.</w:t>
+            </w:r>
+            <w:r>
+              <w:rPr>
+                <w:rFonts w:cs="BRH Malayalam Extra"/>
+                <w:color w:val="000000"/>
+                <w:szCs w:val="40"/>
+              </w:rPr>
+              <w:t>1</w:t>
+            </w:r>
+            <w:r>
+              <w:rPr>
+                <w:rFonts w:ascii="BRH Malayalam Extra" w:hAnsi="BRH Malayalam Extra" w:cs="BRH Malayalam Extra"/>
+                <w:color w:val="000000"/>
+                <w:sz w:val="32"/>
+                <w:szCs w:val="40"/>
+              </w:rPr>
+              <w:t>(</w:t>
+            </w:r>
+            <w:r>
+              <w:rPr>
+                <w:rFonts w:cs="BRH Malayalam Extra"/>
+                <w:color w:val="000000"/>
+                <w:szCs w:val="40"/>
+              </w:rPr>
+              <w:t>29</w:t>
+            </w:r>
+            <w:r>
+              <w:rPr>
+                <w:rFonts w:ascii="BRH Malayalam Extra" w:hAnsi="BRH Malayalam Extra" w:cs="BRH Malayalam Extra"/>
+                <w:color w:val="000000"/>
+                <w:sz w:val="32"/>
+                <w:szCs w:val="40"/>
+              </w:rPr>
+              <w:t>)</w:t>
+            </w:r>
+          </w:p>
+          <w:p>
+            <w:pPr>
+              <w:spacing w:before="0" w:line="240" w:lineRule="auto"/>
+              <w:rPr>
+                <w:rFonts w:ascii="BRH Malayalam Extra" w:hAnsi="BRH Malayalam Extra" w:cs="BRH Malayalam Extra"/>
+                <w:color w:val="000000"/>
+                <w:sz w:val="32"/>
+                <w:szCs w:val="40"/>
+              </w:rPr>
+            </w:pPr>
+            <w:proofErr w:type="spellStart"/>
+            <w:r>
+              <w:rPr>
+                <w:rFonts w:ascii="BRH Malayalam Extra" w:hAnsi="BRH Malayalam Extra" w:cs="BRH Malayalam Extra"/>
+                <w:color w:val="000000"/>
+                <w:sz w:val="32"/>
+                <w:szCs w:val="40"/>
+                <w:highlight w:val="yellow"/>
+              </w:rPr>
+              <w:t>M</w:t>
+            </w:r>
+            <w:r>
+              <w:rPr>
+                <w:rFonts w:ascii="BRH Malayalam Extra" w:hAnsi="BRH Malayalam Extra" w:cs="BRH Malayalam Extra"/>
+                <w:color w:val="000000"/>
+                <w:sz w:val="32"/>
+                <w:szCs w:val="40"/>
+              </w:rPr>
+              <w:t>q</w:t>
+            </w:r>
+            <w:proofErr w:type="spellEnd"/>
+            <w:r>
+              <w:rPr>
+                <w:rFonts w:ascii="BRH Malayalam Extra" w:hAnsi="BRH Malayalam Extra" w:cs="BRH Malayalam Extra"/>
+                <w:color w:val="000000"/>
+                <w:sz w:val="32"/>
+                <w:szCs w:val="40"/>
+              </w:rPr>
+              <w:t>(M¡I)</w:t>
+            </w:r>
+            <w:r>
+              <w:rPr>
+                <w:rFonts w:ascii="BRH Malayalam Extra" w:hAnsi="BRH Malayalam Extra" w:cs="BRH Malayalam Extra"/>
+                <w:color w:val="000000"/>
+                <w:sz w:val="32"/>
+                <w:szCs w:val="40"/>
+              </w:rPr>
+              <w:t xml:space="preserve"> | </w:t>
+            </w:r>
+            <w:r>
+              <w:rPr>
+                <w:b/>
+                <w:bCs/>
+                <w:sz w:val="28"/>
+                <w:szCs w:val="32"/>
+              </w:rPr>
+              <w:t>in</w:t>
+            </w:r>
+            <w:r>
+              <w:rPr>
+                <w:rFonts w:ascii="BRH Malayalam Extra" w:hAnsi="BRH Malayalam Extra" w:cs="BRH Malayalam Extra"/>
+                <w:color w:val="000000"/>
+                <w:sz w:val="36"/>
+                <w:szCs w:val="40"/>
+              </w:rPr>
+              <w:t xml:space="preserve"> </w:t>
+            </w:r>
+            <w:r>
+              <w:rPr>
+                <w:rFonts w:cs="BRH Malayalam Extra"/>
+                <w:color w:val="000000"/>
+                <w:szCs w:val="40"/>
+              </w:rPr>
+              <w:t>34</w:t>
+            </w:r>
+            <w:r>
+              <w:rPr>
+                <w:rFonts w:ascii="BRH Malayalam Extra" w:hAnsi="BRH Malayalam Extra" w:cs="BRH Malayalam Extra"/>
+                <w:color w:val="000000"/>
+                <w:sz w:val="32"/>
+                <w:szCs w:val="40"/>
+              </w:rPr>
+              <w:t>)</w:t>
+            </w:r>
+            <w:r>
+              <w:rPr>
+                <w:rFonts w:ascii="BRH Malayalam Extra" w:hAnsi="BRH Malayalam Extra" w:cs="BRH Malayalam Extra"/>
+                <w:color w:val="000000"/>
+                <w:sz w:val="32"/>
+                <w:szCs w:val="40"/>
+              </w:rPr>
+              <w:t xml:space="preserve"> </w:t>
+            </w:r>
+            <w:r>
+              <w:rPr>
+                <w:rFonts w:cs="BRH Malayalam Extra"/>
+                <w:color w:val="000000"/>
+                <w:szCs w:val="40"/>
+              </w:rPr>
+              <w:t>1</w:t>
+            </w:r>
+            <w:r>
+              <w:rPr>
+                <w:rFonts w:ascii="BRH Malayalam Extra" w:hAnsi="BRH Malayalam Extra" w:cs="BRH Malayalam Extra"/>
+                <w:color w:val="000000"/>
+                <w:sz w:val="32"/>
+                <w:szCs w:val="40"/>
+              </w:rPr>
+              <w:t>.</w:t>
+            </w:r>
+            <w:r>
+              <w:rPr>
+                <w:rFonts w:cs="BRH Malayalam Extra"/>
+                <w:color w:val="000000"/>
+                <w:szCs w:val="40"/>
+              </w:rPr>
+              <w:t>1</w:t>
+            </w:r>
+            <w:r>
+              <w:rPr>
+                <w:rFonts w:ascii="BRH Malayalam Extra" w:hAnsi="BRH Malayalam Extra" w:cs="BRH Malayalam Extra"/>
+                <w:color w:val="000000"/>
+                <w:sz w:val="32"/>
+                <w:szCs w:val="40"/>
+              </w:rPr>
+              <w:t>.</w:t>
+            </w:r>
+            <w:r>
+              <w:rPr>
+                <w:rFonts w:cs="BRH Malayalam Extra"/>
+                <w:color w:val="000000"/>
+                <w:szCs w:val="40"/>
+              </w:rPr>
+              <w:t>1</w:t>
+            </w:r>
+            <w:r>
+              <w:rPr>
+                <w:rFonts w:ascii="BRH Malayalam Extra" w:hAnsi="BRH Malayalam Extra" w:cs="BRH Malayalam Extra"/>
+                <w:color w:val="000000"/>
+                <w:sz w:val="32"/>
+                <w:szCs w:val="40"/>
+              </w:rPr>
+              <w:t>.</w:t>
+            </w:r>
+            <w:r>
+              <w:rPr>
+                <w:rFonts w:cs="BRH Malayalam Extra"/>
+                <w:color w:val="000000"/>
+                <w:szCs w:val="40"/>
+              </w:rPr>
+              <w:t>1</w:t>
+            </w:r>
+            <w:r>
+              <w:rPr>
+                <w:rFonts w:ascii="BRH Malayalam Extra" w:hAnsi="BRH Malayalam Extra" w:cs="BRH Malayalam Extra"/>
+                <w:color w:val="000000"/>
+                <w:sz w:val="32"/>
+                <w:szCs w:val="40"/>
+              </w:rPr>
+              <w:t>(</w:t>
+            </w:r>
+            <w:r>
+              <w:rPr>
+                <w:rFonts w:cs="BRH Malayalam Extra"/>
+                <w:color w:val="000000"/>
+                <w:szCs w:val="40"/>
+              </w:rPr>
+              <w:t>30</w:t>
+            </w:r>
+            <w:r>
+              <w:rPr>
+                <w:rFonts w:ascii="BRH Malayalam Extra" w:hAnsi="BRH Malayalam Extra" w:cs="BRH Malayalam Extra"/>
+                <w:color w:val="000000"/>
+                <w:sz w:val="32"/>
+                <w:szCs w:val="40"/>
+              </w:rPr>
+              <w:t>)</w:t>
+            </w:r>
+          </w:p>
+          <w:p>
+            <w:pPr>
+              <w:spacing w:before="0" w:line="240" w:lineRule="auto"/>
+              <w:rPr>
+                <w:rFonts w:ascii="BRH Malayalam Extra" w:hAnsi="BRH Malayalam Extra" w:cs="BRH Malayalam Extra"/>
+                <w:color w:val="000000"/>
+                <w:sz w:val="32"/>
+                <w:szCs w:val="40"/>
+              </w:rPr>
+            </w:pPr>
+            <w:proofErr w:type="spellStart"/>
+            <w:r>
+              <w:rPr>
+                <w:rFonts w:ascii="BRH Malayalam Extra" w:hAnsi="BRH Malayalam Extra" w:cs="BRH Malayalam Extra"/>
+                <w:color w:val="000000"/>
+                <w:sz w:val="32"/>
+                <w:szCs w:val="40"/>
+                <w:highlight w:val="yellow"/>
+              </w:rPr>
+              <w:t>M</w:t>
+            </w:r>
+            <w:r>
+              <w:rPr>
+                <w:rFonts w:ascii="BRH Malayalam Extra" w:hAnsi="BRH Malayalam Extra" w:cs="BRH Malayalam Extra"/>
+                <w:color w:val="000000"/>
+                <w:sz w:val="32"/>
+                <w:szCs w:val="40"/>
+              </w:rPr>
+              <w:t>q</w:t>
+            </w:r>
+            <w:proofErr w:type="spellEnd"/>
+            <w:r>
+              <w:rPr>
+                <w:rFonts w:ascii="BRH Malayalam Extra" w:hAnsi="BRH Malayalam Extra" w:cs="BRH Malayalam Extra"/>
+                <w:color w:val="000000"/>
+                <w:sz w:val="32"/>
+                <w:szCs w:val="40"/>
+              </w:rPr>
+              <w:t>(M¡I)</w:t>
+            </w:r>
+            <w:r>
+              <w:rPr>
+                <w:rFonts w:ascii="BRH Malayalam Extra" w:hAnsi="BRH Malayalam Extra" w:cs="BRH Malayalam Extra"/>
+                <w:color w:val="000000"/>
+                <w:sz w:val="32"/>
+                <w:szCs w:val="40"/>
+              </w:rPr>
+              <w:t xml:space="preserve"> | </w:t>
+            </w:r>
+            <w:r>
+              <w:rPr>
+                <w:b/>
+                <w:bCs/>
+                <w:sz w:val="28"/>
+                <w:szCs w:val="32"/>
+              </w:rPr>
+              <w:t>in</w:t>
+            </w:r>
+            <w:r>
+              <w:rPr>
+                <w:rFonts w:ascii="BRH Malayalam Extra" w:hAnsi="BRH Malayalam Extra" w:cs="BRH Malayalam Extra"/>
+                <w:color w:val="000000"/>
+                <w:sz w:val="36"/>
+                <w:szCs w:val="40"/>
+              </w:rPr>
+              <w:t xml:space="preserve"> </w:t>
+            </w:r>
+            <w:r>
+              <w:rPr>
+                <w:rFonts w:cs="BRH Malayalam Extra"/>
+                <w:color w:val="000000"/>
+                <w:szCs w:val="40"/>
+              </w:rPr>
+              <w:t>35</w:t>
+            </w:r>
+            <w:r>
+              <w:rPr>
+                <w:rFonts w:ascii="BRH Malayalam Extra" w:hAnsi="BRH Malayalam Extra" w:cs="BRH Malayalam Extra"/>
+                <w:color w:val="000000"/>
+                <w:sz w:val="32"/>
+                <w:szCs w:val="40"/>
+              </w:rPr>
+              <w:t>)</w:t>
+            </w:r>
+            <w:r>
+              <w:rPr>
+                <w:rFonts w:ascii="BRH Malayalam Extra" w:hAnsi="BRH Malayalam Extra" w:cs="BRH Malayalam Extra"/>
+                <w:color w:val="000000"/>
+                <w:sz w:val="32"/>
+                <w:szCs w:val="40"/>
+              </w:rPr>
+              <w:t xml:space="preserve"> </w:t>
+            </w:r>
+            <w:r>
+              <w:rPr>
+                <w:rFonts w:cs="BRH Malayalam Extra"/>
+                <w:color w:val="000000"/>
+                <w:szCs w:val="40"/>
+              </w:rPr>
+              <w:t>1</w:t>
+            </w:r>
+            <w:r>
+              <w:rPr>
+                <w:rFonts w:ascii="BRH Malayalam Extra" w:hAnsi="BRH Malayalam Extra" w:cs="BRH Malayalam Extra"/>
+                <w:color w:val="000000"/>
+                <w:sz w:val="32"/>
+                <w:szCs w:val="40"/>
+              </w:rPr>
+              <w:t>.</w:t>
+            </w:r>
+            <w:r>
+              <w:rPr>
+                <w:rFonts w:cs="BRH Malayalam Extra"/>
+                <w:color w:val="000000"/>
+                <w:szCs w:val="40"/>
+              </w:rPr>
+              <w:t>1</w:t>
+            </w:r>
+            <w:r>
+              <w:rPr>
+                <w:rFonts w:ascii="BRH Malayalam Extra" w:hAnsi="BRH Malayalam Extra" w:cs="BRH Malayalam Extra"/>
+                <w:color w:val="000000"/>
+                <w:sz w:val="32"/>
+                <w:szCs w:val="40"/>
+              </w:rPr>
+              <w:t>.</w:t>
+            </w:r>
+            <w:r>
+              <w:rPr>
+                <w:rFonts w:cs="BRH Malayalam Extra"/>
+                <w:color w:val="000000"/>
+                <w:szCs w:val="40"/>
+              </w:rPr>
+              <w:t>1</w:t>
+            </w:r>
+            <w:r>
+              <w:rPr>
+                <w:rFonts w:ascii="BRH Malayalam Extra" w:hAnsi="BRH Malayalam Extra" w:cs="BRH Malayalam Extra"/>
+                <w:color w:val="000000"/>
+                <w:sz w:val="32"/>
+                <w:szCs w:val="40"/>
+              </w:rPr>
+              <w:t>.</w:t>
+            </w:r>
+            <w:r>
+              <w:rPr>
+                <w:rFonts w:cs="BRH Malayalam Extra"/>
+                <w:color w:val="000000"/>
+                <w:szCs w:val="40"/>
+              </w:rPr>
+              <w:t>1</w:t>
+            </w:r>
+            <w:r>
+              <w:rPr>
+                <w:rFonts w:ascii="BRH Malayalam Extra" w:hAnsi="BRH Malayalam Extra" w:cs="BRH Malayalam Extra"/>
+                <w:color w:val="000000"/>
+                <w:sz w:val="32"/>
+                <w:szCs w:val="40"/>
+              </w:rPr>
+              <w:t>(</w:t>
+            </w:r>
+            <w:r>
+              <w:rPr>
+                <w:rFonts w:cs="BRH Malayalam Extra"/>
+                <w:color w:val="000000"/>
+                <w:szCs w:val="40"/>
+              </w:rPr>
+              <w:t>30</w:t>
+            </w:r>
+            <w:r>
+              <w:rPr>
+                <w:rFonts w:ascii="BRH Malayalam Extra" w:hAnsi="BRH Malayalam Extra" w:cs="BRH Malayalam Extra"/>
+                <w:color w:val="000000"/>
+                <w:sz w:val="32"/>
+                <w:szCs w:val="40"/>
+              </w:rPr>
+              <w:t>)</w:t>
+            </w:r>
+          </w:p>
+          <w:p>
+            <w:pPr>
+              <w:spacing w:before="0" w:line="240" w:lineRule="auto"/>
+              <w:rPr>
+                <w:rFonts w:ascii="BRH Malayalam Extra" w:hAnsi="BRH Malayalam Extra" w:cs="BRH Malayalam Extra"/>
+                <w:sz w:val="28"/>
+                <w:szCs w:val="36"/>
+              </w:rPr>
+            </w:pPr>
+            <w:r>
+              <w:rPr>
+                <w:b/>
+                <w:bCs/>
+                <w:sz w:val="28"/>
+                <w:szCs w:val="32"/>
+              </w:rPr>
+              <w:t xml:space="preserve"> </w:t>
+            </w:r>
+            <w:r>
+              <w:rPr>
+                <w:b/>
+                <w:bCs/>
+                <w:sz w:val="28"/>
+                <w:szCs w:val="32"/>
+              </w:rPr>
+              <w:t xml:space="preserve">In </w:t>
+            </w:r>
+            <w:proofErr w:type="spellStart"/>
+            <w:r>
+              <w:rPr>
+                <w:b/>
+                <w:bCs/>
+                <w:sz w:val="28"/>
+                <w:szCs w:val="32"/>
+              </w:rPr>
+              <w:t>padam</w:t>
+            </w:r>
+            <w:proofErr w:type="spellEnd"/>
+            <w:r>
+              <w:rPr>
+                <w:b/>
+                <w:bCs/>
+                <w:sz w:val="28"/>
+                <w:szCs w:val="32"/>
+              </w:rPr>
+              <w:t xml:space="preserve"> line and </w:t>
+            </w:r>
+            <w:proofErr w:type="spellStart"/>
+            <w:r>
+              <w:rPr>
+                <w:b/>
+                <w:bCs/>
+                <w:sz w:val="28"/>
+                <w:szCs w:val="32"/>
+              </w:rPr>
+              <w:t>vaa</w:t>
+            </w:r>
+            <w:r>
+              <w:rPr>
+                <w:b/>
+                <w:bCs/>
+                <w:sz w:val="28"/>
+                <w:szCs w:val="32"/>
+              </w:rPr>
+              <w:t>k</w:t>
+            </w:r>
+            <w:r>
+              <w:rPr>
+                <w:b/>
+                <w:bCs/>
+                <w:sz w:val="28"/>
+                <w:szCs w:val="32"/>
+              </w:rPr>
+              <w:t>yam</w:t>
+            </w:r>
+            <w:proofErr w:type="spellEnd"/>
+            <w:r>
+              <w:rPr>
+                <w:b/>
+                <w:bCs/>
+                <w:sz w:val="28"/>
+                <w:szCs w:val="32"/>
+              </w:rPr>
+              <w:t xml:space="preserve"> line</w:t>
+            </w:r>
+          </w:p>
+        </w:tc>
+        <w:tc>
+          <w:tcPr>
+            <w:tcW w:w="6506" w:type="dxa"/>
+          </w:tcPr>
+          <w:p>
+            <w:pPr>
+              <w:spacing w:before="0" w:line="240" w:lineRule="auto"/>
+              <w:ind w:left="29"/>
+              <w:rPr>
+                <w:b/>
+                <w:bCs/>
+                <w:sz w:val="28"/>
+                <w:szCs w:val="32"/>
+              </w:rPr>
+            </w:pPr>
+            <w:r>
+              <w:rPr>
+                <w:rFonts w:ascii="BRH Malayalam Extra" w:hAnsi="BRH Malayalam Extra" w:cs="BRH Malayalam Extra"/>
+                <w:color w:val="000000"/>
+                <w:sz w:val="32"/>
+                <w:szCs w:val="40"/>
+                <w:highlight w:val="green"/>
+              </w:rPr>
+              <w:t>N</w:t>
+            </w:r>
+            <w:r>
+              <w:rPr>
+                <w:rFonts w:ascii="BRH Malayalam Extra" w:hAnsi="BRH Malayalam Extra" w:cs="BRH Malayalam Extra"/>
+                <w:color w:val="000000"/>
+                <w:sz w:val="32"/>
+                <w:szCs w:val="40"/>
+              </w:rPr>
+              <w:t>q</w:t>
+            </w:r>
+            <w:r>
+              <w:rPr>
+                <w:rFonts w:ascii="BRH Malayalam Extra" w:hAnsi="BRH Malayalam Extra" w:cs="BRH Malayalam Extra"/>
+                <w:color w:val="000000"/>
+                <w:sz w:val="32"/>
+                <w:szCs w:val="40"/>
+              </w:rPr>
+              <w:t>(M¡I)</w:t>
+            </w:r>
+            <w:r>
+              <w:rPr>
+                <w:rFonts w:ascii="BRH Malayalam Extra" w:hAnsi="BRH Malayalam Extra" w:cs="BRH Malayalam Extra"/>
+                <w:color w:val="000000"/>
+                <w:sz w:val="32"/>
+                <w:szCs w:val="40"/>
+              </w:rPr>
+              <w:t xml:space="preserve"> | </w:t>
+            </w:r>
+            <w:r>
+              <w:rPr>
+                <w:b/>
+                <w:bCs/>
+                <w:sz w:val="28"/>
+                <w:szCs w:val="32"/>
+              </w:rPr>
+              <w:t>in</w:t>
+            </w:r>
+            <w:r>
+              <w:rPr>
+                <w:rFonts w:ascii="BRH Malayalam Extra" w:hAnsi="BRH Malayalam Extra" w:cs="BRH Malayalam Extra"/>
+                <w:color w:val="000000"/>
+                <w:sz w:val="36"/>
+                <w:szCs w:val="40"/>
+              </w:rPr>
+              <w:t xml:space="preserve"> </w:t>
+            </w:r>
+            <w:r>
+              <w:rPr>
+                <w:rFonts w:cs="BRH Malayalam Extra"/>
+                <w:color w:val="000000"/>
+                <w:szCs w:val="40"/>
+              </w:rPr>
+              <w:t>32</w:t>
+            </w:r>
+            <w:r>
+              <w:rPr>
+                <w:rFonts w:ascii="BRH Malayalam Extra" w:hAnsi="BRH Malayalam Extra" w:cs="BRH Malayalam Extra"/>
+                <w:color w:val="000000"/>
+                <w:sz w:val="32"/>
+                <w:szCs w:val="40"/>
+              </w:rPr>
+              <w:t>)</w:t>
+            </w:r>
+            <w:r>
+              <w:rPr>
+                <w:rFonts w:ascii="BRH Malayalam Extra" w:hAnsi="BRH Malayalam Extra" w:cs="BRH Malayalam Extra"/>
+                <w:color w:val="000000"/>
+                <w:sz w:val="32"/>
+                <w:szCs w:val="40"/>
+              </w:rPr>
+              <w:t xml:space="preserve"> </w:t>
+            </w:r>
+            <w:r>
+              <w:rPr>
+                <w:rFonts w:cs="BRH Malayalam Extra"/>
+                <w:color w:val="000000"/>
+                <w:szCs w:val="40"/>
+              </w:rPr>
+              <w:t>1</w:t>
+            </w:r>
+            <w:r>
+              <w:rPr>
+                <w:rFonts w:ascii="BRH Malayalam Extra" w:hAnsi="BRH Malayalam Extra" w:cs="BRH Malayalam Extra"/>
+                <w:color w:val="000000"/>
+                <w:sz w:val="32"/>
+                <w:szCs w:val="40"/>
+              </w:rPr>
+              <w:t>.</w:t>
+            </w:r>
+            <w:r>
+              <w:rPr>
+                <w:rFonts w:cs="BRH Malayalam Extra"/>
+                <w:color w:val="000000"/>
+                <w:szCs w:val="40"/>
+              </w:rPr>
+              <w:t>1</w:t>
+            </w:r>
+            <w:r>
+              <w:rPr>
+                <w:rFonts w:ascii="BRH Malayalam Extra" w:hAnsi="BRH Malayalam Extra" w:cs="BRH Malayalam Extra"/>
+                <w:color w:val="000000"/>
+                <w:sz w:val="32"/>
+                <w:szCs w:val="40"/>
+              </w:rPr>
+              <w:t>.</w:t>
+            </w:r>
+            <w:r>
+              <w:rPr>
+                <w:rFonts w:cs="BRH Malayalam Extra"/>
+                <w:color w:val="000000"/>
+                <w:szCs w:val="40"/>
+              </w:rPr>
+              <w:t>1</w:t>
+            </w:r>
+            <w:r>
+              <w:rPr>
+                <w:rFonts w:ascii="BRH Malayalam Extra" w:hAnsi="BRH Malayalam Extra" w:cs="BRH Malayalam Extra"/>
+                <w:color w:val="000000"/>
+                <w:sz w:val="32"/>
+                <w:szCs w:val="40"/>
+              </w:rPr>
+              <w:t>.</w:t>
+            </w:r>
+            <w:r>
+              <w:rPr>
+                <w:rFonts w:cs="BRH Malayalam Extra"/>
+                <w:color w:val="000000"/>
+                <w:szCs w:val="40"/>
+              </w:rPr>
+              <w:t>1</w:t>
+            </w:r>
+            <w:r>
+              <w:rPr>
+                <w:rFonts w:ascii="BRH Malayalam Extra" w:hAnsi="BRH Malayalam Extra" w:cs="BRH Malayalam Extra"/>
+                <w:color w:val="000000"/>
+                <w:sz w:val="32"/>
+                <w:szCs w:val="40"/>
+              </w:rPr>
+              <w:t>(</w:t>
+            </w:r>
+            <w:r>
+              <w:rPr>
+                <w:rFonts w:cs="BRH Malayalam Extra"/>
+                <w:color w:val="000000"/>
+                <w:szCs w:val="40"/>
+              </w:rPr>
+              <w:t>28</w:t>
+            </w:r>
+            <w:r>
+              <w:rPr>
+                <w:rFonts w:ascii="BRH Malayalam Extra" w:hAnsi="BRH Malayalam Extra" w:cs="BRH Malayalam Extra"/>
+                <w:color w:val="000000"/>
+                <w:sz w:val="32"/>
+                <w:szCs w:val="40"/>
+              </w:rPr>
+              <w:t>)</w:t>
+            </w:r>
+          </w:p>
+          <w:p>
+            <w:pPr>
+              <w:spacing w:before="0" w:line="240" w:lineRule="auto"/>
+              <w:rPr>
+                <w:b/>
+                <w:bCs/>
+                <w:sz w:val="28"/>
+                <w:szCs w:val="32"/>
+              </w:rPr>
+            </w:pPr>
+            <w:r>
+              <w:rPr>
+                <w:rFonts w:ascii="BRH Malayalam Extra" w:hAnsi="BRH Malayalam Extra" w:cs="BRH Malayalam Extra"/>
+                <w:color w:val="000000"/>
+                <w:sz w:val="32"/>
+                <w:szCs w:val="40"/>
+                <w:highlight w:val="green"/>
+              </w:rPr>
+              <w:t>N</w:t>
+            </w:r>
+            <w:r>
+              <w:rPr>
+                <w:rFonts w:ascii="BRH Malayalam Extra" w:hAnsi="BRH Malayalam Extra" w:cs="BRH Malayalam Extra"/>
+                <w:color w:val="000000"/>
+                <w:sz w:val="32"/>
+                <w:szCs w:val="40"/>
+              </w:rPr>
+              <w:t>q</w:t>
+            </w:r>
+            <w:r>
+              <w:rPr>
+                <w:rFonts w:ascii="BRH Malayalam Extra" w:hAnsi="BRH Malayalam Extra" w:cs="BRH Malayalam Extra"/>
+                <w:color w:val="000000"/>
+                <w:sz w:val="32"/>
+                <w:szCs w:val="40"/>
+              </w:rPr>
+              <w:t>(M¡I)</w:t>
+            </w:r>
+            <w:r>
+              <w:rPr>
+                <w:rFonts w:ascii="BRH Malayalam Extra" w:hAnsi="BRH Malayalam Extra" w:cs="BRH Malayalam Extra"/>
+                <w:color w:val="000000"/>
+                <w:sz w:val="32"/>
+                <w:szCs w:val="40"/>
+              </w:rPr>
+              <w:t xml:space="preserve"> | </w:t>
+            </w:r>
+            <w:r>
+              <w:rPr>
+                <w:b/>
+                <w:bCs/>
+                <w:sz w:val="28"/>
+                <w:szCs w:val="32"/>
+              </w:rPr>
+              <w:t>in</w:t>
+            </w:r>
+            <w:r>
+              <w:rPr>
+                <w:rFonts w:ascii="BRH Malayalam Extra" w:hAnsi="BRH Malayalam Extra" w:cs="BRH Malayalam Extra"/>
+                <w:color w:val="000000"/>
+                <w:sz w:val="36"/>
+                <w:szCs w:val="40"/>
+              </w:rPr>
+              <w:t xml:space="preserve"> </w:t>
+            </w:r>
+            <w:r>
+              <w:rPr>
+                <w:rFonts w:cs="BRH Malayalam Extra"/>
+                <w:color w:val="000000"/>
+                <w:szCs w:val="40"/>
+              </w:rPr>
+              <w:t>33</w:t>
+            </w:r>
+            <w:r>
+              <w:rPr>
+                <w:rFonts w:ascii="BRH Malayalam Extra" w:hAnsi="BRH Malayalam Extra" w:cs="BRH Malayalam Extra"/>
+                <w:color w:val="000000"/>
+                <w:sz w:val="32"/>
+                <w:szCs w:val="40"/>
+              </w:rPr>
+              <w:t>)</w:t>
+            </w:r>
+            <w:r>
+              <w:rPr>
+                <w:rFonts w:ascii="BRH Malayalam Extra" w:hAnsi="BRH Malayalam Extra" w:cs="BRH Malayalam Extra"/>
+                <w:color w:val="000000"/>
+                <w:sz w:val="32"/>
+                <w:szCs w:val="40"/>
+              </w:rPr>
+              <w:t xml:space="preserve"> </w:t>
+            </w:r>
+            <w:r>
+              <w:rPr>
+                <w:rFonts w:cs="BRH Malayalam Extra"/>
+                <w:color w:val="000000"/>
+                <w:szCs w:val="40"/>
+              </w:rPr>
+              <w:t>1</w:t>
+            </w:r>
+            <w:r>
+              <w:rPr>
+                <w:rFonts w:ascii="BRH Malayalam Extra" w:hAnsi="BRH Malayalam Extra" w:cs="BRH Malayalam Extra"/>
+                <w:color w:val="000000"/>
+                <w:sz w:val="32"/>
+                <w:szCs w:val="40"/>
+              </w:rPr>
+              <w:t>.</w:t>
+            </w:r>
+            <w:r>
+              <w:rPr>
+                <w:rFonts w:cs="BRH Malayalam Extra"/>
+                <w:color w:val="000000"/>
+                <w:szCs w:val="40"/>
+              </w:rPr>
+              <w:t>1</w:t>
+            </w:r>
+            <w:r>
+              <w:rPr>
+                <w:rFonts w:ascii="BRH Malayalam Extra" w:hAnsi="BRH Malayalam Extra" w:cs="BRH Malayalam Extra"/>
+                <w:color w:val="000000"/>
+                <w:sz w:val="32"/>
+                <w:szCs w:val="40"/>
+              </w:rPr>
+              <w:t>.</w:t>
+            </w:r>
+            <w:r>
+              <w:rPr>
+                <w:rFonts w:cs="BRH Malayalam Extra"/>
+                <w:color w:val="000000"/>
+                <w:szCs w:val="40"/>
+              </w:rPr>
+              <w:t>1</w:t>
+            </w:r>
+            <w:r>
+              <w:rPr>
+                <w:rFonts w:ascii="BRH Malayalam Extra" w:hAnsi="BRH Malayalam Extra" w:cs="BRH Malayalam Extra"/>
+                <w:color w:val="000000"/>
+                <w:sz w:val="32"/>
+                <w:szCs w:val="40"/>
+              </w:rPr>
+              <w:t>.</w:t>
+            </w:r>
+            <w:r>
+              <w:rPr>
+                <w:rFonts w:cs="BRH Malayalam Extra"/>
+                <w:color w:val="000000"/>
+                <w:szCs w:val="40"/>
+              </w:rPr>
+              <w:t>1</w:t>
+            </w:r>
+            <w:r>
+              <w:rPr>
+                <w:rFonts w:ascii="BRH Malayalam Extra" w:hAnsi="BRH Malayalam Extra" w:cs="BRH Malayalam Extra"/>
+                <w:color w:val="000000"/>
+                <w:sz w:val="32"/>
+                <w:szCs w:val="40"/>
+              </w:rPr>
+              <w:t>(</w:t>
+            </w:r>
+            <w:r>
+              <w:rPr>
+                <w:rFonts w:cs="BRH Malayalam Extra"/>
+                <w:color w:val="000000"/>
+                <w:szCs w:val="40"/>
+              </w:rPr>
+              <w:t>29</w:t>
+            </w:r>
+            <w:r>
+              <w:rPr>
+                <w:rFonts w:ascii="BRH Malayalam Extra" w:hAnsi="BRH Malayalam Extra" w:cs="BRH Malayalam Extra"/>
+                <w:color w:val="000000"/>
+                <w:sz w:val="32"/>
+                <w:szCs w:val="40"/>
+              </w:rPr>
+              <w:t>)</w:t>
+            </w:r>
+          </w:p>
+          <w:p>
+            <w:pPr>
+              <w:spacing w:before="0" w:line="240" w:lineRule="auto"/>
+              <w:rPr>
+                <w:rFonts w:ascii="BRH Malayalam Extra" w:hAnsi="BRH Malayalam Extra" w:cs="BRH Malayalam Extra"/>
+                <w:color w:val="000000"/>
+                <w:sz w:val="32"/>
+                <w:szCs w:val="40"/>
+              </w:rPr>
+            </w:pPr>
+            <w:r>
+              <w:rPr>
+                <w:rFonts w:ascii="BRH Malayalam Extra" w:hAnsi="BRH Malayalam Extra" w:cs="BRH Malayalam Extra"/>
+                <w:color w:val="000000"/>
+                <w:sz w:val="32"/>
+                <w:szCs w:val="40"/>
+                <w:highlight w:val="green"/>
+              </w:rPr>
+              <w:t>N</w:t>
+            </w:r>
+            <w:r>
+              <w:rPr>
+                <w:rFonts w:ascii="BRH Malayalam Extra" w:hAnsi="BRH Malayalam Extra" w:cs="BRH Malayalam Extra"/>
+                <w:color w:val="000000"/>
+                <w:sz w:val="32"/>
+                <w:szCs w:val="40"/>
+              </w:rPr>
+              <w:t>q</w:t>
+            </w:r>
+            <w:r>
+              <w:rPr>
+                <w:rFonts w:ascii="BRH Malayalam Extra" w:hAnsi="BRH Malayalam Extra" w:cs="BRH Malayalam Extra"/>
+                <w:color w:val="000000"/>
+                <w:sz w:val="32"/>
+                <w:szCs w:val="40"/>
+              </w:rPr>
+              <w:t>(M¡I)</w:t>
+            </w:r>
+            <w:r>
+              <w:rPr>
+                <w:rFonts w:ascii="BRH Malayalam Extra" w:hAnsi="BRH Malayalam Extra" w:cs="BRH Malayalam Extra"/>
+                <w:color w:val="000000"/>
+                <w:sz w:val="32"/>
+                <w:szCs w:val="40"/>
+              </w:rPr>
+              <w:t xml:space="preserve"> | </w:t>
+            </w:r>
+            <w:r>
+              <w:rPr>
+                <w:b/>
+                <w:bCs/>
+                <w:sz w:val="28"/>
+                <w:szCs w:val="32"/>
+              </w:rPr>
+              <w:t>in</w:t>
+            </w:r>
+            <w:r>
+              <w:rPr>
+                <w:rFonts w:ascii="BRH Malayalam Extra" w:hAnsi="BRH Malayalam Extra" w:cs="BRH Malayalam Extra"/>
+                <w:color w:val="000000"/>
+                <w:sz w:val="36"/>
+                <w:szCs w:val="40"/>
+              </w:rPr>
+              <w:t xml:space="preserve"> </w:t>
+            </w:r>
+            <w:r>
+              <w:rPr>
+                <w:rFonts w:cs="BRH Malayalam Extra"/>
+                <w:color w:val="000000"/>
+                <w:szCs w:val="40"/>
+              </w:rPr>
+              <w:t>34</w:t>
+            </w:r>
+            <w:r>
+              <w:rPr>
+                <w:rFonts w:ascii="BRH Malayalam Extra" w:hAnsi="BRH Malayalam Extra" w:cs="BRH Malayalam Extra"/>
+                <w:color w:val="000000"/>
+                <w:sz w:val="32"/>
+                <w:szCs w:val="40"/>
+              </w:rPr>
+              <w:t>)</w:t>
+            </w:r>
+            <w:r>
+              <w:rPr>
+                <w:rFonts w:ascii="BRH Malayalam Extra" w:hAnsi="BRH Malayalam Extra" w:cs="BRH Malayalam Extra"/>
+                <w:color w:val="000000"/>
+                <w:sz w:val="32"/>
+                <w:szCs w:val="40"/>
+              </w:rPr>
+              <w:t xml:space="preserve"> </w:t>
+            </w:r>
+            <w:r>
+              <w:rPr>
+                <w:rFonts w:cs="BRH Malayalam Extra"/>
+                <w:color w:val="000000"/>
+                <w:szCs w:val="40"/>
+              </w:rPr>
+              <w:t>1</w:t>
+            </w:r>
+            <w:r>
+              <w:rPr>
+                <w:rFonts w:ascii="BRH Malayalam Extra" w:hAnsi="BRH Malayalam Extra" w:cs="BRH Malayalam Extra"/>
+                <w:color w:val="000000"/>
+                <w:sz w:val="32"/>
+                <w:szCs w:val="40"/>
+              </w:rPr>
+              <w:t>.</w:t>
+            </w:r>
+            <w:r>
+              <w:rPr>
+                <w:rFonts w:cs="BRH Malayalam Extra"/>
+                <w:color w:val="000000"/>
+                <w:szCs w:val="40"/>
+              </w:rPr>
+              <w:t>1</w:t>
+            </w:r>
+            <w:r>
+              <w:rPr>
+                <w:rFonts w:ascii="BRH Malayalam Extra" w:hAnsi="BRH Malayalam Extra" w:cs="BRH Malayalam Extra"/>
+                <w:color w:val="000000"/>
+                <w:sz w:val="32"/>
+                <w:szCs w:val="40"/>
+              </w:rPr>
+              <w:t>.</w:t>
+            </w:r>
+            <w:r>
+              <w:rPr>
+                <w:rFonts w:cs="BRH Malayalam Extra"/>
+                <w:color w:val="000000"/>
+                <w:szCs w:val="40"/>
+              </w:rPr>
+              <w:t>1</w:t>
+            </w:r>
+            <w:r>
+              <w:rPr>
+                <w:rFonts w:ascii="BRH Malayalam Extra" w:hAnsi="BRH Malayalam Extra" w:cs="BRH Malayalam Extra"/>
+                <w:color w:val="000000"/>
+                <w:sz w:val="32"/>
+                <w:szCs w:val="40"/>
+              </w:rPr>
+              <w:t>.</w:t>
+            </w:r>
+            <w:r>
+              <w:rPr>
+                <w:rFonts w:cs="BRH Malayalam Extra"/>
+                <w:color w:val="000000"/>
+                <w:szCs w:val="40"/>
+              </w:rPr>
+              <w:t>1</w:t>
+            </w:r>
+            <w:r>
+              <w:rPr>
+                <w:rFonts w:ascii="BRH Malayalam Extra" w:hAnsi="BRH Malayalam Extra" w:cs="BRH Malayalam Extra"/>
+                <w:color w:val="000000"/>
+                <w:sz w:val="32"/>
+                <w:szCs w:val="40"/>
+              </w:rPr>
+              <w:t>(</w:t>
+            </w:r>
+            <w:r>
+              <w:rPr>
+                <w:rFonts w:cs="BRH Malayalam Extra"/>
+                <w:color w:val="000000"/>
+                <w:szCs w:val="40"/>
+              </w:rPr>
+              <w:t>30</w:t>
+            </w:r>
+            <w:r>
+              <w:rPr>
+                <w:rFonts w:ascii="BRH Malayalam Extra" w:hAnsi="BRH Malayalam Extra" w:cs="BRH Malayalam Extra"/>
+                <w:color w:val="000000"/>
+                <w:sz w:val="32"/>
+                <w:szCs w:val="40"/>
+              </w:rPr>
+              <w:t>)</w:t>
+            </w:r>
+          </w:p>
+          <w:p>
+            <w:pPr>
+              <w:spacing w:before="0" w:line="240" w:lineRule="auto"/>
+              <w:rPr>
+                <w:rFonts w:ascii="BRH Malayalam Extra" w:hAnsi="BRH Malayalam Extra" w:cs="BRH Malayalam Extra"/>
+                <w:color w:val="000000"/>
+                <w:sz w:val="32"/>
+                <w:szCs w:val="40"/>
+              </w:rPr>
+            </w:pPr>
+            <w:r>
+              <w:rPr>
+                <w:rFonts w:ascii="BRH Malayalam Extra" w:hAnsi="BRH Malayalam Extra" w:cs="BRH Malayalam Extra"/>
+                <w:color w:val="000000"/>
+                <w:sz w:val="32"/>
+                <w:szCs w:val="40"/>
+                <w:highlight w:val="green"/>
+              </w:rPr>
+              <w:t>N</w:t>
+            </w:r>
+            <w:r>
+              <w:rPr>
+                <w:rFonts w:ascii="BRH Malayalam Extra" w:hAnsi="BRH Malayalam Extra" w:cs="BRH Malayalam Extra"/>
+                <w:color w:val="000000"/>
+                <w:sz w:val="32"/>
+                <w:szCs w:val="40"/>
+              </w:rPr>
+              <w:t>q</w:t>
+            </w:r>
+            <w:r>
+              <w:rPr>
+                <w:rFonts w:ascii="BRH Malayalam Extra" w:hAnsi="BRH Malayalam Extra" w:cs="BRH Malayalam Extra"/>
+                <w:color w:val="000000"/>
+                <w:sz w:val="32"/>
+                <w:szCs w:val="40"/>
+              </w:rPr>
+              <w:t>(M¡I)</w:t>
+            </w:r>
+            <w:r>
+              <w:rPr>
+                <w:rFonts w:ascii="BRH Malayalam Extra" w:hAnsi="BRH Malayalam Extra" w:cs="BRH Malayalam Extra"/>
+                <w:color w:val="000000"/>
+                <w:sz w:val="32"/>
+                <w:szCs w:val="40"/>
+              </w:rPr>
+              <w:t xml:space="preserve"> | </w:t>
+            </w:r>
+            <w:r>
+              <w:rPr>
+                <w:b/>
+                <w:bCs/>
+                <w:sz w:val="28"/>
+                <w:szCs w:val="32"/>
+              </w:rPr>
+              <w:t>in</w:t>
+            </w:r>
+            <w:r>
+              <w:rPr>
+                <w:rFonts w:ascii="BRH Malayalam Extra" w:hAnsi="BRH Malayalam Extra" w:cs="BRH Malayalam Extra"/>
+                <w:color w:val="000000"/>
+                <w:sz w:val="36"/>
+                <w:szCs w:val="40"/>
+              </w:rPr>
+              <w:t xml:space="preserve"> </w:t>
+            </w:r>
+            <w:r>
+              <w:rPr>
+                <w:rFonts w:cs="BRH Malayalam Extra"/>
+                <w:color w:val="000000"/>
+                <w:szCs w:val="40"/>
+              </w:rPr>
+              <w:t>35</w:t>
+            </w:r>
+            <w:r>
+              <w:rPr>
+                <w:rFonts w:ascii="BRH Malayalam Extra" w:hAnsi="BRH Malayalam Extra" w:cs="BRH Malayalam Extra"/>
+                <w:color w:val="000000"/>
+                <w:sz w:val="32"/>
+                <w:szCs w:val="40"/>
+              </w:rPr>
+              <w:t>)</w:t>
+            </w:r>
+            <w:r>
+              <w:rPr>
+                <w:rFonts w:ascii="BRH Malayalam Extra" w:hAnsi="BRH Malayalam Extra" w:cs="BRH Malayalam Extra"/>
+                <w:color w:val="000000"/>
+                <w:sz w:val="32"/>
+                <w:szCs w:val="40"/>
+              </w:rPr>
+              <w:t xml:space="preserve"> </w:t>
+            </w:r>
+            <w:r>
+              <w:rPr>
+                <w:rFonts w:cs="BRH Malayalam Extra"/>
+                <w:color w:val="000000"/>
+                <w:szCs w:val="40"/>
+              </w:rPr>
+              <w:t>1</w:t>
+            </w:r>
+            <w:r>
+              <w:rPr>
+                <w:rFonts w:ascii="BRH Malayalam Extra" w:hAnsi="BRH Malayalam Extra" w:cs="BRH Malayalam Extra"/>
+                <w:color w:val="000000"/>
+                <w:sz w:val="32"/>
+                <w:szCs w:val="40"/>
+              </w:rPr>
+              <w:t>.</w:t>
+            </w:r>
+            <w:r>
+              <w:rPr>
+                <w:rFonts w:cs="BRH Malayalam Extra"/>
+                <w:color w:val="000000"/>
+                <w:szCs w:val="40"/>
+              </w:rPr>
+              <w:t>1</w:t>
+            </w:r>
+            <w:r>
+              <w:rPr>
+                <w:rFonts w:ascii="BRH Malayalam Extra" w:hAnsi="BRH Malayalam Extra" w:cs="BRH Malayalam Extra"/>
+                <w:color w:val="000000"/>
+                <w:sz w:val="32"/>
+                <w:szCs w:val="40"/>
+              </w:rPr>
+              <w:t>.</w:t>
+            </w:r>
+            <w:r>
+              <w:rPr>
+                <w:rFonts w:cs="BRH Malayalam Extra"/>
+                <w:color w:val="000000"/>
+                <w:szCs w:val="40"/>
+              </w:rPr>
+              <w:t>1</w:t>
+            </w:r>
+            <w:r>
+              <w:rPr>
+                <w:rFonts w:ascii="BRH Malayalam Extra" w:hAnsi="BRH Malayalam Extra" w:cs="BRH Malayalam Extra"/>
+                <w:color w:val="000000"/>
+                <w:sz w:val="32"/>
+                <w:szCs w:val="40"/>
+              </w:rPr>
+              <w:t>.</w:t>
+            </w:r>
+            <w:r>
+              <w:rPr>
+                <w:rFonts w:cs="BRH Malayalam Extra"/>
+                <w:color w:val="000000"/>
+                <w:szCs w:val="40"/>
+              </w:rPr>
+              <w:t>1</w:t>
+            </w:r>
+            <w:r>
+              <w:rPr>
+                <w:rFonts w:ascii="BRH Malayalam Extra" w:hAnsi="BRH Malayalam Extra" w:cs="BRH Malayalam Extra"/>
+                <w:color w:val="000000"/>
+                <w:sz w:val="32"/>
+                <w:szCs w:val="40"/>
+              </w:rPr>
+              <w:t>(</w:t>
+            </w:r>
+            <w:r>
+              <w:rPr>
+                <w:rFonts w:cs="BRH Malayalam Extra"/>
+                <w:color w:val="000000"/>
+                <w:szCs w:val="40"/>
+              </w:rPr>
+              <w:t>30</w:t>
+            </w:r>
+            <w:r>
+              <w:rPr>
+                <w:rFonts w:ascii="BRH Malayalam Extra" w:hAnsi="BRH Malayalam Extra" w:cs="BRH Malayalam Extra"/>
+                <w:color w:val="000000"/>
+                <w:sz w:val="32"/>
+                <w:szCs w:val="40"/>
+              </w:rPr>
+              <w:t>)</w:t>
+            </w:r>
+          </w:p>
+          <w:p>
+            <w:pPr>
+              <w:pStyle w:val="NoSpacing"/>
+              <w:rPr>
+                <w:b/>
+                <w:bCs/>
+                <w:sz w:val="28"/>
+                <w:szCs w:val="32"/>
+              </w:rPr>
+            </w:pPr>
+          </w:p>
+          <w:p>
+            <w:pPr>
+              <w:pStyle w:val="NoSpacing"/>
+            </w:pPr>
+            <w:r>
+              <w:rPr>
+                <w:b/>
+                <w:bCs/>
+                <w:sz w:val="28"/>
+                <w:szCs w:val="32"/>
+              </w:rPr>
+              <w:t xml:space="preserve">Where ever </w:t>
+            </w:r>
+            <w:r>
+              <w:rPr>
+                <w:b/>
+                <w:bCs/>
+                <w:sz w:val="28"/>
+                <w:szCs w:val="32"/>
+              </w:rPr>
+              <w:t xml:space="preserve">In </w:t>
+            </w:r>
+            <w:proofErr w:type="spellStart"/>
+            <w:r>
+              <w:rPr>
+                <w:b/>
+                <w:bCs/>
+                <w:sz w:val="28"/>
+                <w:szCs w:val="32"/>
+              </w:rPr>
+              <w:t>padam</w:t>
+            </w:r>
+            <w:proofErr w:type="spellEnd"/>
+            <w:r>
+              <w:rPr>
+                <w:b/>
+                <w:bCs/>
+                <w:sz w:val="28"/>
+                <w:szCs w:val="32"/>
+              </w:rPr>
+              <w:t xml:space="preserve"> line and </w:t>
+            </w:r>
+            <w:proofErr w:type="spellStart"/>
+            <w:r>
+              <w:rPr>
+                <w:b/>
+                <w:bCs/>
+                <w:sz w:val="28"/>
+                <w:szCs w:val="32"/>
+              </w:rPr>
+              <w:t>vaa</w:t>
+            </w:r>
+            <w:r>
+              <w:rPr>
+                <w:b/>
+                <w:bCs/>
+                <w:sz w:val="28"/>
+                <w:szCs w:val="32"/>
+              </w:rPr>
+              <w:t>k</w:t>
+            </w:r>
+            <w:r>
+              <w:rPr>
+                <w:b/>
+                <w:bCs/>
+                <w:sz w:val="28"/>
+                <w:szCs w:val="32"/>
+              </w:rPr>
+              <w:t>yam</w:t>
+            </w:r>
+            <w:proofErr w:type="spellEnd"/>
+            <w:r>
+              <w:rPr>
+                <w:b/>
+                <w:bCs/>
+                <w:sz w:val="28"/>
+                <w:szCs w:val="32"/>
+              </w:rPr>
+              <w:t xml:space="preserve"> line</w:t>
+            </w:r>
+            <w:r>
+              <w:t xml:space="preserve"> </w:t>
+            </w:r>
+            <w:r>
+              <w:rPr>
+                <w:rFonts w:ascii="BRH Malayalam Extra" w:hAnsi="BRH Malayalam Extra" w:cs="BRH Malayalam Extra"/>
+                <w:color w:val="000000"/>
+                <w:sz w:val="28"/>
+                <w:szCs w:val="40"/>
+              </w:rPr>
+              <w:t>–</w:t>
+            </w:r>
+            <w:proofErr w:type="spellStart"/>
+            <w:r>
+              <w:rPr>
+                <w:rFonts w:ascii="BRH Malayalam Extra" w:hAnsi="BRH Malayalam Extra" w:cs="BRH Malayalam Extra"/>
+                <w:color w:val="000000"/>
+                <w:sz w:val="32"/>
+                <w:szCs w:val="40"/>
+                <w:highlight w:val="yellow"/>
+              </w:rPr>
+              <w:t>M</w:t>
+            </w:r>
+            <w:r>
+              <w:rPr>
+                <w:rFonts w:ascii="BRH Malayalam Extra" w:hAnsi="BRH Malayalam Extra" w:cs="BRH Malayalam Extra"/>
+                <w:color w:val="000000"/>
+                <w:sz w:val="32"/>
+                <w:szCs w:val="40"/>
+              </w:rPr>
+              <w:t>q</w:t>
+            </w:r>
+            <w:proofErr w:type="spellEnd"/>
+            <w:r>
+              <w:rPr>
+                <w:rFonts w:ascii="BRH Malayalam Extra" w:hAnsi="BRH Malayalam Extra" w:cs="BRH Malayalam Extra"/>
+                <w:color w:val="000000"/>
+                <w:sz w:val="32"/>
+                <w:szCs w:val="40"/>
+              </w:rPr>
+              <w:t>(M¡I)</w:t>
+            </w:r>
+            <w:r>
+              <w:rPr>
+                <w:rFonts w:ascii="BRH Malayalam Extra" w:hAnsi="BRH Malayalam Extra" w:cs="BRH Malayalam Extra"/>
+                <w:color w:val="000000"/>
+                <w:sz w:val="32"/>
+                <w:szCs w:val="40"/>
+              </w:rPr>
+              <w:t xml:space="preserve"> </w:t>
+            </w:r>
+            <w:r>
+              <w:rPr>
+                <w:b/>
+                <w:bCs/>
+                <w:sz w:val="28"/>
+                <w:szCs w:val="32"/>
+              </w:rPr>
+              <w:t>to be corrected as</w:t>
+            </w:r>
+            <w:r>
+              <w:t xml:space="preserve"> </w:t>
+            </w:r>
+            <w:r>
+              <w:rPr>
+                <w:rFonts w:ascii="BRH Malayalam Extra" w:hAnsi="BRH Malayalam Extra" w:cs="BRH Malayalam Extra"/>
+                <w:color w:val="000000"/>
+                <w:sz w:val="32"/>
+                <w:szCs w:val="40"/>
+                <w:highlight w:val="green"/>
+              </w:rPr>
+              <w:t>N</w:t>
+            </w:r>
+            <w:r>
+              <w:rPr>
+                <w:rFonts w:ascii="BRH Malayalam Extra" w:hAnsi="BRH Malayalam Extra" w:cs="BRH Malayalam Extra"/>
+                <w:color w:val="000000"/>
+                <w:sz w:val="32"/>
+                <w:szCs w:val="40"/>
+              </w:rPr>
+              <w:t>q</w:t>
+            </w:r>
+            <w:r>
+              <w:rPr>
+                <w:rFonts w:ascii="BRH Malayalam Extra" w:hAnsi="BRH Malayalam Extra" w:cs="BRH Malayalam Extra"/>
+                <w:color w:val="000000"/>
+                <w:sz w:val="32"/>
+                <w:szCs w:val="40"/>
+              </w:rPr>
+              <w:t>(M¡I)</w:t>
+            </w:r>
+            <w:r>
+              <w:rPr>
+                <w:rFonts w:ascii="BRH Malayalam Extra" w:hAnsi="BRH Malayalam Extra" w:cs="BRH Malayalam Extra"/>
+                <w:color w:val="000000"/>
+                <w:sz w:val="32"/>
+                <w:szCs w:val="40"/>
+              </w:rPr>
+              <w:t xml:space="preserve">. </w:t>
+            </w:r>
+            <w:r>
+              <w:rPr>
+                <w:b/>
+                <w:bCs/>
+                <w:sz w:val="28"/>
+                <w:szCs w:val="32"/>
+              </w:rPr>
+              <w:t>There</w:t>
+            </w:r>
+            <w:r>
+              <w:rPr>
+                <w:rFonts w:ascii="BRH Malayalam Extra" w:hAnsi="BRH Malayalam Extra" w:cs="BRH Malayalam Extra"/>
+                <w:color w:val="000000"/>
+                <w:sz w:val="32"/>
+                <w:szCs w:val="40"/>
+              </w:rPr>
+              <w:t xml:space="preserve"> </w:t>
+            </w:r>
+            <w:r>
+              <w:rPr>
+                <w:b/>
+                <w:bCs/>
+                <w:sz w:val="28"/>
+                <w:szCs w:val="32"/>
+              </w:rPr>
+              <w:t xml:space="preserve">will not be any </w:t>
+            </w:r>
+            <w:proofErr w:type="spellStart"/>
+            <w:r>
+              <w:rPr>
+                <w:b/>
+                <w:bCs/>
+                <w:sz w:val="28"/>
+                <w:szCs w:val="32"/>
+              </w:rPr>
+              <w:t>swaram</w:t>
+            </w:r>
+            <w:proofErr w:type="spellEnd"/>
+            <w:r>
+              <w:rPr>
+                <w:b/>
+                <w:bCs/>
+                <w:sz w:val="28"/>
+                <w:szCs w:val="32"/>
+              </w:rPr>
+              <w:t xml:space="preserve"> change .</w:t>
+            </w:r>
+            <w:r>
+              <w:rPr>
+                <w:rFonts w:ascii="BRH Malayalam Extra" w:hAnsi="BRH Malayalam Extra" w:cs="BRH Malayalam Extra"/>
+                <w:color w:val="000000"/>
+                <w:sz w:val="32"/>
+                <w:szCs w:val="40"/>
+              </w:rPr>
+              <w:t xml:space="preserve">  </w:t>
+            </w:r>
+          </w:p>
+          <w:p>
+            <w:pPr>
+              <w:spacing w:before="0" w:line="240" w:lineRule="auto"/>
+              <w:rPr>
+                <w:rFonts w:ascii="BRH Malayalam Extra" w:hAnsi="BRH Malayalam Extra" w:cs="BRH Malayalam Extra"/>
+                <w:sz w:val="28"/>
+                <w:szCs w:val="36"/>
+              </w:rPr>
+            </w:pPr>
+          </w:p>
+        </w:tc>
+      </w:tr>
+    </w:tbl>
+    <w:p>
+      <w:pPr>
+        <w:spacing w:before="0" w:line="240" w:lineRule="auto"/>
+        <w:jc w:val="center"/>
+        <w:rPr>
+          <w:b/>
+          <w:bCs/>
+          <w:sz w:val="32"/>
+          <w:szCs w:val="32"/>
+          <w:u w:val="single"/>
+        </w:rPr>
+      </w:pPr>
+    </w:p>
+    <w:p>
+      <w:pPr>
+        <w:spacing w:before="0" w:line="240" w:lineRule="auto"/>
+        <w:jc w:val="center"/>
+        <w:rPr>
+          <w:b/>
+          <w:bCs/>
+          <w:sz w:val="32"/>
+          <w:szCs w:val="32"/>
+          <w:u w:val="single"/>
+        </w:rPr>
+      </w:pPr>
+    </w:p>
+    <w:p>
+      <w:pPr>
+        <w:spacing w:before="0" w:line="240" w:lineRule="auto"/>
+        <w:jc w:val="center"/>
+        <w:rPr>
+          <w:b/>
+          <w:bCs/>
+          <w:sz w:val="32"/>
+          <w:szCs w:val="32"/>
+          <w:u w:val="single"/>
+        </w:rPr>
+      </w:pPr>
+    </w:p>
+    <w:p>
+      <w:pPr>
+        <w:spacing w:before="0" w:line="240" w:lineRule="auto"/>
+        <w:jc w:val="center"/>
+        <w:rPr>
+          <w:b/>
+          <w:bCs/>
+          <w:sz w:val="32"/>
+          <w:szCs w:val="32"/>
+          <w:u w:val="single"/>
+        </w:rPr>
+      </w:pPr>
+    </w:p>
+    <w:p>
+      <w:pPr>
+        <w:spacing w:before="0" w:line="240" w:lineRule="auto"/>
+        <w:jc w:val="center"/>
+        <w:rPr>
+          <w:b/>
+          <w:bCs/>
+          <w:sz w:val="32"/>
+          <w:szCs w:val="32"/>
+          <w:u w:val="single"/>
+        </w:rPr>
+      </w:pPr>
+    </w:p>
+    <w:p>
+      <w:pPr>
+        <w:spacing w:before="0" w:line="240" w:lineRule="auto"/>
+        <w:jc w:val="center"/>
+        <w:rPr>
+          <w:b/>
+          <w:bCs/>
+          <w:sz w:val="32"/>
+          <w:szCs w:val="32"/>
+          <w:u w:val="single"/>
+        </w:rPr>
+      </w:pPr>
+    </w:p>
+    <w:p>
+      <w:pPr>
+        <w:spacing w:before="0" w:line="240" w:lineRule="auto"/>
+        <w:jc w:val="center"/>
+        <w:rPr>
+          <w:b/>
+          <w:bCs/>
+          <w:sz w:val="32"/>
+          <w:szCs w:val="32"/>
+          <w:u w:val="single"/>
+        </w:rPr>
+      </w:pPr>
+    </w:p>
+    <w:p>
+      <w:pPr>
+        <w:spacing w:before="0" w:line="240" w:lineRule="auto"/>
+        <w:jc w:val="center"/>
+        <w:rPr>
+          <w:b/>
+          <w:bCs/>
+          <w:sz w:val="32"/>
+          <w:szCs w:val="32"/>
+          <w:u w:val="single"/>
+        </w:rPr>
+      </w:pPr>
+      <w:bookmarkStart w:id="0" w:name="_GoBack"/>
+      <w:bookmarkEnd w:id="0"/>
+    </w:p>
+    <w:p>
+      <w:pPr>
+        <w:spacing w:before="0" w:line="240" w:lineRule="auto"/>
+        <w:jc w:val="center"/>
+        <w:rPr>
+          <w:b/>
+          <w:bCs/>
+          <w:sz w:val="32"/>
+          <w:szCs w:val="32"/>
+          <w:u w:val="single"/>
+        </w:rPr>
+      </w:pPr>
+      <w:r>
+        <w:rPr>
+          <w:b/>
+          <w:bCs/>
+          <w:sz w:val="32"/>
+          <w:szCs w:val="32"/>
+          <w:u w:val="single"/>
+        </w:rPr>
+        <w:lastRenderedPageBreak/>
         <w:t xml:space="preserve">TS </w:t>
       </w:r>
       <w:proofErr w:type="spellStart"/>
@@ -1005,8 +3205,6 @@
               </w:rPr>
               <w:t>None</w:t>
             </w:r>
-            <w:bookmarkStart w:id="0" w:name="_GoBack"/>
-            <w:bookmarkEnd w:id="0"/>
           </w:p>
         </w:tc>
       </w:tr>
@@ -1093,6 +3291,7 @@
       <w:pBdr>
         <w:top w:val="single" w:sz="4" w:space="1" w:color="auto"/>
       </w:pBdr>
+      <w:jc w:val="right"/>
       <w:rPr>
         <w:b/>
         <w:bCs/>
@@ -1206,7 +3405,7 @@
         <w:bCs/>
         <w:noProof/>
       </w:rPr>
-      <w:t>8</w:t>
+      <w:t>2</w:t>
     </w:r>
     <w:r>
       <w:rPr>
@@ -1249,7 +3448,7 @@
         <w:bCs/>
         <w:noProof/>
       </w:rPr>
-      <w:t>1</w:t>
+      <w:t>2</w:t>
     </w:r>
     <w:r>
       <w:rPr>
@@ -1274,6 +3473,7 @@
       <w:pBdr>
         <w:top w:val="single" w:sz="4" w:space="1" w:color="auto"/>
       </w:pBdr>
+      <w:jc w:val="right"/>
       <w:rPr>
         <w:b/>
         <w:bCs/>
@@ -1436,7 +3636,7 @@
         <w:bCs/>
         <w:noProof/>
       </w:rPr>
-      <w:t>1</w:t>
+      <w:t>2</w:t>
     </w:r>
     <w:r>
       <w:rPr>
@@ -2335,7 +4535,7 @@
 </file>
 
 <file path=customXml/itemProps1.xml><?xml version="1.0" encoding="utf-8"?>
-<ds:datastoreItem xmlns:ds="http://schemas.openxmlformats.org/officeDocument/2006/customXml" ds:itemID="{B81E4740-46F1-4BBD-96CA-B84116627701}">
+<ds:datastoreItem xmlns:ds="http://schemas.openxmlformats.org/officeDocument/2006/customXml" ds:itemID="{0EF1CC97-F6EB-4C89-A04F-CFBF980F9E76}">
   <ds:schemaRefs>
     <ds:schemaRef ds:uri="http://schemas.openxmlformats.org/officeDocument/2006/bibliography"/>
   </ds:schemaRefs>

</xml_diff>

<commit_message>
TS 1.1 Ghanam Jatai corrections on 11/08/2022
</commit_message>
<xml_diff>
--- a/TS Jatai Ghanam Project/TS 1.1/TS 1.1 Ghanam Malayalam Corrections.docx
+++ b/TS Jatai Ghanam Project/TS 1.1/TS 1.1 Ghanam Malayalam Corrections.docx
@@ -1,6 +1,6 @@
 
 <file path=word/document.xml><?xml version="1.0" encoding="utf-8"?>
-<w:document xmlns:wpc="http://schemas.microsoft.com/office/word/2010/wordprocessingCanvas" xmlns:cx="http://schemas.microsoft.com/office/drawing/2014/chartex" xmlns:cx1="http://schemas.microsoft.com/office/drawing/2015/9/8/chartex" xmlns:mc="http://schemas.openxmlformats.org/markup-compatibility/2006" xmlns:o="urn:schemas-microsoft-com:office:office" xmlns:r="http://schemas.openxmlformats.org/officeDocument/2006/relationships" xmlns:m="http://schemas.openxmlformats.org/officeDocument/2006/math" xmlns:v="urn:schemas-microsoft-com:vml" xmlns:wp14="http://schemas.microsoft.com/office/word/2010/wordprocessingDrawing" xmlns:wp="http://schemas.openxmlformats.org/drawingml/2006/wordprocessingDrawing" xmlns:w10="urn:schemas-microsoft-com:office:word" xmlns:w="http://schemas.openxmlformats.org/wordprocessingml/2006/main" xmlns:w14="http://schemas.microsoft.com/office/word/2010/wordml" xmlns:w15="http://schemas.microsoft.com/office/word/2012/wordml" xmlns:w16se="http://schemas.microsoft.com/office/word/2015/wordml/symex" xmlns:wpg="http://schemas.microsoft.com/office/word/2010/wordprocessingGroup" xmlns:wpi="http://schemas.microsoft.com/office/word/2010/wordprocessingInk" xmlns:wne="http://schemas.microsoft.com/office/word/2006/wordml" xmlns:wps="http://schemas.microsoft.com/office/word/2010/wordprocessingShape" mc:Ignorable="w14 w15 w16se wp14">
+<w:document xmlns:wpc="http://schemas.microsoft.com/office/word/2010/wordprocessingCanvas" xmlns:cx="http://schemas.microsoft.com/office/drawing/2014/chartex" xmlns:cx1="http://schemas.microsoft.com/office/drawing/2015/9/8/chartex" xmlns:cx2="http://schemas.microsoft.com/office/drawing/2015/10/21/chartex" xmlns:cx3="http://schemas.microsoft.com/office/drawing/2016/5/9/chartex" xmlns:cx4="http://schemas.microsoft.com/office/drawing/2016/5/10/chartex" xmlns:cx5="http://schemas.microsoft.com/office/drawing/2016/5/11/chartex" xmlns:cx6="http://schemas.microsoft.com/office/drawing/2016/5/12/chartex" xmlns:cx7="http://schemas.microsoft.com/office/drawing/2016/5/13/chartex" xmlns:cx8="http://schemas.microsoft.com/office/drawing/2016/5/14/chartex" xmlns:mc="http://schemas.openxmlformats.org/markup-compatibility/2006" xmlns:aink="http://schemas.microsoft.com/office/drawing/2016/ink" xmlns:am3d="http://schemas.microsoft.com/office/drawing/2017/model3d" xmlns:o="urn:schemas-microsoft-com:office:office" xmlns:oel="http://schemas.microsoft.com/office/2019/extlst" xmlns:r="http://schemas.openxmlformats.org/officeDocument/2006/relationships" xmlns:m="http://schemas.openxmlformats.org/officeDocument/2006/math" xmlns:v="urn:schemas-microsoft-com:vml" xmlns:wp14="http://schemas.microsoft.com/office/word/2010/wordprocessingDrawing" xmlns:wp="http://schemas.openxmlformats.org/drawingml/2006/wordprocessingDrawing" xmlns:w10="urn:schemas-microsoft-com:office:word" xmlns:w="http://schemas.openxmlformats.org/wordprocessingml/2006/main" xmlns:w14="http://schemas.microsoft.com/office/word/2010/wordml" xmlns:w15="http://schemas.microsoft.com/office/word/2012/wordml" xmlns:w16cex="http://schemas.microsoft.com/office/word/2018/wordml/cex" xmlns:w16cid="http://schemas.microsoft.com/office/word/2016/wordml/cid" xmlns:w16="http://schemas.microsoft.com/office/word/2018/wordml" xmlns:w16sdtdh="http://schemas.microsoft.com/office/word/2020/wordml/sdtdatahash" xmlns:w16se="http://schemas.microsoft.com/office/word/2015/wordml/symex" xmlns:wpg="http://schemas.microsoft.com/office/word/2010/wordprocessingGroup" xmlns:wpi="http://schemas.microsoft.com/office/word/2010/wordprocessingInk" xmlns:wne="http://schemas.microsoft.com/office/word/2006/wordml" xmlns:wps="http://schemas.microsoft.com/office/word/2010/wordprocessingShape" mc:Ignorable="w14 w15 w16se w16cid w16 w16cex w16sdtdh wp14">
   <w:body>
     <w:p>
       <w:pPr>
@@ -22,40 +22,7 @@
           <w:szCs w:val="32"/>
           <w:u w:val="single"/>
         </w:rPr>
-        <w:t xml:space="preserve">TS </w:t>
-      </w:r>
-      <w:proofErr w:type="spellStart"/>
-      <w:r>
-        <w:rPr>
-          <w:b/>
-          <w:bCs/>
-          <w:sz w:val="32"/>
-          <w:szCs w:val="32"/>
-          <w:u w:val="single"/>
-        </w:rPr>
-        <w:t>Ghanam</w:t>
-      </w:r>
-      <w:proofErr w:type="spellEnd"/>
-      <w:r>
-        <w:rPr>
-          <w:b/>
-          <w:bCs/>
-          <w:sz w:val="32"/>
-          <w:szCs w:val="32"/>
-          <w:u w:val="single"/>
-        </w:rPr>
-        <w:t xml:space="preserve"> – TS 1.1 Malayalam Corrections – Observed </w:t>
-      </w:r>
-      <w:proofErr w:type="gramStart"/>
-      <w:r>
-        <w:rPr>
-          <w:b/>
-          <w:bCs/>
-          <w:sz w:val="32"/>
-          <w:szCs w:val="32"/>
-          <w:u w:val="single"/>
-        </w:rPr>
-        <w:t xml:space="preserve">till </w:t>
+        <w:t xml:space="preserve">TS Ghanam – TS 1.1 Malayalam Corrections – Observed till </w:t>
       </w:r>
       <w:r>
         <w:rPr>
@@ -68,7 +35,6 @@
         </w:rPr>
         <w:t>????</w:t>
       </w:r>
-      <w:proofErr w:type="gramEnd"/>
     </w:p>
     <w:p>
       <w:pPr>
@@ -232,7 +198,8 @@
       <w:tblGrid>
         <w:gridCol w:w="2047"/>
         <w:gridCol w:w="5400"/>
-        <w:gridCol w:w="6332"/>
+        <w:gridCol w:w="46"/>
+        <w:gridCol w:w="6286"/>
       </w:tblGrid>
       <w:tr>
         <w:trPr>
@@ -240,7 +207,7 @@
         </w:trPr>
         <w:tc>
           <w:tcPr>
-            <w:tcW w:w="1893" w:type="dxa"/>
+            <w:tcW w:w="2047" w:type="dxa"/>
           </w:tcPr>
           <w:p>
             <w:pPr>
@@ -287,7 +254,6 @@
               </w:rPr>
               <w:t xml:space="preserve"> – </w:t>
             </w:r>
-            <w:proofErr w:type="spellStart"/>
             <w:r>
               <w:rPr>
                 <w:rFonts w:cs="Arial"/>
@@ -298,7 +264,6 @@
               </w:rPr>
               <w:t>Ghanam</w:t>
             </w:r>
-            <w:proofErr w:type="spellEnd"/>
           </w:p>
           <w:p>
             <w:pPr>
@@ -327,7 +292,7 @@
         </w:tc>
         <w:tc>
           <w:tcPr>
-            <w:tcW w:w="5468" w:type="dxa"/>
+            <w:tcW w:w="5400" w:type="dxa"/>
           </w:tcPr>
           <w:p>
             <w:pPr>
@@ -340,7 +305,6 @@
                 <w:szCs w:val="32"/>
               </w:rPr>
             </w:pPr>
-            <w:proofErr w:type="spellStart"/>
             <w:r>
               <w:rPr>
                 <w:rFonts w:ascii="BRH Malayalam Extra" w:hAnsi="BRH Malayalam Extra" w:cs="BRH Malayalam Extra"/>
@@ -360,7 +324,6 @@
               </w:rPr>
               <w:t>q</w:t>
             </w:r>
-            <w:proofErr w:type="spellEnd"/>
             <w:r>
               <w:rPr>
                 <w:rFonts w:ascii="BRH Malayalam Extra" w:hAnsi="BRH Malayalam Extra" w:cs="BRH Malayalam Extra"/>
@@ -519,7 +482,6 @@
                 <w:szCs w:val="32"/>
               </w:rPr>
             </w:pPr>
-            <w:proofErr w:type="spellStart"/>
             <w:r>
               <w:rPr>
                 <w:rFonts w:ascii="BRH Malayalam Extra" w:hAnsi="BRH Malayalam Extra" w:cs="BRH Malayalam Extra"/>
@@ -539,7 +501,6 @@
               </w:rPr>
               <w:t>q</w:t>
             </w:r>
-            <w:proofErr w:type="spellEnd"/>
             <w:r>
               <w:rPr>
                 <w:rFonts w:ascii="BRH Malayalam Extra" w:hAnsi="BRH Malayalam Extra" w:cs="BRH Malayalam Extra"/>
@@ -698,7 +659,6 @@
                 <w:szCs w:val="40"/>
               </w:rPr>
             </w:pPr>
-            <w:proofErr w:type="spellStart"/>
             <w:r>
               <w:rPr>
                 <w:rFonts w:ascii="BRH Malayalam Extra" w:hAnsi="BRH Malayalam Extra" w:cs="BRH Malayalam Extra"/>
@@ -718,7 +678,6 @@
               </w:rPr>
               <w:t>q</w:t>
             </w:r>
-            <w:proofErr w:type="spellEnd"/>
             <w:r>
               <w:rPr>
                 <w:rFonts w:ascii="BRH Malayalam Extra" w:hAnsi="BRH Malayalam Extra" w:cs="BRH Malayalam Extra"/>
@@ -877,7 +836,6 @@
                 <w:szCs w:val="40"/>
               </w:rPr>
             </w:pPr>
-            <w:proofErr w:type="spellStart"/>
             <w:r>
               <w:rPr>
                 <w:rFonts w:ascii="BRH Malayalam Extra" w:hAnsi="BRH Malayalam Extra" w:cs="BRH Malayalam Extra"/>
@@ -897,7 +855,6 @@
               </w:rPr>
               <w:t>q</w:t>
             </w:r>
-            <w:proofErr w:type="spellEnd"/>
             <w:r>
               <w:rPr>
                 <w:rFonts w:ascii="BRH Malayalam Extra" w:hAnsi="BRH Malayalam Extra" w:cs="BRH Malayalam Extra"/>
@@ -1062,9 +1019,8 @@
                 <w:sz w:val="28"/>
                 <w:szCs w:val="32"/>
               </w:rPr>
-              <w:t xml:space="preserve"> In </w:t>
-            </w:r>
-            <w:proofErr w:type="spellStart"/>
+              <w:t xml:space="preserve"> In padam line and vaa</w:t>
+            </w:r>
             <w:r>
               <w:rPr>
                 <w:b/>
@@ -1072,9 +1028,8 @@
                 <w:sz w:val="28"/>
                 <w:szCs w:val="32"/>
               </w:rPr>
-              <w:t>padam</w:t>
-            </w:r>
-            <w:proofErr w:type="spellEnd"/>
+              <w:t>k</w:t>
+            </w:r>
             <w:r>
               <w:rPr>
                 <w:b/>
@@ -1082,51 +1037,14 @@
                 <w:sz w:val="28"/>
                 <w:szCs w:val="32"/>
               </w:rPr>
-              <w:t xml:space="preserve"> line and </w:t>
-            </w:r>
-            <w:proofErr w:type="spellStart"/>
-            <w:r>
-              <w:rPr>
-                <w:b/>
-                <w:bCs/>
-                <w:sz w:val="28"/>
-                <w:szCs w:val="32"/>
-              </w:rPr>
-              <w:t>vaa</w:t>
-            </w:r>
-            <w:r>
-              <w:rPr>
-                <w:b/>
-                <w:bCs/>
-                <w:sz w:val="28"/>
-                <w:szCs w:val="32"/>
-              </w:rPr>
-              <w:t>k</w:t>
-            </w:r>
-            <w:r>
-              <w:rPr>
-                <w:b/>
-                <w:bCs/>
-                <w:sz w:val="28"/>
-                <w:szCs w:val="32"/>
-              </w:rPr>
-              <w:t>yam</w:t>
-            </w:r>
-            <w:proofErr w:type="spellEnd"/>
-            <w:r>
-              <w:rPr>
-                <w:b/>
-                <w:bCs/>
-                <w:sz w:val="28"/>
-                <w:szCs w:val="32"/>
-              </w:rPr>
-              <w:t xml:space="preserve"> line</w:t>
+              <w:t>yam line</w:t>
             </w:r>
           </w:p>
         </w:tc>
         <w:tc>
           <w:tcPr>
-            <w:tcW w:w="6418" w:type="dxa"/>
+            <w:tcW w:w="6332" w:type="dxa"/>
+            <w:gridSpan w:val="2"/>
           </w:tcPr>
           <w:p>
             <w:pPr>
@@ -1859,9 +1777,8 @@
                 <w:sz w:val="28"/>
                 <w:szCs w:val="32"/>
               </w:rPr>
-              <w:t xml:space="preserve">Where ever </w:t>
-            </w:r>
-            <w:proofErr w:type="gramStart"/>
+              <w:t>Where ever In padam line and vaa</w:t>
+            </w:r>
             <w:r>
               <w:rPr>
                 <w:b/>
@@ -1869,9 +1786,8 @@
                 <w:sz w:val="28"/>
                 <w:szCs w:val="32"/>
               </w:rPr>
-              <w:t>In</w:t>
-            </w:r>
-            <w:proofErr w:type="gramEnd"/>
+              <w:t>k</w:t>
+            </w:r>
             <w:r>
               <w:rPr>
                 <w:b/>
@@ -1879,9 +1795,48 @@
                 <w:sz w:val="28"/>
                 <w:szCs w:val="32"/>
               </w:rPr>
+              <w:t>yam line</w:t>
+            </w:r>
+            <w:r>
               <w:t xml:space="preserve"> </w:t>
             </w:r>
-            <w:proofErr w:type="spellStart"/>
+            <w:r>
+              <w:rPr>
+                <w:rFonts w:ascii="BRH Malayalam Extra" w:hAnsi="BRH Malayalam Extra" w:cs="BRH Malayalam Extra"/>
+                <w:color w:val="000000"/>
+                <w:sz w:val="28"/>
+                <w:szCs w:val="40"/>
+              </w:rPr>
+              <w:t>–</w:t>
+            </w:r>
+            <w:r>
+              <w:rPr>
+                <w:rFonts w:ascii="BRH Malayalam Extra" w:hAnsi="BRH Malayalam Extra" w:cs="BRH Malayalam Extra"/>
+                <w:color w:val="000000"/>
+                <w:sz w:val="32"/>
+                <w:szCs w:val="40"/>
+                <w:highlight w:val="yellow"/>
+              </w:rPr>
+              <w:t>M</w:t>
+            </w:r>
+            <w:r>
+              <w:rPr>
+                <w:rFonts w:ascii="BRH Malayalam Extra" w:hAnsi="BRH Malayalam Extra" w:cs="BRH Malayalam Extra"/>
+                <w:color w:val="000000"/>
+                <w:sz w:val="32"/>
+                <w:szCs w:val="40"/>
+              </w:rPr>
+              <w:t>q</w:t>
+            </w:r>
+            <w:r>
+              <w:rPr>
+                <w:rFonts w:ascii="BRH Malayalam Extra" w:hAnsi="BRH Malayalam Extra" w:cs="BRH Malayalam Extra"/>
+                <w:color w:val="000000"/>
+                <w:sz w:val="32"/>
+                <w:szCs w:val="40"/>
+              </w:rPr>
+              <w:t xml:space="preserve">(M¡I) </w:t>
+            </w:r>
             <w:r>
               <w:rPr>
                 <w:b/>
@@ -1889,9 +1844,48 @@
                 <w:sz w:val="28"/>
                 <w:szCs w:val="32"/>
               </w:rPr>
-              <w:t>padam</w:t>
-            </w:r>
-            <w:proofErr w:type="spellEnd"/>
+              <w:t>to be corrected as</w:t>
+            </w:r>
+            <w:r>
+              <w:t xml:space="preserve"> </w:t>
+            </w:r>
+            <w:r>
+              <w:rPr>
+                <w:rFonts w:ascii="BRH Malayalam Extra" w:hAnsi="BRH Malayalam Extra" w:cs="BRH Malayalam Extra"/>
+                <w:color w:val="000000"/>
+                <w:sz w:val="32"/>
+                <w:szCs w:val="40"/>
+                <w:highlight w:val="green"/>
+              </w:rPr>
+              <w:t>N</w:t>
+            </w:r>
+            <w:r>
+              <w:rPr>
+                <w:rFonts w:ascii="BRH Malayalam Extra" w:hAnsi="BRH Malayalam Extra" w:cs="BRH Malayalam Extra"/>
+                <w:color w:val="000000"/>
+                <w:sz w:val="32"/>
+                <w:szCs w:val="40"/>
+              </w:rPr>
+              <w:t>q</w:t>
+            </w:r>
+            <w:r>
+              <w:rPr>
+                <w:rFonts w:ascii="BRH Malayalam Extra" w:hAnsi="BRH Malayalam Extra" w:cs="BRH Malayalam Extra"/>
+                <w:color w:val="000000"/>
+                <w:sz w:val="32"/>
+                <w:szCs w:val="40"/>
+              </w:rPr>
+              <w:t>(M¡I)</w:t>
+            </w:r>
+            <w:r>
+              <w:rPr>
+                <w:rFonts w:ascii="BRH Malayalam Extra" w:hAnsi="BRH Malayalam Extra" w:cs="BRH Malayalam Extra"/>
+                <w:color w:val="000000"/>
+                <w:sz w:val="32"/>
+                <w:szCs w:val="40"/>
+              </w:rPr>
+              <w:t xml:space="preserve">. </w:t>
+            </w:r>
             <w:r>
               <w:rPr>
                 <w:b/>
@@ -1899,9 +1893,17 @@
                 <w:sz w:val="28"/>
                 <w:szCs w:val="32"/>
               </w:rPr>
-              <w:t xml:space="preserve"> line and </w:t>
-            </w:r>
-            <w:proofErr w:type="spellStart"/>
+              <w:t>There</w:t>
+            </w:r>
+            <w:r>
+              <w:rPr>
+                <w:rFonts w:ascii="BRH Malayalam Extra" w:hAnsi="BRH Malayalam Extra" w:cs="BRH Malayalam Extra"/>
+                <w:color w:val="000000"/>
+                <w:sz w:val="32"/>
+                <w:szCs w:val="40"/>
+              </w:rPr>
+              <w:t xml:space="preserve"> </w:t>
+            </w:r>
             <w:r>
               <w:rPr>
                 <w:b/>
@@ -1909,185 +1911,8 @@
                 <w:sz w:val="28"/>
                 <w:szCs w:val="32"/>
               </w:rPr>
-              <w:t>vaa</w:t>
-            </w:r>
-            <w:r>
-              <w:rPr>
-                <w:b/>
-                <w:bCs/>
-                <w:sz w:val="28"/>
-                <w:szCs w:val="32"/>
-              </w:rPr>
-              <w:t>k</w:t>
-            </w:r>
-            <w:r>
-              <w:rPr>
-                <w:b/>
-                <w:bCs/>
-                <w:sz w:val="28"/>
-                <w:szCs w:val="32"/>
-              </w:rPr>
-              <w:t>yam</w:t>
-            </w:r>
-            <w:proofErr w:type="spellEnd"/>
-            <w:r>
-              <w:rPr>
-                <w:b/>
-                <w:bCs/>
-                <w:sz w:val="28"/>
-                <w:szCs w:val="32"/>
-              </w:rPr>
-              <w:t xml:space="preserve"> line</w:t>
-            </w:r>
-            <w:r>
-              <w:t xml:space="preserve"> </w:t>
-            </w:r>
-            <w:r>
-              <w:rPr>
-                <w:rFonts w:ascii="BRH Malayalam Extra" w:hAnsi="BRH Malayalam Extra" w:cs="BRH Malayalam Extra"/>
-                <w:color w:val="000000"/>
-                <w:sz w:val="28"/>
-                <w:szCs w:val="40"/>
-              </w:rPr>
-              <w:t>–</w:t>
-            </w:r>
-            <w:proofErr w:type="spellStart"/>
-            <w:r>
-              <w:rPr>
-                <w:rFonts w:ascii="BRH Malayalam Extra" w:hAnsi="BRH Malayalam Extra" w:cs="BRH Malayalam Extra"/>
-                <w:color w:val="000000"/>
-                <w:sz w:val="32"/>
-                <w:szCs w:val="40"/>
-                <w:highlight w:val="yellow"/>
-              </w:rPr>
-              <w:t>M</w:t>
-            </w:r>
-            <w:r>
-              <w:rPr>
-                <w:rFonts w:ascii="BRH Malayalam Extra" w:hAnsi="BRH Malayalam Extra" w:cs="BRH Malayalam Extra"/>
-                <w:color w:val="000000"/>
-                <w:sz w:val="32"/>
-                <w:szCs w:val="40"/>
-              </w:rPr>
-              <w:t>q</w:t>
-            </w:r>
-            <w:proofErr w:type="spellEnd"/>
-            <w:r>
-              <w:rPr>
-                <w:rFonts w:ascii="BRH Malayalam Extra" w:hAnsi="BRH Malayalam Extra" w:cs="BRH Malayalam Extra"/>
-                <w:color w:val="000000"/>
-                <w:sz w:val="32"/>
-                <w:szCs w:val="40"/>
-              </w:rPr>
-              <w:t xml:space="preserve">(M¡I) </w:t>
-            </w:r>
-            <w:r>
-              <w:rPr>
-                <w:b/>
-                <w:bCs/>
-                <w:sz w:val="28"/>
-                <w:szCs w:val="32"/>
-              </w:rPr>
-              <w:t>to be corrected as</w:t>
-            </w:r>
-            <w:r>
-              <w:t xml:space="preserve"> </w:t>
-            </w:r>
-            <w:r>
-              <w:rPr>
-                <w:rFonts w:ascii="BRH Malayalam Extra" w:hAnsi="BRH Malayalam Extra" w:cs="BRH Malayalam Extra"/>
-                <w:color w:val="000000"/>
-                <w:sz w:val="32"/>
-                <w:szCs w:val="40"/>
-                <w:highlight w:val="green"/>
-              </w:rPr>
-              <w:t>N</w:t>
-            </w:r>
-            <w:r>
-              <w:rPr>
-                <w:rFonts w:ascii="BRH Malayalam Extra" w:hAnsi="BRH Malayalam Extra" w:cs="BRH Malayalam Extra"/>
-                <w:color w:val="000000"/>
-                <w:sz w:val="32"/>
-                <w:szCs w:val="40"/>
-              </w:rPr>
-              <w:t>q</w:t>
-            </w:r>
-            <w:r>
-              <w:rPr>
-                <w:rFonts w:ascii="BRH Malayalam Extra" w:hAnsi="BRH Malayalam Extra" w:cs="BRH Malayalam Extra"/>
-                <w:color w:val="000000"/>
-                <w:sz w:val="32"/>
-                <w:szCs w:val="40"/>
-              </w:rPr>
-              <w:t>(M¡I)</w:t>
-            </w:r>
-            <w:r>
-              <w:rPr>
-                <w:rFonts w:ascii="BRH Malayalam Extra" w:hAnsi="BRH Malayalam Extra" w:cs="BRH Malayalam Extra"/>
-                <w:color w:val="000000"/>
-                <w:sz w:val="32"/>
-                <w:szCs w:val="40"/>
-              </w:rPr>
-              <w:t xml:space="preserve">. </w:t>
-            </w:r>
-            <w:r>
-              <w:rPr>
-                <w:b/>
-                <w:bCs/>
-                <w:sz w:val="28"/>
-                <w:szCs w:val="32"/>
-              </w:rPr>
-              <w:t>There</w:t>
-            </w:r>
-            <w:r>
-              <w:rPr>
-                <w:rFonts w:ascii="BRH Malayalam Extra" w:hAnsi="BRH Malayalam Extra" w:cs="BRH Malayalam Extra"/>
-                <w:color w:val="000000"/>
-                <w:sz w:val="32"/>
-                <w:szCs w:val="40"/>
-              </w:rPr>
-              <w:t xml:space="preserve"> </w:t>
-            </w:r>
-            <w:r>
-              <w:rPr>
-                <w:b/>
-                <w:bCs/>
-                <w:sz w:val="28"/>
-                <w:szCs w:val="32"/>
-              </w:rPr>
-              <w:t xml:space="preserve">will not be any </w:t>
-            </w:r>
-            <w:proofErr w:type="spellStart"/>
-            <w:r>
-              <w:rPr>
-                <w:b/>
-                <w:bCs/>
-                <w:sz w:val="28"/>
-                <w:szCs w:val="32"/>
-              </w:rPr>
-              <w:t>swaram</w:t>
-            </w:r>
-            <w:proofErr w:type="spellEnd"/>
-            <w:r>
-              <w:rPr>
-                <w:b/>
-                <w:bCs/>
-                <w:sz w:val="28"/>
-                <w:szCs w:val="32"/>
-              </w:rPr>
-              <w:t xml:space="preserve"> </w:t>
-            </w:r>
-            <w:proofErr w:type="gramStart"/>
-            <w:r>
-              <w:rPr>
-                <w:b/>
-                <w:bCs/>
-                <w:sz w:val="28"/>
-                <w:szCs w:val="32"/>
-              </w:rPr>
-              <w:t>change .</w:t>
-            </w:r>
-            <w:proofErr w:type="gramEnd"/>
+              <w:t>will not be any swaram change .</w:t>
+            </w:r>
             <w:r>
               <w:rPr>
                 <w:rFonts w:ascii="BRH Malayalam Extra" w:hAnsi="BRH Malayalam Extra" w:cs="BRH Malayalam Extra"/>
@@ -2116,7 +1941,725 @@
         </w:trPr>
         <w:tc>
           <w:tcPr>
-            <w:tcW w:w="1893" w:type="dxa"/>
+            <w:tcW w:w="2047" w:type="dxa"/>
+          </w:tcPr>
+          <w:p>
+            <w:pPr>
+              <w:widowControl w:val="0"/>
+              <w:autoSpaceDE w:val="0"/>
+              <w:autoSpaceDN w:val="0"/>
+              <w:adjustRightInd w:val="0"/>
+              <w:spacing w:before="0" w:line="240" w:lineRule="auto"/>
+              <w:rPr>
+                <w:rFonts w:cs="Arial"/>
+                <w:b/>
+                <w:bCs/>
+                <w:sz w:val="28"/>
+                <w:szCs w:val="28"/>
+              </w:rPr>
+            </w:pPr>
+            <w:r>
+              <w:rPr>
+                <w:rFonts w:cs="Arial"/>
+                <w:b/>
+                <w:bCs/>
+                <w:color w:val="FF0000"/>
+                <w:sz w:val="28"/>
+                <w:szCs w:val="28"/>
+                <w:highlight w:val="yellow"/>
+              </w:rPr>
+              <w:t>TS 1.1.8.1 Ghanam</w:t>
+            </w:r>
+          </w:p>
+        </w:tc>
+        <w:tc>
+          <w:tcPr>
+            <w:tcW w:w="5446" w:type="dxa"/>
+            <w:gridSpan w:val="2"/>
+          </w:tcPr>
+          <w:p>
+            <w:pPr>
+              <w:spacing w:before="0" w:line="240" w:lineRule="auto"/>
+              <w:ind w:left="29"/>
+              <w:rPr>
+                <w:rFonts w:ascii="Latha" w:hAnsi="Latha" w:cs="Latha"/>
+                <w:b/>
+                <w:bCs/>
+                <w:szCs w:val="24"/>
+                <w:lang w:bidi="ta-IN"/>
+              </w:rPr>
+            </w:pPr>
+            <w:r>
+              <w:rPr>
+                <w:rFonts w:ascii="Arial Unicode MS" w:hAnsi="Arial Unicode MS" w:cs="Latha"/>
+                <w:b/>
+                <w:bCs/>
+                <w:szCs w:val="24"/>
+                <w:cs/>
+                <w:lang w:bidi="ta-IN"/>
+              </w:rPr>
+              <w:t>1</w:t>
+            </w:r>
+            <w:r>
+              <w:rPr>
+                <w:rFonts w:ascii="Arial Unicode MS" w:hAnsi="Arial Unicode MS" w:cs="Latha"/>
+                <w:b/>
+                <w:bCs/>
+                <w:szCs w:val="24"/>
+                <w:lang w:bidi="ta-IN"/>
+              </w:rPr>
+              <w:t>0)</w:t>
+            </w:r>
+            <w:r>
+              <w:rPr>
+                <w:rFonts w:ascii="Arial Unicode MS" w:hAnsi="Arial Unicode MS" w:cs="Latha"/>
+                <w:b/>
+                <w:bCs/>
+                <w:szCs w:val="24"/>
+                <w:lang w:bidi="ta-IN"/>
+              </w:rPr>
+              <w:t xml:space="preserve"> </w:t>
+            </w:r>
+            <w:r>
+              <w:rPr>
+                <w:rFonts w:ascii="Arial Unicode MS" w:hAnsi="Arial Unicode MS" w:cs="Latha"/>
+                <w:b/>
+                <w:bCs/>
+                <w:szCs w:val="24"/>
+                <w:cs/>
+                <w:lang w:bidi="ta-IN"/>
+              </w:rPr>
+              <w:t>1.1.8</w:t>
+            </w:r>
+            <w:r>
+              <w:rPr>
+                <w:rFonts w:ascii="Latha" w:hAnsi="Latha" w:cs="Latha"/>
+                <w:b/>
+                <w:bCs/>
+                <w:szCs w:val="24"/>
+                <w:lang w:bidi="ta-IN"/>
+              </w:rPr>
+              <w:t>.</w:t>
+            </w:r>
+            <w:r>
+              <w:rPr>
+                <w:rFonts w:ascii="Arial Unicode MS" w:hAnsi="Arial Unicode MS" w:cs="Latha"/>
+                <w:b/>
+                <w:bCs/>
+                <w:szCs w:val="24"/>
+                <w:cs/>
+                <w:lang w:bidi="ta-IN"/>
+              </w:rPr>
+              <w:t>1</w:t>
+            </w:r>
+            <w:r>
+              <w:rPr>
+                <w:rFonts w:ascii="Latha" w:hAnsi="Latha" w:cs="Latha"/>
+                <w:szCs w:val="24"/>
+                <w:lang w:bidi="ta-IN"/>
+              </w:rPr>
+              <w:t>(</w:t>
+            </w:r>
+            <w:r>
+              <w:rPr>
+                <w:rFonts w:ascii="Arial Unicode MS" w:hAnsi="Arial Unicode MS" w:cs="Latha"/>
+                <w:b/>
+                <w:bCs/>
+                <w:szCs w:val="24"/>
+                <w:cs/>
+                <w:lang w:bidi="ta-IN"/>
+              </w:rPr>
+              <w:t>9</w:t>
+            </w:r>
+            <w:r>
+              <w:rPr>
+                <w:rFonts w:ascii="Latha" w:hAnsi="Latha" w:cs="Latha"/>
+                <w:szCs w:val="24"/>
+                <w:lang w:bidi="ta-IN"/>
+              </w:rPr>
+              <w:t>)</w:t>
+            </w:r>
+            <w:r>
+              <w:rPr>
+                <w:rFonts w:ascii="Latha" w:hAnsi="Latha" w:cs="Latha"/>
+                <w:szCs w:val="24"/>
+                <w:lang w:bidi="ta-IN"/>
+              </w:rPr>
+              <w:t xml:space="preserve"> </w:t>
+            </w:r>
+            <w:r>
+              <w:rPr>
+                <w:rFonts w:ascii="BRH Devanagari Extra" w:hAnsi="BRH Devanagari Extra" w:cs="BRH Devanagari Extra"/>
+                <w:color w:val="000000"/>
+                <w:sz w:val="32"/>
+                <w:szCs w:val="40"/>
+              </w:rPr>
+              <w:t>Uå</w:t>
+            </w:r>
+            <w:r>
+              <w:rPr>
+                <w:rFonts w:ascii="BRH Malayalam Extra" w:hAnsi="BRH Malayalam Extra" w:cs="BRH Devanagari Extra"/>
+                <w:color w:val="000000"/>
+                <w:szCs w:val="40"/>
+              </w:rPr>
+              <w:t>–</w:t>
+            </w:r>
+            <w:r>
+              <w:rPr>
+                <w:rFonts w:ascii="BRH Devanagari Extra" w:hAnsi="BRH Devanagari Extra" w:cs="BRH Devanagari Extra"/>
+                <w:color w:val="000000"/>
+                <w:sz w:val="32"/>
+                <w:szCs w:val="40"/>
+              </w:rPr>
+              <w:t>uÉi</w:t>
+            </w:r>
+            <w:r>
+              <w:rPr>
+                <w:rFonts w:ascii="BRH Devanagari Extra" w:hAnsi="BRH Devanagari Extra" w:cs="BRH Devanagari Extra"/>
+                <w:color w:val="FF0000"/>
+                <w:sz w:val="32"/>
+                <w:szCs w:val="40"/>
+                <w:highlight w:val="yellow"/>
+              </w:rPr>
+              <w:t>ÉÏÿUç Uå</w:t>
+            </w:r>
+            <w:r>
+              <w:rPr>
+                <w:rFonts w:ascii="BRH Malayalam Extra" w:hAnsi="BRH Malayalam Extra" w:cs="BRH Devanagari Extra"/>
+                <w:color w:val="FF0000"/>
+                <w:szCs w:val="40"/>
+                <w:highlight w:val="yellow"/>
+              </w:rPr>
+              <w:t>–</w:t>
+            </w:r>
+            <w:r>
+              <w:rPr>
+                <w:rFonts w:ascii="BRH Devanagari Extra" w:hAnsi="BRH Devanagari Extra" w:cs="BRH Devanagari Extra"/>
+                <w:color w:val="FF0000"/>
+                <w:sz w:val="32"/>
+                <w:szCs w:val="40"/>
+                <w:highlight w:val="yellow"/>
+              </w:rPr>
+              <w:t>uÉi</w:t>
+            </w:r>
+            <w:r>
+              <w:rPr>
+                <w:rFonts w:ascii="BRH Devanagari Extra" w:hAnsi="BRH Devanagari Extra" w:cs="BRH Devanagari Extra"/>
+                <w:color w:val="000000"/>
+                <w:sz w:val="32"/>
+                <w:szCs w:val="40"/>
+              </w:rPr>
+              <w:t>ÉÏ</w:t>
+            </w:r>
+            <w:r>
+              <w:rPr>
+                <w:rFonts w:ascii="BRH Malayalam Extra" w:hAnsi="BRH Malayalam Extra" w:cs="BRH Devanagari Extra"/>
+                <w:color w:val="000000"/>
+                <w:szCs w:val="40"/>
+              </w:rPr>
+              <w:t>–</w:t>
+            </w:r>
+          </w:p>
+          <w:p>
+            <w:pPr>
+              <w:spacing w:before="0" w:line="240" w:lineRule="auto"/>
+              <w:ind w:left="29"/>
+              <w:rPr>
+                <w:rFonts w:ascii="BRH Malayalam Extra" w:hAnsi="BRH Malayalam Extra" w:cs="BRH Devanagari Extra"/>
+                <w:color w:val="000000"/>
+                <w:szCs w:val="40"/>
+              </w:rPr>
+            </w:pPr>
+            <w:r>
+              <w:rPr>
+                <w:rFonts w:ascii="Arial Unicode MS" w:hAnsi="Arial Unicode MS" w:cs="Latha"/>
+                <w:b/>
+                <w:bCs/>
+                <w:szCs w:val="24"/>
+                <w:lang w:bidi="ta-IN"/>
+              </w:rPr>
+              <w:t xml:space="preserve">11) </w:t>
+            </w:r>
+            <w:r>
+              <w:rPr>
+                <w:rFonts w:ascii="Arial Unicode MS" w:hAnsi="Arial Unicode MS" w:cs="Latha"/>
+                <w:b/>
+                <w:bCs/>
+                <w:szCs w:val="24"/>
+                <w:lang w:bidi="ta-IN"/>
+              </w:rPr>
+              <w:t>1</w:t>
+            </w:r>
+            <w:r>
+              <w:rPr>
+                <w:rFonts w:ascii="Latha" w:hAnsi="Latha" w:cs="Latha"/>
+                <w:b/>
+                <w:bCs/>
+                <w:szCs w:val="24"/>
+                <w:lang w:bidi="ta-IN"/>
+              </w:rPr>
+              <w:t>.1.8.1(10)</w:t>
+            </w:r>
+            <w:r>
+              <w:rPr>
+                <w:rFonts w:ascii="Latha" w:hAnsi="Latha" w:cs="Latha"/>
+                <w:szCs w:val="24"/>
+                <w:lang w:bidi="ta-IN"/>
+              </w:rPr>
+              <w:t xml:space="preserve"> </w:t>
+            </w:r>
+            <w:r>
+              <w:rPr>
+                <w:rFonts w:ascii="BRH Devanagari Extra" w:hAnsi="BRH Devanagari Extra" w:cs="BRH Devanagari Extra"/>
+                <w:color w:val="000000"/>
+                <w:sz w:val="32"/>
+                <w:szCs w:val="40"/>
+              </w:rPr>
+              <w:t>Uå</w:t>
+            </w:r>
+            <w:r>
+              <w:rPr>
+                <w:rFonts w:ascii="BRH Malayalam Extra" w:hAnsi="BRH Malayalam Extra" w:cs="BRH Devanagari Extra"/>
+                <w:color w:val="000000"/>
+                <w:szCs w:val="40"/>
+              </w:rPr>
+              <w:t>–</w:t>
+            </w:r>
+            <w:r>
+              <w:rPr>
+                <w:rFonts w:ascii="BRH Devanagari Extra" w:hAnsi="BRH Devanagari Extra" w:cs="BRH Devanagari Extra"/>
+                <w:color w:val="000000"/>
+                <w:sz w:val="32"/>
+                <w:szCs w:val="40"/>
+              </w:rPr>
+              <w:t>uÉi</w:t>
+            </w:r>
+            <w:r>
+              <w:rPr>
+                <w:rFonts w:ascii="BRH Devanagari Extra" w:hAnsi="BRH Devanagari Extra" w:cs="BRH Devanagari Extra"/>
+                <w:color w:val="FF0000"/>
+                <w:sz w:val="32"/>
+                <w:szCs w:val="40"/>
+                <w:highlight w:val="yellow"/>
+              </w:rPr>
+              <w:t>ÉÏÿUç Uå</w:t>
+            </w:r>
+            <w:r>
+              <w:rPr>
+                <w:rFonts w:ascii="BRH Malayalam Extra" w:hAnsi="BRH Malayalam Extra" w:cs="BRH Devanagari Extra"/>
+                <w:color w:val="FF0000"/>
+                <w:szCs w:val="40"/>
+                <w:highlight w:val="yellow"/>
+              </w:rPr>
+              <w:t>–</w:t>
+            </w:r>
+            <w:r>
+              <w:rPr>
+                <w:rFonts w:ascii="BRH Devanagari Extra" w:hAnsi="BRH Devanagari Extra" w:cs="BRH Devanagari Extra"/>
+                <w:color w:val="FF0000"/>
+                <w:sz w:val="32"/>
+                <w:szCs w:val="40"/>
+                <w:highlight w:val="yellow"/>
+              </w:rPr>
+              <w:t>uÉi</w:t>
+            </w:r>
+            <w:r>
+              <w:rPr>
+                <w:rFonts w:ascii="BRH Devanagari Extra" w:hAnsi="BRH Devanagari Extra" w:cs="BRH Devanagari Extra"/>
+                <w:color w:val="000000"/>
+                <w:sz w:val="32"/>
+                <w:szCs w:val="40"/>
+              </w:rPr>
+              <w:t>ÉÏ</w:t>
+            </w:r>
+            <w:r>
+              <w:rPr>
+                <w:rFonts w:ascii="BRH Malayalam Extra" w:hAnsi="BRH Malayalam Extra" w:cs="BRH Devanagari Extra"/>
+                <w:color w:val="000000"/>
+                <w:szCs w:val="40"/>
+              </w:rPr>
+              <w:t>–</w:t>
+            </w:r>
+          </w:p>
+          <w:p>
+            <w:pPr>
+              <w:spacing w:before="0" w:line="240" w:lineRule="auto"/>
+              <w:ind w:left="29"/>
+              <w:rPr>
+                <w:rFonts w:ascii="Latha" w:hAnsi="Latha" w:cs="Latha" w:hint="cs"/>
+                <w:szCs w:val="24"/>
+                <w:cs/>
+                <w:lang w:bidi="ta-IN"/>
+              </w:rPr>
+            </w:pPr>
+            <w:r>
+              <w:rPr>
+                <w:rFonts w:ascii="Arial Unicode MS" w:hAnsi="Arial Unicode MS" w:cs="Latha"/>
+                <w:b/>
+                <w:bCs/>
+                <w:szCs w:val="24"/>
+                <w:lang w:bidi="ta-IN"/>
+              </w:rPr>
+              <w:t xml:space="preserve">12) </w:t>
+            </w:r>
+            <w:r>
+              <w:rPr>
+                <w:rFonts w:ascii="Arial Unicode MS" w:hAnsi="Arial Unicode MS" w:cs="Latha"/>
+                <w:b/>
+                <w:bCs/>
+                <w:szCs w:val="24"/>
+                <w:lang w:bidi="ta-IN"/>
+              </w:rPr>
+              <w:t>1</w:t>
+            </w:r>
+            <w:r>
+              <w:rPr>
+                <w:rFonts w:ascii="Latha" w:hAnsi="Latha" w:cs="Latha"/>
+                <w:b/>
+                <w:bCs/>
+                <w:szCs w:val="24"/>
+                <w:lang w:bidi="ta-IN"/>
+              </w:rPr>
+              <w:t>.1.8.1 (11)</w:t>
+            </w:r>
+            <w:r>
+              <w:rPr>
+                <w:rFonts w:ascii="Latha" w:hAnsi="Latha" w:cs="Latha"/>
+                <w:szCs w:val="24"/>
+                <w:lang w:bidi="ta-IN"/>
+              </w:rPr>
+              <w:t xml:space="preserve"> </w:t>
+            </w:r>
+            <w:r>
+              <w:rPr>
+                <w:rFonts w:ascii="BRH Devanagari Extra" w:hAnsi="BRH Devanagari Extra" w:cs="BRH Devanagari Extra"/>
+                <w:color w:val="000000"/>
+                <w:sz w:val="32"/>
+                <w:szCs w:val="40"/>
+              </w:rPr>
+              <w:t>Uå</w:t>
+            </w:r>
+            <w:r>
+              <w:rPr>
+                <w:rFonts w:ascii="BRH Malayalam Extra" w:hAnsi="BRH Malayalam Extra" w:cs="BRH Devanagari Extra"/>
+                <w:color w:val="000000"/>
+                <w:szCs w:val="40"/>
+              </w:rPr>
+              <w:t>–</w:t>
+            </w:r>
+            <w:r>
+              <w:rPr>
+                <w:rFonts w:ascii="BRH Devanagari Extra" w:hAnsi="BRH Devanagari Extra" w:cs="BRH Devanagari Extra"/>
+                <w:color w:val="000000"/>
+                <w:sz w:val="32"/>
+                <w:szCs w:val="40"/>
+              </w:rPr>
+              <w:t>uÉi</w:t>
+            </w:r>
+            <w:r>
+              <w:rPr>
+                <w:rFonts w:ascii="BRH Devanagari Extra" w:hAnsi="BRH Devanagari Extra" w:cs="BRH Devanagari Extra"/>
+                <w:color w:val="FF0000"/>
+                <w:sz w:val="32"/>
+                <w:szCs w:val="40"/>
+                <w:highlight w:val="yellow"/>
+              </w:rPr>
+              <w:t>ÉÏÿUç Uå</w:t>
+            </w:r>
+            <w:r>
+              <w:rPr>
+                <w:rFonts w:ascii="BRH Malayalam Extra" w:hAnsi="BRH Malayalam Extra" w:cs="BRH Devanagari Extra"/>
+                <w:color w:val="FF0000"/>
+                <w:szCs w:val="40"/>
+                <w:highlight w:val="yellow"/>
+              </w:rPr>
+              <w:t>–</w:t>
+            </w:r>
+            <w:r>
+              <w:rPr>
+                <w:rFonts w:ascii="BRH Devanagari Extra" w:hAnsi="BRH Devanagari Extra" w:cs="BRH Devanagari Extra"/>
+                <w:color w:val="FF0000"/>
+                <w:sz w:val="32"/>
+                <w:szCs w:val="40"/>
+                <w:highlight w:val="yellow"/>
+              </w:rPr>
+              <w:t>uÉi</w:t>
+            </w:r>
+            <w:r>
+              <w:rPr>
+                <w:rFonts w:ascii="BRH Devanagari Extra" w:hAnsi="BRH Devanagari Extra" w:cs="BRH Devanagari Extra"/>
+                <w:color w:val="000000"/>
+                <w:sz w:val="32"/>
+                <w:szCs w:val="40"/>
+              </w:rPr>
+              <w:t>ÉÏ</w:t>
+            </w:r>
+            <w:r>
+              <w:rPr>
+                <w:rFonts w:ascii="BRH Malayalam Extra" w:hAnsi="BRH Malayalam Extra" w:cs="BRH Devanagari Extra"/>
+                <w:color w:val="000000"/>
+                <w:szCs w:val="40"/>
+              </w:rPr>
+              <w:t>–</w:t>
+            </w:r>
+          </w:p>
+        </w:tc>
+        <w:tc>
+          <w:tcPr>
+            <w:tcW w:w="6286" w:type="dxa"/>
+          </w:tcPr>
+          <w:p>
+            <w:pPr>
+              <w:autoSpaceDE w:val="0"/>
+              <w:autoSpaceDN w:val="0"/>
+              <w:adjustRightInd w:val="0"/>
+              <w:spacing w:before="0" w:line="240" w:lineRule="auto"/>
+              <w:rPr>
+                <w:rFonts w:ascii="Latha" w:hAnsi="Latha" w:cs="Latha"/>
+                <w:b/>
+                <w:bCs/>
+                <w:sz w:val="28"/>
+                <w:szCs w:val="28"/>
+                <w:lang w:bidi="ta-IN"/>
+              </w:rPr>
+            </w:pPr>
+            <w:r>
+              <w:rPr>
+                <w:rFonts w:ascii="BRH Devanagari Extra" w:hAnsi="BRH Devanagari Extra" w:cs="BRH Devanagari Extra"/>
+                <w:color w:val="000000"/>
+                <w:sz w:val="32"/>
+                <w:szCs w:val="40"/>
+              </w:rPr>
+              <w:t>Uå</w:t>
+            </w:r>
+            <w:r>
+              <w:rPr>
+                <w:rFonts w:ascii="BRH Malayalam Extra" w:hAnsi="BRH Malayalam Extra" w:cs="BRH Devanagari Extra"/>
+                <w:color w:val="000000"/>
+                <w:szCs w:val="40"/>
+              </w:rPr>
+              <w:t>–</w:t>
+            </w:r>
+            <w:r>
+              <w:rPr>
+                <w:rFonts w:ascii="BRH Devanagari Extra" w:hAnsi="BRH Devanagari Extra" w:cs="BRH Devanagari Extra"/>
+                <w:color w:val="000000"/>
+                <w:sz w:val="32"/>
+                <w:szCs w:val="40"/>
+              </w:rPr>
+              <w:t>uÉ</w:t>
+            </w:r>
+            <w:r>
+              <w:rPr>
+                <w:rFonts w:ascii="BRH Devanagari Extra" w:hAnsi="BRH Devanagari Extra" w:cs="BRH Devanagari Extra"/>
+                <w:sz w:val="32"/>
+                <w:szCs w:val="40"/>
+                <w:highlight w:val="green"/>
+              </w:rPr>
+              <w:t>iÉÏþ Uå</w:t>
+            </w:r>
+            <w:r>
+              <w:rPr>
+                <w:rFonts w:ascii="BRH Malayalam Extra" w:hAnsi="BRH Malayalam Extra" w:cs="BRH Devanagari Extra"/>
+                <w:szCs w:val="40"/>
+                <w:highlight w:val="green"/>
+              </w:rPr>
+              <w:t>–</w:t>
+            </w:r>
+            <w:r>
+              <w:rPr>
+                <w:rFonts w:ascii="BRH Devanagari Extra" w:hAnsi="BRH Devanagari Extra" w:cs="BRH Devanagari Extra"/>
+                <w:sz w:val="32"/>
+                <w:szCs w:val="40"/>
+                <w:highlight w:val="green"/>
+              </w:rPr>
+              <w:t>uÉiÉ</w:t>
+            </w:r>
+            <w:r>
+              <w:rPr>
+                <w:rFonts w:ascii="BRH Devanagari Extra" w:hAnsi="BRH Devanagari Extra" w:cs="BRH Devanagari Extra"/>
+                <w:color w:val="000000"/>
+                <w:sz w:val="32"/>
+                <w:szCs w:val="40"/>
+              </w:rPr>
+              <w:t>Ï</w:t>
+            </w:r>
+            <w:r>
+              <w:rPr>
+                <w:rFonts w:ascii="BRH Malayalam Extra" w:hAnsi="BRH Malayalam Extra" w:cs="BRH Devanagari Extra"/>
+                <w:color w:val="000000"/>
+                <w:szCs w:val="40"/>
+              </w:rPr>
+              <w:t>–</w:t>
+            </w:r>
+            <w:r>
+              <w:rPr>
+                <w:rFonts w:ascii="Latha" w:hAnsi="Latha" w:cs="Latha"/>
+                <w:b/>
+                <w:bCs/>
+                <w:szCs w:val="24"/>
+                <w:lang w:bidi="ta-IN"/>
+              </w:rPr>
+              <w:t xml:space="preserve"> </w:t>
+            </w:r>
+            <w:r>
+              <w:rPr>
+                <w:rFonts w:ascii="Latha" w:hAnsi="Latha" w:cs="Latha"/>
+                <w:b/>
+                <w:bCs/>
+                <w:sz w:val="28"/>
+                <w:szCs w:val="28"/>
+                <w:lang w:bidi="ta-IN"/>
+              </w:rPr>
+              <w:t>The ‘r’ in revatIr to be dropped</w:t>
+            </w:r>
+            <w:r>
+              <w:rPr>
+                <w:rFonts w:ascii="Latha" w:hAnsi="Latha" w:cs="Latha"/>
+                <w:b/>
+                <w:bCs/>
+                <w:sz w:val="28"/>
+                <w:szCs w:val="28"/>
+                <w:lang w:bidi="ta-IN"/>
+              </w:rPr>
+              <w:t xml:space="preserve"> before following </w:t>
+            </w:r>
+            <w:r>
+              <w:rPr>
+                <w:rFonts w:ascii="BRH Devanagari Extra" w:hAnsi="BRH Devanagari Extra" w:cs="BRH Devanagari Extra"/>
+                <w:color w:val="000000"/>
+                <w:sz w:val="32"/>
+                <w:szCs w:val="40"/>
+              </w:rPr>
+              <w:t>Uå</w:t>
+            </w:r>
+            <w:r>
+              <w:rPr>
+                <w:rFonts w:ascii="BRH Malayalam Extra" w:hAnsi="BRH Malayalam Extra" w:cs="BRH Devanagari Extra"/>
+                <w:color w:val="000000"/>
+                <w:szCs w:val="40"/>
+              </w:rPr>
+              <w:t>–</w:t>
+            </w:r>
+            <w:r>
+              <w:rPr>
+                <w:rFonts w:ascii="BRH Devanagari Extra" w:hAnsi="BRH Devanagari Extra" w:cs="BRH Devanagari Extra"/>
+                <w:color w:val="000000"/>
+                <w:sz w:val="32"/>
+                <w:szCs w:val="40"/>
+              </w:rPr>
+              <w:t>uÉiÉÏÿÈ</w:t>
+            </w:r>
+            <w:r>
+              <w:rPr>
+                <w:rFonts w:ascii="Latha" w:hAnsi="Latha" w:cs="Latha"/>
+                <w:b/>
+                <w:bCs/>
+                <w:sz w:val="28"/>
+                <w:szCs w:val="28"/>
+                <w:lang w:bidi="ta-IN"/>
+              </w:rPr>
+              <w:t>. Now the dheerga swaritam on tIr will be only a normal swaritam. Correction in 4 places</w:t>
+            </w:r>
+            <w:r>
+              <w:rPr>
+                <w:rFonts w:ascii="Latha" w:hAnsi="Latha" w:cs="Latha"/>
+                <w:b/>
+                <w:bCs/>
+                <w:sz w:val="28"/>
+                <w:szCs w:val="28"/>
+                <w:lang w:bidi="ta-IN"/>
+              </w:rPr>
+              <w:t xml:space="preserve"> across three statements</w:t>
+            </w:r>
+          </w:p>
+          <w:p>
+            <w:pPr>
+              <w:autoSpaceDE w:val="0"/>
+              <w:autoSpaceDN w:val="0"/>
+              <w:adjustRightInd w:val="0"/>
+              <w:spacing w:before="0" w:line="240" w:lineRule="auto"/>
+              <w:rPr>
+                <w:rFonts w:cs="Arial"/>
+                <w:sz w:val="28"/>
+                <w:szCs w:val="28"/>
+                <w:cs/>
+                <w:lang w:bidi="ta-IN"/>
+              </w:rPr>
+            </w:pPr>
+            <w:r>
+              <w:rPr>
+                <w:rFonts w:ascii="Latha" w:hAnsi="Latha" w:cs="Latha"/>
+                <w:sz w:val="28"/>
+                <w:szCs w:val="28"/>
+                <w:lang w:bidi="ta-IN"/>
+              </w:rPr>
+              <w:lastRenderedPageBreak/>
+              <w:t xml:space="preserve">No change in following </w:t>
+            </w:r>
+            <w:r>
+              <w:rPr>
+                <w:rFonts w:ascii="BRH Devanagari Extra" w:hAnsi="BRH Devanagari Extra" w:cs="BRH Devanagari Extra"/>
+                <w:color w:val="000000"/>
+                <w:sz w:val="32"/>
+                <w:szCs w:val="40"/>
+              </w:rPr>
+              <w:t>Uå</w:t>
+            </w:r>
+            <w:r>
+              <w:rPr>
+                <w:rFonts w:ascii="BRH Malayalam Extra" w:hAnsi="BRH Malayalam Extra" w:cs="BRH Devanagari Extra"/>
+                <w:color w:val="000000"/>
+                <w:szCs w:val="40"/>
+              </w:rPr>
+              <w:t>–</w:t>
+            </w:r>
+            <w:r>
+              <w:rPr>
+                <w:rFonts w:ascii="BRH Devanagari Extra" w:hAnsi="BRH Devanagari Extra" w:cs="BRH Devanagari Extra"/>
+                <w:color w:val="000000"/>
+                <w:sz w:val="32"/>
+                <w:szCs w:val="40"/>
+              </w:rPr>
+              <w:t>uÉiÉÏÿÈ</w:t>
+            </w:r>
+            <w:r>
+              <w:rPr>
+                <w:rFonts w:ascii="BRH Devanagari Extra" w:hAnsi="BRH Devanagari Extra" w:cs="BRH Devanagari Extra"/>
+                <w:color w:val="000000"/>
+                <w:sz w:val="32"/>
+                <w:szCs w:val="40"/>
+              </w:rPr>
+              <w:t xml:space="preserve"> </w:t>
+            </w:r>
+            <w:r>
+              <w:rPr>
+                <w:rFonts w:cs="Arial"/>
+                <w:color w:val="000000"/>
+                <w:sz w:val="28"/>
+                <w:szCs w:val="28"/>
+              </w:rPr>
+              <w:t>with either visargam or ‘r’</w:t>
+            </w:r>
+            <w:r>
+              <w:rPr>
+                <w:rFonts w:cs="Arial"/>
+                <w:color w:val="000000"/>
+                <w:sz w:val="28"/>
+                <w:szCs w:val="28"/>
+              </w:rPr>
+              <w:t xml:space="preserve"> or swaram</w:t>
+            </w:r>
+          </w:p>
+        </w:tc>
+      </w:tr>
+      <w:tr>
+        <w:trPr>
+          <w:trHeight w:val="1060"/>
+        </w:trPr>
+        <w:tc>
+          <w:tcPr>
+            <w:tcW w:w="2047" w:type="dxa"/>
             <w:tcBorders>
               <w:top w:val="single" w:sz="4" w:space="0" w:color="000000"/>
               <w:left w:val="single" w:sz="4" w:space="0" w:color="000000"/>
@@ -2144,6 +2687,7 @@
                 <w:color w:val="000000"/>
                 <w:szCs w:val="40"/>
               </w:rPr>
+              <w:lastRenderedPageBreak/>
               <w:t>12</w:t>
             </w:r>
             <w:r>
@@ -2260,7 +2804,7 @@
         </w:tc>
         <w:tc>
           <w:tcPr>
-            <w:tcW w:w="5468" w:type="dxa"/>
+            <w:tcW w:w="5400" w:type="dxa"/>
             <w:tcBorders>
               <w:top w:val="single" w:sz="4" w:space="0" w:color="000000"/>
               <w:left w:val="single" w:sz="4" w:space="0" w:color="000000"/>
@@ -2308,27 +2852,7 @@
                 <w:sz w:val="32"/>
                 <w:szCs w:val="40"/>
               </w:rPr>
-              <w:t xml:space="preserve">j </w:t>
-            </w:r>
-            <w:proofErr w:type="spellStart"/>
-            <w:r>
-              <w:rPr>
-                <w:rFonts w:ascii="BRH Malayalam Extra" w:hAnsi="BRH Malayalam Extra" w:cs="BRH Malayalam Extra"/>
-                <w:color w:val="000000"/>
-                <w:sz w:val="32"/>
-                <w:szCs w:val="40"/>
-              </w:rPr>
-              <w:t>i</w:t>
-            </w:r>
-            <w:proofErr w:type="spellEnd"/>
-            <w:r>
-              <w:rPr>
-                <w:rFonts w:ascii="BRH Malayalam Extra" w:hAnsi="BRH Malayalam Extra" w:cs="BRH Malayalam Extra"/>
-                <w:color w:val="000000"/>
-                <w:sz w:val="32"/>
-                <w:szCs w:val="40"/>
-              </w:rPr>
-              <w:t>¡— p¡ p</w:t>
+              <w:t>j i¡— p¡ p</w:t>
             </w:r>
             <w:r>
               <w:rPr>
@@ -2339,27 +2863,15 @@
               </w:rPr>
               <w:t>–</w:t>
             </w:r>
-            <w:proofErr w:type="spellStart"/>
-            <w:r>
-              <w:rPr>
-                <w:rFonts w:ascii="BRH Malayalam Extra" w:hAnsi="BRH Malayalam Extra" w:cs="BRH Malayalam Extra"/>
-                <w:color w:val="000000"/>
-                <w:sz w:val="32"/>
-                <w:szCs w:val="40"/>
-              </w:rPr>
-              <w:t>jI</w:t>
-            </w:r>
-            <w:proofErr w:type="spellEnd"/>
-            <w:r>
-              <w:rPr>
-                <w:rFonts w:ascii="BRH Malayalam Extra" w:hAnsi="BRH Malayalam Extra" w:cs="BRH Malayalam Extra"/>
-                <w:color w:val="000000"/>
-                <w:sz w:val="32"/>
-                <w:szCs w:val="40"/>
-              </w:rPr>
-              <w:t xml:space="preserve"> </w:t>
-            </w:r>
-            <w:proofErr w:type="spellStart"/>
+            <w:r>
+              <w:rPr>
+                <w:rFonts w:ascii="BRH Malayalam Extra" w:hAnsi="BRH Malayalam Extra" w:cs="BRH Malayalam Extra"/>
+                <w:color w:val="000000"/>
+                <w:sz w:val="32"/>
+                <w:szCs w:val="40"/>
+              </w:rPr>
+              <w:t xml:space="preserve">jI </w:t>
+            </w:r>
             <w:r>
               <w:rPr>
                 <w:rFonts w:ascii="BRH Devanagari Extra" w:hAnsi="BRH Devanagari Extra" w:cs="BRH Malayalam Extra"/>
@@ -2378,7 +2890,6 @@
               </w:rPr>
               <w:t>p</w:t>
             </w:r>
-            <w:proofErr w:type="spellEnd"/>
             <w:r>
               <w:rPr>
                 <w:rFonts w:ascii="BRH Malayalam Extra" w:hAnsi="BRH Malayalam Extra" w:cs="BRH Malayalam Extra"/>
@@ -2395,49 +2906,8 @@
                 <w:sz w:val="32"/>
                 <w:szCs w:val="40"/>
               </w:rPr>
-              <w:t xml:space="preserve">j </w:t>
-            </w:r>
-            <w:proofErr w:type="spellStart"/>
-            <w:r>
-              <w:rPr>
-                <w:rFonts w:ascii="BRH Malayalam Extra" w:hAnsi="BRH Malayalam Extra" w:cs="BRH Malayalam Extra"/>
-                <w:color w:val="000000"/>
-                <w:sz w:val="32"/>
-                <w:szCs w:val="40"/>
-              </w:rPr>
-              <w:t>i</w:t>
-            </w:r>
-            <w:proofErr w:type="spellEnd"/>
-            <w:r>
-              <w:rPr>
-                <w:rFonts w:ascii="BRH Malayalam Extra" w:hAnsi="BRH Malayalam Extra" w:cs="BRH Malayalam Extra"/>
-                <w:color w:val="000000"/>
-                <w:sz w:val="32"/>
-                <w:szCs w:val="40"/>
-              </w:rPr>
-              <w:t xml:space="preserve">¡— </w:t>
-            </w:r>
-            <w:proofErr w:type="spellStart"/>
-            <w:r>
-              <w:rPr>
-                <w:rFonts w:ascii="BRH Malayalam Extra" w:hAnsi="BRH Malayalam Extra" w:cs="BRH Malayalam Extra"/>
-                <w:color w:val="000000"/>
-                <w:sz w:val="32"/>
-                <w:szCs w:val="40"/>
-              </w:rPr>
-              <w:t>Zûx</w:t>
-            </w:r>
-            <w:proofErr w:type="spellEnd"/>
-            <w:r>
-              <w:rPr>
-                <w:rFonts w:ascii="BRH Malayalam Extra" w:hAnsi="BRH Malayalam Extra" w:cs="BRH Malayalam Extra"/>
-                <w:color w:val="000000"/>
-                <w:sz w:val="32"/>
-                <w:szCs w:val="40"/>
-              </w:rPr>
-              <w:t xml:space="preserve"> </w:t>
-            </w:r>
-            <w:proofErr w:type="spellStart"/>
+              <w:t xml:space="preserve">j i¡— Zûx </w:t>
+            </w:r>
             <w:r>
               <w:rPr>
                 <w:rFonts w:ascii="BRH Malayalam Extra" w:hAnsi="BRH Malayalam Extra" w:cs="BRH Malayalam Extra"/>
@@ -2448,7 +2918,6 @@
               </w:rPr>
               <w:t>Zû</w:t>
             </w:r>
-            <w:proofErr w:type="spellEnd"/>
             <w:r>
               <w:rPr>
                 <w:rFonts w:ascii="BRH Malayalam Extra" w:hAnsi="BRH Malayalam Extra" w:cs="BRH Malayalam Extra"/>
@@ -2467,27 +2936,15 @@
               </w:rPr>
               <w:t>–</w:t>
             </w:r>
-            <w:proofErr w:type="spellStart"/>
-            <w:r>
-              <w:rPr>
-                <w:rFonts w:ascii="BRH Malayalam Extra" w:hAnsi="BRH Malayalam Extra" w:cs="BRH Malayalam Extra"/>
-                <w:color w:val="000000"/>
-                <w:sz w:val="32"/>
-                <w:szCs w:val="40"/>
-              </w:rPr>
-              <w:t>jI</w:t>
-            </w:r>
-            <w:proofErr w:type="spellEnd"/>
-            <w:r>
-              <w:rPr>
-                <w:rFonts w:ascii="BRH Malayalam Extra" w:hAnsi="BRH Malayalam Extra" w:cs="BRH Malayalam Extra"/>
-                <w:color w:val="000000"/>
-                <w:sz w:val="32"/>
-                <w:szCs w:val="40"/>
-              </w:rPr>
-              <w:t xml:space="preserve"> </w:t>
-            </w:r>
-            <w:proofErr w:type="spellStart"/>
+            <w:r>
+              <w:rPr>
+                <w:rFonts w:ascii="BRH Malayalam Extra" w:hAnsi="BRH Malayalam Extra" w:cs="BRH Malayalam Extra"/>
+                <w:color w:val="000000"/>
+                <w:sz w:val="32"/>
+                <w:szCs w:val="40"/>
+              </w:rPr>
+              <w:t xml:space="preserve">jI </w:t>
+            </w:r>
             <w:r>
               <w:rPr>
                 <w:rFonts w:ascii="BRH Devanagari Extra" w:hAnsi="BRH Devanagari Extra" w:cs="BRH Malayalam Extra"/>
@@ -2506,7 +2963,6 @@
               </w:rPr>
               <w:t>p</w:t>
             </w:r>
-            <w:proofErr w:type="spellEnd"/>
             <w:r>
               <w:rPr>
                 <w:rFonts w:ascii="BRH Malayalam Extra" w:hAnsi="BRH Malayalam Extra" w:cs="BRH Malayalam Extra"/>
@@ -2523,53 +2979,14 @@
                 <w:sz w:val="32"/>
                 <w:szCs w:val="40"/>
               </w:rPr>
-              <w:t xml:space="preserve">j </w:t>
-            </w:r>
-            <w:proofErr w:type="spellStart"/>
-            <w:r>
-              <w:rPr>
-                <w:rFonts w:ascii="BRH Malayalam Extra" w:hAnsi="BRH Malayalam Extra" w:cs="BRH Malayalam Extra"/>
-                <w:color w:val="000000"/>
-                <w:sz w:val="32"/>
-                <w:szCs w:val="40"/>
-              </w:rPr>
-              <w:t>i</w:t>
-            </w:r>
-            <w:proofErr w:type="spellEnd"/>
-            <w:r>
-              <w:rPr>
-                <w:rFonts w:ascii="BRH Malayalam Extra" w:hAnsi="BRH Malayalam Extra" w:cs="BRH Malayalam Extra"/>
-                <w:color w:val="000000"/>
-                <w:sz w:val="32"/>
-                <w:szCs w:val="40"/>
-              </w:rPr>
-              <w:t xml:space="preserve">¡— </w:t>
-            </w:r>
-            <w:proofErr w:type="spellStart"/>
-            <w:r>
-              <w:rPr>
-                <w:rFonts w:ascii="BRH Malayalam Extra" w:hAnsi="BRH Malayalam Extra" w:cs="BRH Malayalam Extra"/>
-                <w:color w:val="000000"/>
-                <w:sz w:val="32"/>
-                <w:szCs w:val="40"/>
-              </w:rPr>
-              <w:t>Zûx</w:t>
-            </w:r>
-            <w:proofErr w:type="spellEnd"/>
-            <w:r>
-              <w:rPr>
-                <w:rFonts w:ascii="BRH Malayalam Extra" w:hAnsi="BRH Malayalam Extra" w:cs="BRH Malayalam Extra"/>
-                <w:color w:val="000000"/>
-                <w:sz w:val="32"/>
-                <w:szCs w:val="40"/>
-              </w:rPr>
-              <w:t xml:space="preserve"> | </w:t>
+              <w:t xml:space="preserve">j i¡— Zûx | </w:t>
             </w:r>
           </w:p>
         </w:tc>
         <w:tc>
           <w:tcPr>
-            <w:tcW w:w="6418" w:type="dxa"/>
+            <w:tcW w:w="6332" w:type="dxa"/>
+            <w:gridSpan w:val="2"/>
             <w:tcBorders>
               <w:top w:val="single" w:sz="4" w:space="0" w:color="000000"/>
               <w:left w:val="single" w:sz="4" w:space="0" w:color="000000"/>
@@ -2613,27 +3030,7 @@
                 <w:sz w:val="32"/>
                 <w:szCs w:val="40"/>
               </w:rPr>
-              <w:t xml:space="preserve">j </w:t>
-            </w:r>
-            <w:proofErr w:type="spellStart"/>
-            <w:r>
-              <w:rPr>
-                <w:rFonts w:ascii="BRH Malayalam Extra" w:hAnsi="BRH Malayalam Extra" w:cs="BRH Malayalam Extra"/>
-                <w:color w:val="000000"/>
-                <w:sz w:val="32"/>
-                <w:szCs w:val="40"/>
-              </w:rPr>
-              <w:t>i</w:t>
-            </w:r>
-            <w:proofErr w:type="spellEnd"/>
-            <w:r>
-              <w:rPr>
-                <w:rFonts w:ascii="BRH Malayalam Extra" w:hAnsi="BRH Malayalam Extra" w:cs="BRH Malayalam Extra"/>
-                <w:color w:val="000000"/>
-                <w:sz w:val="32"/>
-                <w:szCs w:val="40"/>
-              </w:rPr>
-              <w:t>¡— p¡ p</w:t>
+              <w:t>j i¡— p¡ p</w:t>
             </w:r>
             <w:r>
               <w:rPr>
@@ -2644,27 +3041,15 @@
               </w:rPr>
               <w:t>–</w:t>
             </w:r>
-            <w:proofErr w:type="spellStart"/>
-            <w:r>
-              <w:rPr>
-                <w:rFonts w:ascii="BRH Malayalam Extra" w:hAnsi="BRH Malayalam Extra" w:cs="BRH Malayalam Extra"/>
-                <w:color w:val="000000"/>
-                <w:sz w:val="32"/>
-                <w:szCs w:val="40"/>
-              </w:rPr>
-              <w:t>jI</w:t>
-            </w:r>
-            <w:proofErr w:type="spellEnd"/>
-            <w:r>
-              <w:rPr>
-                <w:rFonts w:ascii="BRH Malayalam Extra" w:hAnsi="BRH Malayalam Extra" w:cs="BRH Malayalam Extra"/>
-                <w:color w:val="000000"/>
-                <w:sz w:val="32"/>
-                <w:szCs w:val="40"/>
-              </w:rPr>
-              <w:t xml:space="preserve"> </w:t>
-            </w:r>
-            <w:proofErr w:type="spellStart"/>
+            <w:r>
+              <w:rPr>
+                <w:rFonts w:ascii="BRH Malayalam Extra" w:hAnsi="BRH Malayalam Extra" w:cs="BRH Malayalam Extra"/>
+                <w:color w:val="000000"/>
+                <w:sz w:val="32"/>
+                <w:szCs w:val="40"/>
+              </w:rPr>
+              <w:t xml:space="preserve">jI </w:t>
+            </w:r>
             <w:r>
               <w:rPr>
                 <w:rFonts w:ascii="BRH Devanagari Extra" w:hAnsi="BRH Devanagari Extra" w:cs="BRH Malayalam Extra"/>
@@ -2683,7 +3068,6 @@
               </w:rPr>
               <w:t>p</w:t>
             </w:r>
-            <w:proofErr w:type="spellEnd"/>
             <w:r>
               <w:rPr>
                 <w:rFonts w:ascii="BRH Malayalam Extra" w:hAnsi="BRH Malayalam Extra" w:cs="BRH Malayalam Extra"/>
@@ -2700,47 +3084,7 @@
                 <w:sz w:val="32"/>
                 <w:szCs w:val="40"/>
               </w:rPr>
-              <w:t xml:space="preserve">j </w:t>
-            </w:r>
-            <w:proofErr w:type="spellStart"/>
-            <w:r>
-              <w:rPr>
-                <w:rFonts w:ascii="BRH Malayalam Extra" w:hAnsi="BRH Malayalam Extra" w:cs="BRH Malayalam Extra"/>
-                <w:color w:val="000000"/>
-                <w:sz w:val="32"/>
-                <w:szCs w:val="40"/>
-              </w:rPr>
-              <w:t>i</w:t>
-            </w:r>
-            <w:proofErr w:type="spellEnd"/>
-            <w:r>
-              <w:rPr>
-                <w:rFonts w:ascii="BRH Malayalam Extra" w:hAnsi="BRH Malayalam Extra" w:cs="BRH Malayalam Extra"/>
-                <w:color w:val="000000"/>
-                <w:sz w:val="32"/>
-                <w:szCs w:val="40"/>
-              </w:rPr>
-              <w:t xml:space="preserve">¡— </w:t>
-            </w:r>
-            <w:proofErr w:type="spellStart"/>
-            <w:r>
-              <w:rPr>
-                <w:rFonts w:ascii="BRH Malayalam Extra" w:hAnsi="BRH Malayalam Extra" w:cs="BRH Malayalam Extra"/>
-                <w:color w:val="000000"/>
-                <w:sz w:val="32"/>
-                <w:szCs w:val="40"/>
-              </w:rPr>
-              <w:t>Zûx</w:t>
-            </w:r>
-            <w:proofErr w:type="spellEnd"/>
-            <w:r>
-              <w:rPr>
-                <w:rFonts w:ascii="BRH Malayalam Extra" w:hAnsi="BRH Malayalam Extra" w:cs="BRH Malayalam Extra"/>
-                <w:color w:val="000000"/>
-                <w:sz w:val="32"/>
-                <w:szCs w:val="40"/>
-              </w:rPr>
-              <w:t xml:space="preserve"> </w:t>
+              <w:t xml:space="preserve">j i¡— Zûx </w:t>
             </w:r>
             <w:r>
               <w:rPr>
@@ -2750,20 +3094,8 @@
                 <w:szCs w:val="40"/>
                 <w:highlight w:val="green"/>
               </w:rPr>
-              <w:t>¥</w:t>
-            </w:r>
-            <w:proofErr w:type="spellStart"/>
-            <w:r>
-              <w:rPr>
-                <w:rFonts w:ascii="BRH Malayalam Extra" w:hAnsi="BRH Malayalam Extra" w:cs="BRH Malayalam Extra"/>
-                <w:color w:val="000000"/>
-                <w:sz w:val="32"/>
-                <w:szCs w:val="40"/>
-                <w:highlight w:val="green"/>
-              </w:rPr>
-              <w:t>Zûx</w:t>
-            </w:r>
-            <w:proofErr w:type="spellEnd"/>
+              <w:t>¥Zûx</w:t>
+            </w:r>
             <w:r>
               <w:rPr>
                 <w:rFonts w:ascii="BRH Malayalam Extra" w:hAnsi="BRH Malayalam Extra" w:cs="BRH Malayalam Extra"/>
@@ -2782,25 +3114,14 @@
               </w:rPr>
               <w:t>–</w:t>
             </w:r>
-            <w:proofErr w:type="spellStart"/>
-            <w:r>
-              <w:rPr>
-                <w:rFonts w:ascii="BRH Malayalam Extra" w:hAnsi="BRH Malayalam Extra" w:cs="BRH Malayalam Extra"/>
-                <w:color w:val="000000"/>
-                <w:sz w:val="32"/>
-                <w:szCs w:val="40"/>
-              </w:rPr>
-              <w:t>jI</w:t>
-            </w:r>
-            <w:proofErr w:type="spellEnd"/>
-            <w:r>
-              <w:rPr>
-                <w:rFonts w:ascii="BRH Malayalam Extra" w:hAnsi="BRH Malayalam Extra" w:cs="BRH Malayalam Extra"/>
-                <w:color w:val="000000"/>
-                <w:sz w:val="32"/>
-                <w:szCs w:val="40"/>
-              </w:rPr>
-              <w:t xml:space="preserve"> </w:t>
+            <w:r>
+              <w:rPr>
+                <w:rFonts w:ascii="BRH Malayalam Extra" w:hAnsi="BRH Malayalam Extra" w:cs="BRH Malayalam Extra"/>
+                <w:color w:val="000000"/>
+                <w:sz w:val="32"/>
+                <w:szCs w:val="40"/>
+              </w:rPr>
+              <w:t xml:space="preserve">jI </w:t>
             </w:r>
           </w:p>
           <w:p>
@@ -2815,7 +3136,6 @@
                 <w:highlight w:val="green"/>
               </w:rPr>
             </w:pPr>
-            <w:proofErr w:type="spellStart"/>
             <w:r>
               <w:rPr>
                 <w:rFonts w:ascii="BRH Devanagari Extra" w:hAnsi="BRH Devanagari Extra" w:cs="BRH Malayalam Extra"/>
@@ -2834,7 +3154,6 @@
               </w:rPr>
               <w:t>p</w:t>
             </w:r>
-            <w:proofErr w:type="spellEnd"/>
             <w:r>
               <w:rPr>
                 <w:rFonts w:ascii="BRH Malayalam Extra" w:hAnsi="BRH Malayalam Extra" w:cs="BRH Malayalam Extra"/>
@@ -2851,47 +3170,7 @@
                 <w:sz w:val="32"/>
                 <w:szCs w:val="40"/>
               </w:rPr>
-              <w:t xml:space="preserve">j </w:t>
-            </w:r>
-            <w:proofErr w:type="spellStart"/>
-            <w:r>
-              <w:rPr>
-                <w:rFonts w:ascii="BRH Malayalam Extra" w:hAnsi="BRH Malayalam Extra" w:cs="BRH Malayalam Extra"/>
-                <w:color w:val="000000"/>
-                <w:sz w:val="32"/>
-                <w:szCs w:val="40"/>
-              </w:rPr>
-              <w:t>i</w:t>
-            </w:r>
-            <w:proofErr w:type="spellEnd"/>
-            <w:r>
-              <w:rPr>
-                <w:rFonts w:ascii="BRH Malayalam Extra" w:hAnsi="BRH Malayalam Extra" w:cs="BRH Malayalam Extra"/>
-                <w:color w:val="000000"/>
-                <w:sz w:val="32"/>
-                <w:szCs w:val="40"/>
-              </w:rPr>
-              <w:t xml:space="preserve">¡— </w:t>
-            </w:r>
-            <w:proofErr w:type="spellStart"/>
-            <w:r>
-              <w:rPr>
-                <w:rFonts w:ascii="BRH Malayalam Extra" w:hAnsi="BRH Malayalam Extra" w:cs="BRH Malayalam Extra"/>
-                <w:color w:val="000000"/>
-                <w:sz w:val="32"/>
-                <w:szCs w:val="40"/>
-              </w:rPr>
-              <w:t>Zûx</w:t>
-            </w:r>
-            <w:proofErr w:type="spellEnd"/>
-            <w:r>
-              <w:rPr>
-                <w:rFonts w:ascii="BRH Malayalam Extra" w:hAnsi="BRH Malayalam Extra" w:cs="BRH Malayalam Extra"/>
-                <w:color w:val="000000"/>
-                <w:sz w:val="32"/>
-                <w:szCs w:val="40"/>
-              </w:rPr>
-              <w:t xml:space="preserve"> |</w:t>
+              <w:t>j i¡— Zûx |</w:t>
             </w:r>
           </w:p>
         </w:tc>
@@ -2902,7 +3181,7 @@
         </w:trPr>
         <w:tc>
           <w:tcPr>
-            <w:tcW w:w="1893" w:type="dxa"/>
+            <w:tcW w:w="2047" w:type="dxa"/>
             <w:tcBorders>
               <w:top w:val="single" w:sz="4" w:space="0" w:color="000000"/>
               <w:left w:val="single" w:sz="4" w:space="0" w:color="000000"/>
@@ -3029,7 +3308,7 @@
         </w:tc>
         <w:tc>
           <w:tcPr>
-            <w:tcW w:w="5468" w:type="dxa"/>
+            <w:tcW w:w="5400" w:type="dxa"/>
             <w:tcBorders>
               <w:top w:val="single" w:sz="4" w:space="0" w:color="000000"/>
               <w:left w:val="single" w:sz="4" w:space="0" w:color="000000"/>
@@ -3058,19 +3337,27 @@
                 <w:sz w:val="32"/>
                 <w:szCs w:val="40"/>
               </w:rPr>
-              <w:t>A¥²— „</w:t>
-            </w:r>
-            <w:proofErr w:type="spellStart"/>
-            <w:r>
-              <w:rPr>
-                <w:rFonts w:ascii="BRH Malayalam Extra" w:hAnsi="BRH Malayalam Extra" w:cs="BRH Malayalam Extra"/>
-                <w:color w:val="000000"/>
-                <w:sz w:val="32"/>
-                <w:szCs w:val="40"/>
-              </w:rPr>
-              <w:t>bgîx¥jx</w:t>
-            </w:r>
-            <w:proofErr w:type="spellEnd"/>
+              <w:t>A¥²— „bgîx¥jx Abgîx¥</w:t>
+            </w:r>
+            <w:r>
+              <w:rPr>
+                <w:rFonts w:ascii="BRH Malayalam Extra" w:hAnsi="BRH Malayalam Extra" w:cs="BRH Malayalam Extra"/>
+                <w:color w:val="000000"/>
+                <w:sz w:val="32"/>
+                <w:szCs w:val="40"/>
+                <w:highlight w:val="yellow"/>
+              </w:rPr>
+              <w:t>jx</w:t>
+            </w:r>
+            <w:r>
+              <w:rPr>
+                <w:rFonts w:ascii="BRH Malayalam Extra" w:hAnsi="BRH Malayalam Extra" w:cs="BRH Malayalam Extra"/>
+                <w:color w:val="000000"/>
+                <w:sz w:val="28"/>
+                <w:szCs w:val="40"/>
+              </w:rPr>
+              <w:t>–</w:t>
+            </w:r>
             <w:r>
               <w:rPr>
                 <w:rFonts w:ascii="BRH Malayalam Extra" w:hAnsi="BRH Malayalam Extra" w:cs="BRH Malayalam Extra"/>
@@ -3080,16 +3367,6 @@
               </w:rPr>
               <w:t xml:space="preserve"> </w:t>
             </w:r>
-            <w:proofErr w:type="spellStart"/>
-            <w:r>
-              <w:rPr>
-                <w:rFonts w:ascii="BRH Malayalam Extra" w:hAnsi="BRH Malayalam Extra" w:cs="BRH Malayalam Extra"/>
-                <w:color w:val="000000"/>
-                <w:sz w:val="32"/>
-                <w:szCs w:val="40"/>
-              </w:rPr>
-              <w:t>Abgîx¥</w:t>
-            </w:r>
             <w:r>
               <w:rPr>
                 <w:rFonts w:ascii="BRH Malayalam Extra" w:hAnsi="BRH Malayalam Extra" w:cs="BRH Malayalam Extra"/>
@@ -3098,15 +3375,34 @@
                 <w:szCs w:val="40"/>
                 <w:highlight w:val="yellow"/>
               </w:rPr>
+              <w:t>A</w:t>
+            </w:r>
+            <w:r>
+              <w:rPr>
+                <w:rFonts w:ascii="BRH Malayalam Extra" w:hAnsi="BRH Malayalam Extra" w:cs="BRH Malayalam Extra"/>
+                <w:color w:val="000000"/>
+                <w:sz w:val="32"/>
+                <w:szCs w:val="40"/>
+              </w:rPr>
+              <w:t>¥² „¥²— „bgîx¥jx AqzZZ¥dx AqzZZ¥dx Abgîx¥</w:t>
+            </w:r>
+            <w:r>
+              <w:rPr>
+                <w:rFonts w:ascii="BRH Malayalam Extra" w:hAnsi="BRH Malayalam Extra" w:cs="BRH Malayalam Extra"/>
+                <w:color w:val="000000"/>
+                <w:sz w:val="32"/>
+                <w:szCs w:val="40"/>
+                <w:highlight w:val="yellow"/>
+              </w:rPr>
               <w:t>jx</w:t>
             </w:r>
-            <w:proofErr w:type="spellEnd"/>
-            <w:r>
-              <w:rPr>
-                <w:rFonts w:ascii="BRH Malayalam Extra" w:hAnsi="BRH Malayalam Extra" w:cs="BRH Malayalam Extra"/>
-                <w:color w:val="000000"/>
-                <w:sz w:val="28"/>
-                <w:szCs w:val="40"/>
+            <w:r>
+              <w:rPr>
+                <w:rFonts w:ascii="BRH Malayalam Extra" w:hAnsi="BRH Malayalam Extra" w:cs="BRH Malayalam Extra"/>
+                <w:color w:val="000000"/>
+                <w:sz w:val="28"/>
+                <w:szCs w:val="40"/>
+                <w:highlight w:val="yellow"/>
               </w:rPr>
               <w:t>–</w:t>
             </w:r>
@@ -3136,176 +3432,7 @@
                 <w:sz w:val="32"/>
                 <w:szCs w:val="40"/>
               </w:rPr>
-              <w:t>¥² „¥²— „</w:t>
-            </w:r>
-            <w:proofErr w:type="spellStart"/>
-            <w:r>
-              <w:rPr>
-                <w:rFonts w:ascii="BRH Malayalam Extra" w:hAnsi="BRH Malayalam Extra" w:cs="BRH Malayalam Extra"/>
-                <w:color w:val="000000"/>
-                <w:sz w:val="32"/>
-                <w:szCs w:val="40"/>
-              </w:rPr>
-              <w:t>bgîx¥jx</w:t>
-            </w:r>
-            <w:proofErr w:type="spellEnd"/>
-            <w:r>
-              <w:rPr>
-                <w:rFonts w:ascii="BRH Malayalam Extra" w:hAnsi="BRH Malayalam Extra" w:cs="BRH Malayalam Extra"/>
-                <w:color w:val="000000"/>
-                <w:sz w:val="32"/>
-                <w:szCs w:val="40"/>
-              </w:rPr>
-              <w:t xml:space="preserve"> </w:t>
-            </w:r>
-            <w:proofErr w:type="spellStart"/>
-            <w:r>
-              <w:rPr>
-                <w:rFonts w:ascii="BRH Malayalam Extra" w:hAnsi="BRH Malayalam Extra" w:cs="BRH Malayalam Extra"/>
-                <w:color w:val="000000"/>
-                <w:sz w:val="32"/>
-                <w:szCs w:val="40"/>
-              </w:rPr>
-              <w:t>AqzZZ¥dx</w:t>
-            </w:r>
-            <w:proofErr w:type="spellEnd"/>
-            <w:r>
-              <w:rPr>
-                <w:rFonts w:ascii="BRH Malayalam Extra" w:hAnsi="BRH Malayalam Extra" w:cs="BRH Malayalam Extra"/>
-                <w:color w:val="000000"/>
-                <w:sz w:val="32"/>
-                <w:szCs w:val="40"/>
-              </w:rPr>
-              <w:t xml:space="preserve"> </w:t>
-            </w:r>
-            <w:proofErr w:type="spellStart"/>
-            <w:r>
-              <w:rPr>
-                <w:rFonts w:ascii="BRH Malayalam Extra" w:hAnsi="BRH Malayalam Extra" w:cs="BRH Malayalam Extra"/>
-                <w:color w:val="000000"/>
-                <w:sz w:val="32"/>
-                <w:szCs w:val="40"/>
-              </w:rPr>
-              <w:t>AqzZZ¥dx</w:t>
-            </w:r>
-            <w:proofErr w:type="spellEnd"/>
-            <w:r>
-              <w:rPr>
-                <w:rFonts w:ascii="BRH Malayalam Extra" w:hAnsi="BRH Malayalam Extra" w:cs="BRH Malayalam Extra"/>
-                <w:color w:val="000000"/>
-                <w:sz w:val="32"/>
-                <w:szCs w:val="40"/>
-              </w:rPr>
-              <w:t xml:space="preserve"> </w:t>
-            </w:r>
-            <w:proofErr w:type="spellStart"/>
-            <w:r>
-              <w:rPr>
-                <w:rFonts w:ascii="BRH Malayalam Extra" w:hAnsi="BRH Malayalam Extra" w:cs="BRH Malayalam Extra"/>
-                <w:color w:val="000000"/>
-                <w:sz w:val="32"/>
-                <w:szCs w:val="40"/>
-              </w:rPr>
-              <w:t>Abgîx¥</w:t>
-            </w:r>
-            <w:r>
-              <w:rPr>
-                <w:rFonts w:ascii="BRH Malayalam Extra" w:hAnsi="BRH Malayalam Extra" w:cs="BRH Malayalam Extra"/>
-                <w:color w:val="000000"/>
-                <w:sz w:val="32"/>
-                <w:szCs w:val="40"/>
-                <w:highlight w:val="yellow"/>
-              </w:rPr>
-              <w:t>jx</w:t>
-            </w:r>
-            <w:proofErr w:type="spellEnd"/>
-            <w:r>
-              <w:rPr>
-                <w:rFonts w:ascii="BRH Malayalam Extra" w:hAnsi="BRH Malayalam Extra" w:cs="BRH Malayalam Extra"/>
-                <w:color w:val="000000"/>
-                <w:sz w:val="28"/>
-                <w:szCs w:val="40"/>
-                <w:highlight w:val="yellow"/>
-              </w:rPr>
-              <w:t>–</w:t>
-            </w:r>
-            <w:r>
-              <w:rPr>
-                <w:rFonts w:ascii="BRH Malayalam Extra" w:hAnsi="BRH Malayalam Extra" w:cs="BRH Malayalam Extra"/>
-                <w:color w:val="000000"/>
-                <w:sz w:val="32"/>
-                <w:szCs w:val="40"/>
-              </w:rPr>
-              <w:t xml:space="preserve"> </w:t>
-            </w:r>
-            <w:r>
-              <w:rPr>
-                <w:rFonts w:ascii="BRH Malayalam Extra" w:hAnsi="BRH Malayalam Extra" w:cs="BRH Malayalam Extra"/>
-                <w:color w:val="000000"/>
-                <w:sz w:val="32"/>
-                <w:szCs w:val="40"/>
-                <w:highlight w:val="yellow"/>
-              </w:rPr>
-              <w:t>A</w:t>
-            </w:r>
-            <w:r>
-              <w:rPr>
-                <w:rFonts w:ascii="BRH Malayalam Extra" w:hAnsi="BRH Malayalam Extra" w:cs="BRH Malayalam Extra"/>
-                <w:color w:val="000000"/>
-                <w:sz w:val="32"/>
-                <w:szCs w:val="40"/>
-              </w:rPr>
-              <w:t xml:space="preserve">¥² „¥²— </w:t>
-            </w:r>
-            <w:r>
-              <w:rPr>
-                <w:rFonts w:ascii="BRH Malayalam Extra" w:hAnsi="BRH Malayalam Extra" w:cs="BRH Malayalam Extra"/>
-                <w:color w:val="000000"/>
-                <w:sz w:val="32"/>
-                <w:szCs w:val="40"/>
-              </w:rPr>
-              <w:lastRenderedPageBreak/>
-              <w:t>„</w:t>
-            </w:r>
-            <w:proofErr w:type="spellStart"/>
-            <w:r>
-              <w:rPr>
-                <w:rFonts w:ascii="BRH Malayalam Extra" w:hAnsi="BRH Malayalam Extra" w:cs="BRH Malayalam Extra"/>
-                <w:color w:val="000000"/>
-                <w:sz w:val="32"/>
-                <w:szCs w:val="40"/>
-              </w:rPr>
-              <w:t>bgîx¥jx</w:t>
-            </w:r>
-            <w:proofErr w:type="spellEnd"/>
-            <w:r>
-              <w:rPr>
-                <w:rFonts w:ascii="BRH Malayalam Extra" w:hAnsi="BRH Malayalam Extra" w:cs="BRH Malayalam Extra"/>
-                <w:color w:val="000000"/>
-                <w:sz w:val="32"/>
-                <w:szCs w:val="40"/>
-              </w:rPr>
-              <w:t xml:space="preserve"> </w:t>
-            </w:r>
-            <w:proofErr w:type="spellStart"/>
-            <w:r>
-              <w:rPr>
-                <w:rFonts w:ascii="BRH Malayalam Extra" w:hAnsi="BRH Malayalam Extra" w:cs="BRH Malayalam Extra"/>
-                <w:color w:val="000000"/>
-                <w:sz w:val="32"/>
-                <w:szCs w:val="40"/>
-              </w:rPr>
-              <w:t>AqzZZ¥dx</w:t>
-            </w:r>
-            <w:proofErr w:type="spellEnd"/>
-            <w:r>
-              <w:rPr>
-                <w:rFonts w:ascii="BRH Malayalam Extra" w:hAnsi="BRH Malayalam Extra" w:cs="BRH Malayalam Extra"/>
-                <w:color w:val="000000"/>
-                <w:sz w:val="32"/>
-                <w:szCs w:val="40"/>
-              </w:rPr>
-              <w:t xml:space="preserve"> | </w:t>
+              <w:t xml:space="preserve">¥² „¥²— „bgîx¥jx AqzZZ¥dx | </w:t>
             </w:r>
           </w:p>
           <w:p>
@@ -3326,7 +3453,8 @@
         </w:tc>
         <w:tc>
           <w:tcPr>
-            <w:tcW w:w="6418" w:type="dxa"/>
+            <w:tcW w:w="6332" w:type="dxa"/>
+            <w:gridSpan w:val="2"/>
             <w:tcBorders>
               <w:top w:val="single" w:sz="4" w:space="0" w:color="000000"/>
               <w:left w:val="single" w:sz="4" w:space="0" w:color="000000"/>
@@ -3355,40 +3483,8 @@
                 <w:sz w:val="32"/>
                 <w:szCs w:val="40"/>
               </w:rPr>
-              <w:lastRenderedPageBreak/>
-              <w:t>A¥²— „</w:t>
-            </w:r>
-            <w:proofErr w:type="spellStart"/>
-            <w:r>
-              <w:rPr>
-                <w:rFonts w:ascii="BRH Malayalam Extra" w:hAnsi="BRH Malayalam Extra" w:cs="BRH Malayalam Extra"/>
-                <w:color w:val="000000"/>
-                <w:sz w:val="32"/>
-                <w:szCs w:val="40"/>
-              </w:rPr>
-              <w:t>bgîx¥jx</w:t>
-            </w:r>
-            <w:proofErr w:type="spellEnd"/>
-            <w:r>
-              <w:rPr>
-                <w:rFonts w:ascii="BRH Malayalam Extra" w:hAnsi="BRH Malayalam Extra" w:cs="BRH Malayalam Extra"/>
-                <w:color w:val="000000"/>
-                <w:sz w:val="32"/>
-                <w:szCs w:val="40"/>
-              </w:rPr>
-              <w:t xml:space="preserve"> </w:t>
-            </w:r>
-            <w:proofErr w:type="spellStart"/>
-            <w:r>
-              <w:rPr>
-                <w:rFonts w:ascii="BRH Malayalam Extra" w:hAnsi="BRH Malayalam Extra" w:cs="BRH Malayalam Extra"/>
-                <w:color w:val="000000"/>
-                <w:sz w:val="32"/>
-                <w:szCs w:val="40"/>
-              </w:rPr>
-              <w:t>Abgîx</w:t>
-            </w:r>
-            <w:proofErr w:type="spellEnd"/>
+              <w:t>A¥²— „bgîx¥jx Abgîx</w:t>
+            </w:r>
             <w:r>
               <w:rPr>
                 <w:rFonts w:ascii="BRH Malayalam Extra" w:hAnsi="BRH Malayalam Extra" w:cs="BRH Malayalam Extra"/>
@@ -3405,27 +3501,7 @@
                 <w:sz w:val="32"/>
                 <w:szCs w:val="40"/>
               </w:rPr>
-              <w:t>¥</w:t>
-            </w:r>
-            <w:proofErr w:type="spellStart"/>
-            <w:r>
-              <w:rPr>
-                <w:rFonts w:ascii="BRH Malayalam Extra" w:hAnsi="BRH Malayalam Extra" w:cs="BRH Malayalam Extra"/>
-                <w:color w:val="000000"/>
-                <w:sz w:val="32"/>
-                <w:szCs w:val="40"/>
-              </w:rPr>
-              <w:t>jx</w:t>
-            </w:r>
-            <w:proofErr w:type="spellEnd"/>
-            <w:r>
-              <w:rPr>
-                <w:rFonts w:ascii="BRH Malayalam Extra" w:hAnsi="BRH Malayalam Extra" w:cs="BRH Malayalam Extra"/>
-                <w:color w:val="000000"/>
-                <w:sz w:val="32"/>
-                <w:szCs w:val="40"/>
-              </w:rPr>
-              <w:t xml:space="preserve"> </w:t>
+              <w:t xml:space="preserve">¥jx </w:t>
             </w:r>
             <w:r>
               <w:rPr>
@@ -3444,79 +3520,8 @@
                 <w:sz w:val="32"/>
                 <w:szCs w:val="40"/>
               </w:rPr>
-              <w:t>¥² „¥²— „</w:t>
-            </w:r>
-            <w:proofErr w:type="spellStart"/>
-            <w:r>
-              <w:rPr>
-                <w:rFonts w:ascii="BRH Malayalam Extra" w:hAnsi="BRH Malayalam Extra" w:cs="BRH Malayalam Extra"/>
-                <w:color w:val="000000"/>
-                <w:sz w:val="32"/>
-                <w:szCs w:val="40"/>
-              </w:rPr>
-              <w:t>bgîx¥jx</w:t>
-            </w:r>
-            <w:proofErr w:type="spellEnd"/>
-            <w:r>
-              <w:rPr>
-                <w:rFonts w:ascii="BRH Malayalam Extra" w:hAnsi="BRH Malayalam Extra" w:cs="BRH Malayalam Extra"/>
-                <w:color w:val="000000"/>
-                <w:sz w:val="32"/>
-                <w:szCs w:val="40"/>
-              </w:rPr>
-              <w:t xml:space="preserve"> </w:t>
-            </w:r>
-            <w:proofErr w:type="spellStart"/>
-            <w:r>
-              <w:rPr>
-                <w:rFonts w:ascii="BRH Malayalam Extra" w:hAnsi="BRH Malayalam Extra" w:cs="BRH Malayalam Extra"/>
-                <w:color w:val="000000"/>
-                <w:sz w:val="32"/>
-                <w:szCs w:val="40"/>
-              </w:rPr>
-              <w:t>AqzZZ¥dx</w:t>
-            </w:r>
-            <w:proofErr w:type="spellEnd"/>
-            <w:r>
-              <w:rPr>
-                <w:rFonts w:ascii="BRH Malayalam Extra" w:hAnsi="BRH Malayalam Extra" w:cs="BRH Malayalam Extra"/>
-                <w:color w:val="000000"/>
-                <w:sz w:val="32"/>
-                <w:szCs w:val="40"/>
-              </w:rPr>
-              <w:t xml:space="preserve"> </w:t>
-            </w:r>
-            <w:proofErr w:type="spellStart"/>
-            <w:r>
-              <w:rPr>
-                <w:rFonts w:ascii="BRH Malayalam Extra" w:hAnsi="BRH Malayalam Extra" w:cs="BRH Malayalam Extra"/>
-                <w:color w:val="000000"/>
-                <w:sz w:val="32"/>
-                <w:szCs w:val="40"/>
-              </w:rPr>
-              <w:t>AqzZZ¥dx</w:t>
-            </w:r>
-            <w:proofErr w:type="spellEnd"/>
-            <w:r>
-              <w:rPr>
-                <w:rFonts w:ascii="BRH Malayalam Extra" w:hAnsi="BRH Malayalam Extra" w:cs="BRH Malayalam Extra"/>
-                <w:color w:val="000000"/>
-                <w:sz w:val="32"/>
-                <w:szCs w:val="40"/>
-              </w:rPr>
-              <w:t xml:space="preserve"> </w:t>
-            </w:r>
-            <w:proofErr w:type="spellStart"/>
-            <w:r>
-              <w:rPr>
-                <w:rFonts w:ascii="BRH Malayalam Extra" w:hAnsi="BRH Malayalam Extra" w:cs="BRH Malayalam Extra"/>
-                <w:color w:val="000000"/>
-                <w:sz w:val="32"/>
-                <w:szCs w:val="40"/>
-              </w:rPr>
-              <w:t>Abgîx</w:t>
-            </w:r>
-            <w:proofErr w:type="spellEnd"/>
+              <w:t>¥² „¥²— „bgîx¥jx AqzZZ¥dx AqzZZ¥dx Abgîx</w:t>
+            </w:r>
             <w:r>
               <w:rPr>
                 <w:rFonts w:ascii="BRH Malayalam Extra" w:hAnsi="BRH Malayalam Extra" w:cs="BRH Malayalam Extra"/>
@@ -3535,9 +3540,17 @@
                 <w:szCs w:val="40"/>
                 <w:highlight w:val="green"/>
               </w:rPr>
-              <w:t>¥</w:t>
-            </w:r>
-            <w:proofErr w:type="spellStart"/>
+              <w:t>¥jx „</w:t>
+            </w:r>
+            <w:r>
+              <w:rPr>
+                <w:rFonts w:ascii="BRH Malayalam Extra" w:hAnsi="BRH Malayalam Extra" w:cs="BRH Malayalam Extra"/>
+                <w:color w:val="000000"/>
+                <w:sz w:val="32"/>
+                <w:szCs w:val="40"/>
+              </w:rPr>
+              <w:t xml:space="preserve">¥² „¥²— </w:t>
+            </w:r>
             <w:r>
               <w:rPr>
                 <w:rFonts w:ascii="BRH Malayalam Extra" w:hAnsi="BRH Malayalam Extra" w:cs="BRH Malayalam Extra"/>
@@ -3546,80 +3559,16 @@
                 <w:szCs w:val="40"/>
                 <w:highlight w:val="green"/>
               </w:rPr>
-              <w:t>jx</w:t>
-            </w:r>
-            <w:proofErr w:type="spellEnd"/>
-            <w:r>
-              <w:rPr>
-                <w:rFonts w:ascii="BRH Malayalam Extra" w:hAnsi="BRH Malayalam Extra" w:cs="BRH Malayalam Extra"/>
-                <w:color w:val="000000"/>
-                <w:sz w:val="32"/>
-                <w:szCs w:val="40"/>
-                <w:highlight w:val="green"/>
-              </w:rPr>
-              <w:t xml:space="preserve"> „</w:t>
-            </w:r>
-            <w:bookmarkStart w:id="0" w:name="_GoBack"/>
-            <w:bookmarkEnd w:id="0"/>
-            <w:r>
-              <w:rPr>
-                <w:rFonts w:ascii="BRH Malayalam Extra" w:hAnsi="BRH Malayalam Extra" w:cs="BRH Malayalam Extra"/>
-                <w:color w:val="000000"/>
-                <w:sz w:val="32"/>
-                <w:szCs w:val="40"/>
-              </w:rPr>
-              <w:t xml:space="preserve">¥² „¥²— </w:t>
-            </w:r>
-            <w:r>
-              <w:rPr>
-                <w:rFonts w:ascii="BRH Malayalam Extra" w:hAnsi="BRH Malayalam Extra" w:cs="BRH Malayalam Extra"/>
-                <w:color w:val="000000"/>
-                <w:sz w:val="32"/>
-                <w:szCs w:val="40"/>
-                <w:highlight w:val="green"/>
-              </w:rPr>
               <w:t>„</w:t>
             </w:r>
-            <w:proofErr w:type="spellStart"/>
-            <w:r>
-              <w:rPr>
-                <w:rFonts w:ascii="BRH Malayalam Extra" w:hAnsi="BRH Malayalam Extra" w:cs="BRH Malayalam Extra"/>
-                <w:color w:val="000000"/>
-                <w:sz w:val="32"/>
-                <w:szCs w:val="40"/>
-              </w:rPr>
-              <w:t>bgîx¥jx</w:t>
-            </w:r>
-            <w:proofErr w:type="spellEnd"/>
-            <w:r>
-              <w:rPr>
-                <w:rFonts w:ascii="BRH Malayalam Extra" w:hAnsi="BRH Malayalam Extra" w:cs="BRH Malayalam Extra"/>
-                <w:color w:val="000000"/>
-                <w:sz w:val="32"/>
-                <w:szCs w:val="40"/>
-              </w:rPr>
-              <w:t xml:space="preserve"> </w:t>
-            </w:r>
-            <w:proofErr w:type="spellStart"/>
-            <w:r>
-              <w:rPr>
-                <w:rFonts w:ascii="BRH Malayalam Extra" w:hAnsi="BRH Malayalam Extra" w:cs="BRH Malayalam Extra"/>
-                <w:color w:val="000000"/>
-                <w:sz w:val="32"/>
-                <w:szCs w:val="40"/>
-              </w:rPr>
-              <w:lastRenderedPageBreak/>
-              <w:t>AqzZZ¥dx</w:t>
-            </w:r>
-            <w:proofErr w:type="spellEnd"/>
-            <w:r>
-              <w:rPr>
-                <w:rFonts w:ascii="BRH Malayalam Extra" w:hAnsi="BRH Malayalam Extra" w:cs="BRH Malayalam Extra"/>
-                <w:color w:val="000000"/>
-                <w:sz w:val="32"/>
-                <w:szCs w:val="40"/>
-              </w:rPr>
-              <w:t xml:space="preserve"> | </w:t>
+            <w:r>
+              <w:rPr>
+                <w:rFonts w:ascii="BRH Malayalam Extra" w:hAnsi="BRH Malayalam Extra" w:cs="BRH Malayalam Extra"/>
+                <w:color w:val="000000"/>
+                <w:sz w:val="32"/>
+                <w:szCs w:val="40"/>
+              </w:rPr>
+              <w:t xml:space="preserve">bgîx¥jx AqzZZ¥dx | </w:t>
             </w:r>
           </w:p>
           <w:p>
@@ -3763,7 +3712,6 @@
         </w:rPr>
         <w:t xml:space="preserve">TS </w:t>
       </w:r>
-      <w:proofErr w:type="spellStart"/>
       <w:r>
         <w:rPr>
           <w:b/>
@@ -3774,7 +3722,6 @@
         </w:rPr>
         <w:t>Ghanam</w:t>
       </w:r>
-      <w:proofErr w:type="spellEnd"/>
       <w:r>
         <w:rPr>
           <w:b/>
@@ -3907,6 +3854,7 @@
                 <w:sz w:val="32"/>
                 <w:szCs w:val="32"/>
               </w:rPr>
+              <w:lastRenderedPageBreak/>
               <w:t>Section, Paragraph</w:t>
             </w:r>
           </w:p>
@@ -4063,7 +4011,6 @@
               </w:rPr>
               <w:t xml:space="preserve"> – </w:t>
             </w:r>
-            <w:proofErr w:type="spellStart"/>
             <w:r>
               <w:rPr>
                 <w:rFonts w:cs="Arial"/>
@@ -4074,7 +4021,6 @@
               </w:rPr>
               <w:t>Ghanam</w:t>
             </w:r>
-            <w:proofErr w:type="spellEnd"/>
           </w:p>
           <w:p>
             <w:pPr>
@@ -4193,7 +4139,6 @@
                 <w:szCs w:val="36"/>
               </w:rPr>
             </w:pPr>
-            <w:proofErr w:type="spellStart"/>
             <w:r>
               <w:rPr>
                 <w:rFonts w:ascii="BRH Malayalam Extra" w:hAnsi="BRH Malayalam Extra" w:cs="BRH Malayalam Extra"/>
@@ -4201,17 +4146,7 @@
                 <w:sz w:val="40"/>
                 <w:szCs w:val="40"/>
               </w:rPr>
-              <w:t>Zû</w:t>
-            </w:r>
-            <w:proofErr w:type="spellEnd"/>
-            <w:r>
-              <w:rPr>
-                <w:rFonts w:ascii="BRH Malayalam Extra" w:hAnsi="BRH Malayalam Extra" w:cs="BRH Malayalam Extra"/>
-                <w:color w:val="000000"/>
-                <w:sz w:val="40"/>
-                <w:szCs w:val="40"/>
-              </w:rPr>
-              <w:t xml:space="preserve"> i</w:t>
+              <w:t>Zû i</w:t>
             </w:r>
             <w:r>
               <w:rPr>
@@ -4249,7 +4184,6 @@
                 <w:szCs w:val="40"/>
               </w:rPr>
             </w:pPr>
-            <w:proofErr w:type="spellStart"/>
             <w:r>
               <w:rPr>
                 <w:rFonts w:ascii="BRH Malayalam Extra" w:hAnsi="BRH Malayalam Extra" w:cs="BRH Malayalam Extra"/>
@@ -4259,7 +4193,6 @@
               </w:rPr>
               <w:t>Zû</w:t>
             </w:r>
-            <w:proofErr w:type="spellEnd"/>
             <w:r>
               <w:rPr>
                 <w:rFonts w:ascii="BRH Malayalam Extra" w:hAnsi="BRH Malayalam Extra" w:cs="BRH Malayalam Extra"/>
@@ -4371,27 +4304,7 @@
                 <w:sz w:val="28"/>
                 <w:szCs w:val="32"/>
               </w:rPr>
-              <w:t xml:space="preserve"> second “</w:t>
-            </w:r>
-            <w:proofErr w:type="spellStart"/>
-            <w:r>
-              <w:rPr>
-                <w:b/>
-                <w:bCs/>
-                <w:sz w:val="28"/>
-                <w:szCs w:val="32"/>
-              </w:rPr>
-              <w:t>agne</w:t>
-            </w:r>
-            <w:proofErr w:type="spellEnd"/>
-            <w:r>
-              <w:rPr>
-                <w:b/>
-                <w:bCs/>
-                <w:sz w:val="28"/>
-                <w:szCs w:val="32"/>
-              </w:rPr>
-              <w:t>”)</w:t>
+              <w:t xml:space="preserve"> second “agne”)</w:t>
             </w:r>
           </w:p>
         </w:tc>
@@ -4466,29 +4379,7 @@
           <w:szCs w:val="32"/>
           <w:u w:val="single"/>
         </w:rPr>
-        <w:t xml:space="preserve">TS </w:t>
-      </w:r>
-      <w:proofErr w:type="spellStart"/>
-      <w:r>
-        <w:rPr>
-          <w:b/>
-          <w:bCs/>
-          <w:sz w:val="32"/>
-          <w:szCs w:val="32"/>
-          <w:u w:val="single"/>
-        </w:rPr>
-        <w:t>Ghanam</w:t>
-      </w:r>
-      <w:proofErr w:type="spellEnd"/>
-      <w:r>
-        <w:rPr>
-          <w:b/>
-          <w:bCs/>
-          <w:sz w:val="32"/>
-          <w:szCs w:val="32"/>
-          <w:u w:val="single"/>
-        </w:rPr>
-        <w:t xml:space="preserve"> – TS 1.1 Malayalam Corrections – Observed </w:t>
+        <w:t xml:space="preserve">TS Ghanam – TS 1.1 Malayalam Corrections – Observed </w:t>
       </w:r>
       <w:r>
         <w:rPr>
@@ -4581,7 +4472,6 @@
                 <w:sz w:val="32"/>
                 <w:szCs w:val="32"/>
               </w:rPr>
-              <w:lastRenderedPageBreak/>
               <w:t>Reference</w:t>
             </w:r>
           </w:p>
@@ -4606,7 +4496,6 @@
                 <w:sz w:val="32"/>
                 <w:szCs w:val="32"/>
               </w:rPr>
-              <w:lastRenderedPageBreak/>
               <w:t>As Printed</w:t>
             </w:r>
           </w:p>
@@ -4801,7 +4690,7 @@
 </file>
 
 <file path=word/endnotes.xml><?xml version="1.0" encoding="utf-8"?>
-<w:endnotes xmlns:wpc="http://schemas.microsoft.com/office/word/2010/wordprocessingCanvas" xmlns:cx="http://schemas.microsoft.com/office/drawing/2014/chartex" xmlns:cx1="http://schemas.microsoft.com/office/drawing/2015/9/8/chartex" xmlns:mc="http://schemas.openxmlformats.org/markup-compatibility/2006" xmlns:o="urn:schemas-microsoft-com:office:office" xmlns:r="http://schemas.openxmlformats.org/officeDocument/2006/relationships" xmlns:m="http://schemas.openxmlformats.org/officeDocument/2006/math" xmlns:v="urn:schemas-microsoft-com:vml" xmlns:wp14="http://schemas.microsoft.com/office/word/2010/wordprocessingDrawing" xmlns:wp="http://schemas.openxmlformats.org/drawingml/2006/wordprocessingDrawing" xmlns:w10="urn:schemas-microsoft-com:office:word" xmlns:w="http://schemas.openxmlformats.org/wordprocessingml/2006/main" xmlns:w14="http://schemas.microsoft.com/office/word/2010/wordml" xmlns:w15="http://schemas.microsoft.com/office/word/2012/wordml" xmlns:w16se="http://schemas.microsoft.com/office/word/2015/wordml/symex" xmlns:wpg="http://schemas.microsoft.com/office/word/2010/wordprocessingGroup" xmlns:wpi="http://schemas.microsoft.com/office/word/2010/wordprocessingInk" xmlns:wne="http://schemas.microsoft.com/office/word/2006/wordml" xmlns:wps="http://schemas.microsoft.com/office/word/2010/wordprocessingShape" mc:Ignorable="w14 w15 w16se wp14">
+<w:endnotes xmlns:wpc="http://schemas.microsoft.com/office/word/2010/wordprocessingCanvas" xmlns:cx="http://schemas.microsoft.com/office/drawing/2014/chartex" xmlns:cx1="http://schemas.microsoft.com/office/drawing/2015/9/8/chartex" xmlns:cx2="http://schemas.microsoft.com/office/drawing/2015/10/21/chartex" xmlns:cx3="http://schemas.microsoft.com/office/drawing/2016/5/9/chartex" xmlns:cx4="http://schemas.microsoft.com/office/drawing/2016/5/10/chartex" xmlns:cx5="http://schemas.microsoft.com/office/drawing/2016/5/11/chartex" xmlns:cx6="http://schemas.microsoft.com/office/drawing/2016/5/12/chartex" xmlns:cx7="http://schemas.microsoft.com/office/drawing/2016/5/13/chartex" xmlns:cx8="http://schemas.microsoft.com/office/drawing/2016/5/14/chartex" xmlns:mc="http://schemas.openxmlformats.org/markup-compatibility/2006" xmlns:aink="http://schemas.microsoft.com/office/drawing/2016/ink" xmlns:am3d="http://schemas.microsoft.com/office/drawing/2017/model3d" xmlns:o="urn:schemas-microsoft-com:office:office" xmlns:oel="http://schemas.microsoft.com/office/2019/extlst" xmlns:r="http://schemas.openxmlformats.org/officeDocument/2006/relationships" xmlns:m="http://schemas.openxmlformats.org/officeDocument/2006/math" xmlns:v="urn:schemas-microsoft-com:vml" xmlns:wp14="http://schemas.microsoft.com/office/word/2010/wordprocessingDrawing" xmlns:wp="http://schemas.openxmlformats.org/drawingml/2006/wordprocessingDrawing" xmlns:w10="urn:schemas-microsoft-com:office:word" xmlns:w="http://schemas.openxmlformats.org/wordprocessingml/2006/main" xmlns:w14="http://schemas.microsoft.com/office/word/2010/wordml" xmlns:w15="http://schemas.microsoft.com/office/word/2012/wordml" xmlns:w16cex="http://schemas.microsoft.com/office/word/2018/wordml/cex" xmlns:w16cid="http://schemas.microsoft.com/office/word/2016/wordml/cid" xmlns:w16="http://schemas.microsoft.com/office/word/2018/wordml" xmlns:w16sdtdh="http://schemas.microsoft.com/office/word/2020/wordml/sdtdatahash" xmlns:w16se="http://schemas.microsoft.com/office/word/2015/wordml/symex" xmlns:wpg="http://schemas.microsoft.com/office/word/2010/wordprocessingGroup" xmlns:wpi="http://schemas.microsoft.com/office/word/2010/wordprocessingInk" xmlns:wne="http://schemas.microsoft.com/office/word/2006/wordml" xmlns:wps="http://schemas.microsoft.com/office/word/2010/wordprocessingShape" mc:Ignorable="w14 w15 w16se w16cid w16 w16cex w16sdtdh wp14">
   <w:endnote w:type="separator" w:id="-1">
     <w:p>
       <w:pPr>
@@ -4826,7 +4715,7 @@
 </file>
 
 <file path=word/footer1.xml><?xml version="1.0" encoding="utf-8"?>
-<w:ftr xmlns:wpc="http://schemas.microsoft.com/office/word/2010/wordprocessingCanvas" xmlns:cx="http://schemas.microsoft.com/office/drawing/2014/chartex" xmlns:cx1="http://schemas.microsoft.com/office/drawing/2015/9/8/chartex" xmlns:mc="http://schemas.openxmlformats.org/markup-compatibility/2006" xmlns:o="urn:schemas-microsoft-com:office:office" xmlns:r="http://schemas.openxmlformats.org/officeDocument/2006/relationships" xmlns:m="http://schemas.openxmlformats.org/officeDocument/2006/math" xmlns:v="urn:schemas-microsoft-com:vml" xmlns:wp14="http://schemas.microsoft.com/office/word/2010/wordprocessingDrawing" xmlns:wp="http://schemas.openxmlformats.org/drawingml/2006/wordprocessingDrawing" xmlns:w10="urn:schemas-microsoft-com:office:word" xmlns:w="http://schemas.openxmlformats.org/wordprocessingml/2006/main" xmlns:w14="http://schemas.microsoft.com/office/word/2010/wordml" xmlns:w15="http://schemas.microsoft.com/office/word/2012/wordml" xmlns:w16se="http://schemas.microsoft.com/office/word/2015/wordml/symex" xmlns:wpg="http://schemas.microsoft.com/office/word/2010/wordprocessingGroup" xmlns:wpi="http://schemas.microsoft.com/office/word/2010/wordprocessingInk" xmlns:wne="http://schemas.microsoft.com/office/word/2006/wordml" xmlns:wps="http://schemas.microsoft.com/office/word/2010/wordprocessingShape" mc:Ignorable="w14 w15 w16se wp14">
+<w:ftr xmlns:wpc="http://schemas.microsoft.com/office/word/2010/wordprocessingCanvas" xmlns:cx="http://schemas.microsoft.com/office/drawing/2014/chartex" xmlns:cx1="http://schemas.microsoft.com/office/drawing/2015/9/8/chartex" xmlns:cx2="http://schemas.microsoft.com/office/drawing/2015/10/21/chartex" xmlns:cx3="http://schemas.microsoft.com/office/drawing/2016/5/9/chartex" xmlns:cx4="http://schemas.microsoft.com/office/drawing/2016/5/10/chartex" xmlns:cx5="http://schemas.microsoft.com/office/drawing/2016/5/11/chartex" xmlns:cx6="http://schemas.microsoft.com/office/drawing/2016/5/12/chartex" xmlns:cx7="http://schemas.microsoft.com/office/drawing/2016/5/13/chartex" xmlns:cx8="http://schemas.microsoft.com/office/drawing/2016/5/14/chartex" xmlns:mc="http://schemas.openxmlformats.org/markup-compatibility/2006" xmlns:aink="http://schemas.microsoft.com/office/drawing/2016/ink" xmlns:am3d="http://schemas.microsoft.com/office/drawing/2017/model3d" xmlns:o="urn:schemas-microsoft-com:office:office" xmlns:oel="http://schemas.microsoft.com/office/2019/extlst" xmlns:r="http://schemas.openxmlformats.org/officeDocument/2006/relationships" xmlns:m="http://schemas.openxmlformats.org/officeDocument/2006/math" xmlns:v="urn:schemas-microsoft-com:vml" xmlns:wp14="http://schemas.microsoft.com/office/word/2010/wordprocessingDrawing" xmlns:wp="http://schemas.openxmlformats.org/drawingml/2006/wordprocessingDrawing" xmlns:w10="urn:schemas-microsoft-com:office:word" xmlns:w="http://schemas.openxmlformats.org/wordprocessingml/2006/main" xmlns:w14="http://schemas.microsoft.com/office/word/2010/wordml" xmlns:w15="http://schemas.microsoft.com/office/word/2012/wordml" xmlns:w16cex="http://schemas.microsoft.com/office/word/2018/wordml/cex" xmlns:w16cid="http://schemas.microsoft.com/office/word/2016/wordml/cid" xmlns:w16="http://schemas.microsoft.com/office/word/2018/wordml" xmlns:w16sdtdh="http://schemas.microsoft.com/office/word/2020/wordml/sdtdatahash" xmlns:w16se="http://schemas.microsoft.com/office/word/2015/wordml/symex" xmlns:wpg="http://schemas.microsoft.com/office/word/2010/wordprocessingGroup" xmlns:wpi="http://schemas.microsoft.com/office/word/2010/wordprocessingInk" xmlns:wne="http://schemas.microsoft.com/office/word/2006/wordml" xmlns:wps="http://schemas.microsoft.com/office/word/2010/wordprocessingShape" mc:Ignorable="w14 w15 w16se w16cid w16 w16cex w16sdtdh wp14">
   <w:p>
     <w:pPr>
       <w:pBdr>
@@ -5008,7 +4897,7 @@
 </file>
 
 <file path=word/footer2.xml><?xml version="1.0" encoding="utf-8"?>
-<w:ftr xmlns:wpc="http://schemas.microsoft.com/office/word/2010/wordprocessingCanvas" xmlns:cx="http://schemas.microsoft.com/office/drawing/2014/chartex" xmlns:cx1="http://schemas.microsoft.com/office/drawing/2015/9/8/chartex" xmlns:mc="http://schemas.openxmlformats.org/markup-compatibility/2006" xmlns:o="urn:schemas-microsoft-com:office:office" xmlns:r="http://schemas.openxmlformats.org/officeDocument/2006/relationships" xmlns:m="http://schemas.openxmlformats.org/officeDocument/2006/math" xmlns:v="urn:schemas-microsoft-com:vml" xmlns:wp14="http://schemas.microsoft.com/office/word/2010/wordprocessingDrawing" xmlns:wp="http://schemas.openxmlformats.org/drawingml/2006/wordprocessingDrawing" xmlns:w10="urn:schemas-microsoft-com:office:word" xmlns:w="http://schemas.openxmlformats.org/wordprocessingml/2006/main" xmlns:w14="http://schemas.microsoft.com/office/word/2010/wordml" xmlns:w15="http://schemas.microsoft.com/office/word/2012/wordml" xmlns:w16se="http://schemas.microsoft.com/office/word/2015/wordml/symex" xmlns:wpg="http://schemas.microsoft.com/office/word/2010/wordprocessingGroup" xmlns:wpi="http://schemas.microsoft.com/office/word/2010/wordprocessingInk" xmlns:wne="http://schemas.microsoft.com/office/word/2006/wordml" xmlns:wps="http://schemas.microsoft.com/office/word/2010/wordprocessingShape" mc:Ignorable="w14 w15 w16se wp14">
+<w:ftr xmlns:wpc="http://schemas.microsoft.com/office/word/2010/wordprocessingCanvas" xmlns:cx="http://schemas.microsoft.com/office/drawing/2014/chartex" xmlns:cx1="http://schemas.microsoft.com/office/drawing/2015/9/8/chartex" xmlns:cx2="http://schemas.microsoft.com/office/drawing/2015/10/21/chartex" xmlns:cx3="http://schemas.microsoft.com/office/drawing/2016/5/9/chartex" xmlns:cx4="http://schemas.microsoft.com/office/drawing/2016/5/10/chartex" xmlns:cx5="http://schemas.microsoft.com/office/drawing/2016/5/11/chartex" xmlns:cx6="http://schemas.microsoft.com/office/drawing/2016/5/12/chartex" xmlns:cx7="http://schemas.microsoft.com/office/drawing/2016/5/13/chartex" xmlns:cx8="http://schemas.microsoft.com/office/drawing/2016/5/14/chartex" xmlns:mc="http://schemas.openxmlformats.org/markup-compatibility/2006" xmlns:aink="http://schemas.microsoft.com/office/drawing/2016/ink" xmlns:am3d="http://schemas.microsoft.com/office/drawing/2017/model3d" xmlns:o="urn:schemas-microsoft-com:office:office" xmlns:oel="http://schemas.microsoft.com/office/2019/extlst" xmlns:r="http://schemas.openxmlformats.org/officeDocument/2006/relationships" xmlns:m="http://schemas.openxmlformats.org/officeDocument/2006/math" xmlns:v="urn:schemas-microsoft-com:vml" xmlns:wp14="http://schemas.microsoft.com/office/word/2010/wordprocessingDrawing" xmlns:wp="http://schemas.openxmlformats.org/drawingml/2006/wordprocessingDrawing" xmlns:w10="urn:schemas-microsoft-com:office:word" xmlns:w="http://schemas.openxmlformats.org/wordprocessingml/2006/main" xmlns:w14="http://schemas.microsoft.com/office/word/2010/wordml" xmlns:w15="http://schemas.microsoft.com/office/word/2012/wordml" xmlns:w16cex="http://schemas.microsoft.com/office/word/2018/wordml/cex" xmlns:w16cid="http://schemas.microsoft.com/office/word/2016/wordml/cid" xmlns:w16="http://schemas.microsoft.com/office/word/2018/wordml" xmlns:w16sdtdh="http://schemas.microsoft.com/office/word/2020/wordml/sdtdatahash" xmlns:w16se="http://schemas.microsoft.com/office/word/2015/wordml/symex" xmlns:wpg="http://schemas.microsoft.com/office/word/2010/wordprocessingGroup" xmlns:wpi="http://schemas.microsoft.com/office/word/2010/wordprocessingInk" xmlns:wne="http://schemas.microsoft.com/office/word/2006/wordml" xmlns:wps="http://schemas.microsoft.com/office/word/2010/wordprocessingShape" mc:Ignorable="w14 w15 w16se w16cid w16 w16cex w16sdtdh wp14">
   <w:p>
     <w:pPr>
       <w:pBdr>
@@ -5204,7 +5093,7 @@
 </file>
 
 <file path=word/footnotes.xml><?xml version="1.0" encoding="utf-8"?>
-<w:footnotes xmlns:wpc="http://schemas.microsoft.com/office/word/2010/wordprocessingCanvas" xmlns:cx="http://schemas.microsoft.com/office/drawing/2014/chartex" xmlns:cx1="http://schemas.microsoft.com/office/drawing/2015/9/8/chartex" xmlns:mc="http://schemas.openxmlformats.org/markup-compatibility/2006" xmlns:o="urn:schemas-microsoft-com:office:office" xmlns:r="http://schemas.openxmlformats.org/officeDocument/2006/relationships" xmlns:m="http://schemas.openxmlformats.org/officeDocument/2006/math" xmlns:v="urn:schemas-microsoft-com:vml" xmlns:wp14="http://schemas.microsoft.com/office/word/2010/wordprocessingDrawing" xmlns:wp="http://schemas.openxmlformats.org/drawingml/2006/wordprocessingDrawing" xmlns:w10="urn:schemas-microsoft-com:office:word" xmlns:w="http://schemas.openxmlformats.org/wordprocessingml/2006/main" xmlns:w14="http://schemas.microsoft.com/office/word/2010/wordml" xmlns:w15="http://schemas.microsoft.com/office/word/2012/wordml" xmlns:w16se="http://schemas.microsoft.com/office/word/2015/wordml/symex" xmlns:wpg="http://schemas.microsoft.com/office/word/2010/wordprocessingGroup" xmlns:wpi="http://schemas.microsoft.com/office/word/2010/wordprocessingInk" xmlns:wne="http://schemas.microsoft.com/office/word/2006/wordml" xmlns:wps="http://schemas.microsoft.com/office/word/2010/wordprocessingShape" mc:Ignorable="w14 w15 w16se wp14">
+<w:footnotes xmlns:wpc="http://schemas.microsoft.com/office/word/2010/wordprocessingCanvas" xmlns:cx="http://schemas.microsoft.com/office/drawing/2014/chartex" xmlns:cx1="http://schemas.microsoft.com/office/drawing/2015/9/8/chartex" xmlns:cx2="http://schemas.microsoft.com/office/drawing/2015/10/21/chartex" xmlns:cx3="http://schemas.microsoft.com/office/drawing/2016/5/9/chartex" xmlns:cx4="http://schemas.microsoft.com/office/drawing/2016/5/10/chartex" xmlns:cx5="http://schemas.microsoft.com/office/drawing/2016/5/11/chartex" xmlns:cx6="http://schemas.microsoft.com/office/drawing/2016/5/12/chartex" xmlns:cx7="http://schemas.microsoft.com/office/drawing/2016/5/13/chartex" xmlns:cx8="http://schemas.microsoft.com/office/drawing/2016/5/14/chartex" xmlns:mc="http://schemas.openxmlformats.org/markup-compatibility/2006" xmlns:aink="http://schemas.microsoft.com/office/drawing/2016/ink" xmlns:am3d="http://schemas.microsoft.com/office/drawing/2017/model3d" xmlns:o="urn:schemas-microsoft-com:office:office" xmlns:oel="http://schemas.microsoft.com/office/2019/extlst" xmlns:r="http://schemas.openxmlformats.org/officeDocument/2006/relationships" xmlns:m="http://schemas.openxmlformats.org/officeDocument/2006/math" xmlns:v="urn:schemas-microsoft-com:vml" xmlns:wp14="http://schemas.microsoft.com/office/word/2010/wordprocessingDrawing" xmlns:wp="http://schemas.openxmlformats.org/drawingml/2006/wordprocessingDrawing" xmlns:w10="urn:schemas-microsoft-com:office:word" xmlns:w="http://schemas.openxmlformats.org/wordprocessingml/2006/main" xmlns:w14="http://schemas.microsoft.com/office/word/2010/wordml" xmlns:w15="http://schemas.microsoft.com/office/word/2012/wordml" xmlns:w16cex="http://schemas.microsoft.com/office/word/2018/wordml/cex" xmlns:w16cid="http://schemas.microsoft.com/office/word/2016/wordml/cid" xmlns:w16="http://schemas.microsoft.com/office/word/2018/wordml" xmlns:w16sdtdh="http://schemas.microsoft.com/office/word/2020/wordml/sdtdatahash" xmlns:w16se="http://schemas.microsoft.com/office/word/2015/wordml/symex" xmlns:wpg="http://schemas.microsoft.com/office/word/2010/wordprocessingGroup" xmlns:wpi="http://schemas.microsoft.com/office/word/2010/wordprocessingInk" xmlns:wne="http://schemas.microsoft.com/office/word/2006/wordml" xmlns:wps="http://schemas.microsoft.com/office/word/2010/wordprocessingShape" mc:Ignorable="w14 w15 w16se w16cid w16 w16cex w16sdtdh wp14">
   <w:footnote w:type="separator" w:id="-1">
     <w:p>
       <w:pPr>
@@ -5229,7 +5118,7 @@
 </file>
 
 <file path=word/header1.xml><?xml version="1.0" encoding="utf-8"?>
-<w:hdr xmlns:wpc="http://schemas.microsoft.com/office/word/2010/wordprocessingCanvas" xmlns:cx="http://schemas.microsoft.com/office/drawing/2014/chartex" xmlns:cx1="http://schemas.microsoft.com/office/drawing/2015/9/8/chartex" xmlns:mc="http://schemas.openxmlformats.org/markup-compatibility/2006" xmlns:o="urn:schemas-microsoft-com:office:office" xmlns:r="http://schemas.openxmlformats.org/officeDocument/2006/relationships" xmlns:m="http://schemas.openxmlformats.org/officeDocument/2006/math" xmlns:v="urn:schemas-microsoft-com:vml" xmlns:wp14="http://schemas.microsoft.com/office/word/2010/wordprocessingDrawing" xmlns:wp="http://schemas.openxmlformats.org/drawingml/2006/wordprocessingDrawing" xmlns:w10="urn:schemas-microsoft-com:office:word" xmlns:w="http://schemas.openxmlformats.org/wordprocessingml/2006/main" xmlns:w14="http://schemas.microsoft.com/office/word/2010/wordml" xmlns:w15="http://schemas.microsoft.com/office/word/2012/wordml" xmlns:w16se="http://schemas.microsoft.com/office/word/2015/wordml/symex" xmlns:wpg="http://schemas.microsoft.com/office/word/2010/wordprocessingGroup" xmlns:wpi="http://schemas.microsoft.com/office/word/2010/wordprocessingInk" xmlns:wne="http://schemas.microsoft.com/office/word/2006/wordml" xmlns:wps="http://schemas.microsoft.com/office/word/2010/wordprocessingShape" mc:Ignorable="w14 w15 w16se wp14">
+<w:hdr xmlns:wpc="http://schemas.microsoft.com/office/word/2010/wordprocessingCanvas" xmlns:cx="http://schemas.microsoft.com/office/drawing/2014/chartex" xmlns:cx1="http://schemas.microsoft.com/office/drawing/2015/9/8/chartex" xmlns:cx2="http://schemas.microsoft.com/office/drawing/2015/10/21/chartex" xmlns:cx3="http://schemas.microsoft.com/office/drawing/2016/5/9/chartex" xmlns:cx4="http://schemas.microsoft.com/office/drawing/2016/5/10/chartex" xmlns:cx5="http://schemas.microsoft.com/office/drawing/2016/5/11/chartex" xmlns:cx6="http://schemas.microsoft.com/office/drawing/2016/5/12/chartex" xmlns:cx7="http://schemas.microsoft.com/office/drawing/2016/5/13/chartex" xmlns:cx8="http://schemas.microsoft.com/office/drawing/2016/5/14/chartex" xmlns:mc="http://schemas.openxmlformats.org/markup-compatibility/2006" xmlns:aink="http://schemas.microsoft.com/office/drawing/2016/ink" xmlns:am3d="http://schemas.microsoft.com/office/drawing/2017/model3d" xmlns:o="urn:schemas-microsoft-com:office:office" xmlns:oel="http://schemas.microsoft.com/office/2019/extlst" xmlns:r="http://schemas.openxmlformats.org/officeDocument/2006/relationships" xmlns:m="http://schemas.openxmlformats.org/officeDocument/2006/math" xmlns:v="urn:schemas-microsoft-com:vml" xmlns:wp14="http://schemas.microsoft.com/office/word/2010/wordprocessingDrawing" xmlns:wp="http://schemas.openxmlformats.org/drawingml/2006/wordprocessingDrawing" xmlns:w10="urn:schemas-microsoft-com:office:word" xmlns:w="http://schemas.openxmlformats.org/wordprocessingml/2006/main" xmlns:w14="http://schemas.microsoft.com/office/word/2010/wordml" xmlns:w15="http://schemas.microsoft.com/office/word/2012/wordml" xmlns:w16cex="http://schemas.microsoft.com/office/word/2018/wordml/cex" xmlns:w16cid="http://schemas.microsoft.com/office/word/2016/wordml/cid" xmlns:w16="http://schemas.microsoft.com/office/word/2018/wordml" xmlns:w16sdtdh="http://schemas.microsoft.com/office/word/2020/wordml/sdtdatahash" xmlns:w16se="http://schemas.microsoft.com/office/word/2015/wordml/symex" xmlns:wpg="http://schemas.microsoft.com/office/word/2010/wordprocessingGroup" xmlns:wpi="http://schemas.microsoft.com/office/word/2010/wordprocessingInk" xmlns:wne="http://schemas.microsoft.com/office/word/2006/wordml" xmlns:wps="http://schemas.microsoft.com/office/word/2010/wordprocessingShape" mc:Ignorable="w14 w15 w16se w16cid w16 w16cex w16sdtdh wp14">
   <w:p>
     <w:pPr>
       <w:pStyle w:val="Header"/>
@@ -5250,7 +5139,7 @@
 </file>
 
 <file path=word/header2.xml><?xml version="1.0" encoding="utf-8"?>
-<w:hdr xmlns:wpc="http://schemas.microsoft.com/office/word/2010/wordprocessingCanvas" xmlns:cx="http://schemas.microsoft.com/office/drawing/2014/chartex" xmlns:cx1="http://schemas.microsoft.com/office/drawing/2015/9/8/chartex" xmlns:mc="http://schemas.openxmlformats.org/markup-compatibility/2006" xmlns:o="urn:schemas-microsoft-com:office:office" xmlns:r="http://schemas.openxmlformats.org/officeDocument/2006/relationships" xmlns:m="http://schemas.openxmlformats.org/officeDocument/2006/math" xmlns:v="urn:schemas-microsoft-com:vml" xmlns:wp14="http://schemas.microsoft.com/office/word/2010/wordprocessingDrawing" xmlns:wp="http://schemas.openxmlformats.org/drawingml/2006/wordprocessingDrawing" xmlns:w10="urn:schemas-microsoft-com:office:word" xmlns:w="http://schemas.openxmlformats.org/wordprocessingml/2006/main" xmlns:w14="http://schemas.microsoft.com/office/word/2010/wordml" xmlns:w15="http://schemas.microsoft.com/office/word/2012/wordml" xmlns:w16se="http://schemas.microsoft.com/office/word/2015/wordml/symex" xmlns:wpg="http://schemas.microsoft.com/office/word/2010/wordprocessingGroup" xmlns:wpi="http://schemas.microsoft.com/office/word/2010/wordprocessingInk" xmlns:wne="http://schemas.microsoft.com/office/word/2006/wordml" xmlns:wps="http://schemas.microsoft.com/office/word/2010/wordprocessingShape" mc:Ignorable="w14 w15 w16se wp14">
+<w:hdr xmlns:wpc="http://schemas.microsoft.com/office/word/2010/wordprocessingCanvas" xmlns:cx="http://schemas.microsoft.com/office/drawing/2014/chartex" xmlns:cx1="http://schemas.microsoft.com/office/drawing/2015/9/8/chartex" xmlns:cx2="http://schemas.microsoft.com/office/drawing/2015/10/21/chartex" xmlns:cx3="http://schemas.microsoft.com/office/drawing/2016/5/9/chartex" xmlns:cx4="http://schemas.microsoft.com/office/drawing/2016/5/10/chartex" xmlns:cx5="http://schemas.microsoft.com/office/drawing/2016/5/11/chartex" xmlns:cx6="http://schemas.microsoft.com/office/drawing/2016/5/12/chartex" xmlns:cx7="http://schemas.microsoft.com/office/drawing/2016/5/13/chartex" xmlns:cx8="http://schemas.microsoft.com/office/drawing/2016/5/14/chartex" xmlns:mc="http://schemas.openxmlformats.org/markup-compatibility/2006" xmlns:aink="http://schemas.microsoft.com/office/drawing/2016/ink" xmlns:am3d="http://schemas.microsoft.com/office/drawing/2017/model3d" xmlns:o="urn:schemas-microsoft-com:office:office" xmlns:oel="http://schemas.microsoft.com/office/2019/extlst" xmlns:r="http://schemas.openxmlformats.org/officeDocument/2006/relationships" xmlns:m="http://schemas.openxmlformats.org/officeDocument/2006/math" xmlns:v="urn:schemas-microsoft-com:vml" xmlns:wp14="http://schemas.microsoft.com/office/word/2010/wordprocessingDrawing" xmlns:wp="http://schemas.openxmlformats.org/drawingml/2006/wordprocessingDrawing" xmlns:w10="urn:schemas-microsoft-com:office:word" xmlns:w="http://schemas.openxmlformats.org/wordprocessingml/2006/main" xmlns:w14="http://schemas.microsoft.com/office/word/2010/wordml" xmlns:w15="http://schemas.microsoft.com/office/word/2012/wordml" xmlns:w16cex="http://schemas.microsoft.com/office/word/2018/wordml/cex" xmlns:w16cid="http://schemas.microsoft.com/office/word/2016/wordml/cid" xmlns:w16="http://schemas.microsoft.com/office/word/2018/wordml" xmlns:w16sdtdh="http://schemas.microsoft.com/office/word/2020/wordml/sdtdatahash" xmlns:w16se="http://schemas.microsoft.com/office/word/2015/wordml/symex" xmlns:wpg="http://schemas.microsoft.com/office/word/2010/wordprocessingGroup" xmlns:wpi="http://schemas.microsoft.com/office/word/2010/wordprocessingInk" xmlns:wne="http://schemas.microsoft.com/office/word/2006/wordml" xmlns:wps="http://schemas.microsoft.com/office/word/2010/wordprocessingShape" mc:Ignorable="w14 w15 w16se w16cid w16 w16cex w16sdtdh wp14">
   <w:p>
     <w:pPr>
       <w:pStyle w:val="Header"/>
@@ -5263,7 +5152,7 @@
 </file>
 
 <file path=word/styles.xml><?xml version="1.0" encoding="utf-8"?>
-<w:styles xmlns:mc="http://schemas.openxmlformats.org/markup-compatibility/2006" xmlns:r="http://schemas.openxmlformats.org/officeDocument/2006/relationships" xmlns:w="http://schemas.openxmlformats.org/wordprocessingml/2006/main" xmlns:w14="http://schemas.microsoft.com/office/word/2010/wordml" xmlns:w15="http://schemas.microsoft.com/office/word/2012/wordml" xmlns:w16se="http://schemas.microsoft.com/office/word/2015/wordml/symex" mc:Ignorable="w14 w15 w16se">
+<w:styles xmlns:mc="http://schemas.openxmlformats.org/markup-compatibility/2006" xmlns:r="http://schemas.openxmlformats.org/officeDocument/2006/relationships" xmlns:w="http://schemas.openxmlformats.org/wordprocessingml/2006/main" xmlns:w14="http://schemas.microsoft.com/office/word/2010/wordml" xmlns:w15="http://schemas.microsoft.com/office/word/2012/wordml" xmlns:w16cex="http://schemas.microsoft.com/office/word/2018/wordml/cex" xmlns:w16cid="http://schemas.microsoft.com/office/word/2016/wordml/cid" xmlns:w16="http://schemas.microsoft.com/office/word/2018/wordml" xmlns:w16sdtdh="http://schemas.microsoft.com/office/word/2020/wordml/sdtdatahash" xmlns:w16se="http://schemas.microsoft.com/office/word/2015/wordml/symex" mc:Ignorable="w14 w15 w16se w16cid w16 w16cex w16sdtdh">
   <w:docDefaults>
     <w:rPrDefault>
       <w:rPr>
@@ -5273,7 +5162,7 @@
     </w:rPrDefault>
     <w:pPrDefault/>
   </w:docDefaults>
-  <w:latentStyles w:defLockedState="0" w:defUIPriority="99" w:defSemiHidden="0" w:defUnhideWhenUsed="0" w:defQFormat="0" w:count="371">
+  <w:latentStyles w:defLockedState="0" w:defUIPriority="99" w:defSemiHidden="0" w:defUnhideWhenUsed="0" w:defQFormat="0" w:count="376">
     <w:lsdException w:name="Normal" w:uiPriority="0" w:qFormat="1"/>
     <w:lsdException w:name="heading 1" w:uiPriority="9" w:qFormat="1"/>
     <w:lsdException w:name="heading 2" w:semiHidden="1" w:uiPriority="9" w:unhideWhenUsed="1" w:qFormat="1"/>
@@ -5379,7 +5268,6 @@
     <w:lsdException w:name="HTML Sample" w:semiHidden="1" w:unhideWhenUsed="1"/>
     <w:lsdException w:name="HTML Typewriter" w:semiHidden="1" w:unhideWhenUsed="1"/>
     <w:lsdException w:name="HTML Variable" w:semiHidden="1" w:unhideWhenUsed="1"/>
-    <w:lsdException w:name="Normal Table" w:semiHidden="1" w:unhideWhenUsed="1"/>
     <w:lsdException w:name="annotation subject" w:semiHidden="1" w:unhideWhenUsed="1"/>
     <w:lsdException w:name="No List" w:semiHidden="1" w:unhideWhenUsed="1"/>
     <w:lsdException w:name="Outline List 1" w:semiHidden="1" w:unhideWhenUsed="1"/>
@@ -5422,11 +5310,8 @@
     <w:lsdException w:name="Table Contemporary" w:semiHidden="1" w:unhideWhenUsed="1"/>
     <w:lsdException w:name="Table Elegant" w:semiHidden="1" w:unhideWhenUsed="1"/>
     <w:lsdException w:name="Table Professional" w:semiHidden="1" w:unhideWhenUsed="1"/>
-    <w:lsdException w:name="Table Subtle 1" w:semiHidden="1" w:unhideWhenUsed="1"/>
     <w:lsdException w:name="Table Subtle 2" w:semiHidden="1" w:unhideWhenUsed="1"/>
     <w:lsdException w:name="Table Web 1" w:semiHidden="1" w:unhideWhenUsed="1"/>
-    <w:lsdException w:name="Table Web 2" w:semiHidden="1" w:unhideWhenUsed="1"/>
-    <w:lsdException w:name="Table Web 3" w:semiHidden="1" w:unhideWhenUsed="1"/>
     <w:lsdException w:name="Balloon Text" w:semiHidden="1" w:unhideWhenUsed="1"/>
     <w:lsdException w:name="Table Grid" w:uiPriority="59"/>
     <w:lsdException w:name="Table Theme" w:semiHidden="1" w:unhideWhenUsed="1"/>
@@ -5645,6 +5530,11 @@
     <w:lsdException w:name="List Table 5 Dark Accent 6" w:uiPriority="50"/>
     <w:lsdException w:name="List Table 6 Colorful Accent 6" w:uiPriority="51"/>
     <w:lsdException w:name="List Table 7 Colorful Accent 6" w:uiPriority="52"/>
+    <w:lsdException w:name="Mention" w:semiHidden="1" w:unhideWhenUsed="1"/>
+    <w:lsdException w:name="Smart Hyperlink" w:semiHidden="1" w:unhideWhenUsed="1"/>
+    <w:lsdException w:name="Hashtag" w:semiHidden="1" w:unhideWhenUsed="1"/>
+    <w:lsdException w:name="Unresolved Mention" w:semiHidden="1" w:unhideWhenUsed="1"/>
+    <w:lsdException w:name="Smart Link" w:semiHidden="1" w:unhideWhenUsed="1"/>
   </w:latentStyles>
   <w:style w:type="paragraph" w:default="1" w:styleId="Normal">
     <w:name w:val="Normal"/>

</xml_diff>

<commit_message>
nmv 25 10 2022
</commit_message>
<xml_diff>
--- a/TS Jatai Ghanam Project/TS 1.1/TS 1.1 Ghanam Malayalam Corrections.docx
+++ b/TS Jatai Ghanam Project/TS 1.1/TS 1.1 Ghanam Malayalam Corrections.docx
@@ -22,7 +22,18 @@
           <w:szCs w:val="32"/>
           <w:u w:val="single"/>
         </w:rPr>
-        <w:t xml:space="preserve">TS Ghanam – TS 1.1 Malayalam Corrections – Observed till </w:t>
+        <w:t xml:space="preserve">TS Ghanam – TS 1.1 Malayalam Corrections – Observed </w:t>
+      </w:r>
+      <w:proofErr w:type="gramStart"/>
+      <w:r>
+        <w:rPr>
+          <w:b/>
+          <w:bCs/>
+          <w:sz w:val="32"/>
+          <w:szCs w:val="32"/>
+          <w:u w:val="single"/>
+        </w:rPr>
+        <w:t xml:space="preserve">till </w:t>
       </w:r>
       <w:r>
         <w:rPr>
@@ -35,6 +46,7 @@
         </w:rPr>
         <w:t>????</w:t>
       </w:r>
+      <w:proofErr w:type="gramEnd"/>
     </w:p>
     <w:p>
       <w:pPr>
@@ -54,7 +66,27 @@
           <w:sz w:val="28"/>
           <w:szCs w:val="32"/>
         </w:rPr>
-        <w:t>(ignore those which are already incorporated in your book’s version and date)</w:t>
+        <w:t>(</w:t>
+      </w:r>
+      <w:proofErr w:type="gramStart"/>
+      <w:r>
+        <w:rPr>
+          <w:b/>
+          <w:bCs/>
+          <w:sz w:val="28"/>
+          <w:szCs w:val="32"/>
+        </w:rPr>
+        <w:t>ignore</w:t>
+      </w:r>
+      <w:proofErr w:type="gramEnd"/>
+      <w:r>
+        <w:rPr>
+          <w:b/>
+          <w:bCs/>
+          <w:sz w:val="28"/>
+          <w:szCs w:val="32"/>
+        </w:rPr>
+        <w:t xml:space="preserve"> those which are already incorporated in your book’s version and date)</w:t>
       </w:r>
     </w:p>
     <w:tbl>
@@ -1725,6 +1757,7 @@
                 <w:szCs w:val="36"/>
               </w:rPr>
             </w:pPr>
+            <w:proofErr w:type="gramStart"/>
             <w:r>
               <w:rPr>
                 <w:b/>
@@ -1732,7 +1765,17 @@
                 <w:sz w:val="28"/>
                 <w:szCs w:val="32"/>
               </w:rPr>
-              <w:t>Where ever In padam line and vaakyam line</w:t>
+              <w:t>Where ever</w:t>
+            </w:r>
+            <w:proofErr w:type="gramEnd"/>
+            <w:r>
+              <w:rPr>
+                <w:b/>
+                <w:bCs/>
+                <w:sz w:val="28"/>
+                <w:szCs w:val="32"/>
+              </w:rPr>
+              <w:t xml:space="preserve"> In padam line and vaakyam line</w:t>
             </w:r>
             <w:r>
               <w:t xml:space="preserve"> </w:t>
@@ -1839,8 +1882,19 @@
                 <w:sz w:val="28"/>
                 <w:szCs w:val="32"/>
               </w:rPr>
-              <w:t>will not be any swaram change .</w:t>
-            </w:r>
+              <w:t xml:space="preserve">will not be any swaram </w:t>
+            </w:r>
+            <w:proofErr w:type="gramStart"/>
+            <w:r>
+              <w:rPr>
+                <w:b/>
+                <w:bCs/>
+                <w:sz w:val="28"/>
+                <w:szCs w:val="32"/>
+              </w:rPr>
+              <w:t>change .</w:t>
+            </w:r>
+            <w:proofErr w:type="gramEnd"/>
             <w:r>
               <w:rPr>
                 <w:rFonts w:ascii="BRH Malayalam Extra" w:hAnsi="BRH Malayalam Extra" w:cs="BRH Malayalam Extra"/>
@@ -17766,773 +17820,71 @@
         </w:tc>
       </w:tr>
     </w:tbl>
-    <w:tbl>
-      <w:tblPr>
-        <w:tblW w:w="14630" w:type="dxa"/>
-        <w:tblInd w:w="-743" w:type="dxa"/>
-        <w:tblBorders>
-          <w:top w:val="single" w:sz="4" w:space="0" w:color="000000"/>
-          <w:left w:val="single" w:sz="4" w:space="0" w:color="000000"/>
-          <w:bottom w:val="single" w:sz="4" w:space="0" w:color="000000"/>
-          <w:right w:val="single" w:sz="4" w:space="0" w:color="000000"/>
-          <w:insideH w:val="single" w:sz="4" w:space="0" w:color="000000"/>
-          <w:insideV w:val="single" w:sz="4" w:space="0" w:color="000000"/>
-        </w:tblBorders>
-        <w:tblLook w:val="04A0" w:firstRow="1" w:lastRow="0" w:firstColumn="1" w:lastColumn="0" w:noHBand="0" w:noVBand="1"/>
-      </w:tblPr>
-      <w:tblGrid>
-        <w:gridCol w:w="7259"/>
-        <w:gridCol w:w="7371"/>
-      </w:tblGrid>
-      <w:tr>
-        <w:trPr>
-          <w:trHeight w:val="1833"/>
-        </w:trPr>
-        <w:tc>
-          <w:tcPr>
-            <w:tcW w:w="7259" w:type="dxa"/>
-            <w:tcBorders>
-              <w:top w:val="single" w:sz="4" w:space="0" w:color="000000"/>
-              <w:left w:val="single" w:sz="4" w:space="0" w:color="000000"/>
-              <w:bottom w:val="single" w:sz="4" w:space="0" w:color="000000"/>
-              <w:right w:val="single" w:sz="4" w:space="0" w:color="000000"/>
-            </w:tcBorders>
-          </w:tcPr>
-          <w:p>
-            <w:pPr>
-              <w:widowControl w:val="0"/>
-              <w:autoSpaceDE w:val="0"/>
-              <w:autoSpaceDN w:val="0"/>
-              <w:adjustRightInd w:val="0"/>
-              <w:spacing w:before="0" w:line="240" w:lineRule="auto"/>
-              <w:rPr>
-                <w:rFonts w:ascii="BRH Malayalam Extra" w:hAnsi="BRH Malayalam Extra" w:cs="BRH Malayalam Extra"/>
-                <w:color w:val="000000"/>
-                <w:sz w:val="32"/>
-                <w:szCs w:val="40"/>
-              </w:rPr>
-            </w:pPr>
-            <w:r>
-              <w:rPr>
-                <w:rFonts w:cs="BRH Malayalam Extra"/>
-                <w:color w:val="000000"/>
-                <w:szCs w:val="40"/>
-              </w:rPr>
-              <w:t>12</w:t>
-            </w:r>
-            <w:r>
-              <w:rPr>
-                <w:rFonts w:ascii="BRH Malayalam Extra" w:hAnsi="BRH Malayalam Extra" w:cs="BRH Malayalam Extra"/>
-                <w:color w:val="000000"/>
-                <w:sz w:val="32"/>
-                <w:szCs w:val="40"/>
-              </w:rPr>
-              <w:t>)</w:t>
-            </w:r>
-            <w:r>
-              <w:rPr>
-                <w:rFonts w:ascii="BRH Malayalam Extra" w:hAnsi="BRH Malayalam Extra" w:cs="BRH Malayalam Extra"/>
-                <w:color w:val="000000"/>
-                <w:sz w:val="32"/>
-                <w:szCs w:val="40"/>
-              </w:rPr>
-              <w:tab/>
-            </w:r>
-            <w:r>
-              <w:rPr>
-                <w:rFonts w:cs="BRH Malayalam Extra"/>
-                <w:color w:val="000000"/>
-                <w:szCs w:val="40"/>
-              </w:rPr>
-              <w:t>1</w:t>
-            </w:r>
-            <w:r>
-              <w:rPr>
-                <w:rFonts w:ascii="BRH Malayalam Extra" w:hAnsi="BRH Malayalam Extra" w:cs="BRH Malayalam Extra"/>
-                <w:color w:val="000000"/>
-                <w:sz w:val="32"/>
-                <w:szCs w:val="40"/>
-              </w:rPr>
-              <w:t>.</w:t>
-            </w:r>
-            <w:r>
-              <w:rPr>
-                <w:rFonts w:cs="BRH Malayalam Extra"/>
-                <w:color w:val="000000"/>
-                <w:szCs w:val="40"/>
-              </w:rPr>
-              <w:t>1</w:t>
-            </w:r>
-            <w:r>
-              <w:rPr>
-                <w:rFonts w:ascii="BRH Malayalam Extra" w:hAnsi="BRH Malayalam Extra" w:cs="BRH Malayalam Extra"/>
-                <w:color w:val="000000"/>
-                <w:sz w:val="32"/>
-                <w:szCs w:val="40"/>
-              </w:rPr>
-              <w:t>.</w:t>
-            </w:r>
-            <w:r>
-              <w:rPr>
-                <w:rFonts w:cs="BRH Malayalam Extra"/>
-                <w:color w:val="000000"/>
-                <w:szCs w:val="40"/>
-              </w:rPr>
-              <w:t>14</w:t>
-            </w:r>
-            <w:r>
-              <w:rPr>
-                <w:rFonts w:ascii="BRH Malayalam Extra" w:hAnsi="BRH Malayalam Extra" w:cs="BRH Malayalam Extra"/>
-                <w:color w:val="000000"/>
-                <w:sz w:val="32"/>
-                <w:szCs w:val="40"/>
-              </w:rPr>
-              <w:t>.</w:t>
-            </w:r>
-            <w:r>
-              <w:rPr>
-                <w:rFonts w:cs="BRH Malayalam Extra"/>
-                <w:color w:val="000000"/>
-                <w:szCs w:val="40"/>
-              </w:rPr>
-              <w:t>2</w:t>
-            </w:r>
-            <w:r>
-              <w:rPr>
-                <w:rFonts w:ascii="BRH Malayalam Extra" w:hAnsi="BRH Malayalam Extra" w:cs="BRH Malayalam Extra"/>
-                <w:color w:val="000000"/>
-                <w:sz w:val="32"/>
-                <w:szCs w:val="40"/>
-              </w:rPr>
-              <w:t>(</w:t>
-            </w:r>
-            <w:r>
-              <w:rPr>
-                <w:rFonts w:cs="BRH Malayalam Extra"/>
-                <w:color w:val="000000"/>
-                <w:szCs w:val="40"/>
-              </w:rPr>
-              <w:t>11</w:t>
-            </w:r>
-            <w:r>
-              <w:rPr>
-                <w:rFonts w:ascii="BRH Malayalam Extra" w:hAnsi="BRH Malayalam Extra" w:cs="BRH Malayalam Extra"/>
-                <w:color w:val="000000"/>
-                <w:sz w:val="32"/>
-                <w:szCs w:val="40"/>
-              </w:rPr>
-              <w:t>)- p</w:t>
-            </w:r>
-            <w:r>
-              <w:rPr>
-                <w:rFonts w:ascii="BRH Malayalam Extra" w:hAnsi="BRH Malayalam Extra" w:cs="BRH Malayalam Extra"/>
-                <w:color w:val="000000"/>
-                <w:sz w:val="28"/>
-                <w:szCs w:val="40"/>
-              </w:rPr>
-              <w:t>–</w:t>
-            </w:r>
-            <w:r>
-              <w:rPr>
-                <w:rFonts w:ascii="BRH Malayalam Extra" w:hAnsi="BRH Malayalam Extra" w:cs="BRH Malayalam Extra"/>
-                <w:color w:val="000000"/>
-                <w:sz w:val="32"/>
-                <w:szCs w:val="40"/>
-              </w:rPr>
-              <w:t>jI | D</w:t>
-            </w:r>
-            <w:r>
-              <w:rPr>
-                <w:rFonts w:ascii="BRH Malayalam Extra" w:hAnsi="BRH Malayalam Extra" w:cs="BRH Malayalam Extra"/>
-                <w:color w:val="000000"/>
-                <w:sz w:val="28"/>
-                <w:szCs w:val="40"/>
-              </w:rPr>
-              <w:t>–</w:t>
-            </w:r>
-            <w:r>
-              <w:rPr>
-                <w:rFonts w:ascii="BRH Malayalam Extra" w:hAnsi="BRH Malayalam Extra" w:cs="BRH Malayalam Extra"/>
-                <w:color w:val="000000"/>
-                <w:sz w:val="32"/>
-                <w:szCs w:val="40"/>
-              </w:rPr>
-              <w:t xml:space="preserve"> | Zûx</w:t>
-            </w:r>
-            <w:r>
-              <w:rPr>
-                <w:rFonts w:ascii="BRH Malayalam Extra" w:hAnsi="BRH Malayalam Extra" w:cs="BRH Malayalam Extra"/>
-                <w:color w:val="000000"/>
-                <w:sz w:val="28"/>
-                <w:szCs w:val="40"/>
-              </w:rPr>
-              <w:t>–</w:t>
-            </w:r>
-            <w:r>
-              <w:rPr>
-                <w:rFonts w:ascii="BRH Malayalam Extra" w:hAnsi="BRH Malayalam Extra" w:cs="BRH Malayalam Extra"/>
-                <w:color w:val="000000"/>
-                <w:sz w:val="32"/>
-                <w:szCs w:val="40"/>
-              </w:rPr>
-              <w:t xml:space="preserve"> |</w:t>
-            </w:r>
-          </w:p>
-          <w:p>
-            <w:pPr>
-              <w:widowControl w:val="0"/>
-              <w:autoSpaceDE w:val="0"/>
-              <w:autoSpaceDN w:val="0"/>
-              <w:adjustRightInd w:val="0"/>
-              <w:spacing w:before="0" w:line="240" w:lineRule="auto"/>
-              <w:rPr>
-                <w:rFonts w:ascii="BRH Malayalam Extra" w:hAnsi="BRH Malayalam Extra" w:cs="BRH Malayalam Extra"/>
-                <w:color w:val="000000"/>
-                <w:sz w:val="32"/>
-                <w:szCs w:val="40"/>
-              </w:rPr>
-            </w:pPr>
-            <w:r>
-              <w:rPr>
-                <w:rFonts w:ascii="BRH Malayalam Extra" w:hAnsi="BRH Malayalam Extra" w:cs="BRH Malayalam Extra"/>
-                <w:color w:val="000000"/>
-                <w:sz w:val="32"/>
-                <w:szCs w:val="40"/>
-              </w:rPr>
-              <w:t>p</w:t>
-            </w:r>
-            <w:r>
-              <w:rPr>
-                <w:rFonts w:ascii="BRH Malayalam Extra" w:hAnsi="BRH Malayalam Extra" w:cs="BRH Malayalam Extra"/>
-                <w:color w:val="000000"/>
-                <w:sz w:val="28"/>
-                <w:szCs w:val="40"/>
-              </w:rPr>
-              <w:t>–</w:t>
-            </w:r>
-            <w:r>
-              <w:rPr>
-                <w:rFonts w:ascii="BRH Malayalam Extra" w:hAnsi="BRH Malayalam Extra" w:cs="BRH Malayalam Extra"/>
-                <w:color w:val="000000"/>
-                <w:sz w:val="32"/>
-                <w:szCs w:val="40"/>
-              </w:rPr>
-              <w:t>j i¡— p¡ p</w:t>
-            </w:r>
-            <w:r>
-              <w:rPr>
-                <w:rFonts w:ascii="BRH Malayalam Extra" w:hAnsi="BRH Malayalam Extra" w:cs="BRH Malayalam Extra"/>
-                <w:color w:val="000000"/>
-                <w:sz w:val="28"/>
-                <w:szCs w:val="40"/>
-              </w:rPr>
-              <w:t>–</w:t>
-            </w:r>
-            <w:r>
-              <w:rPr>
-                <w:rFonts w:ascii="BRH Malayalam Extra" w:hAnsi="BRH Malayalam Extra" w:cs="BRH Malayalam Extra"/>
-                <w:color w:val="000000"/>
-                <w:sz w:val="32"/>
-                <w:szCs w:val="40"/>
-              </w:rPr>
-              <w:t xml:space="preserve">jI </w:t>
-            </w:r>
-            <w:r>
-              <w:rPr>
-                <w:rFonts w:ascii="BRH Devanagari Extra" w:hAnsi="BRH Devanagari Extra" w:cs="BRH Malayalam Extra"/>
-                <w:color w:val="000000"/>
-                <w:sz w:val="28"/>
-                <w:szCs w:val="40"/>
-              </w:rPr>
-              <w:t>Æ</w:t>
-            </w:r>
-            <w:r>
-              <w:rPr>
-                <w:rFonts w:ascii="BRH Malayalam Extra" w:hAnsi="BRH Malayalam Extra" w:cs="BRH Malayalam Extra"/>
-                <w:color w:val="000000"/>
-                <w:sz w:val="32"/>
-                <w:szCs w:val="40"/>
-              </w:rPr>
-              <w:t>p</w:t>
-            </w:r>
-            <w:r>
-              <w:rPr>
-                <w:rFonts w:ascii="BRH Malayalam Extra" w:hAnsi="BRH Malayalam Extra" w:cs="BRH Malayalam Extra"/>
-                <w:color w:val="000000"/>
-                <w:sz w:val="28"/>
-                <w:szCs w:val="40"/>
-              </w:rPr>
-              <w:t>–</w:t>
-            </w:r>
-            <w:r>
-              <w:rPr>
-                <w:rFonts w:ascii="BRH Malayalam Extra" w:hAnsi="BRH Malayalam Extra" w:cs="BRH Malayalam Extra"/>
-                <w:color w:val="000000"/>
-                <w:sz w:val="32"/>
-                <w:szCs w:val="40"/>
-              </w:rPr>
-              <w:t xml:space="preserve">j i¡— Zûx </w:t>
-            </w:r>
-            <w:r>
-              <w:rPr>
-                <w:rFonts w:ascii="BRH Malayalam Extra" w:hAnsi="BRH Malayalam Extra" w:cs="BRH Malayalam Extra"/>
-                <w:color w:val="000000"/>
-                <w:sz w:val="32"/>
-                <w:szCs w:val="40"/>
-                <w:highlight w:val="yellow"/>
-              </w:rPr>
-              <w:t>Zû</w:t>
-            </w:r>
-            <w:r>
-              <w:rPr>
-                <w:rFonts w:ascii="BRH Malayalam Extra" w:hAnsi="BRH Malayalam Extra" w:cs="BRH Malayalam Extra"/>
-                <w:color w:val="000000"/>
-                <w:sz w:val="32"/>
-                <w:szCs w:val="40"/>
-              </w:rPr>
-              <w:t xml:space="preserve"> p</w:t>
-            </w:r>
-            <w:r>
-              <w:rPr>
-                <w:rFonts w:ascii="BRH Malayalam Extra" w:hAnsi="BRH Malayalam Extra" w:cs="BRH Malayalam Extra"/>
-                <w:color w:val="000000"/>
-                <w:sz w:val="28"/>
-                <w:szCs w:val="40"/>
-              </w:rPr>
-              <w:t>–</w:t>
-            </w:r>
-            <w:r>
-              <w:rPr>
-                <w:rFonts w:ascii="BRH Malayalam Extra" w:hAnsi="BRH Malayalam Extra" w:cs="BRH Malayalam Extra"/>
-                <w:color w:val="000000"/>
-                <w:sz w:val="32"/>
-                <w:szCs w:val="40"/>
-              </w:rPr>
-              <w:t xml:space="preserve">jI </w:t>
-            </w:r>
-          </w:p>
-          <w:p>
-            <w:pPr>
-              <w:widowControl w:val="0"/>
-              <w:autoSpaceDE w:val="0"/>
-              <w:autoSpaceDN w:val="0"/>
-              <w:adjustRightInd w:val="0"/>
-              <w:spacing w:before="0" w:line="240" w:lineRule="auto"/>
-              <w:rPr>
-                <w:rFonts w:ascii="BRH Malayalam Extra" w:hAnsi="BRH Malayalam Extra" w:cs="BRH Malayalam Extra"/>
-                <w:color w:val="000000"/>
-                <w:sz w:val="32"/>
-                <w:szCs w:val="40"/>
-                <w:highlight w:val="yellow"/>
-              </w:rPr>
-            </w:pPr>
-            <w:r>
-              <w:rPr>
-                <w:rFonts w:ascii="BRH Devanagari Extra" w:hAnsi="BRH Devanagari Extra" w:cs="BRH Malayalam Extra"/>
-                <w:color w:val="000000"/>
-                <w:sz w:val="28"/>
-                <w:szCs w:val="40"/>
-              </w:rPr>
-              <w:t>Æ</w:t>
-            </w:r>
-            <w:r>
-              <w:rPr>
-                <w:rFonts w:ascii="BRH Malayalam Extra" w:hAnsi="BRH Malayalam Extra" w:cs="BRH Malayalam Extra"/>
-                <w:color w:val="000000"/>
-                <w:sz w:val="32"/>
-                <w:szCs w:val="40"/>
-              </w:rPr>
-              <w:t>p</w:t>
-            </w:r>
-            <w:r>
-              <w:rPr>
-                <w:rFonts w:ascii="BRH Malayalam Extra" w:hAnsi="BRH Malayalam Extra" w:cs="BRH Malayalam Extra"/>
-                <w:color w:val="000000"/>
-                <w:sz w:val="28"/>
-                <w:szCs w:val="40"/>
-              </w:rPr>
-              <w:t>–</w:t>
-            </w:r>
-            <w:r>
-              <w:rPr>
-                <w:rFonts w:ascii="BRH Malayalam Extra" w:hAnsi="BRH Malayalam Extra" w:cs="BRH Malayalam Extra"/>
-                <w:color w:val="000000"/>
-                <w:sz w:val="32"/>
-                <w:szCs w:val="40"/>
-              </w:rPr>
-              <w:t xml:space="preserve">j i¡— Zûx | </w:t>
-            </w:r>
-          </w:p>
-        </w:tc>
-        <w:tc>
-          <w:tcPr>
-            <w:tcW w:w="7371" w:type="dxa"/>
-            <w:tcBorders>
-              <w:top w:val="single" w:sz="4" w:space="0" w:color="000000"/>
-              <w:left w:val="single" w:sz="4" w:space="0" w:color="000000"/>
-              <w:bottom w:val="single" w:sz="4" w:space="0" w:color="000000"/>
-              <w:right w:val="single" w:sz="4" w:space="0" w:color="000000"/>
-            </w:tcBorders>
-          </w:tcPr>
-          <w:p>
-            <w:pPr>
-              <w:spacing w:before="0" w:line="240" w:lineRule="auto"/>
-              <w:ind w:left="29"/>
-              <w:rPr>
-                <w:rFonts w:ascii="BRH Malayalam Extra" w:hAnsi="BRH Malayalam Extra" w:cs="BRH Malayalam Extra"/>
-                <w:color w:val="000000"/>
-                <w:sz w:val="32"/>
-                <w:szCs w:val="40"/>
-              </w:rPr>
-            </w:pPr>
-            <w:r>
-              <w:rPr>
-                <w:rFonts w:cs="BRH Malayalam Extra"/>
-                <w:color w:val="000000"/>
-                <w:szCs w:val="40"/>
-              </w:rPr>
-              <w:t>12</w:t>
-            </w:r>
-            <w:r>
-              <w:rPr>
-                <w:rFonts w:ascii="BRH Malayalam Extra" w:hAnsi="BRH Malayalam Extra" w:cs="BRH Malayalam Extra"/>
-                <w:color w:val="000000"/>
-                <w:sz w:val="32"/>
-                <w:szCs w:val="40"/>
-              </w:rPr>
-              <w:t>)</w:t>
-            </w:r>
-            <w:r>
-              <w:rPr>
-                <w:rFonts w:ascii="BRH Malayalam Extra" w:hAnsi="BRH Malayalam Extra" w:cs="BRH Malayalam Extra"/>
-                <w:color w:val="000000"/>
-                <w:sz w:val="32"/>
-                <w:szCs w:val="40"/>
-              </w:rPr>
-              <w:tab/>
-            </w:r>
-            <w:r>
-              <w:rPr>
-                <w:rFonts w:cs="BRH Malayalam Extra"/>
-                <w:color w:val="000000"/>
-                <w:szCs w:val="40"/>
-              </w:rPr>
-              <w:t>1</w:t>
-            </w:r>
-            <w:r>
-              <w:rPr>
-                <w:rFonts w:ascii="BRH Malayalam Extra" w:hAnsi="BRH Malayalam Extra" w:cs="BRH Malayalam Extra"/>
-                <w:color w:val="000000"/>
-                <w:sz w:val="32"/>
-                <w:szCs w:val="40"/>
-              </w:rPr>
-              <w:t>.</w:t>
-            </w:r>
-            <w:r>
-              <w:rPr>
-                <w:rFonts w:cs="BRH Malayalam Extra"/>
-                <w:color w:val="000000"/>
-                <w:szCs w:val="40"/>
-              </w:rPr>
-              <w:t>1</w:t>
-            </w:r>
-            <w:r>
-              <w:rPr>
-                <w:rFonts w:ascii="BRH Malayalam Extra" w:hAnsi="BRH Malayalam Extra" w:cs="BRH Malayalam Extra"/>
-                <w:color w:val="000000"/>
-                <w:sz w:val="32"/>
-                <w:szCs w:val="40"/>
-              </w:rPr>
-              <w:t>.</w:t>
-            </w:r>
-            <w:r>
-              <w:rPr>
-                <w:rFonts w:cs="BRH Malayalam Extra"/>
-                <w:color w:val="000000"/>
-                <w:szCs w:val="40"/>
-              </w:rPr>
-              <w:t>14</w:t>
-            </w:r>
-            <w:r>
-              <w:rPr>
-                <w:rFonts w:ascii="BRH Malayalam Extra" w:hAnsi="BRH Malayalam Extra" w:cs="BRH Malayalam Extra"/>
-                <w:color w:val="000000"/>
-                <w:sz w:val="32"/>
-                <w:szCs w:val="40"/>
-              </w:rPr>
-              <w:t>.</w:t>
-            </w:r>
-            <w:r>
-              <w:rPr>
-                <w:rFonts w:cs="BRH Malayalam Extra"/>
-                <w:color w:val="000000"/>
-                <w:szCs w:val="40"/>
-              </w:rPr>
-              <w:t>2</w:t>
-            </w:r>
-            <w:r>
-              <w:rPr>
-                <w:rFonts w:ascii="BRH Malayalam Extra" w:hAnsi="BRH Malayalam Extra" w:cs="BRH Malayalam Extra"/>
-                <w:color w:val="000000"/>
-                <w:sz w:val="32"/>
-                <w:szCs w:val="40"/>
-              </w:rPr>
-              <w:t>(</w:t>
-            </w:r>
-            <w:r>
-              <w:rPr>
-                <w:rFonts w:cs="BRH Malayalam Extra"/>
-                <w:color w:val="000000"/>
-                <w:szCs w:val="40"/>
-              </w:rPr>
-              <w:t>11</w:t>
-            </w:r>
-            <w:r>
-              <w:rPr>
-                <w:rFonts w:ascii="BRH Malayalam Extra" w:hAnsi="BRH Malayalam Extra" w:cs="BRH Malayalam Extra"/>
-                <w:color w:val="000000"/>
-                <w:sz w:val="32"/>
-                <w:szCs w:val="40"/>
-              </w:rPr>
-              <w:t>)- p</w:t>
-            </w:r>
-            <w:r>
-              <w:rPr>
-                <w:rFonts w:ascii="BRH Malayalam Extra" w:hAnsi="BRH Malayalam Extra" w:cs="BRH Malayalam Extra"/>
-                <w:color w:val="000000"/>
-                <w:sz w:val="28"/>
-                <w:szCs w:val="40"/>
-              </w:rPr>
-              <w:t>–</w:t>
-            </w:r>
-            <w:r>
-              <w:rPr>
-                <w:rFonts w:ascii="BRH Malayalam Extra" w:hAnsi="BRH Malayalam Extra" w:cs="BRH Malayalam Extra"/>
-                <w:color w:val="000000"/>
-                <w:sz w:val="32"/>
-                <w:szCs w:val="40"/>
-              </w:rPr>
-              <w:t>jI | D</w:t>
-            </w:r>
-            <w:r>
-              <w:rPr>
-                <w:rFonts w:ascii="BRH Malayalam Extra" w:hAnsi="BRH Malayalam Extra" w:cs="BRH Malayalam Extra"/>
-                <w:color w:val="000000"/>
-                <w:sz w:val="28"/>
-                <w:szCs w:val="40"/>
-              </w:rPr>
-              <w:t>–</w:t>
-            </w:r>
-            <w:r>
-              <w:rPr>
-                <w:rFonts w:ascii="BRH Malayalam Extra" w:hAnsi="BRH Malayalam Extra" w:cs="BRH Malayalam Extra"/>
-                <w:color w:val="000000"/>
-                <w:sz w:val="32"/>
-                <w:szCs w:val="40"/>
-              </w:rPr>
-              <w:t xml:space="preserve"> | Zûx</w:t>
-            </w:r>
-            <w:r>
-              <w:rPr>
-                <w:rFonts w:ascii="BRH Malayalam Extra" w:hAnsi="BRH Malayalam Extra" w:cs="BRH Malayalam Extra"/>
-                <w:color w:val="000000"/>
-                <w:sz w:val="28"/>
-                <w:szCs w:val="40"/>
-              </w:rPr>
-              <w:t>–</w:t>
-            </w:r>
-            <w:r>
-              <w:rPr>
-                <w:rFonts w:ascii="BRH Malayalam Extra" w:hAnsi="BRH Malayalam Extra" w:cs="BRH Malayalam Extra"/>
-                <w:color w:val="000000"/>
-                <w:sz w:val="32"/>
-                <w:szCs w:val="40"/>
-              </w:rPr>
-              <w:t xml:space="preserve"> |</w:t>
-            </w:r>
-          </w:p>
-          <w:p>
-            <w:pPr>
-              <w:spacing w:before="0" w:line="240" w:lineRule="auto"/>
-              <w:ind w:left="29"/>
-              <w:rPr>
-                <w:rFonts w:ascii="BRH Malayalam Extra" w:hAnsi="BRH Malayalam Extra" w:cs="BRH Malayalam Extra"/>
-                <w:color w:val="000000"/>
-                <w:sz w:val="32"/>
-                <w:szCs w:val="40"/>
-              </w:rPr>
-            </w:pPr>
-            <w:r>
-              <w:rPr>
-                <w:rFonts w:ascii="BRH Malayalam Extra" w:hAnsi="BRH Malayalam Extra" w:cs="BRH Malayalam Extra"/>
-                <w:color w:val="000000"/>
-                <w:sz w:val="32"/>
-                <w:szCs w:val="40"/>
-              </w:rPr>
-              <w:t>p</w:t>
-            </w:r>
-            <w:r>
-              <w:rPr>
-                <w:rFonts w:ascii="BRH Malayalam Extra" w:hAnsi="BRH Malayalam Extra" w:cs="BRH Malayalam Extra"/>
-                <w:color w:val="000000"/>
-                <w:sz w:val="28"/>
-                <w:szCs w:val="40"/>
-              </w:rPr>
-              <w:t>–</w:t>
-            </w:r>
-            <w:r>
-              <w:rPr>
-                <w:rFonts w:ascii="BRH Malayalam Extra" w:hAnsi="BRH Malayalam Extra" w:cs="BRH Malayalam Extra"/>
-                <w:color w:val="000000"/>
-                <w:sz w:val="32"/>
-                <w:szCs w:val="40"/>
-              </w:rPr>
-              <w:t>j i¡— p¡ p</w:t>
-            </w:r>
-            <w:r>
-              <w:rPr>
-                <w:rFonts w:ascii="BRH Malayalam Extra" w:hAnsi="BRH Malayalam Extra" w:cs="BRH Malayalam Extra"/>
-                <w:color w:val="000000"/>
-                <w:sz w:val="28"/>
-                <w:szCs w:val="40"/>
-              </w:rPr>
-              <w:t>–</w:t>
-            </w:r>
-            <w:r>
-              <w:rPr>
-                <w:rFonts w:ascii="BRH Malayalam Extra" w:hAnsi="BRH Malayalam Extra" w:cs="BRH Malayalam Extra"/>
-                <w:color w:val="000000"/>
-                <w:sz w:val="32"/>
-                <w:szCs w:val="40"/>
-              </w:rPr>
-              <w:t xml:space="preserve">jI </w:t>
-            </w:r>
-            <w:r>
-              <w:rPr>
-                <w:rFonts w:ascii="BRH Devanagari Extra" w:hAnsi="BRH Devanagari Extra" w:cs="BRH Malayalam Extra"/>
-                <w:color w:val="000000"/>
-                <w:sz w:val="28"/>
-                <w:szCs w:val="40"/>
-              </w:rPr>
-              <w:t>Æ</w:t>
-            </w:r>
-            <w:r>
-              <w:rPr>
-                <w:rFonts w:ascii="BRH Malayalam Extra" w:hAnsi="BRH Malayalam Extra" w:cs="BRH Malayalam Extra"/>
-                <w:color w:val="000000"/>
-                <w:sz w:val="32"/>
-                <w:szCs w:val="40"/>
-              </w:rPr>
-              <w:t>p</w:t>
-            </w:r>
-            <w:r>
-              <w:rPr>
-                <w:rFonts w:ascii="BRH Malayalam Extra" w:hAnsi="BRH Malayalam Extra" w:cs="BRH Malayalam Extra"/>
-                <w:color w:val="000000"/>
-                <w:sz w:val="28"/>
-                <w:szCs w:val="40"/>
-              </w:rPr>
-              <w:t>–</w:t>
-            </w:r>
-            <w:r>
-              <w:rPr>
-                <w:rFonts w:ascii="BRH Malayalam Extra" w:hAnsi="BRH Malayalam Extra" w:cs="BRH Malayalam Extra"/>
-                <w:color w:val="000000"/>
-                <w:sz w:val="32"/>
-                <w:szCs w:val="40"/>
-              </w:rPr>
-              <w:t xml:space="preserve">j i¡— Zûx </w:t>
-            </w:r>
-            <w:r>
-              <w:rPr>
-                <w:rFonts w:ascii="BRH Malayalam Extra" w:hAnsi="BRH Malayalam Extra" w:cs="BRH Malayalam Extra"/>
-                <w:color w:val="000000"/>
-                <w:sz w:val="32"/>
-                <w:szCs w:val="40"/>
-                <w:highlight w:val="green"/>
-              </w:rPr>
-              <w:t>¥Zûx</w:t>
-            </w:r>
-            <w:r>
-              <w:rPr>
-                <w:rFonts w:ascii="BRH Malayalam Extra" w:hAnsi="BRH Malayalam Extra" w:cs="BRH Malayalam Extra"/>
-                <w:color w:val="000000"/>
-                <w:sz w:val="32"/>
-                <w:szCs w:val="40"/>
-              </w:rPr>
-              <w:t xml:space="preserve"> p</w:t>
-            </w:r>
-            <w:r>
-              <w:rPr>
-                <w:rFonts w:ascii="BRH Malayalam Extra" w:hAnsi="BRH Malayalam Extra" w:cs="BRH Malayalam Extra"/>
-                <w:color w:val="000000"/>
-                <w:sz w:val="28"/>
-                <w:szCs w:val="40"/>
-              </w:rPr>
-              <w:t>–</w:t>
-            </w:r>
-            <w:r>
-              <w:rPr>
-                <w:rFonts w:ascii="BRH Malayalam Extra" w:hAnsi="BRH Malayalam Extra" w:cs="BRH Malayalam Extra"/>
-                <w:color w:val="000000"/>
-                <w:sz w:val="32"/>
-                <w:szCs w:val="40"/>
-              </w:rPr>
-              <w:t xml:space="preserve">jI </w:t>
-            </w:r>
-          </w:p>
-          <w:p>
-            <w:pPr>
-              <w:spacing w:before="0" w:line="240" w:lineRule="auto"/>
-              <w:ind w:left="29"/>
-              <w:rPr>
-                <w:rFonts w:ascii="BRH Malayalam Extra" w:hAnsi="BRH Malayalam Extra" w:cs="BRH Malayalam Extra"/>
-                <w:color w:val="000000"/>
-                <w:sz w:val="32"/>
-                <w:szCs w:val="40"/>
-                <w:highlight w:val="green"/>
-              </w:rPr>
-            </w:pPr>
-            <w:r>
-              <w:rPr>
-                <w:rFonts w:ascii="BRH Devanagari Extra" w:hAnsi="BRH Devanagari Extra" w:cs="BRH Malayalam Extra"/>
-                <w:color w:val="000000"/>
-                <w:sz w:val="28"/>
-                <w:szCs w:val="40"/>
-              </w:rPr>
-              <w:t>Æ</w:t>
-            </w:r>
-            <w:r>
-              <w:rPr>
-                <w:rFonts w:ascii="BRH Malayalam Extra" w:hAnsi="BRH Malayalam Extra" w:cs="BRH Malayalam Extra"/>
-                <w:color w:val="000000"/>
-                <w:sz w:val="32"/>
-                <w:szCs w:val="40"/>
-              </w:rPr>
-              <w:t>p</w:t>
-            </w:r>
-            <w:r>
-              <w:rPr>
-                <w:rFonts w:ascii="BRH Malayalam Extra" w:hAnsi="BRH Malayalam Extra" w:cs="BRH Malayalam Extra"/>
-                <w:color w:val="000000"/>
-                <w:sz w:val="28"/>
-                <w:szCs w:val="40"/>
-              </w:rPr>
-              <w:t>–</w:t>
-            </w:r>
-            <w:r>
-              <w:rPr>
-                <w:rFonts w:ascii="BRH Malayalam Extra" w:hAnsi="BRH Malayalam Extra" w:cs="BRH Malayalam Extra"/>
-                <w:color w:val="000000"/>
-                <w:sz w:val="32"/>
-                <w:szCs w:val="40"/>
-              </w:rPr>
-              <w:t>j i¡— Zûx |</w:t>
-            </w:r>
-          </w:p>
-        </w:tc>
-      </w:tr>
-    </w:tbl>
+    <w:p>
+      <w:pPr>
+        <w:spacing w:before="0" w:line="240" w:lineRule="auto"/>
+        <w:jc w:val="center"/>
+        <w:rPr>
+          <w:b/>
+          <w:bCs/>
+          <w:sz w:val="32"/>
+          <w:szCs w:val="32"/>
+          <w:u w:val="single"/>
+        </w:rPr>
+      </w:pPr>
+    </w:p>
+    <w:p>
+      <w:pPr>
+        <w:spacing w:before="0" w:line="240" w:lineRule="auto"/>
+        <w:jc w:val="center"/>
+        <w:rPr>
+          <w:b/>
+          <w:bCs/>
+          <w:sz w:val="32"/>
+          <w:szCs w:val="32"/>
+          <w:u w:val="single"/>
+        </w:rPr>
+      </w:pPr>
+    </w:p>
+    <w:p>
+      <w:pPr>
+        <w:spacing w:before="0" w:line="240" w:lineRule="auto"/>
+        <w:jc w:val="center"/>
+        <w:rPr>
+          <w:b/>
+          <w:bCs/>
+          <w:sz w:val="32"/>
+          <w:szCs w:val="32"/>
+          <w:u w:val="single"/>
+        </w:rPr>
+      </w:pPr>
+    </w:p>
+    <w:p>
+      <w:pPr>
+        <w:spacing w:before="0" w:line="240" w:lineRule="auto"/>
+        <w:jc w:val="center"/>
+        <w:rPr>
+          <w:b/>
+          <w:bCs/>
+          <w:sz w:val="32"/>
+          <w:szCs w:val="32"/>
+          <w:u w:val="single"/>
+        </w:rPr>
+      </w:pPr>
+    </w:p>
+    <w:p>
+      <w:pPr>
+        <w:spacing w:before="0" w:line="240" w:lineRule="auto"/>
+        <w:jc w:val="center"/>
+        <w:rPr>
+          <w:b/>
+          <w:bCs/>
+          <w:sz w:val="32"/>
+          <w:szCs w:val="32"/>
+          <w:u w:val="single"/>
+        </w:rPr>
+      </w:pPr>
+    </w:p>
     <w:p>
       <w:pPr>
         <w:spacing w:before="0" w:line="240" w:lineRule="auto"/>
@@ -18811,7 +18163,27 @@
           <w:sz w:val="28"/>
           <w:szCs w:val="32"/>
         </w:rPr>
-        <w:t>(ignore those which are already incorporated in your book’s version and date)</w:t>
+        <w:t>(</w:t>
+      </w:r>
+      <w:proofErr w:type="gramStart"/>
+      <w:r>
+        <w:rPr>
+          <w:b/>
+          <w:bCs/>
+          <w:sz w:val="28"/>
+          <w:szCs w:val="32"/>
+        </w:rPr>
+        <w:t>ignore</w:t>
+      </w:r>
+      <w:proofErr w:type="gramEnd"/>
+      <w:r>
+        <w:rPr>
+          <w:b/>
+          <w:bCs/>
+          <w:sz w:val="28"/>
+          <w:szCs w:val="32"/>
+        </w:rPr>
+        <w:t xml:space="preserve"> those which are already incorporated in your book’s version and date)</w:t>
       </w:r>
     </w:p>
     <w:tbl>
@@ -19276,7 +18648,27 @@
                 <w:sz w:val="28"/>
                 <w:szCs w:val="32"/>
               </w:rPr>
-              <w:t>(no elision for “a”</w:t>
+              <w:t>(</w:t>
+            </w:r>
+            <w:proofErr w:type="gramStart"/>
+            <w:r>
+              <w:rPr>
+                <w:b/>
+                <w:bCs/>
+                <w:sz w:val="28"/>
+                <w:szCs w:val="32"/>
+              </w:rPr>
+              <w:t>no</w:t>
+            </w:r>
+            <w:proofErr w:type="gramEnd"/>
+            <w:r>
+              <w:rPr>
+                <w:b/>
+                <w:bCs/>
+                <w:sz w:val="28"/>
+                <w:szCs w:val="32"/>
+              </w:rPr>
+              <w:t xml:space="preserve"> elision for “a”</w:t>
             </w:r>
             <w:r>
               <w:rPr>
@@ -19383,7 +18775,27 @@
           <w:sz w:val="28"/>
           <w:szCs w:val="32"/>
         </w:rPr>
-        <w:t>(ignore those which are already incorporated in your book’s version and date)</w:t>
+        <w:t>(</w:t>
+      </w:r>
+      <w:proofErr w:type="gramStart"/>
+      <w:r>
+        <w:rPr>
+          <w:b/>
+          <w:bCs/>
+          <w:sz w:val="28"/>
+          <w:szCs w:val="32"/>
+        </w:rPr>
+        <w:t>ignore</w:t>
+      </w:r>
+      <w:proofErr w:type="gramEnd"/>
+      <w:r>
+        <w:rPr>
+          <w:b/>
+          <w:bCs/>
+          <w:sz w:val="28"/>
+          <w:szCs w:val="32"/>
+        </w:rPr>
+        <w:t xml:space="preserve"> those which are already incorporated in your book’s version and date)</w:t>
       </w:r>
     </w:p>
     <w:tbl>

</xml_diff>

<commit_message>
nmv 26 10 2022
</commit_message>
<xml_diff>
--- a/TS Jatai Ghanam Project/TS 1.1/TS 1.1 Ghanam Malayalam Corrections.docx
+++ b/TS Jatai Ghanam Project/TS 1.1/TS 1.1 Ghanam Malayalam Corrections.docx
@@ -22,18 +22,7 @@
           <w:szCs w:val="32"/>
           <w:u w:val="single"/>
         </w:rPr>
-        <w:t xml:space="preserve">TS Ghanam – TS 1.1 Malayalam Corrections – Observed </w:t>
-      </w:r>
-      <w:proofErr w:type="gramStart"/>
-      <w:r>
-        <w:rPr>
-          <w:b/>
-          <w:bCs/>
-          <w:sz w:val="32"/>
-          <w:szCs w:val="32"/>
-          <w:u w:val="single"/>
-        </w:rPr>
-        <w:t xml:space="preserve">till </w:t>
+        <w:t xml:space="preserve">TS Ghanam – TS 1.1 Malayalam Corrections – Observed till </w:t>
       </w:r>
       <w:r>
         <w:rPr>
@@ -46,7 +35,6 @@
         </w:rPr>
         <w:t>????</w:t>
       </w:r>
-      <w:proofErr w:type="gramEnd"/>
     </w:p>
     <w:p>
       <w:pPr>
@@ -66,27 +54,7 @@
           <w:sz w:val="28"/>
           <w:szCs w:val="32"/>
         </w:rPr>
-        <w:t>(</w:t>
-      </w:r>
-      <w:proofErr w:type="gramStart"/>
-      <w:r>
-        <w:rPr>
-          <w:b/>
-          <w:bCs/>
-          <w:sz w:val="28"/>
-          <w:szCs w:val="32"/>
-        </w:rPr>
-        <w:t>ignore</w:t>
-      </w:r>
-      <w:proofErr w:type="gramEnd"/>
-      <w:r>
-        <w:rPr>
-          <w:b/>
-          <w:bCs/>
-          <w:sz w:val="28"/>
-          <w:szCs w:val="32"/>
-        </w:rPr>
-        <w:t xml:space="preserve"> those which are already incorporated in your book’s version and date)</w:t>
+        <w:t>(ignore those which are already incorporated in your book’s version and date)</w:t>
       </w:r>
     </w:p>
     <w:tbl>
@@ -1757,7 +1725,6 @@
                 <w:szCs w:val="36"/>
               </w:rPr>
             </w:pPr>
-            <w:proofErr w:type="gramStart"/>
             <w:r>
               <w:rPr>
                 <w:b/>
@@ -1765,9 +1732,48 @@
                 <w:sz w:val="28"/>
                 <w:szCs w:val="32"/>
               </w:rPr>
-              <w:t>Where ever</w:t>
-            </w:r>
-            <w:proofErr w:type="gramEnd"/>
+              <w:t>Where ever In padam line and vaakyam line</w:t>
+            </w:r>
+            <w:r>
+              <w:t xml:space="preserve"> </w:t>
+            </w:r>
+            <w:r>
+              <w:rPr>
+                <w:rFonts w:ascii="BRH Malayalam Extra" w:hAnsi="BRH Malayalam Extra" w:cs="BRH Malayalam Extra"/>
+                <w:color w:val="000000"/>
+                <w:sz w:val="28"/>
+                <w:szCs w:val="40"/>
+              </w:rPr>
+              <w:t>–</w:t>
+            </w:r>
+            <w:r>
+              <w:rPr>
+                <w:rFonts w:ascii="BRH Malayalam Extra" w:hAnsi="BRH Malayalam Extra" w:cs="BRH Malayalam Extra"/>
+                <w:color w:val="000000"/>
+                <w:sz w:val="32"/>
+                <w:szCs w:val="40"/>
+                <w:highlight w:val="yellow"/>
+              </w:rPr>
+              <w:t>M</w:t>
+            </w:r>
+            <w:r>
+              <w:rPr>
+                <w:rFonts w:ascii="BRH Malayalam Extra" w:hAnsi="BRH Malayalam Extra" w:cs="BRH Malayalam Extra"/>
+                <w:color w:val="000000"/>
+                <w:sz w:val="32"/>
+                <w:szCs w:val="40"/>
+              </w:rPr>
+              <w:t>q</w:t>
+            </w:r>
+            <w:r>
+              <w:rPr>
+                <w:rFonts w:ascii="BRH Malayalam Extra" w:hAnsi="BRH Malayalam Extra" w:cs="BRH Malayalam Extra"/>
+                <w:color w:val="000000"/>
+                <w:sz w:val="32"/>
+                <w:szCs w:val="40"/>
+              </w:rPr>
+              <w:t xml:space="preserve">(M¡I) </w:t>
+            </w:r>
             <w:r>
               <w:rPr>
                 <w:b/>
@@ -1775,7 +1781,7 @@
                 <w:sz w:val="28"/>
                 <w:szCs w:val="32"/>
               </w:rPr>
-              <w:t xml:space="preserve"> In padam line and vaakyam line</w:t>
+              <w:t>to be corrected as</w:t>
             </w:r>
             <w:r>
               <w:t xml:space="preserve"> </w:t>
@@ -1784,20 +1790,11 @@
               <w:rPr>
                 <w:rFonts w:ascii="BRH Malayalam Extra" w:hAnsi="BRH Malayalam Extra" w:cs="BRH Malayalam Extra"/>
                 <w:color w:val="000000"/>
-                <w:sz w:val="28"/>
-                <w:szCs w:val="40"/>
-              </w:rPr>
-              <w:t>–</w:t>
-            </w:r>
-            <w:r>
-              <w:rPr>
-                <w:rFonts w:ascii="BRH Malayalam Extra" w:hAnsi="BRH Malayalam Extra" w:cs="BRH Malayalam Extra"/>
-                <w:color w:val="000000"/>
-                <w:sz w:val="32"/>
-                <w:szCs w:val="40"/>
-                <w:highlight w:val="yellow"/>
-              </w:rPr>
-              <w:t>M</w:t>
+                <w:sz w:val="32"/>
+                <w:szCs w:val="40"/>
+                <w:highlight w:val="green"/>
+              </w:rPr>
+              <w:t>N</w:t>
             </w:r>
             <w:r>
               <w:rPr>
@@ -1815,7 +1812,7 @@
                 <w:sz w:val="32"/>
                 <w:szCs w:val="40"/>
               </w:rPr>
-              <w:t xml:space="preserve">(M¡I) </w:t>
+              <w:t xml:space="preserve">(M¡I). </w:t>
             </w:r>
             <w:r>
               <w:rPr>
@@ -1824,77 +1821,26 @@
                 <w:sz w:val="28"/>
                 <w:szCs w:val="32"/>
               </w:rPr>
-              <w:t>to be corrected as</w:t>
-            </w:r>
-            <w:r>
+              <w:t>There</w:t>
+            </w:r>
+            <w:r>
+              <w:rPr>
+                <w:rFonts w:ascii="BRH Malayalam Extra" w:hAnsi="BRH Malayalam Extra" w:cs="BRH Malayalam Extra"/>
+                <w:color w:val="000000"/>
+                <w:sz w:val="32"/>
+                <w:szCs w:val="40"/>
+              </w:rPr>
               <w:t xml:space="preserve"> </w:t>
             </w:r>
             <w:r>
               <w:rPr>
-                <w:rFonts w:ascii="BRH Malayalam Extra" w:hAnsi="BRH Malayalam Extra" w:cs="BRH Malayalam Extra"/>
-                <w:color w:val="000000"/>
-                <w:sz w:val="32"/>
-                <w:szCs w:val="40"/>
-                <w:highlight w:val="green"/>
-              </w:rPr>
-              <w:t>N</w:t>
-            </w:r>
-            <w:r>
-              <w:rPr>
-                <w:rFonts w:ascii="BRH Malayalam Extra" w:hAnsi="BRH Malayalam Extra" w:cs="BRH Malayalam Extra"/>
-                <w:color w:val="000000"/>
-                <w:sz w:val="32"/>
-                <w:szCs w:val="40"/>
-              </w:rPr>
-              <w:t>q</w:t>
-            </w:r>
-            <w:r>
-              <w:rPr>
-                <w:rFonts w:ascii="BRH Malayalam Extra" w:hAnsi="BRH Malayalam Extra" w:cs="BRH Malayalam Extra"/>
-                <w:color w:val="000000"/>
-                <w:sz w:val="32"/>
-                <w:szCs w:val="40"/>
-              </w:rPr>
-              <w:t xml:space="preserve">(M¡I). </w:t>
-            </w:r>
-            <w:r>
-              <w:rPr>
                 <w:b/>
                 <w:bCs/>
                 <w:sz w:val="28"/>
                 <w:szCs w:val="32"/>
               </w:rPr>
-              <w:t>There</w:t>
-            </w:r>
-            <w:r>
-              <w:rPr>
-                <w:rFonts w:ascii="BRH Malayalam Extra" w:hAnsi="BRH Malayalam Extra" w:cs="BRH Malayalam Extra"/>
-                <w:color w:val="000000"/>
-                <w:sz w:val="32"/>
-                <w:szCs w:val="40"/>
-              </w:rPr>
-              <w:t xml:space="preserve"> </w:t>
-            </w:r>
-            <w:r>
-              <w:rPr>
-                <w:b/>
-                <w:bCs/>
-                <w:sz w:val="28"/>
-                <w:szCs w:val="32"/>
-              </w:rPr>
-              <w:t xml:space="preserve">will not be any swaram </w:t>
-            </w:r>
-            <w:proofErr w:type="gramStart"/>
-            <w:r>
-              <w:rPr>
-                <w:b/>
-                <w:bCs/>
-                <w:sz w:val="28"/>
-                <w:szCs w:val="32"/>
-              </w:rPr>
-              <w:t>change .</w:t>
-            </w:r>
-            <w:proofErr w:type="gramEnd"/>
+              <w:t>will not be any swaram change .</w:t>
+            </w:r>
             <w:r>
               <w:rPr>
                 <w:rFonts w:ascii="BRH Malayalam Extra" w:hAnsi="BRH Malayalam Extra" w:cs="BRH Malayalam Extra"/>
@@ -17797,6 +17743,15 @@
               <w:t>x</w:t>
             </w:r>
             <w:bookmarkEnd w:id="1"/>
+            <w:r>
+              <w:rPr>
+                <w:rFonts w:ascii="BRH Malayalam Extra" w:hAnsi="BRH Malayalam Extra" w:cs="BRH Malayalam Extra"/>
+                <w:color w:val="000000"/>
+                <w:sz w:val="28"/>
+                <w:szCs w:val="40"/>
+              </w:rPr>
+              <w:t>–</w:t>
+            </w:r>
             <w:r>
               <w:rPr>
                 <w:rFonts w:ascii="BRH Malayalam Extra" w:hAnsi="BRH Malayalam Extra" w:cs="BRH Malayalam Extra"/>
@@ -18163,27 +18118,7 @@
           <w:sz w:val="28"/>
           <w:szCs w:val="32"/>
         </w:rPr>
-        <w:t>(</w:t>
-      </w:r>
-      <w:proofErr w:type="gramStart"/>
-      <w:r>
-        <w:rPr>
-          <w:b/>
-          <w:bCs/>
-          <w:sz w:val="28"/>
-          <w:szCs w:val="32"/>
-        </w:rPr>
-        <w:t>ignore</w:t>
-      </w:r>
-      <w:proofErr w:type="gramEnd"/>
-      <w:r>
-        <w:rPr>
-          <w:b/>
-          <w:bCs/>
-          <w:sz w:val="28"/>
-          <w:szCs w:val="32"/>
-        </w:rPr>
-        <w:t xml:space="preserve"> those which are already incorporated in your book’s version and date)</w:t>
+        <w:t>(ignore those which are already incorporated in your book’s version and date)</w:t>
       </w:r>
     </w:p>
     <w:tbl>
@@ -18648,27 +18583,7 @@
                 <w:sz w:val="28"/>
                 <w:szCs w:val="32"/>
               </w:rPr>
-              <w:t>(</w:t>
-            </w:r>
-            <w:proofErr w:type="gramStart"/>
-            <w:r>
-              <w:rPr>
-                <w:b/>
-                <w:bCs/>
-                <w:sz w:val="28"/>
-                <w:szCs w:val="32"/>
-              </w:rPr>
-              <w:t>no</w:t>
-            </w:r>
-            <w:proofErr w:type="gramEnd"/>
-            <w:r>
-              <w:rPr>
-                <w:b/>
-                <w:bCs/>
-                <w:sz w:val="28"/>
-                <w:szCs w:val="32"/>
-              </w:rPr>
-              <w:t xml:space="preserve"> elision for “a”</w:t>
+              <w:t>(no elision for “a”</w:t>
             </w:r>
             <w:r>
               <w:rPr>
@@ -18775,27 +18690,7 @@
           <w:sz w:val="28"/>
           <w:szCs w:val="32"/>
         </w:rPr>
-        <w:t>(</w:t>
-      </w:r>
-      <w:proofErr w:type="gramStart"/>
-      <w:r>
-        <w:rPr>
-          <w:b/>
-          <w:bCs/>
-          <w:sz w:val="28"/>
-          <w:szCs w:val="32"/>
-        </w:rPr>
-        <w:t>ignore</w:t>
-      </w:r>
-      <w:proofErr w:type="gramEnd"/>
-      <w:r>
-        <w:rPr>
-          <w:b/>
-          <w:bCs/>
-          <w:sz w:val="28"/>
-          <w:szCs w:val="32"/>
-        </w:rPr>
-        <w:t xml:space="preserve"> those which are already incorporated in your book’s version and date)</w:t>
+        <w:t>(ignore those which are already incorporated in your book’s version and date)</w:t>
       </w:r>
     </w:p>
     <w:tbl>

</xml_diff>

<commit_message>
nmv 20 12 2022
</commit_message>
<xml_diff>
--- a/TS Jatai Ghanam Project/TS 1.1/TS 1.1 Ghanam Malayalam Corrections.docx
+++ b/TS Jatai Ghanam Project/TS 1.1/TS 1.1 Ghanam Malayalam Corrections.docx
@@ -22,7 +22,18 @@
           <w:szCs w:val="32"/>
           <w:u w:val="single"/>
         </w:rPr>
-        <w:t xml:space="preserve">TS Ghanam – TS 1.1 Malayalam Corrections – Observed till </w:t>
+        <w:t xml:space="preserve">TS Ghanam – TS 1.1 Malayalam Corrections – Observed </w:t>
+      </w:r>
+      <w:proofErr w:type="gramStart"/>
+      <w:r>
+        <w:rPr>
+          <w:b/>
+          <w:bCs/>
+          <w:sz w:val="32"/>
+          <w:szCs w:val="32"/>
+          <w:u w:val="single"/>
+        </w:rPr>
+        <w:t xml:space="preserve">till </w:t>
       </w:r>
       <w:r>
         <w:rPr>
@@ -35,6 +46,7 @@
         </w:rPr>
         <w:t>????</w:t>
       </w:r>
+      <w:proofErr w:type="gramEnd"/>
     </w:p>
     <w:p>
       <w:pPr>
@@ -54,7 +66,27 @@
           <w:sz w:val="28"/>
           <w:szCs w:val="32"/>
         </w:rPr>
-        <w:t>(ignore those which are already incorporated in your book’s version and date)</w:t>
+        <w:t>(</w:t>
+      </w:r>
+      <w:proofErr w:type="gramStart"/>
+      <w:r>
+        <w:rPr>
+          <w:b/>
+          <w:bCs/>
+          <w:sz w:val="28"/>
+          <w:szCs w:val="32"/>
+        </w:rPr>
+        <w:t>ignore</w:t>
+      </w:r>
+      <w:proofErr w:type="gramEnd"/>
+      <w:r>
+        <w:rPr>
+          <w:b/>
+          <w:bCs/>
+          <w:sz w:val="28"/>
+          <w:szCs w:val="32"/>
+        </w:rPr>
+        <w:t xml:space="preserve"> those which are already incorporated in your book’s version and date)</w:t>
       </w:r>
     </w:p>
     <w:tbl>
@@ -1839,8 +1871,19 @@
                 <w:sz w:val="28"/>
                 <w:szCs w:val="32"/>
               </w:rPr>
-              <w:t>will not be any swaram change .</w:t>
-            </w:r>
+              <w:t xml:space="preserve">will not be any swaram </w:t>
+            </w:r>
+            <w:proofErr w:type="gramStart"/>
+            <w:r>
+              <w:rPr>
+                <w:b/>
+                <w:bCs/>
+                <w:sz w:val="28"/>
+                <w:szCs w:val="32"/>
+              </w:rPr>
+              <w:t>change .</w:t>
+            </w:r>
+            <w:proofErr w:type="gramEnd"/>
             <w:r>
               <w:rPr>
                 <w:rFonts w:ascii="BRH Malayalam Extra" w:hAnsi="BRH Malayalam Extra" w:cs="BRH Malayalam Extra"/>
@@ -1850,6 +1893,41 @@
               </w:rPr>
               <w:t xml:space="preserve">  </w:t>
             </w:r>
+          </w:p>
+        </w:tc>
+      </w:tr>
+      <w:tr>
+        <w:trPr>
+          <w:trHeight w:val="1060"/>
+        </w:trPr>
+        <w:tc>
+          <w:tcPr>
+            <w:tcW w:w="7259" w:type="dxa"/>
+          </w:tcPr>
+          <w:p>
+            <w:pPr>
+              <w:spacing w:before="0" w:line="240" w:lineRule="auto"/>
+              <w:rPr>
+                <w:rFonts w:ascii="BRH Malayalam Extra" w:hAnsi="BRH Malayalam Extra" w:cs="BRH Malayalam Extra"/>
+                <w:sz w:val="28"/>
+                <w:szCs w:val="36"/>
+              </w:rPr>
+            </w:pPr>
+          </w:p>
+        </w:tc>
+        <w:tc>
+          <w:tcPr>
+            <w:tcW w:w="7371" w:type="dxa"/>
+          </w:tcPr>
+          <w:p>
+            <w:pPr>
+              <w:pStyle w:val="NoSpacing"/>
+              <w:rPr>
+                <w:rFonts w:ascii="BRH Malayalam Extra" w:hAnsi="BRH Malayalam Extra" w:cs="BRH Malayalam Extra"/>
+                <w:sz w:val="28"/>
+                <w:szCs w:val="36"/>
+              </w:rPr>
+            </w:pPr>
           </w:p>
         </w:tc>
       </w:tr>
@@ -17771,6 +17849,4108 @@
               </w:rPr>
               <w:t>Z§ |</w:t>
             </w:r>
+          </w:p>
+        </w:tc>
+      </w:tr>
+      <w:tr>
+        <w:trPr>
+          <w:trHeight w:val="1261"/>
+        </w:trPr>
+        <w:tc>
+          <w:tcPr>
+            <w:tcW w:w="7230" w:type="dxa"/>
+          </w:tcPr>
+          <w:p>
+            <w:pPr>
+              <w:widowControl w:val="0"/>
+              <w:autoSpaceDE w:val="0"/>
+              <w:autoSpaceDN w:val="0"/>
+              <w:adjustRightInd w:val="0"/>
+              <w:spacing w:line="240" w:lineRule="auto"/>
+              <w:rPr>
+                <w:rFonts w:ascii="BRH Malayalam Extra" w:hAnsi="BRH Malayalam Extra" w:cs="BRH Malayalam Extra"/>
+                <w:color w:val="000000"/>
+                <w:sz w:val="32"/>
+                <w:szCs w:val="40"/>
+              </w:rPr>
+            </w:pPr>
+            <w:r>
+              <w:rPr>
+                <w:rFonts w:cs="BRH Malayalam Extra"/>
+                <w:color w:val="000000"/>
+                <w:szCs w:val="40"/>
+              </w:rPr>
+              <w:t>1</w:t>
+            </w:r>
+            <w:r>
+              <w:rPr>
+                <w:rFonts w:ascii="BRH Malayalam Extra" w:hAnsi="BRH Malayalam Extra" w:cs="BRH Malayalam Extra"/>
+                <w:color w:val="000000"/>
+                <w:sz w:val="32"/>
+                <w:szCs w:val="40"/>
+              </w:rPr>
+              <w:t>)</w:t>
+            </w:r>
+            <w:r>
+              <w:rPr>
+                <w:rFonts w:ascii="BRH Malayalam Extra" w:hAnsi="BRH Malayalam Extra" w:cs="BRH Malayalam Extra"/>
+                <w:color w:val="000000"/>
+                <w:sz w:val="32"/>
+                <w:szCs w:val="40"/>
+              </w:rPr>
+              <w:tab/>
+            </w:r>
+            <w:r>
+              <w:rPr>
+                <w:rFonts w:cs="BRH Malayalam Extra"/>
+                <w:color w:val="000000"/>
+                <w:szCs w:val="40"/>
+              </w:rPr>
+              <w:t>1</w:t>
+            </w:r>
+            <w:r>
+              <w:rPr>
+                <w:rFonts w:ascii="BRH Malayalam Extra" w:hAnsi="BRH Malayalam Extra" w:cs="BRH Malayalam Extra"/>
+                <w:color w:val="000000"/>
+                <w:sz w:val="32"/>
+                <w:szCs w:val="40"/>
+              </w:rPr>
+              <w:t>.</w:t>
+            </w:r>
+            <w:r>
+              <w:rPr>
+                <w:rFonts w:cs="BRH Malayalam Extra"/>
+                <w:color w:val="000000"/>
+                <w:szCs w:val="40"/>
+              </w:rPr>
+              <w:t>1</w:t>
+            </w:r>
+            <w:r>
+              <w:rPr>
+                <w:rFonts w:ascii="BRH Malayalam Extra" w:hAnsi="BRH Malayalam Extra" w:cs="BRH Malayalam Extra"/>
+                <w:color w:val="000000"/>
+                <w:sz w:val="32"/>
+                <w:szCs w:val="40"/>
+              </w:rPr>
+              <w:t>.</w:t>
+            </w:r>
+            <w:r>
+              <w:rPr>
+                <w:rFonts w:cs="BRH Malayalam Extra"/>
+                <w:color w:val="000000"/>
+                <w:szCs w:val="40"/>
+              </w:rPr>
+              <w:t>14</w:t>
+            </w:r>
+            <w:r>
+              <w:rPr>
+                <w:rFonts w:ascii="BRH Malayalam Extra" w:hAnsi="BRH Malayalam Extra" w:cs="BRH Malayalam Extra"/>
+                <w:color w:val="000000"/>
+                <w:sz w:val="32"/>
+                <w:szCs w:val="40"/>
+              </w:rPr>
+              <w:t>.</w:t>
+            </w:r>
+            <w:r>
+              <w:rPr>
+                <w:rFonts w:cs="BRH Malayalam Extra"/>
+                <w:color w:val="000000"/>
+                <w:szCs w:val="40"/>
+              </w:rPr>
+              <w:t>1</w:t>
+            </w:r>
+            <w:r>
+              <w:rPr>
+                <w:rFonts w:ascii="BRH Malayalam Extra" w:hAnsi="BRH Malayalam Extra" w:cs="BRH Malayalam Extra"/>
+                <w:color w:val="000000"/>
+                <w:sz w:val="32"/>
+                <w:szCs w:val="40"/>
+              </w:rPr>
+              <w:t>(</w:t>
+            </w:r>
+            <w:r>
+              <w:rPr>
+                <w:rFonts w:cs="BRH Malayalam Extra"/>
+                <w:color w:val="000000"/>
+                <w:szCs w:val="40"/>
+              </w:rPr>
+              <w:t>1</w:t>
+            </w:r>
+            <w:r>
+              <w:rPr>
+                <w:rFonts w:ascii="BRH Malayalam Extra" w:hAnsi="BRH Malayalam Extra" w:cs="BRH Malayalam Extra"/>
+                <w:color w:val="000000"/>
+                <w:sz w:val="32"/>
+                <w:szCs w:val="40"/>
+              </w:rPr>
+              <w:t>)- D</w:t>
+            </w:r>
+            <w:r>
+              <w:rPr>
+                <w:rFonts w:ascii="BRH Malayalam Extra" w:hAnsi="BRH Malayalam Extra" w:cs="BRH Malayalam Extra"/>
+                <w:color w:val="000000"/>
+                <w:sz w:val="28"/>
+                <w:szCs w:val="40"/>
+              </w:rPr>
+              <w:t>–</w:t>
+            </w:r>
+            <w:r>
+              <w:rPr>
+                <w:rFonts w:ascii="BRH Malayalam Extra" w:hAnsi="BRH Malayalam Extra" w:cs="BRH Malayalam Extra"/>
+                <w:color w:val="000000"/>
+                <w:sz w:val="32"/>
+                <w:szCs w:val="40"/>
+              </w:rPr>
+              <w:t>hx | px</w:t>
+            </w:r>
+            <w:r>
+              <w:rPr>
+                <w:rFonts w:ascii="BRH Malayalam Extra" w:hAnsi="BRH Malayalam Extra" w:cs="BRH Malayalam Extra"/>
+                <w:color w:val="000000"/>
+                <w:sz w:val="28"/>
+                <w:szCs w:val="40"/>
+              </w:rPr>
+              <w:t>–</w:t>
+            </w:r>
+            <w:r>
+              <w:rPr>
+                <w:rFonts w:ascii="BRH Malayalam Extra" w:hAnsi="BRH Malayalam Extra" w:cs="BRH Malayalam Extra"/>
+                <w:color w:val="000000"/>
+                <w:sz w:val="32"/>
+                <w:szCs w:val="40"/>
+              </w:rPr>
+              <w:t>I | C</w:t>
+            </w:r>
+            <w:r>
+              <w:rPr>
+                <w:rFonts w:ascii="BRH Malayalam Extra" w:hAnsi="BRH Malayalam Extra" w:cs="BRH Malayalam Extra"/>
+                <w:color w:val="000000"/>
+                <w:sz w:val="28"/>
+                <w:szCs w:val="40"/>
+              </w:rPr>
+              <w:t>–</w:t>
+            </w:r>
+            <w:r>
+              <w:rPr>
+                <w:rFonts w:ascii="BRH Malayalam Extra" w:hAnsi="BRH Malayalam Extra" w:cs="BRH Malayalam Extra"/>
+                <w:color w:val="000000"/>
+                <w:sz w:val="32"/>
+                <w:szCs w:val="40"/>
+              </w:rPr>
+              <w:t>öÉx</w:t>
+            </w:r>
+            <w:r>
+              <w:rPr>
+                <w:rFonts w:ascii="BRH Malayalam Extra" w:hAnsi="BRH Malayalam Extra" w:cs="BRH Malayalam Extra"/>
+                <w:color w:val="000000"/>
+                <w:sz w:val="28"/>
+                <w:szCs w:val="40"/>
+              </w:rPr>
+              <w:t>–</w:t>
+            </w:r>
+            <w:r>
+              <w:rPr>
+                <w:rFonts w:ascii="BRH Malayalam Extra" w:hAnsi="BRH Malayalam Extra" w:cs="BRH Malayalam Extra"/>
+                <w:color w:val="000000"/>
+                <w:sz w:val="32"/>
+                <w:szCs w:val="40"/>
+                <w:highlight w:val="yellow"/>
+              </w:rPr>
+              <w:t>²</w:t>
+            </w:r>
+            <w:r>
+              <w:rPr>
+                <w:rFonts w:ascii="BRH Malayalam Extra" w:hAnsi="BRH Malayalam Extra" w:cs="BRH Malayalam Extra"/>
+                <w:color w:val="000000"/>
+                <w:sz w:val="32"/>
+                <w:szCs w:val="40"/>
+              </w:rPr>
+              <w:t xml:space="preserve">z | </w:t>
+            </w:r>
+          </w:p>
+          <w:p>
+            <w:pPr>
+              <w:widowControl w:val="0"/>
+              <w:autoSpaceDE w:val="0"/>
+              <w:autoSpaceDN w:val="0"/>
+              <w:adjustRightInd w:val="0"/>
+              <w:spacing w:line="240" w:lineRule="auto"/>
+              <w:rPr>
+                <w:rFonts w:ascii="BRH Malayalam Extra" w:hAnsi="BRH Malayalam Extra" w:cs="BRH Malayalam Extra"/>
+                <w:color w:val="000000"/>
+                <w:sz w:val="32"/>
+                <w:szCs w:val="40"/>
+              </w:rPr>
+            </w:pPr>
+            <w:r>
+              <w:rPr>
+                <w:rFonts w:ascii="BRH Malayalam Extra" w:hAnsi="BRH Malayalam Extra" w:cs="BRH Malayalam Extra"/>
+                <w:color w:val="000000"/>
+                <w:sz w:val="32"/>
+                <w:szCs w:val="40"/>
+              </w:rPr>
+              <w:t>D</w:t>
+            </w:r>
+            <w:r>
+              <w:rPr>
+                <w:rFonts w:ascii="BRH Malayalam Extra" w:hAnsi="BRH Malayalam Extra" w:cs="BRH Malayalam Extra"/>
+                <w:color w:val="000000"/>
+                <w:sz w:val="28"/>
+                <w:szCs w:val="40"/>
+              </w:rPr>
+              <w:t>–</w:t>
+            </w:r>
+            <w:r>
+              <w:rPr>
+                <w:rFonts w:ascii="BRH Malayalam Extra" w:hAnsi="BRH Malayalam Extra" w:cs="BRH Malayalam Extra"/>
+                <w:color w:val="000000"/>
+                <w:sz w:val="32"/>
+                <w:szCs w:val="40"/>
+              </w:rPr>
+              <w:t xml:space="preserve">hx px˜I </w:t>
+            </w:r>
+            <w:r>
+              <w:rPr>
+                <w:rFonts w:ascii="BRH Devanagari Extra" w:hAnsi="BRH Devanagari Extra" w:cs="BRH Malayalam Extra"/>
+                <w:color w:val="000000"/>
+                <w:sz w:val="28"/>
+                <w:szCs w:val="40"/>
+              </w:rPr>
+              <w:t>Æ</w:t>
+            </w:r>
+            <w:r>
+              <w:rPr>
+                <w:rFonts w:ascii="BRH Malayalam Extra" w:hAnsi="BRH Malayalam Extra" w:cs="BRH Malayalam Extra"/>
+                <w:color w:val="000000"/>
+                <w:sz w:val="32"/>
+                <w:szCs w:val="40"/>
+              </w:rPr>
+              <w:t>px i¡</w:t>
+            </w:r>
+            <w:r>
+              <w:rPr>
+                <w:rFonts w:ascii="BRH Malayalam Extra" w:hAnsi="BRH Malayalam Extra" w:cs="BRH Malayalam Extra"/>
+                <w:color w:val="000000"/>
+                <w:sz w:val="28"/>
+                <w:szCs w:val="40"/>
+              </w:rPr>
+              <w:t>–</w:t>
+            </w:r>
+            <w:r>
+              <w:rPr>
+                <w:rFonts w:ascii="BRH Malayalam Extra" w:hAnsi="BRH Malayalam Extra" w:cs="BRH Malayalam Extra"/>
+                <w:color w:val="000000"/>
+                <w:sz w:val="32"/>
+                <w:szCs w:val="40"/>
+              </w:rPr>
+              <w:t>¥hxhx px— iyö</w:t>
+            </w:r>
+            <w:r>
+              <w:rPr>
+                <w:rFonts w:ascii="BRH Malayalam Extra" w:hAnsi="BRH Malayalam Extra" w:cs="BRH Malayalam Extra"/>
+                <w:color w:val="000000"/>
+                <w:sz w:val="32"/>
+                <w:szCs w:val="40"/>
+                <w:highlight w:val="yellow"/>
+              </w:rPr>
+              <w:t>É</w:t>
+            </w:r>
+            <w:r>
+              <w:rPr>
+                <w:rFonts w:ascii="BRH Malayalam Extra" w:hAnsi="BRH Malayalam Extra" w:cs="BRH Malayalam Extra"/>
+                <w:color w:val="000000"/>
+                <w:sz w:val="32"/>
+                <w:szCs w:val="40"/>
+              </w:rPr>
+              <w:t>x</w:t>
+            </w:r>
+            <w:r>
+              <w:rPr>
+                <w:rFonts w:ascii="BRH Malayalam Extra" w:hAnsi="BRH Malayalam Extra" w:cs="BRH Malayalam Extra"/>
+                <w:color w:val="000000"/>
+                <w:sz w:val="28"/>
+                <w:szCs w:val="40"/>
+              </w:rPr>
+              <w:t>–</w:t>
+            </w:r>
+            <w:r>
+              <w:rPr>
+                <w:rFonts w:ascii="BRH Malayalam Extra" w:hAnsi="BRH Malayalam Extra" w:cs="BRH Malayalam Extra"/>
+                <w:color w:val="000000"/>
+                <w:sz w:val="32"/>
+                <w:szCs w:val="40"/>
+              </w:rPr>
+              <w:t xml:space="preserve">²z </w:t>
+            </w:r>
+            <w:r>
+              <w:rPr>
+                <w:rFonts w:ascii="BRH Malayalam Extra" w:hAnsi="BRH Malayalam Extra" w:cs="BRH Malayalam Extra"/>
+                <w:color w:val="000000"/>
+                <w:sz w:val="32"/>
+                <w:szCs w:val="40"/>
+                <w:highlight w:val="yellow"/>
+              </w:rPr>
+              <w:t>C—öÉx</w:t>
+            </w:r>
+            <w:r>
+              <w:rPr>
+                <w:rFonts w:ascii="BRH Malayalam Extra" w:hAnsi="BRH Malayalam Extra" w:cs="BRH Malayalam Extra"/>
+                <w:color w:val="000000"/>
+                <w:sz w:val="28"/>
+                <w:szCs w:val="40"/>
+              </w:rPr>
+              <w:t>–</w:t>
+            </w:r>
+            <w:r>
+              <w:rPr>
+                <w:rFonts w:ascii="BRH Malayalam Extra" w:hAnsi="BRH Malayalam Extra" w:cs="BRH Malayalam Extra"/>
+                <w:color w:val="000000"/>
+                <w:sz w:val="32"/>
+                <w:szCs w:val="40"/>
+              </w:rPr>
+              <w:t xml:space="preserve">²z </w:t>
+            </w:r>
+            <w:r>
+              <w:rPr>
+                <w:rFonts w:ascii="BRH Malayalam Extra" w:hAnsi="BRH Malayalam Extra" w:cs="BRH Malayalam Extra"/>
+                <w:color w:val="000000"/>
+                <w:sz w:val="32"/>
+                <w:szCs w:val="40"/>
+                <w:highlight w:val="yellow"/>
+              </w:rPr>
+              <w:t>px</w:t>
+            </w:r>
+            <w:r>
+              <w:rPr>
+                <w:rFonts w:ascii="BRH Malayalam Extra" w:hAnsi="BRH Malayalam Extra" w:cs="BRH Malayalam Extra"/>
+                <w:color w:val="000000"/>
+                <w:sz w:val="32"/>
+                <w:szCs w:val="40"/>
+              </w:rPr>
+              <w:t xml:space="preserve">— </w:t>
+            </w:r>
+          </w:p>
+          <w:p>
+            <w:pPr>
+              <w:widowControl w:val="0"/>
+              <w:autoSpaceDE w:val="0"/>
+              <w:autoSpaceDN w:val="0"/>
+              <w:adjustRightInd w:val="0"/>
+              <w:spacing w:line="240" w:lineRule="auto"/>
+              <w:rPr>
+                <w:rFonts w:ascii="BRH Malayalam Extra" w:hAnsi="BRH Malayalam Extra" w:cs="BRH Malayalam Extra"/>
+                <w:color w:val="000000"/>
+                <w:sz w:val="32"/>
+                <w:szCs w:val="40"/>
+              </w:rPr>
+            </w:pPr>
+            <w:r>
+              <w:rPr>
+                <w:rFonts w:ascii="BRH Malayalam Extra" w:hAnsi="BRH Malayalam Extra" w:cs="BRH Malayalam Extra"/>
+                <w:color w:val="000000"/>
+                <w:sz w:val="32"/>
+                <w:szCs w:val="40"/>
+              </w:rPr>
+              <w:t>i¡</w:t>
+            </w:r>
+            <w:r>
+              <w:rPr>
+                <w:rFonts w:ascii="BRH Malayalam Extra" w:hAnsi="BRH Malayalam Extra" w:cs="BRH Malayalam Extra"/>
+                <w:color w:val="000000"/>
+                <w:sz w:val="28"/>
+                <w:szCs w:val="40"/>
+              </w:rPr>
+              <w:t>–</w:t>
+            </w:r>
+            <w:r>
+              <w:rPr>
+                <w:rFonts w:ascii="BRH Malayalam Extra" w:hAnsi="BRH Malayalam Extra" w:cs="BRH Malayalam Extra"/>
+                <w:color w:val="000000"/>
+                <w:sz w:val="32"/>
+                <w:szCs w:val="40"/>
+              </w:rPr>
+              <w:t>¥hxhx px— iy</w:t>
+            </w:r>
+            <w:r>
+              <w:rPr>
+                <w:rFonts w:ascii="BRH Malayalam Extra" w:hAnsi="BRH Malayalam Extra" w:cs="BRH Malayalam Extra"/>
+                <w:color w:val="000000"/>
+                <w:sz w:val="32"/>
+                <w:szCs w:val="40"/>
+                <w:highlight w:val="yellow"/>
+              </w:rPr>
+              <w:t>öÉx</w:t>
+            </w:r>
+            <w:r>
+              <w:rPr>
+                <w:rFonts w:ascii="BRH Malayalam Extra" w:hAnsi="BRH Malayalam Extra" w:cs="BRH Malayalam Extra"/>
+                <w:color w:val="000000"/>
+                <w:sz w:val="28"/>
+                <w:szCs w:val="40"/>
+              </w:rPr>
+              <w:t>–</w:t>
+            </w:r>
+            <w:r>
+              <w:rPr>
+                <w:rFonts w:ascii="BRH Malayalam Extra" w:hAnsi="BRH Malayalam Extra" w:cs="BRH Malayalam Extra"/>
+                <w:color w:val="000000"/>
+                <w:sz w:val="32"/>
+                <w:szCs w:val="40"/>
+              </w:rPr>
+              <w:t xml:space="preserve">²z | </w:t>
+            </w:r>
+          </w:p>
+          <w:p>
+            <w:pPr>
+              <w:widowControl w:val="0"/>
+              <w:autoSpaceDE w:val="0"/>
+              <w:autoSpaceDN w:val="0"/>
+              <w:adjustRightInd w:val="0"/>
+              <w:spacing w:line="240" w:lineRule="auto"/>
+              <w:rPr>
+                <w:rFonts w:ascii="BRH Malayalam Extra" w:hAnsi="BRH Malayalam Extra" w:cs="BRH Malayalam Extra"/>
+                <w:color w:val="000000"/>
+                <w:sz w:val="32"/>
+                <w:szCs w:val="40"/>
+              </w:rPr>
+            </w:pPr>
+            <w:r>
+              <w:rPr>
+                <w:rFonts w:cs="BRH Malayalam Extra"/>
+                <w:color w:val="000000"/>
+                <w:szCs w:val="40"/>
+              </w:rPr>
+              <w:t>2</w:t>
+            </w:r>
+            <w:r>
+              <w:rPr>
+                <w:rFonts w:ascii="BRH Malayalam Extra" w:hAnsi="BRH Malayalam Extra" w:cs="BRH Malayalam Extra"/>
+                <w:color w:val="000000"/>
+                <w:sz w:val="32"/>
+                <w:szCs w:val="40"/>
+              </w:rPr>
+              <w:t>)</w:t>
+            </w:r>
+            <w:r>
+              <w:rPr>
+                <w:rFonts w:ascii="BRH Malayalam Extra" w:hAnsi="BRH Malayalam Extra" w:cs="BRH Malayalam Extra"/>
+                <w:color w:val="000000"/>
+                <w:sz w:val="32"/>
+                <w:szCs w:val="40"/>
+              </w:rPr>
+              <w:tab/>
+            </w:r>
+            <w:r>
+              <w:rPr>
+                <w:rFonts w:cs="BRH Malayalam Extra"/>
+                <w:color w:val="000000"/>
+                <w:szCs w:val="40"/>
+              </w:rPr>
+              <w:t>1</w:t>
+            </w:r>
+            <w:r>
+              <w:rPr>
+                <w:rFonts w:ascii="BRH Malayalam Extra" w:hAnsi="BRH Malayalam Extra" w:cs="BRH Malayalam Extra"/>
+                <w:color w:val="000000"/>
+                <w:sz w:val="32"/>
+                <w:szCs w:val="40"/>
+              </w:rPr>
+              <w:t>.</w:t>
+            </w:r>
+            <w:r>
+              <w:rPr>
+                <w:rFonts w:cs="BRH Malayalam Extra"/>
+                <w:color w:val="000000"/>
+                <w:szCs w:val="40"/>
+              </w:rPr>
+              <w:t>1</w:t>
+            </w:r>
+            <w:r>
+              <w:rPr>
+                <w:rFonts w:ascii="BRH Malayalam Extra" w:hAnsi="BRH Malayalam Extra" w:cs="BRH Malayalam Extra"/>
+                <w:color w:val="000000"/>
+                <w:sz w:val="32"/>
+                <w:szCs w:val="40"/>
+              </w:rPr>
+              <w:t>.</w:t>
+            </w:r>
+            <w:r>
+              <w:rPr>
+                <w:rFonts w:cs="BRH Malayalam Extra"/>
+                <w:color w:val="000000"/>
+                <w:szCs w:val="40"/>
+              </w:rPr>
+              <w:t>14</w:t>
+            </w:r>
+            <w:r>
+              <w:rPr>
+                <w:rFonts w:ascii="BRH Malayalam Extra" w:hAnsi="BRH Malayalam Extra" w:cs="BRH Malayalam Extra"/>
+                <w:color w:val="000000"/>
+                <w:sz w:val="32"/>
+                <w:szCs w:val="40"/>
+              </w:rPr>
+              <w:t>.</w:t>
+            </w:r>
+            <w:r>
+              <w:rPr>
+                <w:rFonts w:cs="BRH Malayalam Extra"/>
+                <w:color w:val="000000"/>
+                <w:szCs w:val="40"/>
+              </w:rPr>
+              <w:t>1</w:t>
+            </w:r>
+            <w:r>
+              <w:rPr>
+                <w:rFonts w:ascii="BRH Malayalam Extra" w:hAnsi="BRH Malayalam Extra" w:cs="BRH Malayalam Extra"/>
+                <w:color w:val="000000"/>
+                <w:sz w:val="32"/>
+                <w:szCs w:val="40"/>
+              </w:rPr>
+              <w:t>(</w:t>
+            </w:r>
+            <w:r>
+              <w:rPr>
+                <w:rFonts w:cs="BRH Malayalam Extra"/>
+                <w:color w:val="000000"/>
+                <w:szCs w:val="40"/>
+              </w:rPr>
+              <w:t>2</w:t>
+            </w:r>
+            <w:r>
+              <w:rPr>
+                <w:rFonts w:ascii="BRH Malayalam Extra" w:hAnsi="BRH Malayalam Extra" w:cs="BRH Malayalam Extra"/>
+                <w:color w:val="000000"/>
+                <w:sz w:val="32"/>
+                <w:szCs w:val="40"/>
+              </w:rPr>
+              <w:t>)- px</w:t>
+            </w:r>
+            <w:r>
+              <w:rPr>
+                <w:rFonts w:ascii="BRH Malayalam Extra" w:hAnsi="BRH Malayalam Extra" w:cs="BRH Malayalam Extra"/>
+                <w:color w:val="000000"/>
+                <w:sz w:val="28"/>
+                <w:szCs w:val="40"/>
+              </w:rPr>
+              <w:t>–</w:t>
+            </w:r>
+            <w:r>
+              <w:rPr>
+                <w:rFonts w:ascii="BRH Malayalam Extra" w:hAnsi="BRH Malayalam Extra" w:cs="BRH Malayalam Extra"/>
+                <w:color w:val="000000"/>
+                <w:sz w:val="32"/>
+                <w:szCs w:val="40"/>
+              </w:rPr>
+              <w:t>I | C</w:t>
+            </w:r>
+            <w:r>
+              <w:rPr>
+                <w:rFonts w:ascii="BRH Malayalam Extra" w:hAnsi="BRH Malayalam Extra" w:cs="BRH Malayalam Extra"/>
+                <w:color w:val="000000"/>
+                <w:sz w:val="28"/>
+                <w:szCs w:val="40"/>
+              </w:rPr>
+              <w:t>–</w:t>
+            </w:r>
+            <w:r>
+              <w:rPr>
+                <w:rFonts w:ascii="BRH Malayalam Extra" w:hAnsi="BRH Malayalam Extra" w:cs="BRH Malayalam Extra"/>
+                <w:color w:val="000000"/>
+                <w:sz w:val="32"/>
+                <w:szCs w:val="40"/>
+              </w:rPr>
+              <w:t>öÉx</w:t>
+            </w:r>
+            <w:r>
+              <w:rPr>
+                <w:rFonts w:ascii="BRH Malayalam Extra" w:hAnsi="BRH Malayalam Extra" w:cs="BRH Malayalam Extra"/>
+                <w:color w:val="000000"/>
+                <w:sz w:val="28"/>
+                <w:szCs w:val="40"/>
+              </w:rPr>
+              <w:t>–</w:t>
+            </w:r>
+            <w:r>
+              <w:rPr>
+                <w:rFonts w:ascii="BRH Malayalam Extra" w:hAnsi="BRH Malayalam Extra" w:cs="BRH Malayalam Extra"/>
+                <w:color w:val="000000"/>
+                <w:sz w:val="32"/>
+                <w:szCs w:val="40"/>
+                <w:highlight w:val="yellow"/>
+              </w:rPr>
+              <w:t>²</w:t>
+            </w:r>
+            <w:r>
+              <w:rPr>
+                <w:rFonts w:ascii="BRH Malayalam Extra" w:hAnsi="BRH Malayalam Extra" w:cs="BRH Malayalam Extra"/>
+                <w:color w:val="000000"/>
+                <w:sz w:val="32"/>
+                <w:szCs w:val="40"/>
+              </w:rPr>
+              <w:t>z | B</w:t>
+            </w:r>
+            <w:r>
+              <w:rPr>
+                <w:rFonts w:ascii="BRH Malayalam Extra" w:hAnsi="BRH Malayalam Extra" w:cs="BRH Malayalam Extra"/>
+                <w:color w:val="000000"/>
+                <w:sz w:val="28"/>
+                <w:szCs w:val="40"/>
+              </w:rPr>
+              <w:t>–</w:t>
+            </w:r>
+            <w:r>
+              <w:rPr>
+                <w:rFonts w:ascii="BRH Malayalam Extra" w:hAnsi="BRH Malayalam Extra" w:cs="BRH Malayalam Extra"/>
+                <w:color w:val="000000"/>
+                <w:sz w:val="32"/>
+                <w:szCs w:val="40"/>
+              </w:rPr>
+              <w:t>t¡</w:t>
+            </w:r>
+            <w:r>
+              <w:rPr>
+                <w:rFonts w:ascii="BRH Malayalam Extra" w:hAnsi="BRH Malayalam Extra" w:cs="BRH Malayalam Extra"/>
+                <w:color w:val="000000"/>
+                <w:sz w:val="28"/>
+                <w:szCs w:val="40"/>
+              </w:rPr>
+              <w:t>–</w:t>
+            </w:r>
+            <w:r>
+              <w:rPr>
+                <w:rFonts w:ascii="BRH Malayalam Extra" w:hAnsi="BRH Malayalam Extra" w:cs="BRH Malayalam Extra"/>
+                <w:color w:val="000000"/>
+                <w:sz w:val="32"/>
+                <w:szCs w:val="40"/>
+              </w:rPr>
+              <w:t xml:space="preserve">p¤¤Æõ˜ | </w:t>
+            </w:r>
+          </w:p>
+          <w:p>
+            <w:pPr>
+              <w:widowControl w:val="0"/>
+              <w:autoSpaceDE w:val="0"/>
+              <w:autoSpaceDN w:val="0"/>
+              <w:adjustRightInd w:val="0"/>
+              <w:spacing w:line="240" w:lineRule="auto"/>
+              <w:rPr>
+                <w:rFonts w:ascii="BRH Malayalam Extra" w:hAnsi="BRH Malayalam Extra" w:cs="BRH Malayalam Extra"/>
+                <w:color w:val="000000"/>
+                <w:sz w:val="32"/>
+                <w:szCs w:val="40"/>
+              </w:rPr>
+            </w:pPr>
+            <w:r>
+              <w:rPr>
+                <w:rFonts w:ascii="BRH Malayalam Extra" w:hAnsi="BRH Malayalam Extra" w:cs="BRH Malayalam Extra"/>
+                <w:color w:val="000000"/>
+                <w:sz w:val="32"/>
+                <w:szCs w:val="40"/>
+              </w:rPr>
+              <w:t>px</w:t>
+            </w:r>
+            <w:r>
+              <w:rPr>
+                <w:rFonts w:ascii="BRH Malayalam Extra" w:hAnsi="BRH Malayalam Extra" w:cs="BRH Malayalam Extra"/>
+                <w:color w:val="000000"/>
+                <w:sz w:val="28"/>
+                <w:szCs w:val="40"/>
+              </w:rPr>
+              <w:t>–</w:t>
+            </w:r>
+            <w:r>
+              <w:rPr>
+                <w:rFonts w:ascii="BRH Malayalam Extra" w:hAnsi="BRH Malayalam Extra" w:cs="BRH Malayalam Extra"/>
+                <w:color w:val="000000"/>
+                <w:sz w:val="32"/>
+                <w:szCs w:val="40"/>
+              </w:rPr>
+              <w:t xml:space="preserve"> iy</w:t>
+            </w:r>
+            <w:r>
+              <w:rPr>
+                <w:rFonts w:ascii="BRH Malayalam Extra" w:hAnsi="BRH Malayalam Extra" w:cs="BRH Malayalam Extra"/>
+                <w:color w:val="000000"/>
+                <w:sz w:val="28"/>
+                <w:szCs w:val="40"/>
+              </w:rPr>
+              <w:t>–</w:t>
+            </w:r>
+            <w:r>
+              <w:rPr>
+                <w:rFonts w:ascii="BRH Malayalam Extra" w:hAnsi="BRH Malayalam Extra" w:cs="BRH Malayalam Extra"/>
+                <w:color w:val="000000"/>
+                <w:sz w:val="32"/>
+                <w:szCs w:val="40"/>
+              </w:rPr>
+              <w:t>öÉx</w:t>
+            </w:r>
+            <w:r>
+              <w:rPr>
+                <w:rFonts w:ascii="BRH Malayalam Extra" w:hAnsi="BRH Malayalam Extra" w:cs="BRH Malayalam Extra"/>
+                <w:color w:val="000000"/>
+                <w:sz w:val="32"/>
+                <w:szCs w:val="40"/>
+                <w:highlight w:val="yellow"/>
+              </w:rPr>
+              <w:t>–²z</w:t>
+            </w:r>
+            <w:r>
+              <w:rPr>
+                <w:rFonts w:ascii="BRH Malayalam Extra" w:hAnsi="BRH Malayalam Extra" w:cs="BRH Malayalam Extra"/>
+                <w:color w:val="000000"/>
+                <w:sz w:val="32"/>
+                <w:szCs w:val="40"/>
+              </w:rPr>
+              <w:t xml:space="preserve"> </w:t>
+            </w:r>
+            <w:r>
+              <w:rPr>
+                <w:rFonts w:ascii="BRH Malayalam Extra" w:hAnsi="BRH Malayalam Extra" w:cs="BRH Malayalam Extra"/>
+                <w:color w:val="000000"/>
+                <w:sz w:val="32"/>
+                <w:szCs w:val="40"/>
+                <w:highlight w:val="yellow"/>
+              </w:rPr>
+              <w:t>C—öÉx–²</w:t>
+            </w:r>
+            <w:r>
+              <w:rPr>
+                <w:rFonts w:ascii="BRH Malayalam Extra" w:hAnsi="BRH Malayalam Extra" w:cs="BRH Malayalam Extra"/>
+                <w:color w:val="000000"/>
+                <w:sz w:val="32"/>
+                <w:szCs w:val="40"/>
+              </w:rPr>
+              <w:t xml:space="preserve">z </w:t>
+            </w:r>
+            <w:r>
+              <w:rPr>
+                <w:rFonts w:ascii="BRH Malayalam Extra" w:hAnsi="BRH Malayalam Extra" w:cs="BRH Malayalam Extra"/>
+                <w:color w:val="000000"/>
+                <w:sz w:val="32"/>
+                <w:szCs w:val="40"/>
+                <w:highlight w:val="yellow"/>
+              </w:rPr>
+              <w:t>px˜I</w:t>
+            </w:r>
+            <w:r>
+              <w:rPr>
+                <w:rFonts w:ascii="BRH Malayalam Extra" w:hAnsi="BRH Malayalam Extra" w:cs="BRH Malayalam Extra"/>
+                <w:color w:val="000000"/>
+                <w:sz w:val="32"/>
+                <w:szCs w:val="40"/>
+              </w:rPr>
+              <w:t xml:space="preserve"> </w:t>
+            </w:r>
+            <w:r>
+              <w:rPr>
+                <w:rFonts w:ascii="BRH Devanagari Extra" w:hAnsi="BRH Devanagari Extra" w:cs="BRH Malayalam Extra"/>
+                <w:color w:val="000000"/>
+                <w:sz w:val="28"/>
+                <w:szCs w:val="40"/>
+              </w:rPr>
+              <w:t>Æ</w:t>
+            </w:r>
+            <w:r>
+              <w:rPr>
+                <w:rFonts w:ascii="BRH Malayalam Extra" w:hAnsi="BRH Malayalam Extra" w:cs="BRH Malayalam Extra"/>
+                <w:color w:val="000000"/>
+                <w:sz w:val="32"/>
+                <w:szCs w:val="40"/>
+                <w:highlight w:val="yellow"/>
+              </w:rPr>
+              <w:t>p</w:t>
+            </w:r>
+            <w:r>
+              <w:rPr>
+                <w:rFonts w:ascii="BRH Malayalam Extra" w:hAnsi="BRH Malayalam Extra" w:cs="BRH Malayalam Extra"/>
+                <w:color w:val="000000"/>
+                <w:sz w:val="32"/>
+                <w:szCs w:val="40"/>
+              </w:rPr>
+              <w:t xml:space="preserve">x </w:t>
+            </w:r>
+            <w:r>
+              <w:rPr>
+                <w:rFonts w:ascii="BRH Malayalam Extra" w:hAnsi="BRH Malayalam Extra" w:cs="BRH Malayalam Extra"/>
+                <w:color w:val="000000"/>
+                <w:sz w:val="32"/>
+                <w:szCs w:val="40"/>
+                <w:highlight w:val="yellow"/>
+              </w:rPr>
+              <w:t>iy</w:t>
+            </w:r>
+            <w:r>
+              <w:rPr>
+                <w:rFonts w:ascii="BRH Malayalam Extra" w:hAnsi="BRH Malayalam Extra" w:cs="BRH Malayalam Extra"/>
+                <w:color w:val="000000"/>
+                <w:sz w:val="32"/>
+                <w:szCs w:val="40"/>
+              </w:rPr>
+              <w:t>öÉx</w:t>
+            </w:r>
+            <w:r>
+              <w:rPr>
+                <w:rFonts w:ascii="BRH Malayalam Extra" w:hAnsi="BRH Malayalam Extra" w:cs="BRH Malayalam Extra"/>
+                <w:color w:val="000000"/>
+                <w:sz w:val="32"/>
+                <w:szCs w:val="40"/>
+                <w:highlight w:val="yellow"/>
+              </w:rPr>
+              <w:t>–²z</w:t>
+            </w:r>
+            <w:r>
+              <w:rPr>
+                <w:rFonts w:ascii="BRH Malayalam Extra" w:hAnsi="BRH Malayalam Extra" w:cs="BRH Malayalam Extra"/>
+                <w:color w:val="000000"/>
+                <w:sz w:val="32"/>
+                <w:szCs w:val="40"/>
+              </w:rPr>
+              <w:t xml:space="preserve"> </w:t>
+            </w:r>
+          </w:p>
+          <w:p>
+            <w:pPr>
+              <w:widowControl w:val="0"/>
+              <w:autoSpaceDE w:val="0"/>
+              <w:autoSpaceDN w:val="0"/>
+              <w:adjustRightInd w:val="0"/>
+              <w:spacing w:line="240" w:lineRule="auto"/>
+              <w:rPr>
+                <w:rFonts w:ascii="BRH Malayalam Extra" w:hAnsi="BRH Malayalam Extra" w:cs="BRH Malayalam Extra"/>
+                <w:color w:val="000000"/>
+                <w:sz w:val="32"/>
+                <w:szCs w:val="40"/>
+              </w:rPr>
+            </w:pPr>
+            <w:r>
+              <w:rPr>
+                <w:rFonts w:ascii="BRH Malayalam Extra" w:hAnsi="BRH Malayalam Extra" w:cs="BRH Malayalam Extra"/>
+                <w:color w:val="000000"/>
+                <w:sz w:val="32"/>
+                <w:szCs w:val="40"/>
+                <w:highlight w:val="yellow"/>
+              </w:rPr>
+              <w:t>B</w:t>
+            </w:r>
+            <w:r>
+              <w:rPr>
+                <w:rFonts w:ascii="BRH Malayalam Extra" w:hAnsi="BRH Malayalam Extra" w:cs="BRH Malayalam Extra"/>
+                <w:color w:val="000000"/>
+                <w:sz w:val="32"/>
+                <w:szCs w:val="40"/>
+              </w:rPr>
+              <w:t>—t¡</w:t>
+            </w:r>
+            <w:r>
+              <w:rPr>
+                <w:rFonts w:ascii="BRH Malayalam Extra" w:hAnsi="BRH Malayalam Extra" w:cs="BRH Malayalam Extra"/>
+                <w:color w:val="000000"/>
+                <w:sz w:val="28"/>
+                <w:szCs w:val="40"/>
+              </w:rPr>
+              <w:t>–</w:t>
+            </w:r>
+            <w:r>
+              <w:rPr>
+                <w:rFonts w:ascii="BRH Malayalam Extra" w:hAnsi="BRH Malayalam Extra" w:cs="BRH Malayalam Extra"/>
+                <w:color w:val="000000"/>
+                <w:sz w:val="32"/>
+                <w:szCs w:val="40"/>
+              </w:rPr>
+              <w:t>pÆõx— Bt¡</w:t>
+            </w:r>
+            <w:r>
+              <w:rPr>
+                <w:rFonts w:ascii="BRH Malayalam Extra" w:hAnsi="BRH Malayalam Extra" w:cs="BRH Malayalam Extra"/>
+                <w:color w:val="000000"/>
+                <w:sz w:val="28"/>
+                <w:szCs w:val="40"/>
+              </w:rPr>
+              <w:t>–</w:t>
+            </w:r>
+            <w:r>
+              <w:rPr>
+                <w:rFonts w:ascii="BRH Malayalam Extra" w:hAnsi="BRH Malayalam Extra" w:cs="BRH Malayalam Extra"/>
+                <w:color w:val="000000"/>
+                <w:sz w:val="32"/>
+                <w:szCs w:val="40"/>
+              </w:rPr>
+              <w:t>pÆõx— Cö</w:t>
+            </w:r>
+            <w:r>
+              <w:rPr>
+                <w:rFonts w:ascii="BRH Malayalam Extra" w:hAnsi="BRH Malayalam Extra" w:cs="BRH Malayalam Extra"/>
+                <w:color w:val="000000"/>
+                <w:sz w:val="32"/>
+                <w:szCs w:val="40"/>
+                <w:highlight w:val="yellow"/>
+              </w:rPr>
+              <w:t>Éx</w:t>
+            </w:r>
+            <w:r>
+              <w:rPr>
+                <w:rFonts w:ascii="BRH Malayalam Extra" w:hAnsi="BRH Malayalam Extra" w:cs="BRH Malayalam Extra"/>
+                <w:color w:val="000000"/>
+                <w:sz w:val="28"/>
+                <w:szCs w:val="40"/>
+              </w:rPr>
+              <w:t>–</w:t>
+            </w:r>
+            <w:r>
+              <w:rPr>
+                <w:rFonts w:ascii="BRH Malayalam Extra" w:hAnsi="BRH Malayalam Extra" w:cs="BRH Malayalam Extra"/>
+                <w:color w:val="000000"/>
+                <w:sz w:val="32"/>
+                <w:szCs w:val="40"/>
+              </w:rPr>
+              <w:t xml:space="preserve">²z </w:t>
+            </w:r>
+            <w:r>
+              <w:rPr>
+                <w:rFonts w:ascii="BRH Malayalam Extra" w:hAnsi="BRH Malayalam Extra" w:cs="BRH Malayalam Extra"/>
+                <w:color w:val="000000"/>
+                <w:sz w:val="32"/>
+                <w:szCs w:val="40"/>
+                <w:highlight w:val="yellow"/>
+              </w:rPr>
+              <w:t>p</w:t>
+            </w:r>
+            <w:r>
+              <w:rPr>
+                <w:rFonts w:ascii="BRH Malayalam Extra" w:hAnsi="BRH Malayalam Extra" w:cs="BRH Malayalam Extra"/>
+                <w:color w:val="000000"/>
+                <w:sz w:val="32"/>
+                <w:szCs w:val="40"/>
+              </w:rPr>
+              <w:t xml:space="preserve">x˜I </w:t>
+            </w:r>
+            <w:r>
+              <w:rPr>
+                <w:rFonts w:ascii="BRH Devanagari Extra" w:hAnsi="BRH Devanagari Extra" w:cs="BRH Malayalam Extra"/>
+                <w:color w:val="000000"/>
+                <w:sz w:val="28"/>
+                <w:szCs w:val="40"/>
+              </w:rPr>
+              <w:t>Æ</w:t>
+            </w:r>
+            <w:r>
+              <w:rPr>
+                <w:rFonts w:ascii="BRH Malayalam Extra" w:hAnsi="BRH Malayalam Extra" w:cs="BRH Malayalam Extra"/>
+                <w:color w:val="000000"/>
+                <w:sz w:val="32"/>
+                <w:szCs w:val="40"/>
+              </w:rPr>
+              <w:t>px</w:t>
+            </w:r>
+          </w:p>
+          <w:p>
+            <w:pPr>
+              <w:widowControl w:val="0"/>
+              <w:autoSpaceDE w:val="0"/>
+              <w:autoSpaceDN w:val="0"/>
+              <w:adjustRightInd w:val="0"/>
+              <w:spacing w:line="240" w:lineRule="auto"/>
+              <w:rPr>
+                <w:rFonts w:ascii="BRH Malayalam Extra" w:hAnsi="BRH Malayalam Extra" w:cs="BRH Malayalam Extra"/>
+                <w:color w:val="000000"/>
+                <w:sz w:val="32"/>
+                <w:szCs w:val="40"/>
+              </w:rPr>
+            </w:pPr>
+            <w:r>
+              <w:rPr>
+                <w:rFonts w:ascii="BRH Malayalam Extra" w:hAnsi="BRH Malayalam Extra" w:cs="BRH Malayalam Extra"/>
+                <w:color w:val="000000"/>
+                <w:sz w:val="32"/>
+                <w:szCs w:val="40"/>
+              </w:rPr>
+              <w:t xml:space="preserve"> iyö</w:t>
+            </w:r>
+            <w:r>
+              <w:rPr>
+                <w:rFonts w:ascii="BRH Malayalam Extra" w:hAnsi="BRH Malayalam Extra" w:cs="BRH Malayalam Extra"/>
+                <w:color w:val="000000"/>
+                <w:sz w:val="32"/>
+                <w:szCs w:val="40"/>
+                <w:highlight w:val="yellow"/>
+              </w:rPr>
+              <w:t>Éx</w:t>
+            </w:r>
+            <w:r>
+              <w:rPr>
+                <w:rFonts w:ascii="BRH Malayalam Extra" w:hAnsi="BRH Malayalam Extra" w:cs="BRH Malayalam Extra"/>
+                <w:color w:val="000000"/>
+                <w:sz w:val="28"/>
+                <w:szCs w:val="40"/>
+              </w:rPr>
+              <w:t>–</w:t>
+            </w:r>
+            <w:r>
+              <w:rPr>
+                <w:rFonts w:ascii="BRH Malayalam Extra" w:hAnsi="BRH Malayalam Extra" w:cs="BRH Malayalam Extra"/>
+                <w:color w:val="000000"/>
+                <w:sz w:val="32"/>
+                <w:szCs w:val="40"/>
+              </w:rPr>
+              <w:t xml:space="preserve">²z </w:t>
+            </w:r>
+            <w:r>
+              <w:rPr>
+                <w:rFonts w:ascii="BRH Malayalam Extra" w:hAnsi="BRH Malayalam Extra" w:cs="BRH Malayalam Extra"/>
+                <w:color w:val="000000"/>
+                <w:sz w:val="32"/>
+                <w:szCs w:val="40"/>
+                <w:highlight w:val="yellow"/>
+              </w:rPr>
+              <w:t>B</w:t>
+            </w:r>
+            <w:r>
+              <w:rPr>
+                <w:rFonts w:ascii="BRH Malayalam Extra" w:hAnsi="BRH Malayalam Extra" w:cs="BRH Malayalam Extra"/>
+                <w:color w:val="000000"/>
+                <w:sz w:val="32"/>
+                <w:szCs w:val="40"/>
+              </w:rPr>
+              <w:t>—t¡</w:t>
+            </w:r>
+            <w:r>
+              <w:rPr>
+                <w:rFonts w:ascii="BRH Malayalam Extra" w:hAnsi="BRH Malayalam Extra" w:cs="BRH Malayalam Extra"/>
+                <w:color w:val="000000"/>
+                <w:sz w:val="28"/>
+                <w:szCs w:val="40"/>
+              </w:rPr>
+              <w:t>–</w:t>
+            </w:r>
+            <w:r>
+              <w:rPr>
+                <w:rFonts w:ascii="BRH Malayalam Extra" w:hAnsi="BRH Malayalam Extra" w:cs="BRH Malayalam Extra"/>
+                <w:color w:val="000000"/>
+                <w:sz w:val="32"/>
+                <w:szCs w:val="40"/>
+              </w:rPr>
+              <w:t xml:space="preserve">p¤¤Æõ˜ | </w:t>
+            </w:r>
+          </w:p>
+          <w:p>
+            <w:pPr>
+              <w:widowControl w:val="0"/>
+              <w:autoSpaceDE w:val="0"/>
+              <w:autoSpaceDN w:val="0"/>
+              <w:adjustRightInd w:val="0"/>
+              <w:spacing w:line="240" w:lineRule="auto"/>
+              <w:rPr>
+                <w:rFonts w:ascii="BRH Malayalam Extra" w:hAnsi="BRH Malayalam Extra" w:cs="BRH Malayalam Extra"/>
+                <w:color w:val="000000"/>
+                <w:sz w:val="32"/>
+                <w:szCs w:val="40"/>
+              </w:rPr>
+            </w:pPr>
+            <w:r>
+              <w:rPr>
+                <w:rFonts w:cs="BRH Malayalam Extra"/>
+                <w:color w:val="000000"/>
+                <w:szCs w:val="40"/>
+              </w:rPr>
+              <w:t>3</w:t>
+            </w:r>
+            <w:r>
+              <w:rPr>
+                <w:rFonts w:ascii="BRH Malayalam Extra" w:hAnsi="BRH Malayalam Extra" w:cs="BRH Malayalam Extra"/>
+                <w:color w:val="000000"/>
+                <w:sz w:val="32"/>
+                <w:szCs w:val="40"/>
+              </w:rPr>
+              <w:t>)</w:t>
+            </w:r>
+            <w:r>
+              <w:rPr>
+                <w:rFonts w:ascii="BRH Malayalam Extra" w:hAnsi="BRH Malayalam Extra" w:cs="BRH Malayalam Extra"/>
+                <w:color w:val="000000"/>
+                <w:sz w:val="32"/>
+                <w:szCs w:val="40"/>
+              </w:rPr>
+              <w:tab/>
+            </w:r>
+            <w:r>
+              <w:rPr>
+                <w:rFonts w:cs="BRH Malayalam Extra"/>
+                <w:color w:val="000000"/>
+                <w:szCs w:val="40"/>
+              </w:rPr>
+              <w:t>1</w:t>
+            </w:r>
+            <w:r>
+              <w:rPr>
+                <w:rFonts w:ascii="BRH Malayalam Extra" w:hAnsi="BRH Malayalam Extra" w:cs="BRH Malayalam Extra"/>
+                <w:color w:val="000000"/>
+                <w:sz w:val="32"/>
+                <w:szCs w:val="40"/>
+              </w:rPr>
+              <w:t>.</w:t>
+            </w:r>
+            <w:r>
+              <w:rPr>
+                <w:rFonts w:cs="BRH Malayalam Extra"/>
+                <w:color w:val="000000"/>
+                <w:szCs w:val="40"/>
+              </w:rPr>
+              <w:t>1</w:t>
+            </w:r>
+            <w:r>
+              <w:rPr>
+                <w:rFonts w:ascii="BRH Malayalam Extra" w:hAnsi="BRH Malayalam Extra" w:cs="BRH Malayalam Extra"/>
+                <w:color w:val="000000"/>
+                <w:sz w:val="32"/>
+                <w:szCs w:val="40"/>
+              </w:rPr>
+              <w:t>.</w:t>
+            </w:r>
+            <w:r>
+              <w:rPr>
+                <w:rFonts w:cs="BRH Malayalam Extra"/>
+                <w:color w:val="000000"/>
+                <w:szCs w:val="40"/>
+              </w:rPr>
+              <w:t>14</w:t>
+            </w:r>
+            <w:r>
+              <w:rPr>
+                <w:rFonts w:ascii="BRH Malayalam Extra" w:hAnsi="BRH Malayalam Extra" w:cs="BRH Malayalam Extra"/>
+                <w:color w:val="000000"/>
+                <w:sz w:val="32"/>
+                <w:szCs w:val="40"/>
+              </w:rPr>
+              <w:t>.</w:t>
+            </w:r>
+            <w:r>
+              <w:rPr>
+                <w:rFonts w:cs="BRH Malayalam Extra"/>
+                <w:color w:val="000000"/>
+                <w:szCs w:val="40"/>
+              </w:rPr>
+              <w:t>1</w:t>
+            </w:r>
+            <w:r>
+              <w:rPr>
+                <w:rFonts w:ascii="BRH Malayalam Extra" w:hAnsi="BRH Malayalam Extra" w:cs="BRH Malayalam Extra"/>
+                <w:color w:val="000000"/>
+                <w:sz w:val="32"/>
+                <w:szCs w:val="40"/>
+              </w:rPr>
+              <w:t>(</w:t>
+            </w:r>
+            <w:r>
+              <w:rPr>
+                <w:rFonts w:cs="BRH Malayalam Extra"/>
+                <w:color w:val="000000"/>
+                <w:szCs w:val="40"/>
+              </w:rPr>
+              <w:t>3</w:t>
+            </w:r>
+            <w:r>
+              <w:rPr>
+                <w:rFonts w:ascii="BRH Malayalam Extra" w:hAnsi="BRH Malayalam Extra" w:cs="BRH Malayalam Extra"/>
+                <w:color w:val="000000"/>
+                <w:sz w:val="32"/>
+                <w:szCs w:val="40"/>
+              </w:rPr>
+              <w:t>)- C</w:t>
+            </w:r>
+            <w:r>
+              <w:rPr>
+                <w:rFonts w:ascii="BRH Malayalam Extra" w:hAnsi="BRH Malayalam Extra" w:cs="BRH Malayalam Extra"/>
+                <w:color w:val="000000"/>
+                <w:sz w:val="28"/>
+                <w:szCs w:val="40"/>
+              </w:rPr>
+              <w:t>–</w:t>
+            </w:r>
+            <w:r>
+              <w:rPr>
+                <w:rFonts w:ascii="BRH Malayalam Extra" w:hAnsi="BRH Malayalam Extra" w:cs="BRH Malayalam Extra"/>
+                <w:color w:val="000000"/>
+                <w:sz w:val="32"/>
+                <w:szCs w:val="40"/>
+              </w:rPr>
+              <w:t>öÉx</w:t>
+            </w:r>
+            <w:r>
+              <w:rPr>
+                <w:rFonts w:ascii="BRH Malayalam Extra" w:hAnsi="BRH Malayalam Extra" w:cs="BRH Malayalam Extra"/>
+                <w:color w:val="000000"/>
+                <w:sz w:val="32"/>
+                <w:szCs w:val="40"/>
+                <w:highlight w:val="yellow"/>
+              </w:rPr>
+              <w:t>–²z</w:t>
+            </w:r>
+            <w:r>
+              <w:rPr>
+                <w:rFonts w:ascii="BRH Malayalam Extra" w:hAnsi="BRH Malayalam Extra" w:cs="BRH Malayalam Extra"/>
+                <w:color w:val="000000"/>
+                <w:sz w:val="32"/>
+                <w:szCs w:val="40"/>
+              </w:rPr>
+              <w:t xml:space="preserve"> | B</w:t>
+            </w:r>
+            <w:r>
+              <w:rPr>
+                <w:rFonts w:ascii="BRH Malayalam Extra" w:hAnsi="BRH Malayalam Extra" w:cs="BRH Malayalam Extra"/>
+                <w:color w:val="000000"/>
+                <w:sz w:val="28"/>
+                <w:szCs w:val="40"/>
+              </w:rPr>
+              <w:t>–</w:t>
+            </w:r>
+            <w:r>
+              <w:rPr>
+                <w:rFonts w:ascii="BRH Malayalam Extra" w:hAnsi="BRH Malayalam Extra" w:cs="BRH Malayalam Extra"/>
+                <w:color w:val="000000"/>
+                <w:sz w:val="32"/>
+                <w:szCs w:val="40"/>
+              </w:rPr>
+              <w:t>t¡</w:t>
+            </w:r>
+            <w:r>
+              <w:rPr>
+                <w:rFonts w:ascii="BRH Malayalam Extra" w:hAnsi="BRH Malayalam Extra" w:cs="BRH Malayalam Extra"/>
+                <w:color w:val="000000"/>
+                <w:sz w:val="28"/>
+                <w:szCs w:val="40"/>
+              </w:rPr>
+              <w:t>–</w:t>
+            </w:r>
+            <w:r>
+              <w:rPr>
+                <w:rFonts w:ascii="BRH Malayalam Extra" w:hAnsi="BRH Malayalam Extra" w:cs="BRH Malayalam Extra"/>
+                <w:color w:val="000000"/>
+                <w:sz w:val="32"/>
+                <w:szCs w:val="40"/>
+              </w:rPr>
+              <w:t>p¤¤Æõ˜ | D</w:t>
+            </w:r>
+            <w:r>
+              <w:rPr>
+                <w:rFonts w:ascii="BRH Malayalam Extra" w:hAnsi="BRH Malayalam Extra" w:cs="BRH Malayalam Extra"/>
+                <w:color w:val="000000"/>
+                <w:sz w:val="28"/>
+                <w:szCs w:val="40"/>
+              </w:rPr>
+              <w:t>–</w:t>
+            </w:r>
+            <w:r>
+              <w:rPr>
+                <w:rFonts w:ascii="BRH Malayalam Extra" w:hAnsi="BRH Malayalam Extra" w:cs="BRH Malayalam Extra"/>
+                <w:color w:val="000000"/>
+                <w:sz w:val="32"/>
+                <w:szCs w:val="40"/>
+              </w:rPr>
+              <w:t xml:space="preserve">hx | </w:t>
+            </w:r>
+          </w:p>
+          <w:p>
+            <w:pPr>
+              <w:widowControl w:val="0"/>
+              <w:autoSpaceDE w:val="0"/>
+              <w:autoSpaceDN w:val="0"/>
+              <w:adjustRightInd w:val="0"/>
+              <w:spacing w:line="240" w:lineRule="auto"/>
+              <w:rPr>
+                <w:rFonts w:ascii="BRH Malayalam Extra" w:hAnsi="BRH Malayalam Extra" w:cs="BRH Malayalam Extra"/>
+                <w:color w:val="000000"/>
+                <w:sz w:val="32"/>
+                <w:szCs w:val="40"/>
+              </w:rPr>
+            </w:pPr>
+            <w:r>
+              <w:rPr>
+                <w:rFonts w:ascii="BRH Malayalam Extra" w:hAnsi="BRH Malayalam Extra" w:cs="BRH Malayalam Extra"/>
+                <w:color w:val="000000"/>
+                <w:sz w:val="32"/>
+                <w:szCs w:val="40"/>
+              </w:rPr>
+              <w:t>C</w:t>
+            </w:r>
+            <w:r>
+              <w:rPr>
+                <w:rFonts w:ascii="BRH Malayalam Extra" w:hAnsi="BRH Malayalam Extra" w:cs="BRH Malayalam Extra"/>
+                <w:color w:val="000000"/>
+                <w:sz w:val="28"/>
+                <w:szCs w:val="40"/>
+              </w:rPr>
+              <w:t>–</w:t>
+            </w:r>
+            <w:r>
+              <w:rPr>
+                <w:rFonts w:ascii="BRH Malayalam Extra" w:hAnsi="BRH Malayalam Extra" w:cs="BRH Malayalam Extra"/>
+                <w:color w:val="000000"/>
+                <w:sz w:val="32"/>
+                <w:szCs w:val="40"/>
+              </w:rPr>
+              <w:t>öÉx</w:t>
+            </w:r>
+            <w:r>
+              <w:rPr>
+                <w:rFonts w:ascii="BRH Malayalam Extra" w:hAnsi="BRH Malayalam Extra" w:cs="BRH Malayalam Extra"/>
+                <w:color w:val="000000"/>
+                <w:sz w:val="28"/>
+                <w:szCs w:val="40"/>
+              </w:rPr>
+              <w:t>–</w:t>
+            </w:r>
+            <w:r>
+              <w:rPr>
+                <w:rFonts w:ascii="BRH Malayalam Extra" w:hAnsi="BRH Malayalam Extra" w:cs="BRH Malayalam Extra"/>
+                <w:color w:val="000000"/>
+                <w:sz w:val="32"/>
+                <w:szCs w:val="40"/>
+                <w:highlight w:val="yellow"/>
+              </w:rPr>
+              <w:t>²</w:t>
+            </w:r>
+            <w:r>
+              <w:rPr>
+                <w:rFonts w:ascii="BRH Malayalam Extra" w:hAnsi="BRH Malayalam Extra" w:cs="BRH Malayalam Extra"/>
+                <w:color w:val="000000"/>
+                <w:sz w:val="32"/>
+                <w:szCs w:val="40"/>
+              </w:rPr>
+              <w:t xml:space="preserve">z </w:t>
+            </w:r>
+            <w:r>
+              <w:rPr>
+                <w:rFonts w:ascii="BRH Malayalam Extra" w:hAnsi="BRH Malayalam Extra" w:cs="BRH Malayalam Extra"/>
+                <w:color w:val="000000"/>
+                <w:sz w:val="32"/>
+                <w:szCs w:val="40"/>
+                <w:highlight w:val="yellow"/>
+              </w:rPr>
+              <w:t>B—</w:t>
+            </w:r>
+            <w:r>
+              <w:rPr>
+                <w:rFonts w:ascii="BRH Malayalam Extra" w:hAnsi="BRH Malayalam Extra" w:cs="BRH Malayalam Extra"/>
+                <w:color w:val="000000"/>
+                <w:sz w:val="32"/>
+                <w:szCs w:val="40"/>
+              </w:rPr>
+              <w:t>t¡</w:t>
+            </w:r>
+            <w:r>
+              <w:rPr>
+                <w:rFonts w:ascii="BRH Malayalam Extra" w:hAnsi="BRH Malayalam Extra" w:cs="BRH Malayalam Extra"/>
+                <w:color w:val="000000"/>
+                <w:sz w:val="28"/>
+                <w:szCs w:val="40"/>
+              </w:rPr>
+              <w:t>–</w:t>
+            </w:r>
+            <w:r>
+              <w:rPr>
+                <w:rFonts w:ascii="BRH Malayalam Extra" w:hAnsi="BRH Malayalam Extra" w:cs="BRH Malayalam Extra"/>
+                <w:color w:val="000000"/>
+                <w:sz w:val="32"/>
+                <w:szCs w:val="40"/>
+              </w:rPr>
+              <w:t>pÆõx— Bt¡</w:t>
+            </w:r>
+            <w:r>
+              <w:rPr>
+                <w:rFonts w:ascii="BRH Malayalam Extra" w:hAnsi="BRH Malayalam Extra" w:cs="BRH Malayalam Extra"/>
+                <w:color w:val="000000"/>
+                <w:sz w:val="28"/>
+                <w:szCs w:val="40"/>
+              </w:rPr>
+              <w:t>–</w:t>
+            </w:r>
+            <w:r>
+              <w:rPr>
+                <w:rFonts w:ascii="BRH Malayalam Extra" w:hAnsi="BRH Malayalam Extra" w:cs="BRH Malayalam Extra"/>
+                <w:color w:val="000000"/>
+                <w:sz w:val="32"/>
+                <w:szCs w:val="40"/>
+              </w:rPr>
+              <w:t>pÆõx— C</w:t>
+            </w:r>
+            <w:r>
+              <w:rPr>
+                <w:rFonts w:ascii="BRH Malayalam Extra" w:hAnsi="BRH Malayalam Extra" w:cs="BRH Malayalam Extra"/>
+                <w:color w:val="000000"/>
+                <w:sz w:val="32"/>
+                <w:szCs w:val="40"/>
+                <w:highlight w:val="yellow"/>
+              </w:rPr>
+              <w:t>öÉx</w:t>
+            </w:r>
+            <w:r>
+              <w:rPr>
+                <w:rFonts w:ascii="BRH Malayalam Extra" w:hAnsi="BRH Malayalam Extra" w:cs="BRH Malayalam Extra"/>
+                <w:color w:val="000000"/>
+                <w:sz w:val="28"/>
+                <w:szCs w:val="40"/>
+              </w:rPr>
+              <w:t>–</w:t>
+            </w:r>
+            <w:r>
+              <w:rPr>
+                <w:rFonts w:ascii="BRH Malayalam Extra" w:hAnsi="BRH Malayalam Extra" w:cs="BRH Malayalam Extra"/>
+                <w:color w:val="000000"/>
+                <w:sz w:val="32"/>
+                <w:szCs w:val="40"/>
+              </w:rPr>
+              <w:t xml:space="preserve">²z </w:t>
+            </w:r>
+          </w:p>
+          <w:p>
+            <w:pPr>
+              <w:widowControl w:val="0"/>
+              <w:autoSpaceDE w:val="0"/>
+              <w:autoSpaceDN w:val="0"/>
+              <w:adjustRightInd w:val="0"/>
+              <w:spacing w:line="240" w:lineRule="auto"/>
+              <w:rPr>
+                <w:rFonts w:ascii="BRH Malayalam Extra" w:hAnsi="BRH Malayalam Extra" w:cs="BRH Malayalam Extra"/>
+                <w:color w:val="000000"/>
+                <w:sz w:val="32"/>
+                <w:szCs w:val="40"/>
+              </w:rPr>
+            </w:pPr>
+            <w:r>
+              <w:rPr>
+                <w:rFonts w:ascii="BRH Malayalam Extra" w:hAnsi="BRH Malayalam Extra" w:cs="BRH Malayalam Extra"/>
+                <w:color w:val="000000"/>
+                <w:sz w:val="32"/>
+                <w:szCs w:val="40"/>
+                <w:highlight w:val="yellow"/>
+              </w:rPr>
+              <w:lastRenderedPageBreak/>
+              <w:t>C—öÉx</w:t>
+            </w:r>
+            <w:r>
+              <w:rPr>
+                <w:rFonts w:ascii="BRH Malayalam Extra" w:hAnsi="BRH Malayalam Extra" w:cs="BRH Malayalam Extra"/>
+                <w:color w:val="000000"/>
+                <w:sz w:val="28"/>
+                <w:szCs w:val="40"/>
+              </w:rPr>
+              <w:t>–</w:t>
+            </w:r>
+            <w:r>
+              <w:rPr>
+                <w:rFonts w:ascii="BRH Malayalam Extra" w:hAnsi="BRH Malayalam Extra" w:cs="BRH Malayalam Extra"/>
+                <w:color w:val="000000"/>
+                <w:sz w:val="32"/>
+                <w:szCs w:val="40"/>
+              </w:rPr>
+              <w:t xml:space="preserve">²z </w:t>
+            </w:r>
+            <w:r>
+              <w:rPr>
+                <w:rFonts w:ascii="BRH Malayalam Extra" w:hAnsi="BRH Malayalam Extra" w:cs="BRH Malayalam Extra"/>
+                <w:color w:val="000000"/>
+                <w:sz w:val="32"/>
+                <w:szCs w:val="40"/>
+                <w:highlight w:val="yellow"/>
+              </w:rPr>
+              <w:t>B</w:t>
+            </w:r>
+            <w:r>
+              <w:rPr>
+                <w:rFonts w:ascii="BRH Malayalam Extra" w:hAnsi="BRH Malayalam Extra" w:cs="BRH Malayalam Extra"/>
+                <w:color w:val="000000"/>
+                <w:sz w:val="32"/>
+                <w:szCs w:val="40"/>
+              </w:rPr>
+              <w:t>—t¡</w:t>
+            </w:r>
+            <w:r>
+              <w:rPr>
+                <w:rFonts w:ascii="BRH Malayalam Extra" w:hAnsi="BRH Malayalam Extra" w:cs="BRH Malayalam Extra"/>
+                <w:color w:val="000000"/>
+                <w:sz w:val="28"/>
+                <w:szCs w:val="40"/>
+              </w:rPr>
+              <w:t>–</w:t>
+            </w:r>
+            <w:r>
+              <w:rPr>
+                <w:rFonts w:ascii="BRH Malayalam Extra" w:hAnsi="BRH Malayalam Extra" w:cs="BRH Malayalam Extra"/>
+                <w:color w:val="000000"/>
+                <w:sz w:val="32"/>
+                <w:szCs w:val="40"/>
+              </w:rPr>
+              <w:t>pÆõx— D</w:t>
+            </w:r>
+            <w:r>
+              <w:rPr>
+                <w:rFonts w:ascii="BRH Malayalam Extra" w:hAnsi="BRH Malayalam Extra" w:cs="BRH Malayalam Extra"/>
+                <w:color w:val="000000"/>
+                <w:sz w:val="28"/>
+                <w:szCs w:val="40"/>
+              </w:rPr>
+              <w:t>–</w:t>
+            </w:r>
+            <w:r>
+              <w:rPr>
+                <w:rFonts w:ascii="BRH Malayalam Extra" w:hAnsi="BRH Malayalam Extra" w:cs="BRH Malayalam Extra"/>
+                <w:color w:val="000000"/>
+                <w:sz w:val="32"/>
+                <w:szCs w:val="40"/>
+              </w:rPr>
+              <w:t>¥hxhx „„t¡</w:t>
+            </w:r>
+            <w:r>
+              <w:rPr>
+                <w:rFonts w:ascii="BRH Malayalam Extra" w:hAnsi="BRH Malayalam Extra" w:cs="BRH Malayalam Extra"/>
+                <w:color w:val="000000"/>
+                <w:sz w:val="28"/>
+                <w:szCs w:val="40"/>
+              </w:rPr>
+              <w:t>–</w:t>
+            </w:r>
+            <w:r>
+              <w:rPr>
+                <w:rFonts w:ascii="BRH Malayalam Extra" w:hAnsi="BRH Malayalam Extra" w:cs="BRH Malayalam Extra"/>
+                <w:color w:val="000000"/>
+                <w:sz w:val="32"/>
+                <w:szCs w:val="40"/>
+              </w:rPr>
+              <w:t xml:space="preserve">pÆõx— </w:t>
+            </w:r>
+          </w:p>
+          <w:p>
+            <w:pPr>
+              <w:widowControl w:val="0"/>
+              <w:autoSpaceDE w:val="0"/>
+              <w:autoSpaceDN w:val="0"/>
+              <w:adjustRightInd w:val="0"/>
+              <w:spacing w:line="240" w:lineRule="auto"/>
+              <w:rPr>
+                <w:rFonts w:ascii="BRH Malayalam Extra" w:hAnsi="BRH Malayalam Extra" w:cs="BRH Malayalam Extra"/>
+                <w:color w:val="000000"/>
+                <w:sz w:val="32"/>
+                <w:szCs w:val="40"/>
+              </w:rPr>
+            </w:pPr>
+            <w:r>
+              <w:rPr>
+                <w:rFonts w:ascii="BRH Malayalam Extra" w:hAnsi="BRH Malayalam Extra" w:cs="BRH Malayalam Extra"/>
+                <w:color w:val="000000"/>
+                <w:sz w:val="32"/>
+                <w:szCs w:val="40"/>
+              </w:rPr>
+              <w:t>C</w:t>
+            </w:r>
+            <w:r>
+              <w:rPr>
+                <w:rFonts w:ascii="BRH Malayalam Extra" w:hAnsi="BRH Malayalam Extra" w:cs="BRH Malayalam Extra"/>
+                <w:color w:val="000000"/>
+                <w:sz w:val="32"/>
+                <w:szCs w:val="40"/>
+                <w:highlight w:val="yellow"/>
+              </w:rPr>
+              <w:t>öÉx</w:t>
+            </w:r>
+            <w:r>
+              <w:rPr>
+                <w:rFonts w:ascii="BRH Malayalam Extra" w:hAnsi="BRH Malayalam Extra" w:cs="BRH Malayalam Extra"/>
+                <w:color w:val="000000"/>
+                <w:sz w:val="28"/>
+                <w:szCs w:val="40"/>
+              </w:rPr>
+              <w:t>–</w:t>
+            </w:r>
+            <w:r>
+              <w:rPr>
+                <w:rFonts w:ascii="BRH Malayalam Extra" w:hAnsi="BRH Malayalam Extra" w:cs="BRH Malayalam Extra"/>
+                <w:color w:val="000000"/>
+                <w:sz w:val="32"/>
+                <w:szCs w:val="40"/>
+              </w:rPr>
+              <w:t xml:space="preserve">²z </w:t>
+            </w:r>
+            <w:r>
+              <w:rPr>
+                <w:rFonts w:ascii="BRH Malayalam Extra" w:hAnsi="BRH Malayalam Extra" w:cs="BRH Malayalam Extra"/>
+                <w:color w:val="000000"/>
+                <w:sz w:val="32"/>
+                <w:szCs w:val="40"/>
+                <w:highlight w:val="yellow"/>
+              </w:rPr>
+              <w:t>C—öÉx</w:t>
+            </w:r>
+            <w:r>
+              <w:rPr>
+                <w:rFonts w:ascii="BRH Malayalam Extra" w:hAnsi="BRH Malayalam Extra" w:cs="BRH Malayalam Extra"/>
+                <w:color w:val="000000"/>
+                <w:sz w:val="28"/>
+                <w:szCs w:val="40"/>
+              </w:rPr>
+              <w:t>–</w:t>
+            </w:r>
+            <w:r>
+              <w:rPr>
+                <w:rFonts w:ascii="BRH Malayalam Extra" w:hAnsi="BRH Malayalam Extra" w:cs="BRH Malayalam Extra"/>
+                <w:color w:val="000000"/>
+                <w:sz w:val="32"/>
+                <w:szCs w:val="40"/>
+              </w:rPr>
+              <w:t xml:space="preserve">²z </w:t>
+            </w:r>
+            <w:r>
+              <w:rPr>
+                <w:rFonts w:ascii="BRH Malayalam Extra" w:hAnsi="BRH Malayalam Extra" w:cs="BRH Malayalam Extra"/>
+                <w:color w:val="000000"/>
+                <w:sz w:val="32"/>
+                <w:szCs w:val="40"/>
+                <w:highlight w:val="yellow"/>
+              </w:rPr>
+              <w:t>B</w:t>
+            </w:r>
+            <w:r>
+              <w:rPr>
+                <w:rFonts w:ascii="BRH Malayalam Extra" w:hAnsi="BRH Malayalam Extra" w:cs="BRH Malayalam Extra"/>
+                <w:color w:val="000000"/>
+                <w:sz w:val="32"/>
+                <w:szCs w:val="40"/>
+              </w:rPr>
+              <w:t>—t¡</w:t>
+            </w:r>
+            <w:r>
+              <w:rPr>
+                <w:rFonts w:ascii="BRH Malayalam Extra" w:hAnsi="BRH Malayalam Extra" w:cs="BRH Malayalam Extra"/>
+                <w:color w:val="000000"/>
+                <w:sz w:val="28"/>
+                <w:szCs w:val="40"/>
+              </w:rPr>
+              <w:t>–</w:t>
+            </w:r>
+            <w:r>
+              <w:rPr>
+                <w:rFonts w:ascii="BRH Malayalam Extra" w:hAnsi="BRH Malayalam Extra" w:cs="BRH Malayalam Extra"/>
+                <w:color w:val="000000"/>
+                <w:sz w:val="32"/>
+                <w:szCs w:val="40"/>
+              </w:rPr>
+              <w:t>pÆõx— D</w:t>
+            </w:r>
+            <w:r>
+              <w:rPr>
+                <w:rFonts w:ascii="BRH Malayalam Extra" w:hAnsi="BRH Malayalam Extra" w:cs="BRH Malayalam Extra"/>
+                <w:color w:val="000000"/>
+                <w:sz w:val="28"/>
+                <w:szCs w:val="40"/>
+              </w:rPr>
+              <w:t>–</w:t>
+            </w:r>
+            <w:r>
+              <w:rPr>
+                <w:rFonts w:ascii="BRH Malayalam Extra" w:hAnsi="BRH Malayalam Extra" w:cs="BRH Malayalam Extra"/>
+                <w:color w:val="000000"/>
+                <w:sz w:val="32"/>
+                <w:szCs w:val="40"/>
+              </w:rPr>
+              <w:t xml:space="preserve">hx | </w:t>
+            </w:r>
+          </w:p>
+          <w:p>
+            <w:pPr>
+              <w:widowControl w:val="0"/>
+              <w:autoSpaceDE w:val="0"/>
+              <w:autoSpaceDN w:val="0"/>
+              <w:adjustRightInd w:val="0"/>
+              <w:spacing w:line="240" w:lineRule="auto"/>
+              <w:rPr>
+                <w:rFonts w:ascii="BRH Malayalam Extra" w:hAnsi="BRH Malayalam Extra" w:cs="BRH Malayalam Extra"/>
+                <w:color w:val="000000"/>
+                <w:sz w:val="32"/>
+                <w:szCs w:val="40"/>
+              </w:rPr>
+            </w:pPr>
+            <w:r>
+              <w:rPr>
+                <w:rFonts w:cs="BRH Malayalam Extra"/>
+                <w:color w:val="000000"/>
+                <w:szCs w:val="40"/>
+              </w:rPr>
+              <w:t>4</w:t>
+            </w:r>
+            <w:r>
+              <w:rPr>
+                <w:rFonts w:ascii="BRH Malayalam Extra" w:hAnsi="BRH Malayalam Extra" w:cs="BRH Malayalam Extra"/>
+                <w:color w:val="000000"/>
+                <w:sz w:val="32"/>
+                <w:szCs w:val="40"/>
+              </w:rPr>
+              <w:t>)</w:t>
+            </w:r>
+            <w:r>
+              <w:rPr>
+                <w:rFonts w:ascii="BRH Malayalam Extra" w:hAnsi="BRH Malayalam Extra" w:cs="BRH Malayalam Extra"/>
+                <w:color w:val="000000"/>
+                <w:sz w:val="32"/>
+                <w:szCs w:val="40"/>
+              </w:rPr>
+              <w:tab/>
+            </w:r>
+            <w:r>
+              <w:rPr>
+                <w:rFonts w:cs="BRH Malayalam Extra"/>
+                <w:color w:val="000000"/>
+                <w:szCs w:val="40"/>
+              </w:rPr>
+              <w:t>1</w:t>
+            </w:r>
+            <w:r>
+              <w:rPr>
+                <w:rFonts w:ascii="BRH Malayalam Extra" w:hAnsi="BRH Malayalam Extra" w:cs="BRH Malayalam Extra"/>
+                <w:color w:val="000000"/>
+                <w:sz w:val="32"/>
+                <w:szCs w:val="40"/>
+              </w:rPr>
+              <w:t>.</w:t>
+            </w:r>
+            <w:r>
+              <w:rPr>
+                <w:rFonts w:cs="BRH Malayalam Extra"/>
+                <w:color w:val="000000"/>
+                <w:szCs w:val="40"/>
+              </w:rPr>
+              <w:t>1</w:t>
+            </w:r>
+            <w:r>
+              <w:rPr>
+                <w:rFonts w:ascii="BRH Malayalam Extra" w:hAnsi="BRH Malayalam Extra" w:cs="BRH Malayalam Extra"/>
+                <w:color w:val="000000"/>
+                <w:sz w:val="32"/>
+                <w:szCs w:val="40"/>
+              </w:rPr>
+              <w:t>.</w:t>
+            </w:r>
+            <w:r>
+              <w:rPr>
+                <w:rFonts w:cs="BRH Malayalam Extra"/>
+                <w:color w:val="000000"/>
+                <w:szCs w:val="40"/>
+              </w:rPr>
+              <w:t>14</w:t>
+            </w:r>
+            <w:r>
+              <w:rPr>
+                <w:rFonts w:ascii="BRH Malayalam Extra" w:hAnsi="BRH Malayalam Extra" w:cs="BRH Malayalam Extra"/>
+                <w:color w:val="000000"/>
+                <w:sz w:val="32"/>
+                <w:szCs w:val="40"/>
+              </w:rPr>
+              <w:t>.</w:t>
+            </w:r>
+            <w:r>
+              <w:rPr>
+                <w:rFonts w:cs="BRH Malayalam Extra"/>
+                <w:color w:val="000000"/>
+                <w:szCs w:val="40"/>
+              </w:rPr>
+              <w:t>1</w:t>
+            </w:r>
+            <w:r>
+              <w:rPr>
+                <w:rFonts w:ascii="BRH Malayalam Extra" w:hAnsi="BRH Malayalam Extra" w:cs="BRH Malayalam Extra"/>
+                <w:color w:val="000000"/>
+                <w:sz w:val="32"/>
+                <w:szCs w:val="40"/>
+              </w:rPr>
+              <w:t>(</w:t>
+            </w:r>
+            <w:r>
+              <w:rPr>
+                <w:rFonts w:cs="BRH Malayalam Extra"/>
+                <w:color w:val="000000"/>
+                <w:szCs w:val="40"/>
+              </w:rPr>
+              <w:t>3</w:t>
+            </w:r>
+            <w:r>
+              <w:rPr>
+                <w:rFonts w:ascii="BRH Malayalam Extra" w:hAnsi="BRH Malayalam Extra" w:cs="BRH Malayalam Extra"/>
+                <w:color w:val="000000"/>
+                <w:sz w:val="32"/>
+                <w:szCs w:val="40"/>
+              </w:rPr>
+              <w:t>)- C</w:t>
+            </w:r>
+            <w:r>
+              <w:rPr>
+                <w:rFonts w:ascii="BRH Malayalam Extra" w:hAnsi="BRH Malayalam Extra" w:cs="BRH Malayalam Extra"/>
+                <w:color w:val="000000"/>
+                <w:sz w:val="28"/>
+                <w:szCs w:val="40"/>
+              </w:rPr>
+              <w:t>–</w:t>
+            </w:r>
+            <w:r>
+              <w:rPr>
+                <w:rFonts w:ascii="BRH Malayalam Extra" w:hAnsi="BRH Malayalam Extra" w:cs="BRH Malayalam Extra"/>
+                <w:color w:val="000000"/>
+                <w:sz w:val="32"/>
+                <w:szCs w:val="40"/>
+              </w:rPr>
+              <w:t>öÉx</w:t>
+            </w:r>
+            <w:r>
+              <w:rPr>
+                <w:rFonts w:ascii="BRH Malayalam Extra" w:hAnsi="BRH Malayalam Extra" w:cs="BRH Malayalam Extra"/>
+                <w:color w:val="000000"/>
+                <w:sz w:val="28"/>
+                <w:szCs w:val="40"/>
+              </w:rPr>
+              <w:t>–</w:t>
+            </w:r>
+            <w:r>
+              <w:rPr>
+                <w:rFonts w:ascii="BRH Malayalam Extra" w:hAnsi="BRH Malayalam Extra" w:cs="BRH Malayalam Extra"/>
+                <w:color w:val="000000"/>
+                <w:sz w:val="32"/>
+                <w:szCs w:val="40"/>
+                <w:highlight w:val="yellow"/>
+              </w:rPr>
+              <w:t>²</w:t>
+            </w:r>
+            <w:r>
+              <w:rPr>
+                <w:rFonts w:ascii="BRH Malayalam Extra" w:hAnsi="BRH Malayalam Extra" w:cs="BRH Malayalam Extra"/>
+                <w:color w:val="000000"/>
+                <w:sz w:val="32"/>
+                <w:szCs w:val="40"/>
+              </w:rPr>
+              <w:t xml:space="preserve">z | </w:t>
+            </w:r>
+          </w:p>
+          <w:p>
+            <w:pPr>
+              <w:widowControl w:val="0"/>
+              <w:autoSpaceDE w:val="0"/>
+              <w:autoSpaceDN w:val="0"/>
+              <w:adjustRightInd w:val="0"/>
+              <w:spacing w:line="240" w:lineRule="auto"/>
+              <w:rPr>
+                <w:rFonts w:ascii="BRH Malayalam Extra" w:hAnsi="BRH Malayalam Extra" w:cs="BRH Malayalam Extra"/>
+                <w:color w:val="000000"/>
+                <w:sz w:val="32"/>
+                <w:szCs w:val="40"/>
+              </w:rPr>
+            </w:pPr>
+            <w:r>
+              <w:rPr>
+                <w:rFonts w:ascii="BRH Malayalam Extra" w:hAnsi="BRH Malayalam Extra" w:cs="BRH Malayalam Extra"/>
+                <w:color w:val="000000"/>
+                <w:sz w:val="32"/>
+                <w:szCs w:val="40"/>
+              </w:rPr>
+              <w:t>C</w:t>
+            </w:r>
+            <w:r>
+              <w:rPr>
+                <w:rFonts w:ascii="BRH Malayalam Extra" w:hAnsi="BRH Malayalam Extra" w:cs="BRH Malayalam Extra"/>
+                <w:color w:val="000000"/>
+                <w:sz w:val="28"/>
+                <w:szCs w:val="40"/>
+              </w:rPr>
+              <w:t>–</w:t>
+            </w:r>
+            <w:r>
+              <w:rPr>
+                <w:rFonts w:ascii="BRH Malayalam Extra" w:hAnsi="BRH Malayalam Extra" w:cs="BRH Malayalam Extra"/>
+                <w:color w:val="000000"/>
+                <w:sz w:val="32"/>
+                <w:szCs w:val="40"/>
+              </w:rPr>
+              <w:t>öÉx</w:t>
+            </w:r>
+            <w:r>
+              <w:rPr>
+                <w:rFonts w:ascii="BRH Malayalam Extra" w:hAnsi="BRH Malayalam Extra" w:cs="BRH Malayalam Extra"/>
+                <w:color w:val="000000"/>
+                <w:sz w:val="28"/>
+                <w:szCs w:val="40"/>
+              </w:rPr>
+              <w:t>–</w:t>
+            </w:r>
+            <w:r>
+              <w:rPr>
+                <w:rFonts w:ascii="BRH Malayalam Extra" w:hAnsi="BRH Malayalam Extra" w:cs="BRH Malayalam Extra"/>
+                <w:color w:val="000000"/>
+                <w:sz w:val="32"/>
+                <w:szCs w:val="40"/>
+              </w:rPr>
+              <w:t>²z</w:t>
+            </w:r>
+            <w:r>
+              <w:rPr>
+                <w:rFonts w:ascii="BRH Malayalam Extra" w:hAnsi="BRH Malayalam Extra" w:cs="BRH Malayalam Extra"/>
+                <w:color w:val="000000"/>
+                <w:sz w:val="28"/>
+                <w:szCs w:val="40"/>
+              </w:rPr>
+              <w:t>–</w:t>
+            </w:r>
+            <w:r>
+              <w:rPr>
+                <w:rFonts w:ascii="BRH Malayalam Extra" w:hAnsi="BRH Malayalam Extra" w:cs="BRH Malayalam Extra"/>
+                <w:color w:val="000000"/>
+                <w:sz w:val="32"/>
+                <w:szCs w:val="40"/>
+              </w:rPr>
+              <w:t xml:space="preserve"> CZz˜öÉ - A</w:t>
+            </w:r>
+            <w:r>
+              <w:rPr>
+                <w:rFonts w:ascii="BRH Malayalam Extra" w:hAnsi="BRH Malayalam Extra" w:cs="BRH Malayalam Extra"/>
+                <w:color w:val="000000"/>
+                <w:sz w:val="28"/>
+                <w:szCs w:val="40"/>
+              </w:rPr>
+              <w:t>–</w:t>
+            </w:r>
+            <w:r>
+              <w:rPr>
+                <w:rFonts w:ascii="BRH Malayalam Extra" w:hAnsi="BRH Malayalam Extra" w:cs="BRH Malayalam Extra"/>
+                <w:color w:val="000000"/>
+                <w:sz w:val="32"/>
+                <w:szCs w:val="40"/>
+              </w:rPr>
+              <w:t>²z</w:t>
+            </w:r>
+            <w:r>
+              <w:rPr>
+                <w:rFonts w:ascii="BRH Malayalam Extra" w:hAnsi="BRH Malayalam Extra" w:cs="BRH Malayalam Extra"/>
+                <w:color w:val="000000"/>
+                <w:sz w:val="28"/>
+                <w:szCs w:val="40"/>
+              </w:rPr>
+              <w:t>–</w:t>
+            </w:r>
+            <w:r>
+              <w:rPr>
+                <w:rFonts w:ascii="BRH Malayalam Extra" w:hAnsi="BRH Malayalam Extra" w:cs="BRH Malayalam Extra"/>
+                <w:color w:val="000000"/>
+                <w:sz w:val="32"/>
+                <w:szCs w:val="40"/>
+              </w:rPr>
+              <w:t xml:space="preserve"> | </w:t>
+            </w:r>
+          </w:p>
+          <w:p>
+            <w:pPr>
+              <w:widowControl w:val="0"/>
+              <w:autoSpaceDE w:val="0"/>
+              <w:autoSpaceDN w:val="0"/>
+              <w:adjustRightInd w:val="0"/>
+              <w:spacing w:before="0" w:line="240" w:lineRule="auto"/>
+              <w:rPr>
+                <w:b/>
+                <w:bCs/>
+                <w:sz w:val="32"/>
+                <w:szCs w:val="32"/>
+                <w:u w:val="single"/>
+              </w:rPr>
+            </w:pPr>
+          </w:p>
+        </w:tc>
+        <w:tc>
+          <w:tcPr>
+            <w:tcW w:w="7371" w:type="dxa"/>
+          </w:tcPr>
+          <w:p>
+            <w:pPr>
+              <w:widowControl w:val="0"/>
+              <w:autoSpaceDE w:val="0"/>
+              <w:autoSpaceDN w:val="0"/>
+              <w:adjustRightInd w:val="0"/>
+              <w:spacing w:line="240" w:lineRule="auto"/>
+              <w:rPr>
+                <w:rFonts w:ascii="BRH Malayalam Extra" w:hAnsi="BRH Malayalam Extra" w:cs="BRH Malayalam Extra"/>
+                <w:color w:val="000000"/>
+                <w:sz w:val="32"/>
+                <w:szCs w:val="40"/>
+              </w:rPr>
+            </w:pPr>
+            <w:r>
+              <w:rPr>
+                <w:rFonts w:cs="BRH Malayalam Extra"/>
+                <w:color w:val="000000"/>
+                <w:szCs w:val="40"/>
+              </w:rPr>
+              <w:lastRenderedPageBreak/>
+              <w:t>1</w:t>
+            </w:r>
+            <w:r>
+              <w:rPr>
+                <w:rFonts w:ascii="BRH Malayalam Extra" w:hAnsi="BRH Malayalam Extra" w:cs="BRH Malayalam Extra"/>
+                <w:color w:val="000000"/>
+                <w:sz w:val="32"/>
+                <w:szCs w:val="40"/>
+              </w:rPr>
+              <w:t>)</w:t>
+            </w:r>
+            <w:r>
+              <w:rPr>
+                <w:rFonts w:ascii="BRH Malayalam Extra" w:hAnsi="BRH Malayalam Extra" w:cs="BRH Malayalam Extra"/>
+                <w:color w:val="000000"/>
+                <w:sz w:val="32"/>
+                <w:szCs w:val="40"/>
+              </w:rPr>
+              <w:tab/>
+            </w:r>
+            <w:r>
+              <w:rPr>
+                <w:rFonts w:cs="BRH Malayalam Extra"/>
+                <w:color w:val="000000"/>
+                <w:szCs w:val="40"/>
+              </w:rPr>
+              <w:t>1</w:t>
+            </w:r>
+            <w:r>
+              <w:rPr>
+                <w:rFonts w:ascii="BRH Malayalam Extra" w:hAnsi="BRH Malayalam Extra" w:cs="BRH Malayalam Extra"/>
+                <w:color w:val="000000"/>
+                <w:sz w:val="32"/>
+                <w:szCs w:val="40"/>
+              </w:rPr>
+              <w:t>.</w:t>
+            </w:r>
+            <w:r>
+              <w:rPr>
+                <w:rFonts w:cs="BRH Malayalam Extra"/>
+                <w:color w:val="000000"/>
+                <w:szCs w:val="40"/>
+              </w:rPr>
+              <w:t>1</w:t>
+            </w:r>
+            <w:r>
+              <w:rPr>
+                <w:rFonts w:ascii="BRH Malayalam Extra" w:hAnsi="BRH Malayalam Extra" w:cs="BRH Malayalam Extra"/>
+                <w:color w:val="000000"/>
+                <w:sz w:val="32"/>
+                <w:szCs w:val="40"/>
+              </w:rPr>
+              <w:t>.</w:t>
+            </w:r>
+            <w:r>
+              <w:rPr>
+                <w:rFonts w:cs="BRH Malayalam Extra"/>
+                <w:color w:val="000000"/>
+                <w:szCs w:val="40"/>
+              </w:rPr>
+              <w:t>14</w:t>
+            </w:r>
+            <w:r>
+              <w:rPr>
+                <w:rFonts w:ascii="BRH Malayalam Extra" w:hAnsi="BRH Malayalam Extra" w:cs="BRH Malayalam Extra"/>
+                <w:color w:val="000000"/>
+                <w:sz w:val="32"/>
+                <w:szCs w:val="40"/>
+              </w:rPr>
+              <w:t>.</w:t>
+            </w:r>
+            <w:r>
+              <w:rPr>
+                <w:rFonts w:cs="BRH Malayalam Extra"/>
+                <w:color w:val="000000"/>
+                <w:szCs w:val="40"/>
+              </w:rPr>
+              <w:t>1</w:t>
+            </w:r>
+            <w:r>
+              <w:rPr>
+                <w:rFonts w:ascii="BRH Malayalam Extra" w:hAnsi="BRH Malayalam Extra" w:cs="BRH Malayalam Extra"/>
+                <w:color w:val="000000"/>
+                <w:sz w:val="32"/>
+                <w:szCs w:val="40"/>
+              </w:rPr>
+              <w:t>(</w:t>
+            </w:r>
+            <w:r>
+              <w:rPr>
+                <w:rFonts w:cs="BRH Malayalam Extra"/>
+                <w:color w:val="000000"/>
+                <w:szCs w:val="40"/>
+              </w:rPr>
+              <w:t>1</w:t>
+            </w:r>
+            <w:r>
+              <w:rPr>
+                <w:rFonts w:ascii="BRH Malayalam Extra" w:hAnsi="BRH Malayalam Extra" w:cs="BRH Malayalam Extra"/>
+                <w:color w:val="000000"/>
+                <w:sz w:val="32"/>
+                <w:szCs w:val="40"/>
+              </w:rPr>
+              <w:t>)- D</w:t>
+            </w:r>
+            <w:r>
+              <w:rPr>
+                <w:rFonts w:ascii="BRH Malayalam Extra" w:hAnsi="BRH Malayalam Extra" w:cs="BRH Malayalam Extra"/>
+                <w:color w:val="000000"/>
+                <w:sz w:val="28"/>
+                <w:szCs w:val="40"/>
+              </w:rPr>
+              <w:t>–</w:t>
+            </w:r>
+            <w:r>
+              <w:rPr>
+                <w:rFonts w:ascii="BRH Malayalam Extra" w:hAnsi="BRH Malayalam Extra" w:cs="BRH Malayalam Extra"/>
+                <w:color w:val="000000"/>
+                <w:sz w:val="32"/>
+                <w:szCs w:val="40"/>
+              </w:rPr>
+              <w:t>hx | px</w:t>
+            </w:r>
+            <w:r>
+              <w:rPr>
+                <w:rFonts w:ascii="BRH Malayalam Extra" w:hAnsi="BRH Malayalam Extra" w:cs="BRH Malayalam Extra"/>
+                <w:color w:val="000000"/>
+                <w:sz w:val="28"/>
+                <w:szCs w:val="40"/>
+              </w:rPr>
+              <w:t>–</w:t>
+            </w:r>
+            <w:r>
+              <w:rPr>
+                <w:rFonts w:ascii="BRH Malayalam Extra" w:hAnsi="BRH Malayalam Extra" w:cs="BRH Malayalam Extra"/>
+                <w:color w:val="000000"/>
+                <w:sz w:val="32"/>
+                <w:szCs w:val="40"/>
+              </w:rPr>
+              <w:t>I | C</w:t>
+            </w:r>
+            <w:r>
+              <w:rPr>
+                <w:rFonts w:ascii="BRH Malayalam Extra" w:hAnsi="BRH Malayalam Extra" w:cs="BRH Malayalam Extra"/>
+                <w:color w:val="000000"/>
+                <w:sz w:val="28"/>
+                <w:szCs w:val="40"/>
+              </w:rPr>
+              <w:t>–</w:t>
+            </w:r>
+            <w:r>
+              <w:rPr>
+                <w:rFonts w:ascii="BRH Malayalam Extra" w:hAnsi="BRH Malayalam Extra" w:cs="BRH Malayalam Extra"/>
+                <w:color w:val="000000"/>
+                <w:sz w:val="32"/>
+                <w:szCs w:val="40"/>
+              </w:rPr>
+              <w:t>öÉx</w:t>
+            </w:r>
+            <w:r>
+              <w:rPr>
+                <w:rFonts w:ascii="BRH Malayalam Extra" w:hAnsi="BRH Malayalam Extra" w:cs="BRH Malayalam Extra"/>
+                <w:color w:val="000000"/>
+                <w:sz w:val="28"/>
+                <w:szCs w:val="40"/>
+              </w:rPr>
+              <w:t>–</w:t>
+            </w:r>
+            <w:r>
+              <w:rPr>
+                <w:rFonts w:ascii="BRH Malayalam Extra" w:hAnsi="BRH Malayalam Extra" w:cs="BRH Malayalam Extra"/>
+                <w:color w:val="000000"/>
+                <w:sz w:val="32"/>
+                <w:szCs w:val="40"/>
+                <w:highlight w:val="green"/>
+              </w:rPr>
+              <w:t>²z</w:t>
+            </w:r>
+            <w:r>
+              <w:rPr>
+                <w:rFonts w:ascii="BRH Malayalam Extra" w:hAnsi="BRH Malayalam Extra" w:cs="BRH Malayalam Extra"/>
+                <w:color w:val="000000"/>
+                <w:sz w:val="28"/>
+                <w:szCs w:val="40"/>
+                <w:highlight w:val="green"/>
+              </w:rPr>
+              <w:t>–</w:t>
+            </w:r>
+            <w:r>
+              <w:rPr>
+                <w:rFonts w:ascii="BRH Malayalam Extra" w:hAnsi="BRH Malayalam Extra" w:cs="BRH Malayalam Extra"/>
+                <w:color w:val="000000"/>
+                <w:sz w:val="32"/>
+                <w:szCs w:val="40"/>
+              </w:rPr>
+              <w:t xml:space="preserve"> | </w:t>
+            </w:r>
+          </w:p>
+          <w:p>
+            <w:pPr>
+              <w:widowControl w:val="0"/>
+              <w:autoSpaceDE w:val="0"/>
+              <w:autoSpaceDN w:val="0"/>
+              <w:adjustRightInd w:val="0"/>
+              <w:spacing w:line="240" w:lineRule="auto"/>
+              <w:rPr>
+                <w:rFonts w:ascii="BRH Malayalam Extra" w:hAnsi="BRH Malayalam Extra" w:cs="BRH Malayalam Extra"/>
+                <w:color w:val="000000"/>
+                <w:sz w:val="32"/>
+                <w:szCs w:val="40"/>
+              </w:rPr>
+            </w:pPr>
+            <w:r>
+              <w:rPr>
+                <w:rFonts w:ascii="BRH Malayalam Extra" w:hAnsi="BRH Malayalam Extra" w:cs="BRH Malayalam Extra"/>
+                <w:color w:val="000000"/>
+                <w:sz w:val="32"/>
+                <w:szCs w:val="40"/>
+              </w:rPr>
+              <w:t>D</w:t>
+            </w:r>
+            <w:r>
+              <w:rPr>
+                <w:rFonts w:ascii="BRH Malayalam Extra" w:hAnsi="BRH Malayalam Extra" w:cs="BRH Malayalam Extra"/>
+                <w:color w:val="000000"/>
+                <w:sz w:val="28"/>
+                <w:szCs w:val="40"/>
+              </w:rPr>
+              <w:t>–</w:t>
+            </w:r>
+            <w:r>
+              <w:rPr>
+                <w:rFonts w:ascii="BRH Malayalam Extra" w:hAnsi="BRH Malayalam Extra" w:cs="BRH Malayalam Extra"/>
+                <w:color w:val="000000"/>
+                <w:sz w:val="32"/>
+                <w:szCs w:val="40"/>
+              </w:rPr>
+              <w:t xml:space="preserve">hx px˜I </w:t>
+            </w:r>
+            <w:r>
+              <w:rPr>
+                <w:rFonts w:ascii="BRH Devanagari Extra" w:hAnsi="BRH Devanagari Extra" w:cs="BRH Malayalam Extra"/>
+                <w:color w:val="000000"/>
+                <w:sz w:val="28"/>
+                <w:szCs w:val="40"/>
+              </w:rPr>
+              <w:t>Æ</w:t>
+            </w:r>
+            <w:r>
+              <w:rPr>
+                <w:rFonts w:ascii="BRH Malayalam Extra" w:hAnsi="BRH Malayalam Extra" w:cs="BRH Malayalam Extra"/>
+                <w:color w:val="000000"/>
+                <w:sz w:val="32"/>
+                <w:szCs w:val="40"/>
+              </w:rPr>
+              <w:t>px i¡</w:t>
+            </w:r>
+            <w:r>
+              <w:rPr>
+                <w:rFonts w:ascii="BRH Malayalam Extra" w:hAnsi="BRH Malayalam Extra" w:cs="BRH Malayalam Extra"/>
+                <w:color w:val="000000"/>
+                <w:sz w:val="28"/>
+                <w:szCs w:val="40"/>
+              </w:rPr>
+              <w:t>–</w:t>
+            </w:r>
+            <w:r>
+              <w:rPr>
+                <w:rFonts w:ascii="BRH Malayalam Extra" w:hAnsi="BRH Malayalam Extra" w:cs="BRH Malayalam Extra"/>
+                <w:color w:val="000000"/>
+                <w:sz w:val="32"/>
+                <w:szCs w:val="40"/>
+              </w:rPr>
+              <w:t>¥hxhx px— iyö</w:t>
+            </w:r>
+            <w:r>
+              <w:rPr>
+                <w:rFonts w:ascii="BRH Malayalam Extra" w:hAnsi="BRH Malayalam Extra" w:cs="BRH Malayalam Extra"/>
+                <w:color w:val="000000"/>
+                <w:sz w:val="32"/>
+                <w:szCs w:val="40"/>
+                <w:highlight w:val="green"/>
+              </w:rPr>
+              <w:t>É</w:t>
+            </w:r>
+            <w:r>
+              <w:rPr>
+                <w:rFonts w:ascii="BRH Malayalam Extra" w:hAnsi="BRH Malayalam Extra" w:cs="BRH Malayalam Extra"/>
+                <w:color w:val="000000"/>
+                <w:sz w:val="32"/>
+                <w:szCs w:val="40"/>
+              </w:rPr>
+              <w:t xml:space="preserve">x²z </w:t>
+            </w:r>
+            <w:r>
+              <w:rPr>
+                <w:rFonts w:ascii="BRH Malayalam Extra" w:hAnsi="BRH Malayalam Extra" w:cs="BRH Malayalam Extra"/>
+                <w:color w:val="000000"/>
+                <w:sz w:val="32"/>
+                <w:szCs w:val="40"/>
+                <w:highlight w:val="green"/>
+              </w:rPr>
+              <w:t>C</w:t>
+            </w:r>
+            <w:r>
+              <w:rPr>
+                <w:rFonts w:ascii="BRH Malayalam Extra" w:hAnsi="BRH Malayalam Extra" w:cs="BRH Malayalam Extra"/>
+                <w:color w:val="000000"/>
+                <w:sz w:val="32"/>
+                <w:szCs w:val="40"/>
+              </w:rPr>
+              <w:t>ö</w:t>
+            </w:r>
+            <w:r>
+              <w:rPr>
+                <w:rFonts w:ascii="BRH Malayalam Extra" w:hAnsi="BRH Malayalam Extra" w:cs="BRH Malayalam Extra"/>
+                <w:color w:val="000000"/>
+                <w:sz w:val="32"/>
+                <w:szCs w:val="40"/>
+                <w:highlight w:val="green"/>
+              </w:rPr>
+              <w:t>É</w:t>
+            </w:r>
+            <w:r>
+              <w:rPr>
+                <w:rFonts w:ascii="BRH Malayalam Extra" w:hAnsi="BRH Malayalam Extra" w:cs="BRH Malayalam Extra"/>
+                <w:color w:val="000000"/>
+                <w:sz w:val="32"/>
+                <w:szCs w:val="40"/>
+              </w:rPr>
+              <w:t xml:space="preserve">x²z </w:t>
+            </w:r>
+            <w:r>
+              <w:rPr>
+                <w:rFonts w:ascii="BRH Malayalam Extra" w:hAnsi="BRH Malayalam Extra" w:cs="BRH Malayalam Extra"/>
+                <w:color w:val="000000"/>
+                <w:sz w:val="32"/>
+                <w:szCs w:val="40"/>
+                <w:highlight w:val="green"/>
+              </w:rPr>
+              <w:t>px</w:t>
+            </w:r>
+            <w:r>
+              <w:rPr>
+                <w:rFonts w:ascii="BRH Malayalam Extra" w:hAnsi="BRH Malayalam Extra" w:cs="BRH Malayalam Extra"/>
+                <w:color w:val="000000"/>
+                <w:sz w:val="32"/>
+                <w:szCs w:val="40"/>
+              </w:rPr>
+              <w:t xml:space="preserve"> </w:t>
+            </w:r>
+          </w:p>
+          <w:p>
+            <w:pPr>
+              <w:widowControl w:val="0"/>
+              <w:autoSpaceDE w:val="0"/>
+              <w:autoSpaceDN w:val="0"/>
+              <w:adjustRightInd w:val="0"/>
+              <w:spacing w:line="240" w:lineRule="auto"/>
+              <w:rPr>
+                <w:rFonts w:ascii="BRH Malayalam Extra" w:hAnsi="BRH Malayalam Extra" w:cs="BRH Malayalam Extra"/>
+                <w:color w:val="000000"/>
+                <w:sz w:val="32"/>
+                <w:szCs w:val="40"/>
+              </w:rPr>
+            </w:pPr>
+            <w:r>
+              <w:rPr>
+                <w:rFonts w:ascii="BRH Malayalam Extra" w:hAnsi="BRH Malayalam Extra" w:cs="BRH Malayalam Extra"/>
+                <w:color w:val="000000"/>
+                <w:sz w:val="32"/>
+                <w:szCs w:val="40"/>
+              </w:rPr>
+              <w:t>i¡</w:t>
+            </w:r>
+            <w:r>
+              <w:rPr>
+                <w:rFonts w:ascii="BRH Malayalam Extra" w:hAnsi="BRH Malayalam Extra" w:cs="BRH Malayalam Extra"/>
+                <w:color w:val="000000"/>
+                <w:sz w:val="28"/>
+                <w:szCs w:val="40"/>
+              </w:rPr>
+              <w:t>–</w:t>
+            </w:r>
+            <w:r>
+              <w:rPr>
+                <w:rFonts w:ascii="BRH Malayalam Extra" w:hAnsi="BRH Malayalam Extra" w:cs="BRH Malayalam Extra"/>
+                <w:color w:val="000000"/>
+                <w:sz w:val="32"/>
+                <w:szCs w:val="40"/>
+              </w:rPr>
+              <w:t>¥hxhx px— iyö</w:t>
+            </w:r>
+            <w:r>
+              <w:rPr>
+                <w:rFonts w:ascii="BRH Malayalam Extra" w:hAnsi="BRH Malayalam Extra" w:cs="BRH Malayalam Extra"/>
+                <w:color w:val="000000"/>
+                <w:sz w:val="32"/>
+                <w:szCs w:val="40"/>
+                <w:highlight w:val="green"/>
+              </w:rPr>
+              <w:t>Éx</w:t>
+            </w:r>
+            <w:r>
+              <w:rPr>
+                <w:rFonts w:ascii="BRH Malayalam Extra" w:hAnsi="BRH Malayalam Extra" w:cs="BRH Malayalam Extra"/>
+                <w:color w:val="000000"/>
+                <w:sz w:val="32"/>
+                <w:szCs w:val="40"/>
+              </w:rPr>
+              <w:t xml:space="preserve">²z | </w:t>
+            </w:r>
+          </w:p>
+          <w:p>
+            <w:pPr>
+              <w:widowControl w:val="0"/>
+              <w:autoSpaceDE w:val="0"/>
+              <w:autoSpaceDN w:val="0"/>
+              <w:adjustRightInd w:val="0"/>
+              <w:spacing w:line="240" w:lineRule="auto"/>
+              <w:rPr>
+                <w:rFonts w:ascii="BRH Malayalam Extra" w:hAnsi="BRH Malayalam Extra" w:cs="BRH Malayalam Extra"/>
+                <w:color w:val="000000"/>
+                <w:sz w:val="32"/>
+                <w:szCs w:val="40"/>
+              </w:rPr>
+            </w:pPr>
+            <w:r>
+              <w:rPr>
+                <w:rFonts w:cs="BRH Malayalam Extra"/>
+                <w:color w:val="000000"/>
+                <w:szCs w:val="40"/>
+              </w:rPr>
+              <w:t>2</w:t>
+            </w:r>
+            <w:r>
+              <w:rPr>
+                <w:rFonts w:ascii="BRH Malayalam Extra" w:hAnsi="BRH Malayalam Extra" w:cs="BRH Malayalam Extra"/>
+                <w:color w:val="000000"/>
+                <w:sz w:val="32"/>
+                <w:szCs w:val="40"/>
+              </w:rPr>
+              <w:t>)</w:t>
+            </w:r>
+            <w:r>
+              <w:rPr>
+                <w:rFonts w:ascii="BRH Malayalam Extra" w:hAnsi="BRH Malayalam Extra" w:cs="BRH Malayalam Extra"/>
+                <w:color w:val="000000"/>
+                <w:sz w:val="32"/>
+                <w:szCs w:val="40"/>
+              </w:rPr>
+              <w:tab/>
+            </w:r>
+            <w:r>
+              <w:rPr>
+                <w:rFonts w:cs="BRH Malayalam Extra"/>
+                <w:color w:val="000000"/>
+                <w:szCs w:val="40"/>
+              </w:rPr>
+              <w:t>1</w:t>
+            </w:r>
+            <w:r>
+              <w:rPr>
+                <w:rFonts w:ascii="BRH Malayalam Extra" w:hAnsi="BRH Malayalam Extra" w:cs="BRH Malayalam Extra"/>
+                <w:color w:val="000000"/>
+                <w:sz w:val="32"/>
+                <w:szCs w:val="40"/>
+              </w:rPr>
+              <w:t>.</w:t>
+            </w:r>
+            <w:r>
+              <w:rPr>
+                <w:rFonts w:cs="BRH Malayalam Extra"/>
+                <w:color w:val="000000"/>
+                <w:szCs w:val="40"/>
+              </w:rPr>
+              <w:t>1</w:t>
+            </w:r>
+            <w:r>
+              <w:rPr>
+                <w:rFonts w:ascii="BRH Malayalam Extra" w:hAnsi="BRH Malayalam Extra" w:cs="BRH Malayalam Extra"/>
+                <w:color w:val="000000"/>
+                <w:sz w:val="32"/>
+                <w:szCs w:val="40"/>
+              </w:rPr>
+              <w:t>.</w:t>
+            </w:r>
+            <w:r>
+              <w:rPr>
+                <w:rFonts w:cs="BRH Malayalam Extra"/>
+                <w:color w:val="000000"/>
+                <w:szCs w:val="40"/>
+              </w:rPr>
+              <w:t>14</w:t>
+            </w:r>
+            <w:r>
+              <w:rPr>
+                <w:rFonts w:ascii="BRH Malayalam Extra" w:hAnsi="BRH Malayalam Extra" w:cs="BRH Malayalam Extra"/>
+                <w:color w:val="000000"/>
+                <w:sz w:val="32"/>
+                <w:szCs w:val="40"/>
+              </w:rPr>
+              <w:t>.</w:t>
+            </w:r>
+            <w:r>
+              <w:rPr>
+                <w:rFonts w:cs="BRH Malayalam Extra"/>
+                <w:color w:val="000000"/>
+                <w:szCs w:val="40"/>
+              </w:rPr>
+              <w:t>1</w:t>
+            </w:r>
+            <w:r>
+              <w:rPr>
+                <w:rFonts w:ascii="BRH Malayalam Extra" w:hAnsi="BRH Malayalam Extra" w:cs="BRH Malayalam Extra"/>
+                <w:color w:val="000000"/>
+                <w:sz w:val="32"/>
+                <w:szCs w:val="40"/>
+              </w:rPr>
+              <w:t>(</w:t>
+            </w:r>
+            <w:r>
+              <w:rPr>
+                <w:rFonts w:cs="BRH Malayalam Extra"/>
+                <w:color w:val="000000"/>
+                <w:szCs w:val="40"/>
+              </w:rPr>
+              <w:t>2</w:t>
+            </w:r>
+            <w:r>
+              <w:rPr>
+                <w:rFonts w:ascii="BRH Malayalam Extra" w:hAnsi="BRH Malayalam Extra" w:cs="BRH Malayalam Extra"/>
+                <w:color w:val="000000"/>
+                <w:sz w:val="32"/>
+                <w:szCs w:val="40"/>
+              </w:rPr>
+              <w:t>)- px</w:t>
+            </w:r>
+            <w:r>
+              <w:rPr>
+                <w:rFonts w:ascii="BRH Malayalam Extra" w:hAnsi="BRH Malayalam Extra" w:cs="BRH Malayalam Extra"/>
+                <w:color w:val="000000"/>
+                <w:sz w:val="28"/>
+                <w:szCs w:val="40"/>
+              </w:rPr>
+              <w:t>–</w:t>
+            </w:r>
+            <w:r>
+              <w:rPr>
+                <w:rFonts w:ascii="BRH Malayalam Extra" w:hAnsi="BRH Malayalam Extra" w:cs="BRH Malayalam Extra"/>
+                <w:color w:val="000000"/>
+                <w:sz w:val="32"/>
+                <w:szCs w:val="40"/>
+              </w:rPr>
+              <w:t>I | C</w:t>
+            </w:r>
+            <w:r>
+              <w:rPr>
+                <w:rFonts w:ascii="BRH Malayalam Extra" w:hAnsi="BRH Malayalam Extra" w:cs="BRH Malayalam Extra"/>
+                <w:color w:val="000000"/>
+                <w:sz w:val="28"/>
+                <w:szCs w:val="40"/>
+              </w:rPr>
+              <w:t>–</w:t>
+            </w:r>
+            <w:r>
+              <w:rPr>
+                <w:rFonts w:ascii="BRH Malayalam Extra" w:hAnsi="BRH Malayalam Extra" w:cs="BRH Malayalam Extra"/>
+                <w:color w:val="000000"/>
+                <w:sz w:val="32"/>
+                <w:szCs w:val="40"/>
+              </w:rPr>
+              <w:t>öÉx</w:t>
+            </w:r>
+            <w:r>
+              <w:rPr>
+                <w:rFonts w:ascii="BRH Malayalam Extra" w:hAnsi="BRH Malayalam Extra" w:cs="BRH Malayalam Extra"/>
+                <w:color w:val="000000"/>
+                <w:sz w:val="28"/>
+                <w:szCs w:val="40"/>
+              </w:rPr>
+              <w:t>–</w:t>
+            </w:r>
+            <w:r>
+              <w:rPr>
+                <w:rFonts w:ascii="BRH Malayalam Extra" w:hAnsi="BRH Malayalam Extra" w:cs="BRH Malayalam Extra"/>
+                <w:color w:val="000000"/>
+                <w:sz w:val="32"/>
+                <w:szCs w:val="40"/>
+                <w:highlight w:val="green"/>
+              </w:rPr>
+              <w:t>²z</w:t>
+            </w:r>
+            <w:r>
+              <w:rPr>
+                <w:rFonts w:ascii="BRH Malayalam Extra" w:hAnsi="BRH Malayalam Extra" w:cs="BRH Malayalam Extra"/>
+                <w:color w:val="000000"/>
+                <w:sz w:val="28"/>
+                <w:szCs w:val="40"/>
+                <w:highlight w:val="green"/>
+              </w:rPr>
+              <w:t>–</w:t>
+            </w:r>
+            <w:r>
+              <w:rPr>
+                <w:rFonts w:ascii="BRH Malayalam Extra" w:hAnsi="BRH Malayalam Extra" w:cs="BRH Malayalam Extra"/>
+                <w:color w:val="000000"/>
+                <w:sz w:val="32"/>
+                <w:szCs w:val="40"/>
+              </w:rPr>
+              <w:t xml:space="preserve"> | B</w:t>
+            </w:r>
+            <w:r>
+              <w:rPr>
+                <w:rFonts w:ascii="BRH Malayalam Extra" w:hAnsi="BRH Malayalam Extra" w:cs="BRH Malayalam Extra"/>
+                <w:color w:val="000000"/>
+                <w:sz w:val="28"/>
+                <w:szCs w:val="40"/>
+              </w:rPr>
+              <w:t>–</w:t>
+            </w:r>
+            <w:r>
+              <w:rPr>
+                <w:rFonts w:ascii="BRH Malayalam Extra" w:hAnsi="BRH Malayalam Extra" w:cs="BRH Malayalam Extra"/>
+                <w:color w:val="000000"/>
+                <w:sz w:val="32"/>
+                <w:szCs w:val="40"/>
+              </w:rPr>
+              <w:t>t¡</w:t>
+            </w:r>
+            <w:r>
+              <w:rPr>
+                <w:rFonts w:ascii="BRH Malayalam Extra" w:hAnsi="BRH Malayalam Extra" w:cs="BRH Malayalam Extra"/>
+                <w:color w:val="000000"/>
+                <w:sz w:val="28"/>
+                <w:szCs w:val="40"/>
+              </w:rPr>
+              <w:t>–</w:t>
+            </w:r>
+            <w:r>
+              <w:rPr>
+                <w:rFonts w:ascii="BRH Malayalam Extra" w:hAnsi="BRH Malayalam Extra" w:cs="BRH Malayalam Extra"/>
+                <w:color w:val="000000"/>
+                <w:sz w:val="32"/>
+                <w:szCs w:val="40"/>
+              </w:rPr>
+              <w:t xml:space="preserve">p¤¤Æõ˜ | </w:t>
+            </w:r>
+          </w:p>
+          <w:p>
+            <w:pPr>
+              <w:widowControl w:val="0"/>
+              <w:autoSpaceDE w:val="0"/>
+              <w:autoSpaceDN w:val="0"/>
+              <w:adjustRightInd w:val="0"/>
+              <w:spacing w:line="240" w:lineRule="auto"/>
+              <w:rPr>
+                <w:rFonts w:ascii="BRH Malayalam Extra" w:hAnsi="BRH Malayalam Extra" w:cs="BRH Malayalam Extra"/>
+                <w:color w:val="000000"/>
+                <w:sz w:val="32"/>
+                <w:szCs w:val="40"/>
+              </w:rPr>
+            </w:pPr>
+            <w:r>
+              <w:rPr>
+                <w:rFonts w:ascii="BRH Malayalam Extra" w:hAnsi="BRH Malayalam Extra" w:cs="BRH Malayalam Extra"/>
+                <w:color w:val="000000"/>
+                <w:sz w:val="32"/>
+                <w:szCs w:val="40"/>
+              </w:rPr>
+              <w:t>px</w:t>
+            </w:r>
+            <w:r>
+              <w:rPr>
+                <w:rFonts w:ascii="BRH Malayalam Extra" w:hAnsi="BRH Malayalam Extra" w:cs="BRH Malayalam Extra"/>
+                <w:color w:val="000000"/>
+                <w:sz w:val="28"/>
+                <w:szCs w:val="40"/>
+              </w:rPr>
+              <w:t>–</w:t>
+            </w:r>
+            <w:r>
+              <w:rPr>
+                <w:rFonts w:ascii="BRH Malayalam Extra" w:hAnsi="BRH Malayalam Extra" w:cs="BRH Malayalam Extra"/>
+                <w:color w:val="000000"/>
+                <w:sz w:val="32"/>
+                <w:szCs w:val="40"/>
+              </w:rPr>
+              <w:t xml:space="preserve"> iy</w:t>
+            </w:r>
+            <w:r>
+              <w:rPr>
+                <w:rFonts w:ascii="BRH Malayalam Extra" w:hAnsi="BRH Malayalam Extra" w:cs="BRH Malayalam Extra"/>
+                <w:color w:val="000000"/>
+                <w:sz w:val="28"/>
+                <w:szCs w:val="40"/>
+              </w:rPr>
+              <w:t>–</w:t>
+            </w:r>
+            <w:r>
+              <w:rPr>
+                <w:rFonts w:ascii="BRH Malayalam Extra" w:hAnsi="BRH Malayalam Extra" w:cs="BRH Malayalam Extra"/>
+                <w:color w:val="000000"/>
+                <w:sz w:val="32"/>
+                <w:szCs w:val="40"/>
+              </w:rPr>
+              <w:t>öÉx</w:t>
+            </w:r>
+            <w:r>
+              <w:rPr>
+                <w:rFonts w:ascii="BRH Malayalam Extra" w:hAnsi="BRH Malayalam Extra" w:cs="BRH Malayalam Extra"/>
+                <w:color w:val="000000"/>
+                <w:sz w:val="28"/>
+                <w:szCs w:val="40"/>
+              </w:rPr>
+              <w:t>–</w:t>
+            </w:r>
+            <w:r>
+              <w:rPr>
+                <w:rFonts w:ascii="BRH Malayalam Extra" w:hAnsi="BRH Malayalam Extra" w:cs="BRH Malayalam Extra"/>
+                <w:color w:val="000000"/>
+                <w:sz w:val="32"/>
+                <w:szCs w:val="40"/>
+                <w:highlight w:val="green"/>
+              </w:rPr>
+              <w:t>²z</w:t>
+            </w:r>
+            <w:r>
+              <w:rPr>
+                <w:rFonts w:ascii="BRH Malayalam Extra" w:hAnsi="BRH Malayalam Extra" w:cs="BRH Malayalam Extra"/>
+                <w:color w:val="000000"/>
+                <w:sz w:val="28"/>
+                <w:szCs w:val="40"/>
+                <w:highlight w:val="green"/>
+              </w:rPr>
+              <w:t>–</w:t>
+            </w:r>
+            <w:r>
+              <w:rPr>
+                <w:rFonts w:ascii="BRH Malayalam Extra" w:hAnsi="BRH Malayalam Extra" w:cs="BRH Malayalam Extra"/>
+                <w:color w:val="000000"/>
+                <w:sz w:val="32"/>
+                <w:szCs w:val="40"/>
+              </w:rPr>
+              <w:t xml:space="preserve"> </w:t>
+            </w:r>
+            <w:r>
+              <w:rPr>
+                <w:rFonts w:ascii="BRH Malayalam Extra" w:hAnsi="BRH Malayalam Extra" w:cs="BRH Malayalam Extra"/>
+                <w:color w:val="000000"/>
+                <w:sz w:val="32"/>
+                <w:szCs w:val="40"/>
+                <w:highlight w:val="green"/>
+              </w:rPr>
+              <w:t>C</w:t>
+            </w:r>
+            <w:r>
+              <w:rPr>
+                <w:rFonts w:ascii="BRH Malayalam Extra" w:hAnsi="BRH Malayalam Extra" w:cs="BRH Malayalam Extra"/>
+                <w:color w:val="000000"/>
+                <w:sz w:val="28"/>
+                <w:szCs w:val="40"/>
+              </w:rPr>
+              <w:t>–</w:t>
+            </w:r>
+            <w:r>
+              <w:rPr>
+                <w:rFonts w:ascii="BRH Malayalam Extra" w:hAnsi="BRH Malayalam Extra" w:cs="BRH Malayalam Extra"/>
+                <w:color w:val="000000"/>
+                <w:sz w:val="32"/>
+                <w:szCs w:val="40"/>
+              </w:rPr>
+              <w:t>öÉx</w:t>
+            </w:r>
+            <w:r>
+              <w:rPr>
+                <w:rFonts w:ascii="BRH Malayalam Extra" w:hAnsi="BRH Malayalam Extra" w:cs="BRH Malayalam Extra"/>
+                <w:color w:val="000000"/>
+                <w:sz w:val="28"/>
+                <w:szCs w:val="40"/>
+                <w:highlight w:val="green"/>
+              </w:rPr>
+              <w:t>–</w:t>
+            </w:r>
+            <w:r>
+              <w:rPr>
+                <w:rFonts w:ascii="BRH Malayalam Extra" w:hAnsi="BRH Malayalam Extra" w:cs="BRH Malayalam Extra"/>
+                <w:color w:val="000000"/>
+                <w:sz w:val="32"/>
+                <w:szCs w:val="40"/>
+                <w:highlight w:val="green"/>
+              </w:rPr>
+              <w:t>²z</w:t>
+            </w:r>
+            <w:r>
+              <w:rPr>
+                <w:rFonts w:ascii="BRH Malayalam Extra" w:hAnsi="BRH Malayalam Extra" w:cs="BRH Malayalam Extra"/>
+                <w:color w:val="000000"/>
+                <w:sz w:val="28"/>
+                <w:szCs w:val="40"/>
+              </w:rPr>
+              <w:t>–</w:t>
+            </w:r>
+            <w:r>
+              <w:rPr>
+                <w:rFonts w:ascii="BRH Malayalam Extra" w:hAnsi="BRH Malayalam Extra" w:cs="BRH Malayalam Extra"/>
+                <w:color w:val="000000"/>
+                <w:sz w:val="32"/>
+                <w:szCs w:val="40"/>
+              </w:rPr>
+              <w:t xml:space="preserve"> </w:t>
+            </w:r>
+            <w:r>
+              <w:rPr>
+                <w:rFonts w:ascii="BRH Malayalam Extra" w:hAnsi="BRH Malayalam Extra" w:cs="BRH Malayalam Extra"/>
+                <w:color w:val="000000"/>
+                <w:sz w:val="32"/>
+                <w:szCs w:val="40"/>
+                <w:highlight w:val="green"/>
+              </w:rPr>
+              <w:t>pxI</w:t>
+            </w:r>
+            <w:r>
+              <w:rPr>
+                <w:rFonts w:ascii="BRH Malayalam Extra" w:hAnsi="BRH Malayalam Extra" w:cs="BRH Malayalam Extra"/>
+                <w:color w:val="000000"/>
+                <w:sz w:val="28"/>
+                <w:szCs w:val="40"/>
+              </w:rPr>
+              <w:t>–</w:t>
+            </w:r>
+            <w:r>
+              <w:rPr>
+                <w:rFonts w:ascii="BRH Malayalam Extra" w:hAnsi="BRH Malayalam Extra" w:cs="BRH Malayalam Extra"/>
+                <w:color w:val="000000"/>
+                <w:sz w:val="32"/>
+                <w:szCs w:val="40"/>
+              </w:rPr>
+              <w:t xml:space="preserve"> </w:t>
+            </w:r>
+            <w:r>
+              <w:rPr>
+                <w:rFonts w:ascii="BRH Devanagari Extra" w:hAnsi="BRH Devanagari Extra" w:cs="BRH Malayalam Extra"/>
+                <w:color w:val="000000"/>
+                <w:sz w:val="28"/>
+                <w:szCs w:val="40"/>
+                <w:highlight w:val="green"/>
+              </w:rPr>
+              <w:t>Æ</w:t>
+            </w:r>
+            <w:r>
+              <w:rPr>
+                <w:rFonts w:ascii="BRH Malayalam Extra" w:hAnsi="BRH Malayalam Extra" w:cs="BRH Malayalam Extra"/>
+                <w:color w:val="000000"/>
+                <w:sz w:val="32"/>
+                <w:szCs w:val="40"/>
+                <w:highlight w:val="green"/>
+              </w:rPr>
+              <w:t>px</w:t>
+            </w:r>
+            <w:r>
+              <w:rPr>
+                <w:rFonts w:ascii="BRH Malayalam Extra" w:hAnsi="BRH Malayalam Extra" w:cs="BRH Malayalam Extra"/>
+                <w:color w:val="000000"/>
+                <w:sz w:val="28"/>
+                <w:szCs w:val="40"/>
+                <w:highlight w:val="green"/>
+              </w:rPr>
+              <w:t>–</w:t>
+            </w:r>
+            <w:r>
+              <w:rPr>
+                <w:rFonts w:ascii="BRH Malayalam Extra" w:hAnsi="BRH Malayalam Extra" w:cs="BRH Malayalam Extra"/>
+                <w:color w:val="000000"/>
+                <w:sz w:val="32"/>
+                <w:szCs w:val="40"/>
+              </w:rPr>
+              <w:t xml:space="preserve"> iy</w:t>
+            </w:r>
+            <w:r>
+              <w:rPr>
+                <w:rFonts w:ascii="BRH Malayalam Extra" w:hAnsi="BRH Malayalam Extra" w:cs="BRH Malayalam Extra"/>
+                <w:color w:val="000000"/>
+                <w:sz w:val="28"/>
+                <w:szCs w:val="40"/>
+              </w:rPr>
+              <w:t>–</w:t>
+            </w:r>
+            <w:r>
+              <w:rPr>
+                <w:rFonts w:ascii="BRH Malayalam Extra" w:hAnsi="BRH Malayalam Extra" w:cs="BRH Malayalam Extra"/>
+                <w:color w:val="000000"/>
+                <w:sz w:val="32"/>
+                <w:szCs w:val="40"/>
+              </w:rPr>
+              <w:t>öÉx</w:t>
+            </w:r>
+            <w:r>
+              <w:rPr>
+                <w:rFonts w:ascii="BRH Malayalam Extra" w:hAnsi="BRH Malayalam Extra" w:cs="BRH Malayalam Extra"/>
+                <w:color w:val="000000"/>
+                <w:sz w:val="28"/>
+                <w:szCs w:val="40"/>
+                <w:highlight w:val="green"/>
+              </w:rPr>
+              <w:t>–</w:t>
+            </w:r>
+            <w:r>
+              <w:rPr>
+                <w:rFonts w:ascii="BRH Malayalam Extra" w:hAnsi="BRH Malayalam Extra" w:cs="BRH Malayalam Extra"/>
+                <w:color w:val="000000"/>
+                <w:sz w:val="32"/>
+                <w:szCs w:val="40"/>
+                <w:highlight w:val="green"/>
+              </w:rPr>
+              <w:t>²z</w:t>
+            </w:r>
+            <w:r>
+              <w:rPr>
+                <w:rFonts w:ascii="BRH Malayalam Extra" w:hAnsi="BRH Malayalam Extra" w:cs="BRH Malayalam Extra"/>
+                <w:color w:val="000000"/>
+                <w:sz w:val="28"/>
+                <w:szCs w:val="40"/>
+              </w:rPr>
+              <w:t>–</w:t>
+            </w:r>
+            <w:r>
+              <w:rPr>
+                <w:rFonts w:ascii="BRH Malayalam Extra" w:hAnsi="BRH Malayalam Extra" w:cs="BRH Malayalam Extra"/>
+                <w:color w:val="000000"/>
+                <w:sz w:val="32"/>
+                <w:szCs w:val="40"/>
+              </w:rPr>
+              <w:t xml:space="preserve"> </w:t>
+            </w:r>
+          </w:p>
+          <w:p>
+            <w:pPr>
+              <w:widowControl w:val="0"/>
+              <w:autoSpaceDE w:val="0"/>
+              <w:autoSpaceDN w:val="0"/>
+              <w:adjustRightInd w:val="0"/>
+              <w:spacing w:line="240" w:lineRule="auto"/>
+              <w:rPr>
+                <w:rFonts w:ascii="BRH Malayalam Extra" w:hAnsi="BRH Malayalam Extra" w:cs="BRH Malayalam Extra"/>
+                <w:color w:val="000000"/>
+                <w:sz w:val="32"/>
+                <w:szCs w:val="40"/>
+              </w:rPr>
+            </w:pPr>
+            <w:r>
+              <w:rPr>
+                <w:rFonts w:ascii="BRH Malayalam Extra" w:hAnsi="BRH Malayalam Extra" w:cs="BRH Malayalam Extra"/>
+                <w:color w:val="000000"/>
+                <w:sz w:val="32"/>
+                <w:szCs w:val="40"/>
+                <w:highlight w:val="green"/>
+              </w:rPr>
+              <w:t>B</w:t>
+            </w:r>
+            <w:r>
+              <w:rPr>
+                <w:rFonts w:ascii="BRH Malayalam Extra" w:hAnsi="BRH Malayalam Extra" w:cs="BRH Malayalam Extra"/>
+                <w:color w:val="000000"/>
+                <w:sz w:val="28"/>
+                <w:szCs w:val="40"/>
+                <w:highlight w:val="green"/>
+              </w:rPr>
+              <w:t>–</w:t>
+            </w:r>
+            <w:r>
+              <w:rPr>
+                <w:rFonts w:ascii="BRH Malayalam Extra" w:hAnsi="BRH Malayalam Extra" w:cs="BRH Malayalam Extra"/>
+                <w:color w:val="000000"/>
+                <w:sz w:val="32"/>
+                <w:szCs w:val="40"/>
+              </w:rPr>
+              <w:t>t¡</w:t>
+            </w:r>
+            <w:r>
+              <w:rPr>
+                <w:rFonts w:ascii="BRH Malayalam Extra" w:hAnsi="BRH Malayalam Extra" w:cs="BRH Malayalam Extra"/>
+                <w:color w:val="000000"/>
+                <w:sz w:val="28"/>
+                <w:szCs w:val="40"/>
+              </w:rPr>
+              <w:t>–</w:t>
+            </w:r>
+            <w:r>
+              <w:rPr>
+                <w:rFonts w:ascii="BRH Malayalam Extra" w:hAnsi="BRH Malayalam Extra" w:cs="BRH Malayalam Extra"/>
+                <w:color w:val="000000"/>
+                <w:sz w:val="32"/>
+                <w:szCs w:val="40"/>
+              </w:rPr>
+              <w:t>pÆõx— Bt¡</w:t>
+            </w:r>
+            <w:r>
+              <w:rPr>
+                <w:rFonts w:ascii="BRH Malayalam Extra" w:hAnsi="BRH Malayalam Extra" w:cs="BRH Malayalam Extra"/>
+                <w:color w:val="000000"/>
+                <w:sz w:val="28"/>
+                <w:szCs w:val="40"/>
+              </w:rPr>
+              <w:t>–</w:t>
+            </w:r>
+            <w:r>
+              <w:rPr>
+                <w:rFonts w:ascii="BRH Malayalam Extra" w:hAnsi="BRH Malayalam Extra" w:cs="BRH Malayalam Extra"/>
+                <w:color w:val="000000"/>
+                <w:sz w:val="32"/>
+                <w:szCs w:val="40"/>
+              </w:rPr>
+              <w:t>pÆõx— Cö</w:t>
+            </w:r>
+            <w:r>
+              <w:rPr>
+                <w:rFonts w:ascii="BRH Malayalam Extra" w:hAnsi="BRH Malayalam Extra" w:cs="BRH Malayalam Extra"/>
+                <w:color w:val="000000"/>
+                <w:sz w:val="32"/>
+                <w:szCs w:val="40"/>
+                <w:highlight w:val="green"/>
+              </w:rPr>
+              <w:t>É</w:t>
+            </w:r>
+            <w:r>
+              <w:rPr>
+                <w:rFonts w:ascii="BRH Malayalam Extra" w:hAnsi="BRH Malayalam Extra" w:cs="BRH Malayalam Extra"/>
+                <w:color w:val="000000"/>
+                <w:sz w:val="32"/>
+                <w:szCs w:val="40"/>
+              </w:rPr>
+              <w:t xml:space="preserve">x²z </w:t>
+            </w:r>
+            <w:r>
+              <w:rPr>
+                <w:rFonts w:ascii="BRH Malayalam Extra" w:hAnsi="BRH Malayalam Extra" w:cs="BRH Malayalam Extra"/>
+                <w:color w:val="000000"/>
+                <w:sz w:val="32"/>
+                <w:szCs w:val="40"/>
+                <w:highlight w:val="green"/>
+              </w:rPr>
+              <w:t>pxI</w:t>
+            </w:r>
+            <w:r>
+              <w:rPr>
+                <w:rFonts w:ascii="BRH Malayalam Extra" w:hAnsi="BRH Malayalam Extra" w:cs="BRH Malayalam Extra"/>
+                <w:color w:val="000000"/>
+                <w:sz w:val="32"/>
+                <w:szCs w:val="40"/>
+              </w:rPr>
+              <w:t xml:space="preserve"> </w:t>
+            </w:r>
+            <w:r>
+              <w:rPr>
+                <w:rFonts w:ascii="BRH Devanagari Extra" w:hAnsi="BRH Devanagari Extra" w:cs="BRH Malayalam Extra"/>
+                <w:color w:val="000000"/>
+                <w:sz w:val="28"/>
+                <w:szCs w:val="40"/>
+              </w:rPr>
+              <w:t>Æ</w:t>
+            </w:r>
+            <w:r>
+              <w:rPr>
+                <w:rFonts w:ascii="BRH Malayalam Extra" w:hAnsi="BRH Malayalam Extra" w:cs="BRH Malayalam Extra"/>
+                <w:color w:val="000000"/>
+                <w:sz w:val="32"/>
+                <w:szCs w:val="40"/>
+              </w:rPr>
+              <w:t>px iyö</w:t>
+            </w:r>
+            <w:r>
+              <w:rPr>
+                <w:rFonts w:ascii="BRH Malayalam Extra" w:hAnsi="BRH Malayalam Extra" w:cs="BRH Malayalam Extra"/>
+                <w:color w:val="000000"/>
+                <w:sz w:val="32"/>
+                <w:szCs w:val="40"/>
+                <w:highlight w:val="green"/>
+              </w:rPr>
+              <w:t>Éx</w:t>
+            </w:r>
+            <w:r>
+              <w:rPr>
+                <w:rFonts w:ascii="BRH Malayalam Extra" w:hAnsi="BRH Malayalam Extra" w:cs="BRH Malayalam Extra"/>
+                <w:color w:val="000000"/>
+                <w:sz w:val="32"/>
+                <w:szCs w:val="40"/>
+              </w:rPr>
+              <w:t xml:space="preserve">²z </w:t>
+            </w:r>
+            <w:r>
+              <w:rPr>
+                <w:rFonts w:ascii="BRH Malayalam Extra" w:hAnsi="BRH Malayalam Extra" w:cs="BRH Malayalam Extra"/>
+                <w:color w:val="000000"/>
+                <w:sz w:val="32"/>
+                <w:szCs w:val="40"/>
+                <w:highlight w:val="green"/>
+              </w:rPr>
+              <w:t>B</w:t>
+            </w:r>
+            <w:r>
+              <w:rPr>
+                <w:rFonts w:ascii="BRH Malayalam Extra" w:hAnsi="BRH Malayalam Extra" w:cs="BRH Malayalam Extra"/>
+                <w:color w:val="000000"/>
+                <w:sz w:val="32"/>
+                <w:szCs w:val="40"/>
+              </w:rPr>
+              <w:t>t¡</w:t>
+            </w:r>
+            <w:r>
+              <w:rPr>
+                <w:rFonts w:ascii="BRH Malayalam Extra" w:hAnsi="BRH Malayalam Extra" w:cs="BRH Malayalam Extra"/>
+                <w:color w:val="000000"/>
+                <w:sz w:val="28"/>
+                <w:szCs w:val="40"/>
+              </w:rPr>
+              <w:t>–</w:t>
+            </w:r>
+            <w:r>
+              <w:rPr>
+                <w:rFonts w:ascii="BRH Malayalam Extra" w:hAnsi="BRH Malayalam Extra" w:cs="BRH Malayalam Extra"/>
+                <w:color w:val="000000"/>
+                <w:sz w:val="32"/>
+                <w:szCs w:val="40"/>
+              </w:rPr>
+              <w:t xml:space="preserve">p¤¤Æõ˜ | </w:t>
+            </w:r>
+          </w:p>
+          <w:p>
+            <w:pPr>
+              <w:widowControl w:val="0"/>
+              <w:autoSpaceDE w:val="0"/>
+              <w:autoSpaceDN w:val="0"/>
+              <w:adjustRightInd w:val="0"/>
+              <w:spacing w:line="240" w:lineRule="auto"/>
+              <w:rPr>
+                <w:rFonts w:ascii="BRH Malayalam Extra" w:hAnsi="BRH Malayalam Extra" w:cs="BRH Malayalam Extra"/>
+                <w:color w:val="000000"/>
+                <w:sz w:val="32"/>
+                <w:szCs w:val="40"/>
+              </w:rPr>
+            </w:pPr>
+            <w:r>
+              <w:rPr>
+                <w:rFonts w:cs="BRH Malayalam Extra"/>
+                <w:color w:val="000000"/>
+                <w:szCs w:val="40"/>
+              </w:rPr>
+              <w:t>3</w:t>
+            </w:r>
+            <w:r>
+              <w:rPr>
+                <w:rFonts w:ascii="BRH Malayalam Extra" w:hAnsi="BRH Malayalam Extra" w:cs="BRH Malayalam Extra"/>
+                <w:color w:val="000000"/>
+                <w:sz w:val="32"/>
+                <w:szCs w:val="40"/>
+              </w:rPr>
+              <w:t>)</w:t>
+            </w:r>
+            <w:r>
+              <w:rPr>
+                <w:rFonts w:ascii="BRH Malayalam Extra" w:hAnsi="BRH Malayalam Extra" w:cs="BRH Malayalam Extra"/>
+                <w:color w:val="000000"/>
+                <w:sz w:val="32"/>
+                <w:szCs w:val="40"/>
+              </w:rPr>
+              <w:tab/>
+            </w:r>
+            <w:r>
+              <w:rPr>
+                <w:rFonts w:cs="BRH Malayalam Extra"/>
+                <w:color w:val="000000"/>
+                <w:szCs w:val="40"/>
+              </w:rPr>
+              <w:t>1</w:t>
+            </w:r>
+            <w:r>
+              <w:rPr>
+                <w:rFonts w:ascii="BRH Malayalam Extra" w:hAnsi="BRH Malayalam Extra" w:cs="BRH Malayalam Extra"/>
+                <w:color w:val="000000"/>
+                <w:sz w:val="32"/>
+                <w:szCs w:val="40"/>
+              </w:rPr>
+              <w:t>.</w:t>
+            </w:r>
+            <w:r>
+              <w:rPr>
+                <w:rFonts w:cs="BRH Malayalam Extra"/>
+                <w:color w:val="000000"/>
+                <w:szCs w:val="40"/>
+              </w:rPr>
+              <w:t>1</w:t>
+            </w:r>
+            <w:r>
+              <w:rPr>
+                <w:rFonts w:ascii="BRH Malayalam Extra" w:hAnsi="BRH Malayalam Extra" w:cs="BRH Malayalam Extra"/>
+                <w:color w:val="000000"/>
+                <w:sz w:val="32"/>
+                <w:szCs w:val="40"/>
+              </w:rPr>
+              <w:t>.</w:t>
+            </w:r>
+            <w:r>
+              <w:rPr>
+                <w:rFonts w:cs="BRH Malayalam Extra"/>
+                <w:color w:val="000000"/>
+                <w:szCs w:val="40"/>
+              </w:rPr>
+              <w:t>14</w:t>
+            </w:r>
+            <w:r>
+              <w:rPr>
+                <w:rFonts w:ascii="BRH Malayalam Extra" w:hAnsi="BRH Malayalam Extra" w:cs="BRH Malayalam Extra"/>
+                <w:color w:val="000000"/>
+                <w:sz w:val="32"/>
+                <w:szCs w:val="40"/>
+              </w:rPr>
+              <w:t>.</w:t>
+            </w:r>
+            <w:r>
+              <w:rPr>
+                <w:rFonts w:cs="BRH Malayalam Extra"/>
+                <w:color w:val="000000"/>
+                <w:szCs w:val="40"/>
+              </w:rPr>
+              <w:t>1</w:t>
+            </w:r>
+            <w:r>
+              <w:rPr>
+                <w:rFonts w:ascii="BRH Malayalam Extra" w:hAnsi="BRH Malayalam Extra" w:cs="BRH Malayalam Extra"/>
+                <w:color w:val="000000"/>
+                <w:sz w:val="32"/>
+                <w:szCs w:val="40"/>
+              </w:rPr>
+              <w:t>(</w:t>
+            </w:r>
+            <w:r>
+              <w:rPr>
+                <w:rFonts w:cs="BRH Malayalam Extra"/>
+                <w:color w:val="000000"/>
+                <w:szCs w:val="40"/>
+              </w:rPr>
+              <w:t>3</w:t>
+            </w:r>
+            <w:r>
+              <w:rPr>
+                <w:rFonts w:ascii="BRH Malayalam Extra" w:hAnsi="BRH Malayalam Extra" w:cs="BRH Malayalam Extra"/>
+                <w:color w:val="000000"/>
+                <w:sz w:val="32"/>
+                <w:szCs w:val="40"/>
+              </w:rPr>
+              <w:t>)- C</w:t>
+            </w:r>
+            <w:r>
+              <w:rPr>
+                <w:rFonts w:ascii="BRH Malayalam Extra" w:hAnsi="BRH Malayalam Extra" w:cs="BRH Malayalam Extra"/>
+                <w:color w:val="000000"/>
+                <w:sz w:val="28"/>
+                <w:szCs w:val="40"/>
+              </w:rPr>
+              <w:t>–</w:t>
+            </w:r>
+            <w:r>
+              <w:rPr>
+                <w:rFonts w:ascii="BRH Malayalam Extra" w:hAnsi="BRH Malayalam Extra" w:cs="BRH Malayalam Extra"/>
+                <w:color w:val="000000"/>
+                <w:sz w:val="32"/>
+                <w:szCs w:val="40"/>
+              </w:rPr>
+              <w:t>öÉx</w:t>
+            </w:r>
+            <w:r>
+              <w:rPr>
+                <w:rFonts w:ascii="BRH Malayalam Extra" w:hAnsi="BRH Malayalam Extra" w:cs="BRH Malayalam Extra"/>
+                <w:color w:val="000000"/>
+                <w:sz w:val="28"/>
+                <w:szCs w:val="40"/>
+              </w:rPr>
+              <w:t>–</w:t>
+            </w:r>
+            <w:r>
+              <w:rPr>
+                <w:rFonts w:ascii="BRH Malayalam Extra" w:hAnsi="BRH Malayalam Extra" w:cs="BRH Malayalam Extra"/>
+                <w:color w:val="000000"/>
+                <w:sz w:val="32"/>
+                <w:szCs w:val="40"/>
+                <w:highlight w:val="green"/>
+              </w:rPr>
+              <w:t>²z</w:t>
+            </w:r>
+            <w:r>
+              <w:rPr>
+                <w:rFonts w:ascii="BRH Malayalam Extra" w:hAnsi="BRH Malayalam Extra" w:cs="BRH Malayalam Extra"/>
+                <w:color w:val="000000"/>
+                <w:sz w:val="28"/>
+                <w:szCs w:val="40"/>
+                <w:highlight w:val="green"/>
+              </w:rPr>
+              <w:t>–</w:t>
+            </w:r>
+            <w:r>
+              <w:rPr>
+                <w:rFonts w:ascii="BRH Malayalam Extra" w:hAnsi="BRH Malayalam Extra" w:cs="BRH Malayalam Extra"/>
+                <w:color w:val="000000"/>
+                <w:sz w:val="32"/>
+                <w:szCs w:val="40"/>
+              </w:rPr>
+              <w:t xml:space="preserve"> | B</w:t>
+            </w:r>
+            <w:r>
+              <w:rPr>
+                <w:rFonts w:ascii="BRH Malayalam Extra" w:hAnsi="BRH Malayalam Extra" w:cs="BRH Malayalam Extra"/>
+                <w:color w:val="000000"/>
+                <w:sz w:val="28"/>
+                <w:szCs w:val="40"/>
+              </w:rPr>
+              <w:t>–</w:t>
+            </w:r>
+            <w:r>
+              <w:rPr>
+                <w:rFonts w:ascii="BRH Malayalam Extra" w:hAnsi="BRH Malayalam Extra" w:cs="BRH Malayalam Extra"/>
+                <w:color w:val="000000"/>
+                <w:sz w:val="32"/>
+                <w:szCs w:val="40"/>
+              </w:rPr>
+              <w:t>t¡</w:t>
+            </w:r>
+            <w:r>
+              <w:rPr>
+                <w:rFonts w:ascii="BRH Malayalam Extra" w:hAnsi="BRH Malayalam Extra" w:cs="BRH Malayalam Extra"/>
+                <w:color w:val="000000"/>
+                <w:sz w:val="28"/>
+                <w:szCs w:val="40"/>
+              </w:rPr>
+              <w:t>–</w:t>
+            </w:r>
+            <w:r>
+              <w:rPr>
+                <w:rFonts w:ascii="BRH Malayalam Extra" w:hAnsi="BRH Malayalam Extra" w:cs="BRH Malayalam Extra"/>
+                <w:color w:val="000000"/>
+                <w:sz w:val="32"/>
+                <w:szCs w:val="40"/>
+              </w:rPr>
+              <w:t>p¤¤Æõ˜ | D</w:t>
+            </w:r>
+            <w:r>
+              <w:rPr>
+                <w:rFonts w:ascii="BRH Malayalam Extra" w:hAnsi="BRH Malayalam Extra" w:cs="BRH Malayalam Extra"/>
+                <w:color w:val="000000"/>
+                <w:sz w:val="28"/>
+                <w:szCs w:val="40"/>
+              </w:rPr>
+              <w:t>–</w:t>
+            </w:r>
+            <w:r>
+              <w:rPr>
+                <w:rFonts w:ascii="BRH Malayalam Extra" w:hAnsi="BRH Malayalam Extra" w:cs="BRH Malayalam Extra"/>
+                <w:color w:val="000000"/>
+                <w:sz w:val="32"/>
+                <w:szCs w:val="40"/>
+              </w:rPr>
+              <w:t xml:space="preserve">hx | </w:t>
+            </w:r>
+          </w:p>
+          <w:p>
+            <w:pPr>
+              <w:widowControl w:val="0"/>
+              <w:autoSpaceDE w:val="0"/>
+              <w:autoSpaceDN w:val="0"/>
+              <w:adjustRightInd w:val="0"/>
+              <w:spacing w:line="240" w:lineRule="auto"/>
+              <w:rPr>
+                <w:rFonts w:ascii="BRH Malayalam Extra" w:hAnsi="BRH Malayalam Extra" w:cs="BRH Malayalam Extra"/>
+                <w:color w:val="000000"/>
+                <w:sz w:val="32"/>
+                <w:szCs w:val="40"/>
+              </w:rPr>
+            </w:pPr>
+            <w:r>
+              <w:rPr>
+                <w:rFonts w:ascii="BRH Malayalam Extra" w:hAnsi="BRH Malayalam Extra" w:cs="BRH Malayalam Extra"/>
+                <w:color w:val="000000"/>
+                <w:sz w:val="32"/>
+                <w:szCs w:val="40"/>
+              </w:rPr>
+              <w:t>C</w:t>
+            </w:r>
+            <w:r>
+              <w:rPr>
+                <w:rFonts w:ascii="BRH Malayalam Extra" w:hAnsi="BRH Malayalam Extra" w:cs="BRH Malayalam Extra"/>
+                <w:color w:val="000000"/>
+                <w:sz w:val="28"/>
+                <w:szCs w:val="40"/>
+              </w:rPr>
+              <w:t>–</w:t>
+            </w:r>
+            <w:r>
+              <w:rPr>
+                <w:rFonts w:ascii="BRH Malayalam Extra" w:hAnsi="BRH Malayalam Extra" w:cs="BRH Malayalam Extra"/>
+                <w:color w:val="000000"/>
+                <w:sz w:val="32"/>
+                <w:szCs w:val="40"/>
+              </w:rPr>
+              <w:t>öÉx</w:t>
+            </w:r>
+            <w:r>
+              <w:rPr>
+                <w:rFonts w:ascii="BRH Malayalam Extra" w:hAnsi="BRH Malayalam Extra" w:cs="BRH Malayalam Extra"/>
+                <w:color w:val="000000"/>
+                <w:sz w:val="28"/>
+                <w:szCs w:val="40"/>
+                <w:highlight w:val="green"/>
+              </w:rPr>
+              <w:t>–</w:t>
+            </w:r>
+            <w:r>
+              <w:rPr>
+                <w:rFonts w:ascii="BRH Malayalam Extra" w:hAnsi="BRH Malayalam Extra" w:cs="BRH Malayalam Extra"/>
+                <w:color w:val="000000"/>
+                <w:sz w:val="32"/>
+                <w:szCs w:val="40"/>
+                <w:highlight w:val="green"/>
+              </w:rPr>
+              <w:t>²z</w:t>
+            </w:r>
+            <w:r>
+              <w:rPr>
+                <w:rFonts w:ascii="BRH Malayalam Extra" w:hAnsi="BRH Malayalam Extra" w:cs="BRH Malayalam Extra"/>
+                <w:color w:val="000000"/>
+                <w:sz w:val="28"/>
+                <w:szCs w:val="40"/>
+                <w:highlight w:val="green"/>
+              </w:rPr>
+              <w:t>–</w:t>
+            </w:r>
+            <w:r>
+              <w:rPr>
+                <w:rFonts w:ascii="BRH Malayalam Extra" w:hAnsi="BRH Malayalam Extra" w:cs="BRH Malayalam Extra"/>
+                <w:color w:val="000000"/>
+                <w:sz w:val="32"/>
+                <w:szCs w:val="40"/>
+              </w:rPr>
+              <w:t xml:space="preserve"> </w:t>
+            </w:r>
+            <w:r>
+              <w:rPr>
+                <w:rFonts w:ascii="BRH Malayalam Extra" w:hAnsi="BRH Malayalam Extra" w:cs="BRH Malayalam Extra"/>
+                <w:color w:val="000000"/>
+                <w:sz w:val="32"/>
+                <w:szCs w:val="40"/>
+                <w:highlight w:val="green"/>
+              </w:rPr>
+              <w:t>B</w:t>
+            </w:r>
+            <w:r>
+              <w:rPr>
+                <w:rFonts w:ascii="BRH Malayalam Extra" w:hAnsi="BRH Malayalam Extra" w:cs="BRH Malayalam Extra"/>
+                <w:color w:val="000000"/>
+                <w:sz w:val="28"/>
+                <w:szCs w:val="40"/>
+              </w:rPr>
+              <w:t>–</w:t>
+            </w:r>
+            <w:r>
+              <w:rPr>
+                <w:rFonts w:ascii="BRH Malayalam Extra" w:hAnsi="BRH Malayalam Extra" w:cs="BRH Malayalam Extra"/>
+                <w:color w:val="000000"/>
+                <w:sz w:val="32"/>
+                <w:szCs w:val="40"/>
+              </w:rPr>
+              <w:t>t¡</w:t>
+            </w:r>
+            <w:r>
+              <w:rPr>
+                <w:rFonts w:ascii="BRH Malayalam Extra" w:hAnsi="BRH Malayalam Extra" w:cs="BRH Malayalam Extra"/>
+                <w:color w:val="000000"/>
+                <w:sz w:val="28"/>
+                <w:szCs w:val="40"/>
+              </w:rPr>
+              <w:t>–</w:t>
+            </w:r>
+            <w:r>
+              <w:rPr>
+                <w:rFonts w:ascii="BRH Malayalam Extra" w:hAnsi="BRH Malayalam Extra" w:cs="BRH Malayalam Extra"/>
+                <w:color w:val="000000"/>
+                <w:sz w:val="32"/>
+                <w:szCs w:val="40"/>
+              </w:rPr>
+              <w:t>pÆõx— Bt¡</w:t>
+            </w:r>
+            <w:r>
+              <w:rPr>
+                <w:rFonts w:ascii="BRH Malayalam Extra" w:hAnsi="BRH Malayalam Extra" w:cs="BRH Malayalam Extra"/>
+                <w:color w:val="000000"/>
+                <w:sz w:val="28"/>
+                <w:szCs w:val="40"/>
+              </w:rPr>
+              <w:t>–</w:t>
+            </w:r>
+            <w:r>
+              <w:rPr>
+                <w:rFonts w:ascii="BRH Malayalam Extra" w:hAnsi="BRH Malayalam Extra" w:cs="BRH Malayalam Extra"/>
+                <w:color w:val="000000"/>
+                <w:sz w:val="32"/>
+                <w:szCs w:val="40"/>
+              </w:rPr>
+              <w:t>pÆõx— Cö</w:t>
+            </w:r>
+            <w:r>
+              <w:rPr>
+                <w:rFonts w:ascii="BRH Malayalam Extra" w:hAnsi="BRH Malayalam Extra" w:cs="BRH Malayalam Extra"/>
+                <w:color w:val="000000"/>
+                <w:sz w:val="32"/>
+                <w:szCs w:val="40"/>
+                <w:highlight w:val="green"/>
+              </w:rPr>
+              <w:t>É</w:t>
+            </w:r>
+            <w:r>
+              <w:rPr>
+                <w:rFonts w:ascii="BRH Malayalam Extra" w:hAnsi="BRH Malayalam Extra" w:cs="BRH Malayalam Extra"/>
+                <w:color w:val="000000"/>
+                <w:sz w:val="32"/>
+                <w:szCs w:val="40"/>
+              </w:rPr>
+              <w:t xml:space="preserve">x²z </w:t>
+            </w:r>
+            <w:r>
+              <w:rPr>
+                <w:rFonts w:ascii="BRH Malayalam Extra" w:hAnsi="BRH Malayalam Extra" w:cs="BRH Malayalam Extra"/>
+                <w:color w:val="000000"/>
+                <w:sz w:val="32"/>
+                <w:szCs w:val="40"/>
+                <w:highlight w:val="green"/>
+              </w:rPr>
+              <w:lastRenderedPageBreak/>
+              <w:t>C</w:t>
+            </w:r>
+            <w:r>
+              <w:rPr>
+                <w:rFonts w:ascii="BRH Malayalam Extra" w:hAnsi="BRH Malayalam Extra" w:cs="BRH Malayalam Extra"/>
+                <w:color w:val="000000"/>
+                <w:sz w:val="32"/>
+                <w:szCs w:val="40"/>
+              </w:rPr>
+              <w:t>ö</w:t>
+            </w:r>
+            <w:r>
+              <w:rPr>
+                <w:rFonts w:ascii="BRH Malayalam Extra" w:hAnsi="BRH Malayalam Extra" w:cs="BRH Malayalam Extra"/>
+                <w:color w:val="000000"/>
+                <w:sz w:val="32"/>
+                <w:szCs w:val="40"/>
+                <w:highlight w:val="green"/>
+              </w:rPr>
+              <w:t>É</w:t>
+            </w:r>
+            <w:r>
+              <w:rPr>
+                <w:rFonts w:ascii="BRH Malayalam Extra" w:hAnsi="BRH Malayalam Extra" w:cs="BRH Malayalam Extra"/>
+                <w:color w:val="000000"/>
+                <w:sz w:val="32"/>
+                <w:szCs w:val="40"/>
+              </w:rPr>
+              <w:t xml:space="preserve">x²z </w:t>
+            </w:r>
+            <w:r>
+              <w:rPr>
+                <w:rFonts w:ascii="BRH Malayalam Extra" w:hAnsi="BRH Malayalam Extra" w:cs="BRH Malayalam Extra"/>
+                <w:color w:val="000000"/>
+                <w:sz w:val="32"/>
+                <w:szCs w:val="40"/>
+                <w:highlight w:val="green"/>
+              </w:rPr>
+              <w:t>B</w:t>
+            </w:r>
+            <w:r>
+              <w:rPr>
+                <w:rFonts w:ascii="BRH Malayalam Extra" w:hAnsi="BRH Malayalam Extra" w:cs="BRH Malayalam Extra"/>
+                <w:color w:val="000000"/>
+                <w:sz w:val="32"/>
+                <w:szCs w:val="40"/>
+              </w:rPr>
+              <w:t>t¡</w:t>
+            </w:r>
+            <w:r>
+              <w:rPr>
+                <w:rFonts w:ascii="BRH Malayalam Extra" w:hAnsi="BRH Malayalam Extra" w:cs="BRH Malayalam Extra"/>
+                <w:color w:val="000000"/>
+                <w:sz w:val="28"/>
+                <w:szCs w:val="40"/>
+              </w:rPr>
+              <w:t>–</w:t>
+            </w:r>
+            <w:r>
+              <w:rPr>
+                <w:rFonts w:ascii="BRH Malayalam Extra" w:hAnsi="BRH Malayalam Extra" w:cs="BRH Malayalam Extra"/>
+                <w:color w:val="000000"/>
+                <w:sz w:val="32"/>
+                <w:szCs w:val="40"/>
+              </w:rPr>
+              <w:t>pÆõx— D</w:t>
+            </w:r>
+            <w:r>
+              <w:rPr>
+                <w:rFonts w:ascii="BRH Malayalam Extra" w:hAnsi="BRH Malayalam Extra" w:cs="BRH Malayalam Extra"/>
+                <w:color w:val="000000"/>
+                <w:sz w:val="28"/>
+                <w:szCs w:val="40"/>
+              </w:rPr>
+              <w:t>–</w:t>
+            </w:r>
+            <w:r>
+              <w:rPr>
+                <w:rFonts w:ascii="BRH Malayalam Extra" w:hAnsi="BRH Malayalam Extra" w:cs="BRH Malayalam Extra"/>
+                <w:color w:val="000000"/>
+                <w:sz w:val="32"/>
+                <w:szCs w:val="40"/>
+              </w:rPr>
+              <w:t>¥hxhx „„t¡</w:t>
+            </w:r>
+            <w:r>
+              <w:rPr>
+                <w:rFonts w:ascii="BRH Malayalam Extra" w:hAnsi="BRH Malayalam Extra" w:cs="BRH Malayalam Extra"/>
+                <w:color w:val="000000"/>
+                <w:sz w:val="28"/>
+                <w:szCs w:val="40"/>
+              </w:rPr>
+              <w:t>–</w:t>
+            </w:r>
+            <w:r>
+              <w:rPr>
+                <w:rFonts w:ascii="BRH Malayalam Extra" w:hAnsi="BRH Malayalam Extra" w:cs="BRH Malayalam Extra"/>
+                <w:color w:val="000000"/>
+                <w:sz w:val="32"/>
+                <w:szCs w:val="40"/>
+              </w:rPr>
+              <w:t xml:space="preserve">pÆõx— </w:t>
+            </w:r>
+          </w:p>
+          <w:p>
+            <w:pPr>
+              <w:widowControl w:val="0"/>
+              <w:autoSpaceDE w:val="0"/>
+              <w:autoSpaceDN w:val="0"/>
+              <w:adjustRightInd w:val="0"/>
+              <w:spacing w:line="240" w:lineRule="auto"/>
+              <w:rPr>
+                <w:rFonts w:ascii="BRH Malayalam Extra" w:hAnsi="BRH Malayalam Extra" w:cs="BRH Malayalam Extra"/>
+                <w:color w:val="000000"/>
+                <w:sz w:val="32"/>
+                <w:szCs w:val="40"/>
+              </w:rPr>
+            </w:pPr>
+            <w:r>
+              <w:rPr>
+                <w:rFonts w:ascii="BRH Malayalam Extra" w:hAnsi="BRH Malayalam Extra" w:cs="BRH Malayalam Extra"/>
+                <w:color w:val="000000"/>
+                <w:sz w:val="32"/>
+                <w:szCs w:val="40"/>
+              </w:rPr>
+              <w:t>Cö</w:t>
+            </w:r>
+            <w:r>
+              <w:rPr>
+                <w:rFonts w:ascii="BRH Malayalam Extra" w:hAnsi="BRH Malayalam Extra" w:cs="BRH Malayalam Extra"/>
+                <w:color w:val="000000"/>
+                <w:sz w:val="32"/>
+                <w:szCs w:val="40"/>
+                <w:highlight w:val="green"/>
+              </w:rPr>
+              <w:t>É</w:t>
+            </w:r>
+            <w:r>
+              <w:rPr>
+                <w:rFonts w:ascii="BRH Malayalam Extra" w:hAnsi="BRH Malayalam Extra" w:cs="BRH Malayalam Extra"/>
+                <w:color w:val="000000"/>
+                <w:sz w:val="32"/>
+                <w:szCs w:val="40"/>
+              </w:rPr>
+              <w:t xml:space="preserve">x²z </w:t>
+            </w:r>
+            <w:r>
+              <w:rPr>
+                <w:rFonts w:ascii="BRH Malayalam Extra" w:hAnsi="BRH Malayalam Extra" w:cs="BRH Malayalam Extra"/>
+                <w:color w:val="000000"/>
+                <w:sz w:val="32"/>
+                <w:szCs w:val="40"/>
+                <w:highlight w:val="green"/>
+              </w:rPr>
+              <w:t>CöÉx</w:t>
+            </w:r>
+            <w:r>
+              <w:rPr>
+                <w:rFonts w:ascii="BRH Malayalam Extra" w:hAnsi="BRH Malayalam Extra" w:cs="BRH Malayalam Extra"/>
+                <w:color w:val="000000"/>
+                <w:sz w:val="32"/>
+                <w:szCs w:val="40"/>
+              </w:rPr>
+              <w:t xml:space="preserve">²z </w:t>
+            </w:r>
+            <w:r>
+              <w:rPr>
+                <w:rFonts w:ascii="BRH Malayalam Extra" w:hAnsi="BRH Malayalam Extra" w:cs="BRH Malayalam Extra"/>
+                <w:color w:val="000000"/>
+                <w:sz w:val="32"/>
+                <w:szCs w:val="40"/>
+                <w:highlight w:val="green"/>
+              </w:rPr>
+              <w:t>B</w:t>
+            </w:r>
+            <w:r>
+              <w:rPr>
+                <w:rFonts w:ascii="BRH Malayalam Extra" w:hAnsi="BRH Malayalam Extra" w:cs="BRH Malayalam Extra"/>
+                <w:color w:val="000000"/>
+                <w:sz w:val="32"/>
+                <w:szCs w:val="40"/>
+              </w:rPr>
+              <w:t>t¡</w:t>
+            </w:r>
+            <w:r>
+              <w:rPr>
+                <w:rFonts w:ascii="BRH Malayalam Extra" w:hAnsi="BRH Malayalam Extra" w:cs="BRH Malayalam Extra"/>
+                <w:color w:val="000000"/>
+                <w:sz w:val="28"/>
+                <w:szCs w:val="40"/>
+              </w:rPr>
+              <w:t>–</w:t>
+            </w:r>
+            <w:r>
+              <w:rPr>
+                <w:rFonts w:ascii="BRH Malayalam Extra" w:hAnsi="BRH Malayalam Extra" w:cs="BRH Malayalam Extra"/>
+                <w:color w:val="000000"/>
+                <w:sz w:val="32"/>
+                <w:szCs w:val="40"/>
+              </w:rPr>
+              <w:t>pÆõx— D</w:t>
+            </w:r>
+            <w:r>
+              <w:rPr>
+                <w:rFonts w:ascii="BRH Malayalam Extra" w:hAnsi="BRH Malayalam Extra" w:cs="BRH Malayalam Extra"/>
+                <w:color w:val="000000"/>
+                <w:sz w:val="28"/>
+                <w:szCs w:val="40"/>
+              </w:rPr>
+              <w:t>–</w:t>
+            </w:r>
+            <w:r>
+              <w:rPr>
+                <w:rFonts w:ascii="BRH Malayalam Extra" w:hAnsi="BRH Malayalam Extra" w:cs="BRH Malayalam Extra"/>
+                <w:color w:val="000000"/>
+                <w:sz w:val="32"/>
+                <w:szCs w:val="40"/>
+              </w:rPr>
+              <w:t xml:space="preserve">hx | </w:t>
+            </w:r>
+          </w:p>
+          <w:p>
+            <w:pPr>
+              <w:widowControl w:val="0"/>
+              <w:autoSpaceDE w:val="0"/>
+              <w:autoSpaceDN w:val="0"/>
+              <w:adjustRightInd w:val="0"/>
+              <w:spacing w:line="240" w:lineRule="auto"/>
+              <w:rPr>
+                <w:rFonts w:ascii="BRH Malayalam Extra" w:hAnsi="BRH Malayalam Extra" w:cs="BRH Malayalam Extra"/>
+                <w:color w:val="000000"/>
+                <w:sz w:val="32"/>
+                <w:szCs w:val="40"/>
+              </w:rPr>
+            </w:pPr>
+            <w:r>
+              <w:rPr>
+                <w:rFonts w:cs="BRH Malayalam Extra"/>
+                <w:color w:val="000000"/>
+                <w:szCs w:val="40"/>
+              </w:rPr>
+              <w:t>4</w:t>
+            </w:r>
+            <w:r>
+              <w:rPr>
+                <w:rFonts w:ascii="BRH Malayalam Extra" w:hAnsi="BRH Malayalam Extra" w:cs="BRH Malayalam Extra"/>
+                <w:color w:val="000000"/>
+                <w:sz w:val="32"/>
+                <w:szCs w:val="40"/>
+              </w:rPr>
+              <w:t>)</w:t>
+            </w:r>
+            <w:r>
+              <w:rPr>
+                <w:rFonts w:ascii="BRH Malayalam Extra" w:hAnsi="BRH Malayalam Extra" w:cs="BRH Malayalam Extra"/>
+                <w:color w:val="000000"/>
+                <w:sz w:val="32"/>
+                <w:szCs w:val="40"/>
+              </w:rPr>
+              <w:tab/>
+            </w:r>
+            <w:r>
+              <w:rPr>
+                <w:rFonts w:cs="BRH Malayalam Extra"/>
+                <w:color w:val="000000"/>
+                <w:szCs w:val="40"/>
+              </w:rPr>
+              <w:t>1</w:t>
+            </w:r>
+            <w:r>
+              <w:rPr>
+                <w:rFonts w:ascii="BRH Malayalam Extra" w:hAnsi="BRH Malayalam Extra" w:cs="BRH Malayalam Extra"/>
+                <w:color w:val="000000"/>
+                <w:sz w:val="32"/>
+                <w:szCs w:val="40"/>
+              </w:rPr>
+              <w:t>.</w:t>
+            </w:r>
+            <w:r>
+              <w:rPr>
+                <w:rFonts w:cs="BRH Malayalam Extra"/>
+                <w:color w:val="000000"/>
+                <w:szCs w:val="40"/>
+              </w:rPr>
+              <w:t>1</w:t>
+            </w:r>
+            <w:r>
+              <w:rPr>
+                <w:rFonts w:ascii="BRH Malayalam Extra" w:hAnsi="BRH Malayalam Extra" w:cs="BRH Malayalam Extra"/>
+                <w:color w:val="000000"/>
+                <w:sz w:val="32"/>
+                <w:szCs w:val="40"/>
+              </w:rPr>
+              <w:t>.</w:t>
+            </w:r>
+            <w:r>
+              <w:rPr>
+                <w:rFonts w:cs="BRH Malayalam Extra"/>
+                <w:color w:val="000000"/>
+                <w:szCs w:val="40"/>
+              </w:rPr>
+              <w:t>14</w:t>
+            </w:r>
+            <w:r>
+              <w:rPr>
+                <w:rFonts w:ascii="BRH Malayalam Extra" w:hAnsi="BRH Malayalam Extra" w:cs="BRH Malayalam Extra"/>
+                <w:color w:val="000000"/>
+                <w:sz w:val="32"/>
+                <w:szCs w:val="40"/>
+              </w:rPr>
+              <w:t>.</w:t>
+            </w:r>
+            <w:r>
+              <w:rPr>
+                <w:rFonts w:cs="BRH Malayalam Extra"/>
+                <w:color w:val="000000"/>
+                <w:szCs w:val="40"/>
+              </w:rPr>
+              <w:t>1</w:t>
+            </w:r>
+            <w:r>
+              <w:rPr>
+                <w:rFonts w:ascii="BRH Malayalam Extra" w:hAnsi="BRH Malayalam Extra" w:cs="BRH Malayalam Extra"/>
+                <w:color w:val="000000"/>
+                <w:sz w:val="32"/>
+                <w:szCs w:val="40"/>
+              </w:rPr>
+              <w:t>(</w:t>
+            </w:r>
+            <w:r>
+              <w:rPr>
+                <w:rFonts w:cs="BRH Malayalam Extra"/>
+                <w:color w:val="000000"/>
+                <w:szCs w:val="40"/>
+              </w:rPr>
+              <w:t>3</w:t>
+            </w:r>
+            <w:r>
+              <w:rPr>
+                <w:rFonts w:ascii="BRH Malayalam Extra" w:hAnsi="BRH Malayalam Extra" w:cs="BRH Malayalam Extra"/>
+                <w:color w:val="000000"/>
+                <w:sz w:val="32"/>
+                <w:szCs w:val="40"/>
+              </w:rPr>
+              <w:t>)- C</w:t>
+            </w:r>
+            <w:r>
+              <w:rPr>
+                <w:rFonts w:ascii="BRH Malayalam Extra" w:hAnsi="BRH Malayalam Extra" w:cs="BRH Malayalam Extra"/>
+                <w:color w:val="000000"/>
+                <w:sz w:val="28"/>
+                <w:szCs w:val="40"/>
+              </w:rPr>
+              <w:t>–</w:t>
+            </w:r>
+            <w:r>
+              <w:rPr>
+                <w:rFonts w:ascii="BRH Malayalam Extra" w:hAnsi="BRH Malayalam Extra" w:cs="BRH Malayalam Extra"/>
+                <w:color w:val="000000"/>
+                <w:sz w:val="32"/>
+                <w:szCs w:val="40"/>
+              </w:rPr>
+              <w:t>öÉx</w:t>
+            </w:r>
+            <w:r>
+              <w:rPr>
+                <w:rFonts w:ascii="BRH Malayalam Extra" w:hAnsi="BRH Malayalam Extra" w:cs="BRH Malayalam Extra"/>
+                <w:color w:val="000000"/>
+                <w:sz w:val="28"/>
+                <w:szCs w:val="40"/>
+              </w:rPr>
+              <w:t>–</w:t>
+            </w:r>
+            <w:r>
+              <w:rPr>
+                <w:rFonts w:ascii="BRH Malayalam Extra" w:hAnsi="BRH Malayalam Extra" w:cs="BRH Malayalam Extra"/>
+                <w:color w:val="000000"/>
+                <w:sz w:val="32"/>
+                <w:szCs w:val="40"/>
+                <w:highlight w:val="green"/>
+              </w:rPr>
+              <w:t>²z</w:t>
+            </w:r>
+            <w:r>
+              <w:rPr>
+                <w:rFonts w:ascii="BRH Malayalam Extra" w:hAnsi="BRH Malayalam Extra" w:cs="BRH Malayalam Extra"/>
+                <w:color w:val="000000"/>
+                <w:sz w:val="28"/>
+                <w:szCs w:val="40"/>
+                <w:highlight w:val="green"/>
+              </w:rPr>
+              <w:t>–</w:t>
+            </w:r>
+            <w:r>
+              <w:rPr>
+                <w:rFonts w:ascii="BRH Malayalam Extra" w:hAnsi="BRH Malayalam Extra" w:cs="BRH Malayalam Extra"/>
+                <w:color w:val="000000"/>
+                <w:sz w:val="32"/>
+                <w:szCs w:val="40"/>
+              </w:rPr>
+              <w:t xml:space="preserve"> | </w:t>
+            </w:r>
+          </w:p>
+          <w:p>
+            <w:pPr>
+              <w:widowControl w:val="0"/>
+              <w:autoSpaceDE w:val="0"/>
+              <w:autoSpaceDN w:val="0"/>
+              <w:adjustRightInd w:val="0"/>
+              <w:spacing w:line="240" w:lineRule="auto"/>
+              <w:rPr>
+                <w:rFonts w:ascii="BRH Malayalam Extra" w:hAnsi="BRH Malayalam Extra" w:cs="BRH Malayalam Extra"/>
+                <w:color w:val="000000"/>
+                <w:sz w:val="32"/>
+                <w:szCs w:val="40"/>
+              </w:rPr>
+            </w:pPr>
+            <w:r>
+              <w:rPr>
+                <w:rFonts w:ascii="BRH Malayalam Extra" w:hAnsi="BRH Malayalam Extra" w:cs="BRH Malayalam Extra"/>
+                <w:color w:val="000000"/>
+                <w:sz w:val="32"/>
+                <w:szCs w:val="40"/>
+              </w:rPr>
+              <w:t>C</w:t>
+            </w:r>
+            <w:r>
+              <w:rPr>
+                <w:rFonts w:ascii="BRH Malayalam Extra" w:hAnsi="BRH Malayalam Extra" w:cs="BRH Malayalam Extra"/>
+                <w:color w:val="000000"/>
+                <w:sz w:val="28"/>
+                <w:szCs w:val="40"/>
+              </w:rPr>
+              <w:t>–</w:t>
+            </w:r>
+            <w:r>
+              <w:rPr>
+                <w:rFonts w:ascii="BRH Malayalam Extra" w:hAnsi="BRH Malayalam Extra" w:cs="BRH Malayalam Extra"/>
+                <w:color w:val="000000"/>
+                <w:sz w:val="32"/>
+                <w:szCs w:val="40"/>
+              </w:rPr>
+              <w:t>öÉx</w:t>
+            </w:r>
+            <w:r>
+              <w:rPr>
+                <w:rFonts w:ascii="BRH Malayalam Extra" w:hAnsi="BRH Malayalam Extra" w:cs="BRH Malayalam Extra"/>
+                <w:color w:val="000000"/>
+                <w:sz w:val="28"/>
+                <w:szCs w:val="40"/>
+              </w:rPr>
+              <w:t>–</w:t>
+            </w:r>
+            <w:r>
+              <w:rPr>
+                <w:rFonts w:ascii="BRH Malayalam Extra" w:hAnsi="BRH Malayalam Extra" w:cs="BRH Malayalam Extra"/>
+                <w:color w:val="000000"/>
+                <w:sz w:val="32"/>
+                <w:szCs w:val="40"/>
+              </w:rPr>
+              <w:t>²z</w:t>
+            </w:r>
+            <w:r>
+              <w:rPr>
+                <w:rFonts w:ascii="BRH Malayalam Extra" w:hAnsi="BRH Malayalam Extra" w:cs="BRH Malayalam Extra"/>
+                <w:color w:val="000000"/>
+                <w:sz w:val="28"/>
+                <w:szCs w:val="40"/>
+              </w:rPr>
+              <w:t>–</w:t>
+            </w:r>
+            <w:r>
+              <w:rPr>
+                <w:rFonts w:ascii="BRH Malayalam Extra" w:hAnsi="BRH Malayalam Extra" w:cs="BRH Malayalam Extra"/>
+                <w:color w:val="000000"/>
+                <w:sz w:val="32"/>
+                <w:szCs w:val="40"/>
+              </w:rPr>
+              <w:t xml:space="preserve"> CZz˜öÉ - A</w:t>
+            </w:r>
+            <w:r>
+              <w:rPr>
+                <w:rFonts w:ascii="BRH Malayalam Extra" w:hAnsi="BRH Malayalam Extra" w:cs="BRH Malayalam Extra"/>
+                <w:color w:val="000000"/>
+                <w:sz w:val="28"/>
+                <w:szCs w:val="40"/>
+              </w:rPr>
+              <w:t>–</w:t>
+            </w:r>
+            <w:r>
+              <w:rPr>
+                <w:rFonts w:ascii="BRH Malayalam Extra" w:hAnsi="BRH Malayalam Extra" w:cs="BRH Malayalam Extra"/>
+                <w:color w:val="000000"/>
+                <w:sz w:val="32"/>
+                <w:szCs w:val="40"/>
+              </w:rPr>
+              <w:t>²z</w:t>
+            </w:r>
+            <w:r>
+              <w:rPr>
+                <w:rFonts w:ascii="BRH Malayalam Extra" w:hAnsi="BRH Malayalam Extra" w:cs="BRH Malayalam Extra"/>
+                <w:color w:val="000000"/>
+                <w:sz w:val="28"/>
+                <w:szCs w:val="40"/>
+              </w:rPr>
+              <w:t>–</w:t>
+            </w:r>
+            <w:r>
+              <w:rPr>
+                <w:rFonts w:ascii="BRH Malayalam Extra" w:hAnsi="BRH Malayalam Extra" w:cs="BRH Malayalam Extra"/>
+                <w:color w:val="000000"/>
+                <w:sz w:val="32"/>
+                <w:szCs w:val="40"/>
+              </w:rPr>
+              <w:t xml:space="preserve"> | </w:t>
+            </w:r>
+          </w:p>
+          <w:p>
+            <w:pPr>
+              <w:widowControl w:val="0"/>
+              <w:autoSpaceDE w:val="0"/>
+              <w:autoSpaceDN w:val="0"/>
+              <w:adjustRightInd w:val="0"/>
+              <w:spacing w:before="0" w:line="240" w:lineRule="auto"/>
+              <w:rPr>
+                <w:b/>
+                <w:bCs/>
+                <w:sz w:val="32"/>
+                <w:szCs w:val="32"/>
+                <w:u w:val="single"/>
+              </w:rPr>
+            </w:pPr>
           </w:p>
         </w:tc>
       </w:tr>
@@ -18016,7 +22196,6 @@
           <w:szCs w:val="32"/>
           <w:u w:val="single"/>
         </w:rPr>
-        <w:lastRenderedPageBreak/>
         <w:t xml:space="preserve">TS </w:t>
       </w:r>
       <w:r>
@@ -18118,7 +22297,27 @@
           <w:sz w:val="28"/>
           <w:szCs w:val="32"/>
         </w:rPr>
-        <w:t>(ignore those which are already incorporated in your book’s version and date)</w:t>
+        <w:t>(</w:t>
+      </w:r>
+      <w:proofErr w:type="gramStart"/>
+      <w:r>
+        <w:rPr>
+          <w:b/>
+          <w:bCs/>
+          <w:sz w:val="28"/>
+          <w:szCs w:val="32"/>
+        </w:rPr>
+        <w:t>ignore</w:t>
+      </w:r>
+      <w:proofErr w:type="gramEnd"/>
+      <w:r>
+        <w:rPr>
+          <w:b/>
+          <w:bCs/>
+          <w:sz w:val="28"/>
+          <w:szCs w:val="32"/>
+        </w:rPr>
+        <w:t xml:space="preserve"> those which are already incorporated in your book’s version and date)</w:t>
       </w:r>
     </w:p>
     <w:tbl>
@@ -18583,7 +22782,27 @@
                 <w:sz w:val="28"/>
                 <w:szCs w:val="32"/>
               </w:rPr>
-              <w:t>(no elision for “a”</w:t>
+              <w:t>(</w:t>
+            </w:r>
+            <w:proofErr w:type="gramStart"/>
+            <w:r>
+              <w:rPr>
+                <w:b/>
+                <w:bCs/>
+                <w:sz w:val="28"/>
+                <w:szCs w:val="32"/>
+              </w:rPr>
+              <w:t>no</w:t>
+            </w:r>
+            <w:proofErr w:type="gramEnd"/>
+            <w:r>
+              <w:rPr>
+                <w:b/>
+                <w:bCs/>
+                <w:sz w:val="28"/>
+                <w:szCs w:val="32"/>
+              </w:rPr>
+              <w:t xml:space="preserve"> elision for “a”</w:t>
             </w:r>
             <w:r>
               <w:rPr>
@@ -18690,7 +22909,27 @@
           <w:sz w:val="28"/>
           <w:szCs w:val="32"/>
         </w:rPr>
-        <w:t>(ignore those which are already incorporated in your book’s version and date)</w:t>
+        <w:t>(</w:t>
+      </w:r>
+      <w:proofErr w:type="gramStart"/>
+      <w:r>
+        <w:rPr>
+          <w:b/>
+          <w:bCs/>
+          <w:sz w:val="28"/>
+          <w:szCs w:val="32"/>
+        </w:rPr>
+        <w:t>ignore</w:t>
+      </w:r>
+      <w:proofErr w:type="gramEnd"/>
+      <w:r>
+        <w:rPr>
+          <w:b/>
+          <w:bCs/>
+          <w:sz w:val="28"/>
+          <w:szCs w:val="32"/>
+        </w:rPr>
+        <w:t xml:space="preserve"> those which are already incorporated in your book’s version and date)</w:t>
       </w:r>
     </w:p>
     <w:tbl>

</xml_diff>